<commit_message>
Se agrega el listado de riesgos para posteriormente ser analizados
</commit_message>
<xml_diff>
--- a/repository/S.A.P.O/Proyecto/03_Riesgos/Plan de Riesgos.docx
+++ b/repository/S.A.P.O/Proyecto/03_Riesgos/Plan de Riesgos.docx
@@ -117,7 +117,7 @@
                 <v:imagedata r:id="rId9" o:title=""/>
                 <w10:wrap type="tight"/>
               </v:shape>
-              <o:OLEObject Type="Embed" ProgID="PBrush" ShapeID="_x0000_s1033" DrawAspect="Content" ObjectID="_1438236883" r:id="rId10"/>
+              <o:OLEObject Type="Embed" ProgID="PBrush" ShapeID="_x0000_s1033" DrawAspect="Content" ObjectID="_1438259813" r:id="rId10"/>
             </w:pict>
           </w:r>
           <w:r>
@@ -259,9 +259,6 @@
             </w:rPr>
             <w:alias w:val="Subtítulo"/>
             <w:id w:val="14700077"/>
-            <w:placeholder>
-              <w:docPart w:val="F8BE507CEC664ED29893A44996BA253C"/>
-            </w:placeholder>
             <w:dataBinding w:prefixMappings="xmlns:ns0='http://schemas.openxmlformats.org/package/2006/metadata/core-properties' xmlns:ns1='http://purl.org/dc/elements/1.1/'" w:xpath="/ns0:coreProperties[1]/ns1:subject[1]" w:storeItemID="{6C3C8BC8-F283-45AE-878A-BAB7291924A1}"/>
             <w:text/>
           </w:sdtPr>
@@ -863,9 +860,8 @@
                   <w:rPr>
                     <w:rFonts w:ascii="Arial" w:hAnsi="Arial" w:cs="Arial"/>
                     <w:sz w:val="20"/>
-                    <w:highlight w:val="yellow"/>
-                  </w:rPr>
-                  <w:t>Versión Inicial del Documento</w:t>
+                  </w:rPr>
+                  <w:t>Se agrega el listado de riesgos para posteriormente ser analizados</w:t>
                 </w:r>
               </w:p>
             </w:tc>
@@ -925,75 +921,6 @@
                   </w:rPr>
                   <w:t>Barros, Maximiliano; García, Mauro</w:t>
                 </w:r>
-              </w:p>
-            </w:tc>
-          </w:tr>
-          <w:tr>
-            <w:tc>
-              <w:tcPr>
-                <w:tcW w:w="886" w:type="pct"/>
-                <w:shd w:val="clear" w:color="auto" w:fill="FFFFFF"/>
-              </w:tcPr>
-              <w:p>
-                <w:pPr>
-                  <w:jc w:val="center"/>
-                  <w:rPr>
-                    <w:rFonts w:ascii="Arial" w:hAnsi="Arial" w:cs="Arial"/>
-                    <w:sz w:val="20"/>
-                  </w:rPr>
-                </w:pPr>
-                <w:r>
-                  <w:rPr>
-                    <w:rFonts w:ascii="Arial" w:hAnsi="Arial" w:cs="Arial"/>
-                    <w:sz w:val="20"/>
-                  </w:rPr>
-                  <w:t>1.1</w:t>
-                </w:r>
-              </w:p>
-            </w:tc>
-            <w:tc>
-              <w:tcPr>
-                <w:tcW w:w="1729" w:type="pct"/>
-                <w:shd w:val="clear" w:color="auto" w:fill="FFFFFF"/>
-              </w:tcPr>
-              <w:p>
-                <w:pPr>
-                  <w:jc w:val="center"/>
-                  <w:rPr>
-                    <w:rFonts w:ascii="Arial" w:hAnsi="Arial" w:cs="Arial"/>
-                    <w:sz w:val="20"/>
-                  </w:rPr>
-                </w:pPr>
-              </w:p>
-            </w:tc>
-            <w:tc>
-              <w:tcPr>
-                <w:tcW w:w="987" w:type="pct"/>
-                <w:shd w:val="clear" w:color="auto" w:fill="FFFFFF"/>
-              </w:tcPr>
-              <w:p>
-                <w:pPr>
-                  <w:jc w:val="center"/>
-                  <w:rPr>
-                    <w:rFonts w:ascii="Arial" w:hAnsi="Arial" w:cs="Arial"/>
-                    <w:sz w:val="20"/>
-                  </w:rPr>
-                </w:pPr>
-              </w:p>
-            </w:tc>
-            <w:tc>
-              <w:tcPr>
-                <w:tcW w:w="1398" w:type="pct"/>
-                <w:shd w:val="clear" w:color="auto" w:fill="FFFFFF"/>
-              </w:tcPr>
-              <w:p>
-                <w:pPr>
-                  <w:jc w:val="center"/>
-                  <w:rPr>
-                    <w:rFonts w:ascii="Arial" w:hAnsi="Arial" w:cs="Arial"/>
-                    <w:sz w:val="20"/>
-                  </w:rPr>
-                </w:pPr>
               </w:p>
             </w:tc>
           </w:tr>
@@ -1210,6 +1137,2341 @@
             <w:t>Introducción</w:t>
           </w:r>
           <w:bookmarkEnd w:id="1"/>
+        </w:p>
+        <w:p>
+          <w:pPr>
+            <w:pStyle w:val="Ttulo2"/>
+          </w:pPr>
+          <w:r>
+            <w:t>Listado de riesgos identificados</w:t>
+          </w:r>
+        </w:p>
+        <w:tbl>
+          <w:tblPr>
+            <w:tblW w:w="5000" w:type="pct"/>
+            <w:tblCellMar>
+              <w:left w:w="70" w:type="dxa"/>
+              <w:right w:w="70" w:type="dxa"/>
+            </w:tblCellMar>
+            <w:tblLook w:val="04A0"/>
+          </w:tblPr>
+          <w:tblGrid>
+            <w:gridCol w:w="8978"/>
+          </w:tblGrid>
+          <w:tr>
+            <w:trPr>
+              <w:trHeight w:val="300"/>
+            </w:trPr>
+            <w:tc>
+              <w:tcPr>
+                <w:tcW w:w="5000" w:type="pct"/>
+                <w:shd w:val="clear" w:color="auto" w:fill="auto"/>
+                <w:noWrap/>
+                <w:vAlign w:val="bottom"/>
+                <w:hideMark/>
+              </w:tcPr>
+              <w:p>
+                <w:pPr>
+                  <w:pStyle w:val="Prrafodelista"/>
+                  <w:numPr>
+                    <w:ilvl w:val="0"/>
+                    <w:numId w:val="2"/>
+                  </w:numPr>
+                  <w:spacing w:after="0" w:line="240" w:lineRule="auto"/>
+                  <w:rPr>
+                    <w:rFonts w:ascii="Calibri" w:eastAsia="Times New Roman" w:hAnsi="Calibri" w:cs="Calibri"/>
+                  </w:rPr>
+                </w:pPr>
+                <w:r>
+                  <w:rPr>
+                    <w:rFonts w:ascii="Calibri" w:eastAsia="Times New Roman" w:hAnsi="Calibri" w:cs="Calibri"/>
+                  </w:rPr>
+                  <w:t>Inexperiencia del grupo en la gestión de riesgos propiamente dicha.</w:t>
+                </w:r>
+              </w:p>
+            </w:tc>
+          </w:tr>
+          <w:tr>
+            <w:trPr>
+              <w:trHeight w:val="300"/>
+            </w:trPr>
+            <w:tc>
+              <w:tcPr>
+                <w:tcW w:w="5000" w:type="pct"/>
+                <w:shd w:val="clear" w:color="auto" w:fill="auto"/>
+                <w:noWrap/>
+                <w:vAlign w:val="bottom"/>
+                <w:hideMark/>
+              </w:tcPr>
+              <w:p>
+                <w:pPr>
+                  <w:pStyle w:val="Prrafodelista"/>
+                  <w:numPr>
+                    <w:ilvl w:val="0"/>
+                    <w:numId w:val="2"/>
+                  </w:numPr>
+                  <w:spacing w:after="0" w:line="240" w:lineRule="auto"/>
+                  <w:rPr>
+                    <w:rFonts w:ascii="Calibri" w:eastAsia="Times New Roman" w:hAnsi="Calibri" w:cs="Calibri"/>
+                  </w:rPr>
+                </w:pPr>
+                <w:r>
+                  <w:rPr>
+                    <w:rFonts w:ascii="Calibri" w:eastAsia="Times New Roman" w:hAnsi="Calibri" w:cs="Calibri"/>
+                  </w:rPr>
+                  <w:t>Seleccionar una estrategia inadecuada para el tratamiento de los riesgos.</w:t>
+                </w:r>
+              </w:p>
+            </w:tc>
+          </w:tr>
+          <w:tr>
+            <w:trPr>
+              <w:trHeight w:val="300"/>
+            </w:trPr>
+            <w:tc>
+              <w:tcPr>
+                <w:tcW w:w="5000" w:type="pct"/>
+                <w:shd w:val="clear" w:color="auto" w:fill="auto"/>
+                <w:noWrap/>
+                <w:vAlign w:val="bottom"/>
+                <w:hideMark/>
+              </w:tcPr>
+              <w:p>
+                <w:pPr>
+                  <w:pStyle w:val="Prrafodelista"/>
+                  <w:numPr>
+                    <w:ilvl w:val="0"/>
+                    <w:numId w:val="2"/>
+                  </w:numPr>
+                  <w:spacing w:after="0" w:line="240" w:lineRule="auto"/>
+                  <w:rPr>
+                    <w:rFonts w:ascii="Calibri" w:eastAsia="Times New Roman" w:hAnsi="Calibri" w:cs="Calibri"/>
+                  </w:rPr>
+                </w:pPr>
+                <w:r>
+                  <w:rPr>
+                    <w:rFonts w:ascii="Calibri" w:eastAsia="Times New Roman" w:hAnsi="Calibri" w:cs="Calibri"/>
+                  </w:rPr>
+                  <w:t>Determinar incorrectamente la probabilidad de los riesgos</w:t>
+                </w:r>
+              </w:p>
+            </w:tc>
+          </w:tr>
+          <w:tr>
+            <w:trPr>
+              <w:trHeight w:val="300"/>
+            </w:trPr>
+            <w:tc>
+              <w:tcPr>
+                <w:tcW w:w="5000" w:type="pct"/>
+                <w:shd w:val="clear" w:color="auto" w:fill="auto"/>
+                <w:noWrap/>
+                <w:vAlign w:val="bottom"/>
+                <w:hideMark/>
+              </w:tcPr>
+              <w:p>
+                <w:pPr>
+                  <w:pStyle w:val="Prrafodelista"/>
+                  <w:numPr>
+                    <w:ilvl w:val="0"/>
+                    <w:numId w:val="2"/>
+                  </w:numPr>
+                  <w:spacing w:after="0" w:line="240" w:lineRule="auto"/>
+                  <w:rPr>
+                    <w:rFonts w:ascii="Calibri" w:eastAsia="Times New Roman" w:hAnsi="Calibri" w:cs="Calibri"/>
+                  </w:rPr>
+                </w:pPr>
+                <w:r>
+                  <w:rPr>
+                    <w:rFonts w:ascii="Calibri" w:eastAsia="Times New Roman" w:hAnsi="Calibri" w:cs="Calibri"/>
+                  </w:rPr>
+                  <w:t>Determinar incorrectamente el impacto de los riesgos</w:t>
+                </w:r>
+              </w:p>
+            </w:tc>
+          </w:tr>
+          <w:tr>
+            <w:trPr>
+              <w:trHeight w:val="300"/>
+            </w:trPr>
+            <w:tc>
+              <w:tcPr>
+                <w:tcW w:w="5000" w:type="pct"/>
+                <w:shd w:val="clear" w:color="auto" w:fill="auto"/>
+                <w:noWrap/>
+                <w:vAlign w:val="bottom"/>
+                <w:hideMark/>
+              </w:tcPr>
+              <w:p>
+                <w:pPr>
+                  <w:pStyle w:val="Prrafodelista"/>
+                  <w:numPr>
+                    <w:ilvl w:val="0"/>
+                    <w:numId w:val="2"/>
+                  </w:numPr>
+                  <w:spacing w:after="0" w:line="240" w:lineRule="auto"/>
+                  <w:rPr>
+                    <w:rFonts w:ascii="Calibri" w:eastAsia="Times New Roman" w:hAnsi="Calibri" w:cs="Calibri"/>
+                  </w:rPr>
+                </w:pPr>
+                <w:r>
+                  <w:rPr>
+                    <w:rFonts w:ascii="Calibri" w:eastAsia="Times New Roman" w:hAnsi="Calibri" w:cs="Calibri"/>
+                  </w:rPr>
+                  <w:t>Seleccionar estrategias de respuesta a riesgos inadecuada</w:t>
+                </w:r>
+              </w:p>
+            </w:tc>
+          </w:tr>
+          <w:tr>
+            <w:trPr>
+              <w:trHeight w:val="300"/>
+            </w:trPr>
+            <w:tc>
+              <w:tcPr>
+                <w:tcW w:w="5000" w:type="pct"/>
+                <w:shd w:val="clear" w:color="auto" w:fill="auto"/>
+                <w:noWrap/>
+                <w:vAlign w:val="bottom"/>
+                <w:hideMark/>
+              </w:tcPr>
+              <w:p>
+                <w:pPr>
+                  <w:pStyle w:val="Prrafodelista"/>
+                  <w:numPr>
+                    <w:ilvl w:val="0"/>
+                    <w:numId w:val="2"/>
+                  </w:numPr>
+                  <w:spacing w:after="0" w:line="240" w:lineRule="auto"/>
+                  <w:rPr>
+                    <w:rFonts w:ascii="Calibri" w:eastAsia="Times New Roman" w:hAnsi="Calibri" w:cs="Calibri"/>
+                  </w:rPr>
+                </w:pPr>
+                <w:r>
+                  <w:rPr>
+                    <w:rFonts w:ascii="Calibri" w:eastAsia="Times New Roman" w:hAnsi="Calibri" w:cs="Calibri"/>
+                  </w:rPr>
+                  <w:t>No contemplar riesgos que podrían implicar problemas para el proyecto</w:t>
+                </w:r>
+              </w:p>
+            </w:tc>
+          </w:tr>
+          <w:tr>
+            <w:trPr>
+              <w:trHeight w:val="300"/>
+            </w:trPr>
+            <w:tc>
+              <w:tcPr>
+                <w:tcW w:w="5000" w:type="pct"/>
+                <w:shd w:val="clear" w:color="auto" w:fill="auto"/>
+                <w:noWrap/>
+                <w:vAlign w:val="bottom"/>
+                <w:hideMark/>
+              </w:tcPr>
+              <w:p>
+                <w:pPr>
+                  <w:pStyle w:val="Prrafodelista"/>
+                  <w:numPr>
+                    <w:ilvl w:val="0"/>
+                    <w:numId w:val="2"/>
+                  </w:numPr>
+                  <w:spacing w:after="0" w:line="240" w:lineRule="auto"/>
+                  <w:rPr>
+                    <w:rFonts w:ascii="Calibri" w:eastAsia="Times New Roman" w:hAnsi="Calibri" w:cs="Calibri"/>
+                  </w:rPr>
+                </w:pPr>
+                <w:r>
+                  <w:rPr>
+                    <w:rFonts w:ascii="Calibri" w:eastAsia="Times New Roman" w:hAnsi="Calibri" w:cs="Calibri"/>
+                  </w:rPr>
+                  <w:t>Posibilidad de que algún integrante abandone el proyecto, disminuyendo la capacidad de trabajo.</w:t>
+                </w:r>
+              </w:p>
+            </w:tc>
+          </w:tr>
+          <w:tr>
+            <w:trPr>
+              <w:trHeight w:val="300"/>
+            </w:trPr>
+            <w:tc>
+              <w:tcPr>
+                <w:tcW w:w="5000" w:type="pct"/>
+                <w:shd w:val="clear" w:color="auto" w:fill="auto"/>
+                <w:noWrap/>
+                <w:vAlign w:val="bottom"/>
+                <w:hideMark/>
+              </w:tcPr>
+              <w:p>
+                <w:pPr>
+                  <w:pStyle w:val="Prrafodelista"/>
+                  <w:numPr>
+                    <w:ilvl w:val="0"/>
+                    <w:numId w:val="2"/>
+                  </w:numPr>
+                  <w:spacing w:after="0" w:line="240" w:lineRule="auto"/>
+                  <w:rPr>
+                    <w:rFonts w:ascii="Calibri" w:eastAsia="Times New Roman" w:hAnsi="Calibri" w:cs="Calibri"/>
+                  </w:rPr>
+                </w:pPr>
+                <w:r>
+                  <w:rPr>
+                    <w:rFonts w:ascii="Calibri" w:eastAsia="Times New Roman" w:hAnsi="Calibri" w:cs="Calibri"/>
+                  </w:rPr>
+                  <w:t>Imposibilidad del grupo en avanzar semanalmente el proyecto</w:t>
+                </w:r>
+              </w:p>
+            </w:tc>
+          </w:tr>
+          <w:tr>
+            <w:trPr>
+              <w:trHeight w:val="300"/>
+            </w:trPr>
+            <w:tc>
+              <w:tcPr>
+                <w:tcW w:w="5000" w:type="pct"/>
+                <w:shd w:val="clear" w:color="auto" w:fill="auto"/>
+                <w:noWrap/>
+                <w:vAlign w:val="bottom"/>
+                <w:hideMark/>
+              </w:tcPr>
+              <w:p>
+                <w:pPr>
+                  <w:pStyle w:val="Prrafodelista"/>
+                  <w:numPr>
+                    <w:ilvl w:val="0"/>
+                    <w:numId w:val="2"/>
+                  </w:numPr>
+                  <w:spacing w:after="0" w:line="240" w:lineRule="auto"/>
+                  <w:rPr>
+                    <w:rFonts w:ascii="Calibri" w:eastAsia="Times New Roman" w:hAnsi="Calibri" w:cs="Calibri"/>
+                  </w:rPr>
+                </w:pPr>
+                <w:r>
+                  <w:rPr>
+                    <w:rFonts w:ascii="Calibri" w:eastAsia="Times New Roman" w:hAnsi="Calibri" w:cs="Calibri"/>
+                  </w:rPr>
+                  <w:t>Algún integrante del grupo puede enfermarse.</w:t>
+                </w:r>
+              </w:p>
+            </w:tc>
+          </w:tr>
+          <w:tr>
+            <w:trPr>
+              <w:trHeight w:val="300"/>
+            </w:trPr>
+            <w:tc>
+              <w:tcPr>
+                <w:tcW w:w="5000" w:type="pct"/>
+                <w:shd w:val="clear" w:color="auto" w:fill="auto"/>
+                <w:noWrap/>
+                <w:vAlign w:val="bottom"/>
+                <w:hideMark/>
+              </w:tcPr>
+              <w:p>
+                <w:pPr>
+                  <w:pStyle w:val="Prrafodelista"/>
+                  <w:numPr>
+                    <w:ilvl w:val="0"/>
+                    <w:numId w:val="2"/>
+                  </w:numPr>
+                  <w:spacing w:after="0" w:line="240" w:lineRule="auto"/>
+                  <w:rPr>
+                    <w:rFonts w:ascii="Calibri" w:eastAsia="Times New Roman" w:hAnsi="Calibri" w:cs="Calibri"/>
+                  </w:rPr>
+                </w:pPr>
+                <w:r>
+                  <w:rPr>
+                    <w:rFonts w:ascii="Calibri" w:eastAsia="Times New Roman" w:hAnsi="Calibri" w:cs="Calibri"/>
+                  </w:rPr>
+                  <w:t>Impedimento de que el grupo se junte físicamente o virtualmente.</w:t>
+                </w:r>
+              </w:p>
+            </w:tc>
+          </w:tr>
+          <w:tr>
+            <w:trPr>
+              <w:trHeight w:val="300"/>
+            </w:trPr>
+            <w:tc>
+              <w:tcPr>
+                <w:tcW w:w="5000" w:type="pct"/>
+                <w:shd w:val="clear" w:color="auto" w:fill="auto"/>
+                <w:vAlign w:val="bottom"/>
+                <w:hideMark/>
+              </w:tcPr>
+              <w:p>
+                <w:pPr>
+                  <w:pStyle w:val="Prrafodelista"/>
+                  <w:numPr>
+                    <w:ilvl w:val="0"/>
+                    <w:numId w:val="2"/>
+                  </w:numPr>
+                  <w:spacing w:after="0" w:line="240" w:lineRule="auto"/>
+                  <w:rPr>
+                    <w:rFonts w:ascii="Calibri" w:eastAsia="Times New Roman" w:hAnsi="Calibri" w:cs="Calibri"/>
+                  </w:rPr>
+                </w:pPr>
+                <w:r>
+                  <w:rPr>
+                    <w:rFonts w:ascii="Calibri" w:eastAsia="Times New Roman" w:hAnsi="Calibri" w:cs="Calibri"/>
+                  </w:rPr>
+                  <w:t>Que el diseño del formulario para el relevamiento de información no sea adecuado.</w:t>
+                </w:r>
+              </w:p>
+            </w:tc>
+          </w:tr>
+          <w:tr>
+            <w:trPr>
+              <w:trHeight w:val="300"/>
+            </w:trPr>
+            <w:tc>
+              <w:tcPr>
+                <w:tcW w:w="5000" w:type="pct"/>
+                <w:shd w:val="clear" w:color="auto" w:fill="auto"/>
+                <w:noWrap/>
+                <w:vAlign w:val="bottom"/>
+                <w:hideMark/>
+              </w:tcPr>
+              <w:p>
+                <w:pPr>
+                  <w:pStyle w:val="Prrafodelista"/>
+                  <w:numPr>
+                    <w:ilvl w:val="0"/>
+                    <w:numId w:val="2"/>
+                  </w:numPr>
+                  <w:spacing w:after="0" w:line="240" w:lineRule="auto"/>
+                  <w:rPr>
+                    <w:rFonts w:ascii="Calibri" w:eastAsia="Times New Roman" w:hAnsi="Calibri" w:cs="Calibri"/>
+                  </w:rPr>
+                </w:pPr>
+                <w:r>
+                  <w:rPr>
+                    <w:rFonts w:ascii="Calibri" w:eastAsia="Times New Roman" w:hAnsi="Calibri" w:cs="Calibri"/>
+                  </w:rPr>
+                  <w:t>Que las personas a entrevistar no conozcan a ciencia cierta sobre la temática de los cuestionarios.</w:t>
+                </w:r>
+              </w:p>
+            </w:tc>
+          </w:tr>
+          <w:tr>
+            <w:trPr>
+              <w:trHeight w:val="300"/>
+            </w:trPr>
+            <w:tc>
+              <w:tcPr>
+                <w:tcW w:w="5000" w:type="pct"/>
+                <w:shd w:val="clear" w:color="auto" w:fill="auto"/>
+                <w:noWrap/>
+                <w:vAlign w:val="bottom"/>
+                <w:hideMark/>
+              </w:tcPr>
+              <w:p>
+                <w:pPr>
+                  <w:pStyle w:val="Prrafodelista"/>
+                  <w:numPr>
+                    <w:ilvl w:val="0"/>
+                    <w:numId w:val="2"/>
+                  </w:numPr>
+                  <w:spacing w:after="0" w:line="240" w:lineRule="auto"/>
+                  <w:rPr>
+                    <w:rFonts w:ascii="Calibri" w:eastAsia="Times New Roman" w:hAnsi="Calibri" w:cs="Calibri"/>
+                  </w:rPr>
+                </w:pPr>
+                <w:r>
+                  <w:rPr>
+                    <w:rFonts w:ascii="Calibri" w:eastAsia="Times New Roman" w:hAnsi="Calibri" w:cs="Calibri"/>
+                  </w:rPr>
+                  <w:t>Que la información relevada no sea real.</w:t>
+                </w:r>
+              </w:p>
+            </w:tc>
+          </w:tr>
+          <w:tr>
+            <w:trPr>
+              <w:trHeight w:val="300"/>
+            </w:trPr>
+            <w:tc>
+              <w:tcPr>
+                <w:tcW w:w="5000" w:type="pct"/>
+                <w:shd w:val="clear" w:color="auto" w:fill="auto"/>
+                <w:noWrap/>
+                <w:vAlign w:val="bottom"/>
+                <w:hideMark/>
+              </w:tcPr>
+              <w:p>
+                <w:pPr>
+                  <w:pStyle w:val="Prrafodelista"/>
+                  <w:numPr>
+                    <w:ilvl w:val="0"/>
+                    <w:numId w:val="2"/>
+                  </w:numPr>
+                  <w:spacing w:after="0" w:line="240" w:lineRule="auto"/>
+                  <w:rPr>
+                    <w:rFonts w:ascii="Calibri" w:eastAsia="Times New Roman" w:hAnsi="Calibri" w:cs="Calibri"/>
+                  </w:rPr>
+                </w:pPr>
+                <w:r>
+                  <w:rPr>
+                    <w:rFonts w:ascii="Calibri" w:eastAsia="Times New Roman" w:hAnsi="Calibri" w:cs="Calibri"/>
+                  </w:rPr>
+                  <w:t>No poder concertar una cita con las personas a entrevistar.</w:t>
+                </w:r>
+              </w:p>
+            </w:tc>
+          </w:tr>
+          <w:tr>
+            <w:trPr>
+              <w:trHeight w:val="300"/>
+            </w:trPr>
+            <w:tc>
+              <w:tcPr>
+                <w:tcW w:w="5000" w:type="pct"/>
+                <w:shd w:val="clear" w:color="auto" w:fill="auto"/>
+                <w:vAlign w:val="bottom"/>
+                <w:hideMark/>
+              </w:tcPr>
+              <w:p>
+                <w:pPr>
+                  <w:pStyle w:val="Prrafodelista"/>
+                  <w:numPr>
+                    <w:ilvl w:val="0"/>
+                    <w:numId w:val="2"/>
+                  </w:numPr>
+                  <w:spacing w:after="0" w:line="240" w:lineRule="auto"/>
+                  <w:rPr>
+                    <w:rFonts w:ascii="Calibri" w:eastAsia="Times New Roman" w:hAnsi="Calibri" w:cs="Calibri"/>
+                  </w:rPr>
+                </w:pPr>
+                <w:r>
+                  <w:rPr>
+                    <w:rFonts w:ascii="Calibri" w:eastAsia="Times New Roman" w:hAnsi="Calibri" w:cs="Calibri"/>
+                  </w:rPr>
+                  <w:t>Adoptar hipótesis como verdades, simplificar o complejizar ciertos aspectos debido a falta de información o datos incorrectos.</w:t>
+                </w:r>
+              </w:p>
+            </w:tc>
+          </w:tr>
+          <w:tr>
+            <w:trPr>
+              <w:trHeight w:val="300"/>
+            </w:trPr>
+            <w:tc>
+              <w:tcPr>
+                <w:tcW w:w="5000" w:type="pct"/>
+                <w:shd w:val="clear" w:color="auto" w:fill="auto"/>
+                <w:noWrap/>
+                <w:vAlign w:val="bottom"/>
+                <w:hideMark/>
+              </w:tcPr>
+              <w:p>
+                <w:pPr>
+                  <w:pStyle w:val="Prrafodelista"/>
+                  <w:numPr>
+                    <w:ilvl w:val="0"/>
+                    <w:numId w:val="2"/>
+                  </w:numPr>
+                  <w:spacing w:after="0" w:line="240" w:lineRule="auto"/>
+                  <w:rPr>
+                    <w:rFonts w:ascii="Calibri" w:eastAsia="Times New Roman" w:hAnsi="Calibri" w:cs="Calibri"/>
+                  </w:rPr>
+                </w:pPr>
+                <w:r>
+                  <w:rPr>
+                    <w:rFonts w:ascii="Calibri" w:eastAsia="Times New Roman" w:hAnsi="Calibri" w:cs="Calibri"/>
+                  </w:rPr>
+                  <w:t>Dejar de lado aspectos importantes en el análisis de la información relevada que influya en la implementación del sistema.</w:t>
+                </w:r>
+              </w:p>
+            </w:tc>
+          </w:tr>
+          <w:tr>
+            <w:trPr>
+              <w:trHeight w:val="300"/>
+            </w:trPr>
+            <w:tc>
+              <w:tcPr>
+                <w:tcW w:w="5000" w:type="pct"/>
+                <w:shd w:val="clear" w:color="auto" w:fill="auto"/>
+                <w:vAlign w:val="bottom"/>
+                <w:hideMark/>
+              </w:tcPr>
+              <w:p>
+                <w:pPr>
+                  <w:pStyle w:val="Prrafodelista"/>
+                  <w:numPr>
+                    <w:ilvl w:val="0"/>
+                    <w:numId w:val="2"/>
+                  </w:numPr>
+                  <w:spacing w:after="0" w:line="240" w:lineRule="auto"/>
+                  <w:rPr>
+                    <w:rFonts w:ascii="Calibri" w:eastAsia="Times New Roman" w:hAnsi="Calibri" w:cs="Calibri"/>
+                  </w:rPr>
+                </w:pPr>
+                <w:r>
+                  <w:rPr>
+                    <w:rFonts w:ascii="Calibri" w:eastAsia="Times New Roman" w:hAnsi="Calibri" w:cs="Calibri"/>
+                  </w:rPr>
+                  <w:t>No identificar todos los procesos del negocio.</w:t>
+                </w:r>
+              </w:p>
+            </w:tc>
+          </w:tr>
+          <w:tr>
+            <w:trPr>
+              <w:trHeight w:val="300"/>
+            </w:trPr>
+            <w:tc>
+              <w:tcPr>
+                <w:tcW w:w="5000" w:type="pct"/>
+                <w:shd w:val="clear" w:color="auto" w:fill="auto"/>
+                <w:noWrap/>
+                <w:vAlign w:val="bottom"/>
+                <w:hideMark/>
+              </w:tcPr>
+              <w:p>
+                <w:pPr>
+                  <w:pStyle w:val="Prrafodelista"/>
+                  <w:numPr>
+                    <w:ilvl w:val="0"/>
+                    <w:numId w:val="2"/>
+                  </w:numPr>
+                  <w:spacing w:after="0" w:line="240" w:lineRule="auto"/>
+                  <w:rPr>
+                    <w:rFonts w:ascii="Calibri" w:eastAsia="Times New Roman" w:hAnsi="Calibri" w:cs="Calibri"/>
+                  </w:rPr>
+                </w:pPr>
+                <w:r>
+                  <w:rPr>
+                    <w:rFonts w:ascii="Calibri" w:eastAsia="Times New Roman" w:hAnsi="Calibri" w:cs="Calibri"/>
+                  </w:rPr>
+                  <w:t>No identificar correctamente los procesos involucrados en la implementación del sistema.</w:t>
+                </w:r>
+              </w:p>
+            </w:tc>
+          </w:tr>
+          <w:tr>
+            <w:trPr>
+              <w:trHeight w:val="300"/>
+            </w:trPr>
+            <w:tc>
+              <w:tcPr>
+                <w:tcW w:w="5000" w:type="pct"/>
+                <w:shd w:val="clear" w:color="auto" w:fill="auto"/>
+                <w:vAlign w:val="bottom"/>
+                <w:hideMark/>
+              </w:tcPr>
+              <w:p>
+                <w:pPr>
+                  <w:pStyle w:val="Prrafodelista"/>
+                  <w:numPr>
+                    <w:ilvl w:val="0"/>
+                    <w:numId w:val="2"/>
+                  </w:numPr>
+                  <w:spacing w:after="0" w:line="240" w:lineRule="auto"/>
+                  <w:rPr>
+                    <w:rFonts w:ascii="Calibri" w:eastAsia="Times New Roman" w:hAnsi="Calibri" w:cs="Calibri"/>
+                  </w:rPr>
+                </w:pPr>
+                <w:r>
+                  <w:rPr>
+                    <w:rFonts w:ascii="Calibri" w:eastAsia="Times New Roman" w:hAnsi="Calibri" w:cs="Calibri"/>
+                  </w:rPr>
+                  <w:t>Que el cliente no tenga predisposición para llevar a cabo la validación de los procesos de negocio identificados.</w:t>
+                </w:r>
+              </w:p>
+            </w:tc>
+          </w:tr>
+          <w:tr>
+            <w:trPr>
+              <w:trHeight w:val="300"/>
+            </w:trPr>
+            <w:tc>
+              <w:tcPr>
+                <w:tcW w:w="5000" w:type="pct"/>
+                <w:shd w:val="clear" w:color="auto" w:fill="auto"/>
+                <w:noWrap/>
+                <w:vAlign w:val="bottom"/>
+                <w:hideMark/>
+              </w:tcPr>
+              <w:p>
+                <w:pPr>
+                  <w:pStyle w:val="Prrafodelista"/>
+                  <w:numPr>
+                    <w:ilvl w:val="0"/>
+                    <w:numId w:val="2"/>
+                  </w:numPr>
+                  <w:spacing w:after="0" w:line="240" w:lineRule="auto"/>
+                  <w:rPr>
+                    <w:rFonts w:ascii="Calibri" w:eastAsia="Times New Roman" w:hAnsi="Calibri" w:cs="Calibri"/>
+                  </w:rPr>
+                </w:pPr>
+                <w:r>
+                  <w:rPr>
+                    <w:rFonts w:ascii="Calibri" w:eastAsia="Times New Roman" w:hAnsi="Calibri" w:cs="Calibri"/>
+                  </w:rPr>
+                  <w:t>No identificar requerimientos críticos del sistema.</w:t>
+                </w:r>
+              </w:p>
+            </w:tc>
+          </w:tr>
+          <w:tr>
+            <w:trPr>
+              <w:trHeight w:val="300"/>
+            </w:trPr>
+            <w:tc>
+              <w:tcPr>
+                <w:tcW w:w="5000" w:type="pct"/>
+                <w:shd w:val="clear" w:color="auto" w:fill="auto"/>
+                <w:noWrap/>
+                <w:vAlign w:val="bottom"/>
+                <w:hideMark/>
+              </w:tcPr>
+              <w:p>
+                <w:pPr>
+                  <w:pStyle w:val="Prrafodelista"/>
+                  <w:numPr>
+                    <w:ilvl w:val="0"/>
+                    <w:numId w:val="2"/>
+                  </w:numPr>
+                  <w:spacing w:after="0" w:line="240" w:lineRule="auto"/>
+                  <w:rPr>
+                    <w:rFonts w:ascii="Calibri" w:eastAsia="Times New Roman" w:hAnsi="Calibri" w:cs="Calibri"/>
+                  </w:rPr>
+                </w:pPr>
+                <w:r>
+                  <w:rPr>
+                    <w:rFonts w:ascii="Calibri" w:eastAsia="Times New Roman" w:hAnsi="Calibri" w:cs="Calibri"/>
+                  </w:rPr>
+                  <w:t>Malinterpretar requerimientos de la organización.</w:t>
+                </w:r>
+              </w:p>
+            </w:tc>
+          </w:tr>
+          <w:tr>
+            <w:trPr>
+              <w:trHeight w:val="300"/>
+            </w:trPr>
+            <w:tc>
+              <w:tcPr>
+                <w:tcW w:w="5000" w:type="pct"/>
+                <w:shd w:val="clear" w:color="auto" w:fill="auto"/>
+                <w:noWrap/>
+                <w:vAlign w:val="bottom"/>
+                <w:hideMark/>
+              </w:tcPr>
+              <w:p>
+                <w:pPr>
+                  <w:pStyle w:val="Prrafodelista"/>
+                  <w:numPr>
+                    <w:ilvl w:val="0"/>
+                    <w:numId w:val="2"/>
+                  </w:numPr>
+                  <w:spacing w:after="0" w:line="240" w:lineRule="auto"/>
+                  <w:rPr>
+                    <w:rFonts w:ascii="Calibri" w:eastAsia="Times New Roman" w:hAnsi="Calibri" w:cs="Calibri"/>
+                  </w:rPr>
+                </w:pPr>
+                <w:r>
+                  <w:rPr>
+                    <w:rFonts w:ascii="Calibri" w:eastAsia="Times New Roman" w:hAnsi="Calibri" w:cs="Calibri"/>
+                  </w:rPr>
+                  <w:t>El cliente no brindó a tiempo el visto bueno sobre el relevamiento del proceso en cuestión.</w:t>
+                </w:r>
+              </w:p>
+            </w:tc>
+          </w:tr>
+          <w:tr>
+            <w:trPr>
+              <w:trHeight w:val="300"/>
+            </w:trPr>
+            <w:tc>
+              <w:tcPr>
+                <w:tcW w:w="5000" w:type="pct"/>
+                <w:shd w:val="clear" w:color="auto" w:fill="auto"/>
+                <w:noWrap/>
+                <w:vAlign w:val="bottom"/>
+                <w:hideMark/>
+              </w:tcPr>
+              <w:p>
+                <w:pPr>
+                  <w:pStyle w:val="Prrafodelista"/>
+                  <w:numPr>
+                    <w:ilvl w:val="0"/>
+                    <w:numId w:val="2"/>
+                  </w:numPr>
+                  <w:spacing w:after="0" w:line="240" w:lineRule="auto"/>
+                  <w:rPr>
+                    <w:rFonts w:ascii="Calibri" w:eastAsia="Times New Roman" w:hAnsi="Calibri" w:cs="Calibri"/>
+                  </w:rPr>
+                </w:pPr>
+                <w:r>
+                  <w:rPr>
+                    <w:rFonts w:ascii="Calibri" w:eastAsia="Times New Roman" w:hAnsi="Calibri" w:cs="Calibri"/>
+                  </w:rPr>
+                  <w:t>El equipo de trabajo no cuenta con la herramientas para llevar a cabo el modelo de casos de uso del sistema.</w:t>
+                </w:r>
+              </w:p>
+            </w:tc>
+          </w:tr>
+          <w:tr>
+            <w:trPr>
+              <w:trHeight w:val="300"/>
+            </w:trPr>
+            <w:tc>
+              <w:tcPr>
+                <w:tcW w:w="5000" w:type="pct"/>
+                <w:shd w:val="clear" w:color="FFFF00" w:fill="FFFFFF"/>
+                <w:noWrap/>
+                <w:vAlign w:val="bottom"/>
+                <w:hideMark/>
+              </w:tcPr>
+              <w:p>
+                <w:pPr>
+                  <w:pStyle w:val="Prrafodelista"/>
+                  <w:numPr>
+                    <w:ilvl w:val="0"/>
+                    <w:numId w:val="2"/>
+                  </w:numPr>
+                  <w:spacing w:after="0" w:line="240" w:lineRule="auto"/>
+                  <w:rPr>
+                    <w:rFonts w:ascii="Calibri" w:eastAsia="Times New Roman" w:hAnsi="Calibri" w:cs="Calibri"/>
+                  </w:rPr>
+                </w:pPr>
+                <w:r>
+                  <w:rPr>
+                    <w:rFonts w:ascii="Calibri" w:eastAsia="Times New Roman" w:hAnsi="Calibri" w:cs="Calibri"/>
+                  </w:rPr>
+                  <w:t>El cliente no puede asistir a la validación de requerimientos del sistema.</w:t>
+                </w:r>
+              </w:p>
+            </w:tc>
+          </w:tr>
+          <w:tr>
+            <w:trPr>
+              <w:trHeight w:val="300"/>
+            </w:trPr>
+            <w:tc>
+              <w:tcPr>
+                <w:tcW w:w="5000" w:type="pct"/>
+                <w:shd w:val="clear" w:color="auto" w:fill="auto"/>
+                <w:noWrap/>
+                <w:vAlign w:val="bottom"/>
+                <w:hideMark/>
+              </w:tcPr>
+              <w:p>
+                <w:pPr>
+                  <w:pStyle w:val="Prrafodelista"/>
+                  <w:numPr>
+                    <w:ilvl w:val="0"/>
+                    <w:numId w:val="2"/>
+                  </w:numPr>
+                  <w:spacing w:after="0" w:line="240" w:lineRule="auto"/>
+                  <w:rPr>
+                    <w:rFonts w:ascii="Calibri" w:eastAsia="Times New Roman" w:hAnsi="Calibri" w:cs="Calibri"/>
+                  </w:rPr>
+                </w:pPr>
+                <w:r>
+                  <w:rPr>
+                    <w:rFonts w:ascii="Calibri" w:eastAsia="Times New Roman" w:hAnsi="Calibri" w:cs="Calibri"/>
+                  </w:rPr>
+                  <w:t>Desconocer las recomendaciones sobre la creación de prototipos de interfaz.</w:t>
+                </w:r>
+              </w:p>
+            </w:tc>
+          </w:tr>
+          <w:tr>
+            <w:trPr>
+              <w:trHeight w:val="300"/>
+            </w:trPr>
+            <w:tc>
+              <w:tcPr>
+                <w:tcW w:w="5000" w:type="pct"/>
+                <w:shd w:val="clear" w:color="000000" w:fill="FFFFFF"/>
+                <w:noWrap/>
+                <w:vAlign w:val="bottom"/>
+                <w:hideMark/>
+              </w:tcPr>
+              <w:p>
+                <w:pPr>
+                  <w:pStyle w:val="Prrafodelista"/>
+                  <w:numPr>
+                    <w:ilvl w:val="0"/>
+                    <w:numId w:val="2"/>
+                  </w:numPr>
+                  <w:spacing w:after="0" w:line="240" w:lineRule="auto"/>
+                  <w:rPr>
+                    <w:rFonts w:ascii="Calibri" w:eastAsia="Times New Roman" w:hAnsi="Calibri" w:cs="Calibri"/>
+                  </w:rPr>
+                </w:pPr>
+                <w:r>
+                  <w:rPr>
+                    <w:rFonts w:ascii="Calibri" w:eastAsia="Times New Roman" w:hAnsi="Calibri" w:cs="Calibri"/>
+                  </w:rPr>
+                  <w:t>Crear interfaces poco entendibles y/o poco agiles.</w:t>
+                </w:r>
+              </w:p>
+            </w:tc>
+          </w:tr>
+          <w:tr>
+            <w:trPr>
+              <w:trHeight w:val="300"/>
+            </w:trPr>
+            <w:tc>
+              <w:tcPr>
+                <w:tcW w:w="5000" w:type="pct"/>
+                <w:shd w:val="clear" w:color="auto" w:fill="auto"/>
+                <w:noWrap/>
+                <w:vAlign w:val="bottom"/>
+                <w:hideMark/>
+              </w:tcPr>
+              <w:p>
+                <w:pPr>
+                  <w:pStyle w:val="Prrafodelista"/>
+                  <w:numPr>
+                    <w:ilvl w:val="0"/>
+                    <w:numId w:val="2"/>
+                  </w:numPr>
+                  <w:spacing w:after="0" w:line="240" w:lineRule="auto"/>
+                  <w:rPr>
+                    <w:rFonts w:ascii="Calibri" w:eastAsia="Times New Roman" w:hAnsi="Calibri" w:cs="Calibri"/>
+                  </w:rPr>
+                </w:pPr>
+                <w:r>
+                  <w:rPr>
+                    <w:rFonts w:ascii="Calibri" w:eastAsia="Times New Roman" w:hAnsi="Calibri" w:cs="Calibri"/>
+                  </w:rPr>
+                  <w:t>El cliente/stakeholder no nos brindará el tiempo necesario para validar los prototipos de interfaz diseñados.</w:t>
+                </w:r>
+              </w:p>
+            </w:tc>
+          </w:tr>
+          <w:tr>
+            <w:trPr>
+              <w:trHeight w:val="300"/>
+            </w:trPr>
+            <w:tc>
+              <w:tcPr>
+                <w:tcW w:w="5000" w:type="pct"/>
+                <w:shd w:val="clear" w:color="auto" w:fill="auto"/>
+                <w:noWrap/>
+                <w:vAlign w:val="bottom"/>
+                <w:hideMark/>
+              </w:tcPr>
+              <w:p>
+                <w:pPr>
+                  <w:pStyle w:val="Prrafodelista"/>
+                  <w:numPr>
+                    <w:ilvl w:val="0"/>
+                    <w:numId w:val="2"/>
+                  </w:numPr>
+                  <w:spacing w:after="0" w:line="240" w:lineRule="auto"/>
+                  <w:rPr>
+                    <w:rFonts w:ascii="Calibri" w:eastAsia="Times New Roman" w:hAnsi="Calibri" w:cs="Calibri"/>
+                  </w:rPr>
+                </w:pPr>
+                <w:r>
+                  <w:rPr>
+                    <w:rFonts w:ascii="Calibri" w:eastAsia="Times New Roman" w:hAnsi="Calibri" w:cs="Calibri"/>
+                  </w:rPr>
+                  <w:t>El prototipado de interfaz consume demasiado tiempo.</w:t>
+                </w:r>
+              </w:p>
+            </w:tc>
+          </w:tr>
+          <w:tr>
+            <w:trPr>
+              <w:trHeight w:val="300"/>
+            </w:trPr>
+            <w:tc>
+              <w:tcPr>
+                <w:tcW w:w="5000" w:type="pct"/>
+                <w:shd w:val="clear" w:color="auto" w:fill="auto"/>
+                <w:noWrap/>
+                <w:vAlign w:val="bottom"/>
+                <w:hideMark/>
+              </w:tcPr>
+              <w:p>
+                <w:pPr>
+                  <w:pStyle w:val="Prrafodelista"/>
+                  <w:numPr>
+                    <w:ilvl w:val="0"/>
+                    <w:numId w:val="2"/>
+                  </w:numPr>
+                  <w:spacing w:after="0" w:line="240" w:lineRule="auto"/>
+                  <w:rPr>
+                    <w:rFonts w:ascii="Calibri" w:eastAsia="Times New Roman" w:hAnsi="Calibri" w:cs="Calibri"/>
+                  </w:rPr>
+                </w:pPr>
+                <w:r>
+                  <w:rPr>
+                    <w:rFonts w:ascii="Calibri" w:eastAsia="Times New Roman" w:hAnsi="Calibri" w:cs="Calibri"/>
+                  </w:rPr>
+                  <w:t>Incorrecta identificación de CU para el prototipado de interfaces.</w:t>
+                </w:r>
+              </w:p>
+            </w:tc>
+          </w:tr>
+          <w:tr>
+            <w:trPr>
+              <w:trHeight w:val="300"/>
+            </w:trPr>
+            <w:tc>
+              <w:tcPr>
+                <w:tcW w:w="5000" w:type="pct"/>
+                <w:shd w:val="clear" w:color="FFFFCC" w:fill="FFFFFF"/>
+                <w:noWrap/>
+                <w:hideMark/>
+              </w:tcPr>
+              <w:p>
+                <w:pPr>
+                  <w:pStyle w:val="Prrafodelista"/>
+                  <w:numPr>
+                    <w:ilvl w:val="0"/>
+                    <w:numId w:val="2"/>
+                  </w:numPr>
+                  <w:spacing w:after="0" w:line="240" w:lineRule="auto"/>
+                  <w:rPr>
+                    <w:rFonts w:ascii="Calibri" w:eastAsia="Times New Roman" w:hAnsi="Calibri" w:cs="Calibri"/>
+                  </w:rPr>
+                </w:pPr>
+                <w:r>
+                  <w:rPr>
+                    <w:rFonts w:ascii="Calibri" w:eastAsia="Times New Roman" w:hAnsi="Calibri" w:cs="Calibri"/>
+                  </w:rPr>
+                  <w:t>Desconocimientos de la aplicación de patrones de diseño arquitectónico.</w:t>
+                </w:r>
+              </w:p>
+            </w:tc>
+          </w:tr>
+          <w:tr>
+            <w:trPr>
+              <w:trHeight w:val="300"/>
+            </w:trPr>
+            <w:tc>
+              <w:tcPr>
+                <w:tcW w:w="5000" w:type="pct"/>
+                <w:shd w:val="clear" w:color="FFFFCC" w:fill="FFFFFF"/>
+                <w:noWrap/>
+                <w:hideMark/>
+              </w:tcPr>
+              <w:p>
+                <w:pPr>
+                  <w:pStyle w:val="Prrafodelista"/>
+                  <w:numPr>
+                    <w:ilvl w:val="0"/>
+                    <w:numId w:val="2"/>
+                  </w:numPr>
+                  <w:spacing w:after="0" w:line="240" w:lineRule="auto"/>
+                  <w:rPr>
+                    <w:rFonts w:ascii="Calibri" w:eastAsia="Times New Roman" w:hAnsi="Calibri" w:cs="Calibri"/>
+                  </w:rPr>
+                </w:pPr>
+                <w:r>
+                  <w:rPr>
+                    <w:rFonts w:ascii="Calibri" w:eastAsia="Times New Roman" w:hAnsi="Calibri" w:cs="Calibri"/>
+                  </w:rPr>
+                  <w:t>Mal identificación de los requerimientos no funcionales.</w:t>
+                </w:r>
+              </w:p>
+            </w:tc>
+          </w:tr>
+          <w:tr>
+            <w:trPr>
+              <w:trHeight w:val="300"/>
+            </w:trPr>
+            <w:tc>
+              <w:tcPr>
+                <w:tcW w:w="5000" w:type="pct"/>
+                <w:shd w:val="clear" w:color="000000" w:fill="FFFFFF"/>
+                <w:noWrap/>
+                <w:vAlign w:val="bottom"/>
+                <w:hideMark/>
+              </w:tcPr>
+              <w:p>
+                <w:pPr>
+                  <w:pStyle w:val="Prrafodelista"/>
+                  <w:numPr>
+                    <w:ilvl w:val="0"/>
+                    <w:numId w:val="2"/>
+                  </w:numPr>
+                  <w:spacing w:after="0" w:line="240" w:lineRule="auto"/>
+                  <w:rPr>
+                    <w:rFonts w:ascii="Calibri" w:eastAsia="Times New Roman" w:hAnsi="Calibri" w:cs="Calibri"/>
+                  </w:rPr>
+                </w:pPr>
+                <w:r>
+                  <w:rPr>
+                    <w:rFonts w:ascii="Calibri" w:eastAsia="Times New Roman" w:hAnsi="Calibri" w:cs="Calibri"/>
+                  </w:rPr>
+                  <w:t>Que el grupo identifique incorrectamente los objetivos del caso de uso a diseñar.</w:t>
+                </w:r>
+              </w:p>
+            </w:tc>
+          </w:tr>
+          <w:tr>
+            <w:trPr>
+              <w:trHeight w:val="300"/>
+            </w:trPr>
+            <w:tc>
+              <w:tcPr>
+                <w:tcW w:w="5000" w:type="pct"/>
+                <w:shd w:val="clear" w:color="FFFFCC" w:fill="FFFFFF"/>
+                <w:noWrap/>
+                <w:hideMark/>
+              </w:tcPr>
+              <w:p>
+                <w:pPr>
+                  <w:pStyle w:val="Prrafodelista"/>
+                  <w:numPr>
+                    <w:ilvl w:val="0"/>
+                    <w:numId w:val="2"/>
+                  </w:numPr>
+                  <w:spacing w:after="0" w:line="240" w:lineRule="auto"/>
+                  <w:rPr>
+                    <w:rFonts w:ascii="Calibri" w:eastAsia="Times New Roman" w:hAnsi="Calibri" w:cs="Calibri"/>
+                  </w:rPr>
+                </w:pPr>
+                <w:r>
+                  <w:rPr>
+                    <w:rFonts w:ascii="Calibri" w:eastAsia="Times New Roman" w:hAnsi="Calibri" w:cs="Calibri"/>
+                  </w:rPr>
+                  <w:t>Desconocimientos de la aplicación de patrones de diseño.</w:t>
+                </w:r>
+              </w:p>
+            </w:tc>
+          </w:tr>
+          <w:tr>
+            <w:trPr>
+              <w:trHeight w:val="300"/>
+            </w:trPr>
+            <w:tc>
+              <w:tcPr>
+                <w:tcW w:w="5000" w:type="pct"/>
+                <w:shd w:val="clear" w:color="000000" w:fill="FFFFFF"/>
+                <w:noWrap/>
+                <w:vAlign w:val="bottom"/>
+                <w:hideMark/>
+              </w:tcPr>
+              <w:p>
+                <w:pPr>
+                  <w:pStyle w:val="Prrafodelista"/>
+                  <w:numPr>
+                    <w:ilvl w:val="0"/>
+                    <w:numId w:val="2"/>
+                  </w:numPr>
+                  <w:spacing w:after="0" w:line="240" w:lineRule="auto"/>
+                  <w:rPr>
+                    <w:rFonts w:ascii="Calibri" w:eastAsia="Times New Roman" w:hAnsi="Calibri" w:cs="Calibri"/>
+                  </w:rPr>
+                </w:pPr>
+                <w:r>
+                  <w:rPr>
+                    <w:rFonts w:ascii="Calibri" w:eastAsia="Times New Roman" w:hAnsi="Calibri" w:cs="Calibri"/>
+                  </w:rPr>
+                  <w:lastRenderedPageBreak/>
+                  <w:t>Que el grupo configure incorrectamente la herramienta que efectua el mapeo del modelo de objetos al modelo de base de datos.</w:t>
+                </w:r>
+              </w:p>
+            </w:tc>
+          </w:tr>
+          <w:tr>
+            <w:trPr>
+              <w:trHeight w:val="300"/>
+            </w:trPr>
+            <w:tc>
+              <w:tcPr>
+                <w:tcW w:w="5000" w:type="pct"/>
+                <w:shd w:val="clear" w:color="000000" w:fill="FFFFFF"/>
+                <w:noWrap/>
+                <w:vAlign w:val="bottom"/>
+                <w:hideMark/>
+              </w:tcPr>
+              <w:p>
+                <w:pPr>
+                  <w:pStyle w:val="Prrafodelista"/>
+                  <w:numPr>
+                    <w:ilvl w:val="0"/>
+                    <w:numId w:val="2"/>
+                  </w:numPr>
+                  <w:spacing w:after="0" w:line="240" w:lineRule="auto"/>
+                  <w:rPr>
+                    <w:rFonts w:ascii="Calibri" w:eastAsia="Times New Roman" w:hAnsi="Calibri" w:cs="Calibri"/>
+                  </w:rPr>
+                </w:pPr>
+                <w:r>
+                  <w:rPr>
+                    <w:rFonts w:ascii="Calibri" w:eastAsia="Times New Roman" w:hAnsi="Calibri" w:cs="Calibri"/>
+                  </w:rPr>
+                  <w:t>Identificar incorrectamente las clases de diseño.</w:t>
+                </w:r>
+              </w:p>
+            </w:tc>
+          </w:tr>
+          <w:tr>
+            <w:trPr>
+              <w:trHeight w:val="300"/>
+            </w:trPr>
+            <w:tc>
+              <w:tcPr>
+                <w:tcW w:w="5000" w:type="pct"/>
+                <w:shd w:val="clear" w:color="FFFFCC" w:fill="FFFFFF"/>
+                <w:noWrap/>
+                <w:hideMark/>
+              </w:tcPr>
+              <w:p>
+                <w:pPr>
+                  <w:pStyle w:val="Prrafodelista"/>
+                  <w:numPr>
+                    <w:ilvl w:val="0"/>
+                    <w:numId w:val="2"/>
+                  </w:numPr>
+                  <w:spacing w:after="0" w:line="240" w:lineRule="auto"/>
+                  <w:rPr>
+                    <w:rFonts w:ascii="Calibri" w:eastAsia="Times New Roman" w:hAnsi="Calibri" w:cs="Calibri"/>
+                  </w:rPr>
+                </w:pPr>
+                <w:r>
+                  <w:rPr>
+                    <w:rFonts w:ascii="Calibri" w:eastAsia="Times New Roman" w:hAnsi="Calibri" w:cs="Calibri"/>
+                  </w:rPr>
+                  <w:t>No identificar correctamente los componentes de la arquitectura.</w:t>
+                </w:r>
+              </w:p>
+            </w:tc>
+          </w:tr>
+          <w:tr>
+            <w:trPr>
+              <w:trHeight w:val="300"/>
+            </w:trPr>
+            <w:tc>
+              <w:tcPr>
+                <w:tcW w:w="5000" w:type="pct"/>
+                <w:shd w:val="clear" w:color="auto" w:fill="auto"/>
+                <w:noWrap/>
+                <w:vAlign w:val="bottom"/>
+                <w:hideMark/>
+              </w:tcPr>
+              <w:p>
+                <w:pPr>
+                  <w:pStyle w:val="Prrafodelista"/>
+                  <w:numPr>
+                    <w:ilvl w:val="0"/>
+                    <w:numId w:val="2"/>
+                  </w:numPr>
+                  <w:spacing w:after="0" w:line="240" w:lineRule="auto"/>
+                  <w:rPr>
+                    <w:rFonts w:ascii="Calibri" w:eastAsia="Times New Roman" w:hAnsi="Calibri" w:cs="Calibri"/>
+                  </w:rPr>
+                </w:pPr>
+                <w:r>
+                  <w:rPr>
+                    <w:rFonts w:ascii="Calibri" w:eastAsia="Times New Roman" w:hAnsi="Calibri" w:cs="Calibri"/>
+                  </w:rPr>
+                  <w:t>No lograr compatibilizar las construcciones.</w:t>
+                </w:r>
+              </w:p>
+            </w:tc>
+          </w:tr>
+          <w:tr>
+            <w:trPr>
+              <w:trHeight w:val="300"/>
+            </w:trPr>
+            <w:tc>
+              <w:tcPr>
+                <w:tcW w:w="5000" w:type="pct"/>
+                <w:shd w:val="clear" w:color="auto" w:fill="auto"/>
+                <w:noWrap/>
+                <w:vAlign w:val="bottom"/>
+                <w:hideMark/>
+              </w:tcPr>
+              <w:p>
+                <w:pPr>
+                  <w:pStyle w:val="Prrafodelista"/>
+                  <w:numPr>
+                    <w:ilvl w:val="0"/>
+                    <w:numId w:val="2"/>
+                  </w:numPr>
+                  <w:spacing w:after="0" w:line="240" w:lineRule="auto"/>
+                  <w:rPr>
+                    <w:rFonts w:ascii="Calibri" w:eastAsia="Times New Roman" w:hAnsi="Calibri" w:cs="Calibri"/>
+                  </w:rPr>
+                </w:pPr>
+                <w:r>
+                  <w:rPr>
+                    <w:rFonts w:ascii="Calibri" w:eastAsia="Times New Roman" w:hAnsi="Calibri" w:cs="Calibri"/>
+                  </w:rPr>
+                  <w:t>Fallar en la integración del sistema.</w:t>
+                </w:r>
+              </w:p>
+            </w:tc>
+          </w:tr>
+          <w:tr>
+            <w:trPr>
+              <w:trHeight w:val="300"/>
+            </w:trPr>
+            <w:tc>
+              <w:tcPr>
+                <w:tcW w:w="5000" w:type="pct"/>
+                <w:shd w:val="clear" w:color="auto" w:fill="auto"/>
+                <w:noWrap/>
+                <w:vAlign w:val="bottom"/>
+                <w:hideMark/>
+              </w:tcPr>
+              <w:p>
+                <w:pPr>
+                  <w:pStyle w:val="Prrafodelista"/>
+                  <w:numPr>
+                    <w:ilvl w:val="0"/>
+                    <w:numId w:val="2"/>
+                  </w:numPr>
+                  <w:spacing w:after="0" w:line="240" w:lineRule="auto"/>
+                  <w:rPr>
+                    <w:rFonts w:ascii="Calibri" w:eastAsia="Times New Roman" w:hAnsi="Calibri" w:cs="Calibri"/>
+                  </w:rPr>
+                </w:pPr>
+                <w:r>
+                  <w:rPr>
+                    <w:rFonts w:ascii="Calibri" w:eastAsia="Times New Roman" w:hAnsi="Calibri" w:cs="Calibri"/>
+                  </w:rPr>
+                  <w:t>No poder adaptar el subsistema a la construcción actual.</w:t>
+                </w:r>
+              </w:p>
+            </w:tc>
+          </w:tr>
+          <w:tr>
+            <w:trPr>
+              <w:trHeight w:val="300"/>
+            </w:trPr>
+            <w:tc>
+              <w:tcPr>
+                <w:tcW w:w="5000" w:type="pct"/>
+                <w:shd w:val="clear" w:color="auto" w:fill="auto"/>
+                <w:noWrap/>
+                <w:vAlign w:val="bottom"/>
+                <w:hideMark/>
+              </w:tcPr>
+              <w:p>
+                <w:pPr>
+                  <w:pStyle w:val="Prrafodelista"/>
+                  <w:numPr>
+                    <w:ilvl w:val="0"/>
+                    <w:numId w:val="2"/>
+                  </w:numPr>
+                  <w:spacing w:after="0" w:line="240" w:lineRule="auto"/>
+                  <w:rPr>
+                    <w:rFonts w:ascii="Calibri" w:eastAsia="Times New Roman" w:hAnsi="Calibri" w:cs="Calibri"/>
+                  </w:rPr>
+                </w:pPr>
+                <w:r>
+                  <w:rPr>
+                    <w:rFonts w:ascii="Calibri" w:eastAsia="Times New Roman" w:hAnsi="Calibri" w:cs="Calibri"/>
+                  </w:rPr>
+                  <w:t>Inconsistencia entre lo documentado y codificado.</w:t>
+                </w:r>
+              </w:p>
+            </w:tc>
+          </w:tr>
+          <w:tr>
+            <w:trPr>
+              <w:trHeight w:val="300"/>
+            </w:trPr>
+            <w:tc>
+              <w:tcPr>
+                <w:tcW w:w="5000" w:type="pct"/>
+                <w:shd w:val="clear" w:color="auto" w:fill="auto"/>
+                <w:noWrap/>
+                <w:vAlign w:val="bottom"/>
+                <w:hideMark/>
+              </w:tcPr>
+              <w:p>
+                <w:pPr>
+                  <w:pStyle w:val="Prrafodelista"/>
+                  <w:numPr>
+                    <w:ilvl w:val="0"/>
+                    <w:numId w:val="2"/>
+                  </w:numPr>
+                  <w:spacing w:after="0" w:line="240" w:lineRule="auto"/>
+                  <w:rPr>
+                    <w:rFonts w:ascii="Calibri" w:eastAsia="Times New Roman" w:hAnsi="Calibri" w:cs="Calibri"/>
+                  </w:rPr>
+                </w:pPr>
+                <w:r>
+                  <w:rPr>
+                    <w:rFonts w:ascii="Calibri" w:eastAsia="Times New Roman" w:hAnsi="Calibri" w:cs="Calibri"/>
+                  </w:rPr>
+                  <w:t>Desconocer el lenguaje de programación en el que se codificará.</w:t>
+                </w:r>
+              </w:p>
+            </w:tc>
+          </w:tr>
+          <w:tr>
+            <w:trPr>
+              <w:trHeight w:val="300"/>
+            </w:trPr>
+            <w:tc>
+              <w:tcPr>
+                <w:tcW w:w="5000" w:type="pct"/>
+                <w:shd w:val="clear" w:color="auto" w:fill="auto"/>
+                <w:noWrap/>
+                <w:vAlign w:val="bottom"/>
+                <w:hideMark/>
+              </w:tcPr>
+              <w:p>
+                <w:pPr>
+                  <w:pStyle w:val="Prrafodelista"/>
+                  <w:numPr>
+                    <w:ilvl w:val="0"/>
+                    <w:numId w:val="2"/>
+                  </w:numPr>
+                  <w:spacing w:after="0" w:line="240" w:lineRule="auto"/>
+                  <w:rPr>
+                    <w:rFonts w:ascii="Calibri" w:eastAsia="Times New Roman" w:hAnsi="Calibri" w:cs="Calibri"/>
+                  </w:rPr>
+                </w:pPr>
+                <w:r>
+                  <w:rPr>
+                    <w:rFonts w:ascii="Calibri" w:eastAsia="Times New Roman" w:hAnsi="Calibri" w:cs="Calibri"/>
+                  </w:rPr>
+                  <w:t>Desconocer las herramientas de programación.</w:t>
+                </w:r>
+              </w:p>
+            </w:tc>
+          </w:tr>
+          <w:tr>
+            <w:trPr>
+              <w:trHeight w:val="300"/>
+            </w:trPr>
+            <w:tc>
+              <w:tcPr>
+                <w:tcW w:w="5000" w:type="pct"/>
+                <w:shd w:val="clear" w:color="auto" w:fill="auto"/>
+                <w:noWrap/>
+                <w:vAlign w:val="bottom"/>
+                <w:hideMark/>
+              </w:tcPr>
+              <w:p>
+                <w:pPr>
+                  <w:pStyle w:val="Prrafodelista"/>
+                  <w:numPr>
+                    <w:ilvl w:val="0"/>
+                    <w:numId w:val="2"/>
+                  </w:numPr>
+                  <w:spacing w:after="0" w:line="240" w:lineRule="auto"/>
+                  <w:rPr>
+                    <w:rFonts w:ascii="Calibri" w:eastAsia="Times New Roman" w:hAnsi="Calibri" w:cs="Calibri"/>
+                  </w:rPr>
+                </w:pPr>
+                <w:r>
+                  <w:rPr>
+                    <w:rFonts w:ascii="Calibri" w:eastAsia="Times New Roman" w:hAnsi="Calibri" w:cs="Calibri"/>
+                  </w:rPr>
+                  <w:t>No realizar las pruebas de implementación correspondientes.</w:t>
+                </w:r>
+              </w:p>
+            </w:tc>
+          </w:tr>
+          <w:tr>
+            <w:trPr>
+              <w:trHeight w:val="300"/>
+            </w:trPr>
+            <w:tc>
+              <w:tcPr>
+                <w:tcW w:w="5000" w:type="pct"/>
+                <w:shd w:val="clear" w:color="auto" w:fill="auto"/>
+                <w:noWrap/>
+                <w:vAlign w:val="bottom"/>
+                <w:hideMark/>
+              </w:tcPr>
+              <w:p>
+                <w:pPr>
+                  <w:pStyle w:val="Prrafodelista"/>
+                  <w:numPr>
+                    <w:ilvl w:val="0"/>
+                    <w:numId w:val="2"/>
+                  </w:numPr>
+                  <w:spacing w:after="0" w:line="240" w:lineRule="auto"/>
+                  <w:rPr>
+                    <w:rFonts w:ascii="Calibri" w:eastAsia="Times New Roman" w:hAnsi="Calibri" w:cs="Calibri"/>
+                  </w:rPr>
+                </w:pPr>
+                <w:r>
+                  <w:rPr>
+                    <w:rFonts w:ascii="Calibri" w:eastAsia="Times New Roman" w:hAnsi="Calibri" w:cs="Calibri"/>
+                  </w:rPr>
+                  <w:t>No contar con los elementos de prueba correspondientes (hardware y software)</w:t>
+                </w:r>
+              </w:p>
+            </w:tc>
+          </w:tr>
+          <w:tr>
+            <w:trPr>
+              <w:trHeight w:val="300"/>
+            </w:trPr>
+            <w:tc>
+              <w:tcPr>
+                <w:tcW w:w="5000" w:type="pct"/>
+                <w:shd w:val="clear" w:color="FFFFCC" w:fill="FFFFFF"/>
+                <w:noWrap/>
+                <w:hideMark/>
+              </w:tcPr>
+              <w:p>
+                <w:pPr>
+                  <w:pStyle w:val="Prrafodelista"/>
+                  <w:numPr>
+                    <w:ilvl w:val="0"/>
+                    <w:numId w:val="2"/>
+                  </w:numPr>
+                  <w:spacing w:after="0" w:line="240" w:lineRule="auto"/>
+                  <w:rPr>
+                    <w:rFonts w:ascii="Calibri" w:eastAsia="Times New Roman" w:hAnsi="Calibri" w:cs="Calibri"/>
+                  </w:rPr>
+                </w:pPr>
+                <w:r>
+                  <w:rPr>
+                    <w:rFonts w:ascii="Calibri" w:eastAsia="Times New Roman" w:hAnsi="Calibri" w:cs="Calibri"/>
+                  </w:rPr>
+                  <w:t>No comprender la complejidad de los casos de prueba.</w:t>
+                </w:r>
+              </w:p>
+            </w:tc>
+          </w:tr>
+          <w:tr>
+            <w:trPr>
+              <w:trHeight w:val="300"/>
+            </w:trPr>
+            <w:tc>
+              <w:tcPr>
+                <w:tcW w:w="5000" w:type="pct"/>
+                <w:shd w:val="clear" w:color="FFFFCC" w:fill="FFFFFF"/>
+                <w:noWrap/>
+                <w:hideMark/>
+              </w:tcPr>
+              <w:p>
+                <w:pPr>
+                  <w:pStyle w:val="Prrafodelista"/>
+                  <w:numPr>
+                    <w:ilvl w:val="0"/>
+                    <w:numId w:val="2"/>
+                  </w:numPr>
+                  <w:spacing w:after="0" w:line="240" w:lineRule="auto"/>
+                  <w:rPr>
+                    <w:rFonts w:ascii="Calibri" w:eastAsia="Times New Roman" w:hAnsi="Calibri" w:cs="Calibri"/>
+                  </w:rPr>
+                </w:pPr>
+                <w:r>
+                  <w:rPr>
+                    <w:rFonts w:ascii="Calibri" w:eastAsia="Times New Roman" w:hAnsi="Calibri" w:cs="Calibri"/>
+                  </w:rPr>
+                  <w:t>No asignar correctamente los recursos para las pruebas</w:t>
+                </w:r>
+              </w:p>
+            </w:tc>
+          </w:tr>
+          <w:tr>
+            <w:trPr>
+              <w:trHeight w:val="300"/>
+            </w:trPr>
+            <w:tc>
+              <w:tcPr>
+                <w:tcW w:w="5000" w:type="pct"/>
+                <w:shd w:val="clear" w:color="auto" w:fill="auto"/>
+                <w:noWrap/>
+                <w:vAlign w:val="bottom"/>
+                <w:hideMark/>
+              </w:tcPr>
+              <w:p>
+                <w:pPr>
+                  <w:pStyle w:val="Prrafodelista"/>
+                  <w:numPr>
+                    <w:ilvl w:val="0"/>
+                    <w:numId w:val="2"/>
+                  </w:numPr>
+                  <w:spacing w:after="0" w:line="240" w:lineRule="auto"/>
+                  <w:rPr>
+                    <w:rFonts w:ascii="Calibri" w:eastAsia="Times New Roman" w:hAnsi="Calibri" w:cs="Calibri"/>
+                  </w:rPr>
+                </w:pPr>
+                <w:r>
+                  <w:rPr>
+                    <w:rFonts w:ascii="Calibri" w:eastAsia="Times New Roman" w:hAnsi="Calibri" w:cs="Calibri"/>
+                  </w:rPr>
+                  <w:t>Identificar incorrectamente los casos de prueba.</w:t>
+                </w:r>
+              </w:p>
+            </w:tc>
+          </w:tr>
+          <w:tr>
+            <w:trPr>
+              <w:trHeight w:val="300"/>
+            </w:trPr>
+            <w:tc>
+              <w:tcPr>
+                <w:tcW w:w="5000" w:type="pct"/>
+                <w:shd w:val="clear" w:color="auto" w:fill="auto"/>
+                <w:noWrap/>
+                <w:vAlign w:val="bottom"/>
+                <w:hideMark/>
+              </w:tcPr>
+              <w:p>
+                <w:pPr>
+                  <w:pStyle w:val="Prrafodelista"/>
+                  <w:numPr>
+                    <w:ilvl w:val="0"/>
+                    <w:numId w:val="2"/>
+                  </w:numPr>
+                  <w:spacing w:after="0" w:line="240" w:lineRule="auto"/>
+                  <w:rPr>
+                    <w:rFonts w:ascii="Calibri" w:eastAsia="Times New Roman" w:hAnsi="Calibri" w:cs="Calibri"/>
+                  </w:rPr>
+                </w:pPr>
+                <w:r>
+                  <w:rPr>
+                    <w:rFonts w:ascii="Calibri" w:eastAsia="Times New Roman" w:hAnsi="Calibri" w:cs="Calibri"/>
+                  </w:rPr>
+                  <w:t>Identificar incorrectamente los procedimientos de los casos de prueba.</w:t>
+                </w:r>
+              </w:p>
+            </w:tc>
+          </w:tr>
+          <w:tr>
+            <w:trPr>
+              <w:trHeight w:val="300"/>
+            </w:trPr>
+            <w:tc>
+              <w:tcPr>
+                <w:tcW w:w="5000" w:type="pct"/>
+                <w:shd w:val="clear" w:color="auto" w:fill="auto"/>
+                <w:noWrap/>
+                <w:vAlign w:val="bottom"/>
+                <w:hideMark/>
+              </w:tcPr>
+              <w:p>
+                <w:pPr>
+                  <w:pStyle w:val="Prrafodelista"/>
+                  <w:numPr>
+                    <w:ilvl w:val="0"/>
+                    <w:numId w:val="2"/>
+                  </w:numPr>
+                  <w:spacing w:after="0" w:line="240" w:lineRule="auto"/>
+                  <w:rPr>
+                    <w:rFonts w:ascii="Calibri" w:eastAsia="Times New Roman" w:hAnsi="Calibri" w:cs="Calibri"/>
+                  </w:rPr>
+                </w:pPr>
+                <w:r>
+                  <w:rPr>
+                    <w:rFonts w:ascii="Calibri" w:eastAsia="Times New Roman" w:hAnsi="Calibri" w:cs="Calibri"/>
+                  </w:rPr>
+                  <w:t>No llegar a terminar la funcionalidad del software a probar en el caso de prueba.</w:t>
+                </w:r>
+              </w:p>
+            </w:tc>
+          </w:tr>
+          <w:tr>
+            <w:trPr>
+              <w:trHeight w:val="300"/>
+            </w:trPr>
+            <w:tc>
+              <w:tcPr>
+                <w:tcW w:w="5000" w:type="pct"/>
+                <w:shd w:val="clear" w:color="FFFFCC" w:fill="FFFFFF"/>
+                <w:noWrap/>
+                <w:hideMark/>
+              </w:tcPr>
+              <w:p>
+                <w:pPr>
+                  <w:pStyle w:val="Prrafodelista"/>
+                  <w:numPr>
+                    <w:ilvl w:val="0"/>
+                    <w:numId w:val="2"/>
+                  </w:numPr>
+                  <w:spacing w:after="0" w:line="240" w:lineRule="auto"/>
+                  <w:rPr>
+                    <w:rFonts w:ascii="Calibri" w:eastAsia="Times New Roman" w:hAnsi="Calibri" w:cs="Calibri"/>
+                  </w:rPr>
+                </w:pPr>
+                <w:r>
+                  <w:rPr>
+                    <w:rFonts w:ascii="Calibri" w:eastAsia="Times New Roman" w:hAnsi="Calibri" w:cs="Calibri"/>
+                  </w:rPr>
+                  <w:t>El cliente no colabora para fijar las fechas de instalación del software.</w:t>
+                </w:r>
+              </w:p>
+            </w:tc>
+          </w:tr>
+          <w:tr>
+            <w:trPr>
+              <w:trHeight w:val="300"/>
+            </w:trPr>
+            <w:tc>
+              <w:tcPr>
+                <w:tcW w:w="5000" w:type="pct"/>
+                <w:shd w:val="clear" w:color="FFFFCC" w:fill="FFFFFF"/>
+                <w:noWrap/>
+                <w:hideMark/>
+              </w:tcPr>
+              <w:p>
+                <w:pPr>
+                  <w:pStyle w:val="Prrafodelista"/>
+                  <w:numPr>
+                    <w:ilvl w:val="0"/>
+                    <w:numId w:val="2"/>
+                  </w:numPr>
+                  <w:spacing w:after="0" w:line="240" w:lineRule="auto"/>
+                  <w:rPr>
+                    <w:rFonts w:ascii="Calibri" w:eastAsia="Times New Roman" w:hAnsi="Calibri" w:cs="Calibri"/>
+                  </w:rPr>
+                </w:pPr>
+                <w:r>
+                  <w:rPr>
+                    <w:rFonts w:ascii="Calibri" w:eastAsia="Times New Roman" w:hAnsi="Calibri" w:cs="Calibri"/>
+                  </w:rPr>
+                  <w:t>Falta de disponibilidad de los recursos para el día de instalación acordado.</w:t>
+                </w:r>
+              </w:p>
+            </w:tc>
+          </w:tr>
+          <w:tr>
+            <w:trPr>
+              <w:trHeight w:val="300"/>
+            </w:trPr>
+            <w:tc>
+              <w:tcPr>
+                <w:tcW w:w="5000" w:type="pct"/>
+                <w:shd w:val="clear" w:color="FFFFCC" w:fill="FFFFFF"/>
+                <w:noWrap/>
+                <w:hideMark/>
+              </w:tcPr>
+              <w:p>
+                <w:pPr>
+                  <w:pStyle w:val="Prrafodelista"/>
+                  <w:numPr>
+                    <w:ilvl w:val="0"/>
+                    <w:numId w:val="2"/>
+                  </w:numPr>
+                  <w:spacing w:after="0" w:line="240" w:lineRule="auto"/>
+                  <w:rPr>
+                    <w:rFonts w:ascii="Calibri" w:eastAsia="Times New Roman" w:hAnsi="Calibri" w:cs="Calibri"/>
+                  </w:rPr>
+                </w:pPr>
+                <w:r>
+                  <w:rPr>
+                    <w:rFonts w:ascii="Calibri" w:eastAsia="Times New Roman" w:hAnsi="Calibri" w:cs="Calibri"/>
+                  </w:rPr>
+                  <w:t>Los usuarios se muestran reacios a recibir capacitación.</w:t>
+                </w:r>
+              </w:p>
+            </w:tc>
+          </w:tr>
+          <w:tr>
+            <w:trPr>
+              <w:trHeight w:val="300"/>
+            </w:trPr>
+            <w:tc>
+              <w:tcPr>
+                <w:tcW w:w="5000" w:type="pct"/>
+                <w:shd w:val="clear" w:color="FFFFCC" w:fill="FFFFFF"/>
+                <w:noWrap/>
+                <w:hideMark/>
+              </w:tcPr>
+              <w:p>
+                <w:pPr>
+                  <w:pStyle w:val="Prrafodelista"/>
+                  <w:numPr>
+                    <w:ilvl w:val="0"/>
+                    <w:numId w:val="2"/>
+                  </w:numPr>
+                  <w:spacing w:after="0" w:line="240" w:lineRule="auto"/>
+                  <w:rPr>
+                    <w:rFonts w:ascii="Calibri" w:eastAsia="Times New Roman" w:hAnsi="Calibri" w:cs="Calibri"/>
+                  </w:rPr>
+                </w:pPr>
+                <w:r>
+                  <w:rPr>
+                    <w:rFonts w:ascii="Calibri" w:eastAsia="Times New Roman" w:hAnsi="Calibri" w:cs="Calibri"/>
+                  </w:rPr>
+                  <w:t>La capacitación no es efectiva.</w:t>
+                </w:r>
+              </w:p>
+            </w:tc>
+          </w:tr>
+          <w:tr>
+            <w:trPr>
+              <w:trHeight w:val="300"/>
+            </w:trPr>
+            <w:tc>
+              <w:tcPr>
+                <w:tcW w:w="5000" w:type="pct"/>
+                <w:shd w:val="clear" w:color="FFFFCC" w:fill="FFFFFF"/>
+                <w:noWrap/>
+                <w:hideMark/>
+              </w:tcPr>
+              <w:p>
+                <w:pPr>
+                  <w:pStyle w:val="Prrafodelista"/>
+                  <w:numPr>
+                    <w:ilvl w:val="0"/>
+                    <w:numId w:val="2"/>
+                  </w:numPr>
+                  <w:spacing w:after="0" w:line="240" w:lineRule="auto"/>
+                  <w:rPr>
+                    <w:rFonts w:ascii="Calibri" w:eastAsia="Times New Roman" w:hAnsi="Calibri" w:cs="Calibri"/>
+                  </w:rPr>
+                </w:pPr>
+                <w:r>
+                  <w:rPr>
+                    <w:rFonts w:ascii="Calibri" w:eastAsia="Times New Roman" w:hAnsi="Calibri" w:cs="Calibri"/>
+                  </w:rPr>
+                  <w:t>Inasistencia de algún/os convocado/s.</w:t>
+                </w:r>
+              </w:p>
+            </w:tc>
+          </w:tr>
+          <w:tr>
+            <w:trPr>
+              <w:trHeight w:val="300"/>
+            </w:trPr>
+            <w:tc>
+              <w:tcPr>
+                <w:tcW w:w="5000" w:type="pct"/>
+                <w:shd w:val="clear" w:color="FFFFCC" w:fill="FFFFFF"/>
+                <w:noWrap/>
+                <w:hideMark/>
+              </w:tcPr>
+              <w:p>
+                <w:pPr>
+                  <w:pStyle w:val="Prrafodelista"/>
+                  <w:numPr>
+                    <w:ilvl w:val="0"/>
+                    <w:numId w:val="2"/>
+                  </w:numPr>
+                  <w:spacing w:after="0" w:line="240" w:lineRule="auto"/>
+                  <w:rPr>
+                    <w:rFonts w:ascii="Calibri" w:eastAsia="Times New Roman" w:hAnsi="Calibri" w:cs="Calibri"/>
+                  </w:rPr>
+                </w:pPr>
+                <w:r>
+                  <w:rPr>
+                    <w:rFonts w:ascii="Calibri" w:eastAsia="Times New Roman" w:hAnsi="Calibri" w:cs="Calibri"/>
+                  </w:rPr>
+                  <w:t>Elegir un enfoque erróneo para la presentación.</w:t>
+                </w:r>
+              </w:p>
+            </w:tc>
+          </w:tr>
+          <w:tr>
+            <w:trPr>
+              <w:trHeight w:val="300"/>
+            </w:trPr>
+            <w:tc>
+              <w:tcPr>
+                <w:tcW w:w="5000" w:type="pct"/>
+                <w:shd w:val="clear" w:color="FFFFCC" w:fill="FFFFFF"/>
+                <w:noWrap/>
+                <w:hideMark/>
+              </w:tcPr>
+              <w:p>
+                <w:pPr>
+                  <w:pStyle w:val="Prrafodelista"/>
+                  <w:numPr>
+                    <w:ilvl w:val="0"/>
+                    <w:numId w:val="2"/>
+                  </w:numPr>
+                  <w:spacing w:after="0" w:line="240" w:lineRule="auto"/>
+                  <w:rPr>
+                    <w:rFonts w:ascii="Calibri" w:eastAsia="Times New Roman" w:hAnsi="Calibri" w:cs="Calibri"/>
+                  </w:rPr>
+                </w:pPr>
+                <w:r>
+                  <w:rPr>
+                    <w:rFonts w:ascii="Calibri" w:eastAsia="Times New Roman" w:hAnsi="Calibri" w:cs="Calibri"/>
+                  </w:rPr>
+                  <w:t>Fracaso de la presentación.</w:t>
+                </w:r>
+              </w:p>
+            </w:tc>
+          </w:tr>
+          <w:tr>
+            <w:trPr>
+              <w:trHeight w:val="300"/>
+            </w:trPr>
+            <w:tc>
+              <w:tcPr>
+                <w:tcW w:w="5000" w:type="pct"/>
+                <w:shd w:val="clear" w:color="FFFFCC" w:fill="FFFFFF"/>
+                <w:noWrap/>
+                <w:hideMark/>
+              </w:tcPr>
+              <w:p>
+                <w:pPr>
+                  <w:pStyle w:val="Prrafodelista"/>
+                  <w:numPr>
+                    <w:ilvl w:val="0"/>
+                    <w:numId w:val="2"/>
+                  </w:numPr>
+                  <w:spacing w:after="0" w:line="240" w:lineRule="auto"/>
+                  <w:rPr>
+                    <w:rFonts w:ascii="Calibri" w:eastAsia="Times New Roman" w:hAnsi="Calibri" w:cs="Calibri"/>
+                  </w:rPr>
+                </w:pPr>
+                <w:r>
+                  <w:rPr>
+                    <w:rFonts w:ascii="Calibri" w:eastAsia="Times New Roman" w:hAnsi="Calibri" w:cs="Calibri"/>
+                  </w:rPr>
+                  <w:t>Falta de fuentes de información sobre el tema a investigar.</w:t>
+                </w:r>
+              </w:p>
+            </w:tc>
+          </w:tr>
+          <w:tr>
+            <w:trPr>
+              <w:trHeight w:val="300"/>
+            </w:trPr>
+            <w:tc>
+              <w:tcPr>
+                <w:tcW w:w="5000" w:type="pct"/>
+                <w:shd w:val="clear" w:color="FFFFCC" w:fill="FFFFFF"/>
+                <w:noWrap/>
+                <w:hideMark/>
+              </w:tcPr>
+              <w:p>
+                <w:pPr>
+                  <w:pStyle w:val="Prrafodelista"/>
+                  <w:numPr>
+                    <w:ilvl w:val="0"/>
+                    <w:numId w:val="2"/>
+                  </w:numPr>
+                  <w:spacing w:after="0" w:line="240" w:lineRule="auto"/>
+                  <w:rPr>
+                    <w:rFonts w:ascii="Calibri" w:eastAsia="Times New Roman" w:hAnsi="Calibri" w:cs="Calibri"/>
+                  </w:rPr>
+                </w:pPr>
+                <w:r>
+                  <w:rPr>
+                    <w:rFonts w:ascii="Calibri" w:eastAsia="Times New Roman" w:hAnsi="Calibri" w:cs="Calibri"/>
+                  </w:rPr>
+                  <w:t>No se puede aplicar al trabajo la temática investigada.</w:t>
+                </w:r>
+              </w:p>
+            </w:tc>
+          </w:tr>
+        </w:tbl>
+        <w:p>
+          <w:pPr>
+            <w:pStyle w:val="Ttulo2"/>
+          </w:pPr>
+        </w:p>
+        <w:p>
+          <w:pPr>
+            <w:pStyle w:val="Ttulo2"/>
+          </w:pPr>
+          <w:r>
+            <w:t>Probabilidad</w:t>
+          </w:r>
+        </w:p>
+        <w:tbl>
+          <w:tblPr>
+            <w:tblStyle w:val="Tablaconcuadrcula"/>
+            <w:tblW w:w="0" w:type="auto"/>
+            <w:tblLook w:val="04A0"/>
+          </w:tblPr>
+          <w:tblGrid>
+            <w:gridCol w:w="2244"/>
+            <w:gridCol w:w="2244"/>
+          </w:tblGrid>
+          <w:tr>
+            <w:tc>
+              <w:tcPr>
+                <w:tcW w:w="2244" w:type="dxa"/>
+              </w:tcPr>
+              <w:p>
+                <w:pPr>
+                  <w:rPr>
+                    <w:b/>
+                  </w:rPr>
+                </w:pPr>
+                <w:r>
+                  <w:rPr>
+                    <w:b/>
+                  </w:rPr>
+                  <w:t>Probabilidad</w:t>
+                </w:r>
+              </w:p>
+            </w:tc>
+            <w:tc>
+              <w:tcPr>
+                <w:tcW w:w="2244" w:type="dxa"/>
+              </w:tcPr>
+              <w:p/>
+            </w:tc>
+          </w:tr>
+          <w:tr>
+            <w:tc>
+              <w:tcPr>
+                <w:tcW w:w="2244" w:type="dxa"/>
+              </w:tcPr>
+              <w:p>
+                <w:r>
+                  <w:t>Seguro</w:t>
+                </w:r>
+              </w:p>
+            </w:tc>
+            <w:tc>
+              <w:tcPr>
+                <w:tcW w:w="2244" w:type="dxa"/>
+              </w:tcPr>
+              <w:p>
+                <w:r>
+                  <w:t>100</w:t>
+                </w:r>
+              </w:p>
+            </w:tc>
+          </w:tr>
+          <w:tr>
+            <w:tc>
+              <w:tcPr>
+                <w:tcW w:w="2244" w:type="dxa"/>
+              </w:tcPr>
+              <w:p>
+                <w:r>
+                  <w:t>Muy probable</w:t>
+                </w:r>
+              </w:p>
+            </w:tc>
+            <w:tc>
+              <w:tcPr>
+                <w:tcW w:w="2244" w:type="dxa"/>
+              </w:tcPr>
+              <w:p>
+                <w:r>
+                  <w:t>80</w:t>
+                </w:r>
+              </w:p>
+            </w:tc>
+          </w:tr>
+          <w:tr>
+            <w:tc>
+              <w:tcPr>
+                <w:tcW w:w="2244" w:type="dxa"/>
+              </w:tcPr>
+              <w:p>
+                <w:r>
+                  <w:t>Puede ser</w:t>
+                </w:r>
+              </w:p>
+            </w:tc>
+            <w:tc>
+              <w:tcPr>
+                <w:tcW w:w="2244" w:type="dxa"/>
+              </w:tcPr>
+              <w:p>
+                <w:r>
+                  <w:t>60</w:t>
+                </w:r>
+              </w:p>
+            </w:tc>
+          </w:tr>
+          <w:tr>
+            <w:tc>
+              <w:tcPr>
+                <w:tcW w:w="2244" w:type="dxa"/>
+              </w:tcPr>
+              <w:p>
+                <w:r>
+                  <w:t>Quizás</w:t>
+                </w:r>
+              </w:p>
+            </w:tc>
+            <w:tc>
+              <w:tcPr>
+                <w:tcW w:w="2244" w:type="dxa"/>
+              </w:tcPr>
+              <w:p>
+                <w:r>
+                  <w:t>40</w:t>
+                </w:r>
+              </w:p>
+            </w:tc>
+          </w:tr>
+          <w:tr>
+            <w:tc>
+              <w:tcPr>
+                <w:tcW w:w="2244" w:type="dxa"/>
+              </w:tcPr>
+              <w:p>
+                <w:r>
+                  <w:t>Poco probable</w:t>
+                </w:r>
+              </w:p>
+            </w:tc>
+            <w:tc>
+              <w:tcPr>
+                <w:tcW w:w="2244" w:type="dxa"/>
+              </w:tcPr>
+              <w:p>
+                <w:r>
+                  <w:t>30</w:t>
+                </w:r>
+              </w:p>
+            </w:tc>
+          </w:tr>
+          <w:tr>
+            <w:tc>
+              <w:tcPr>
+                <w:tcW w:w="2244" w:type="dxa"/>
+              </w:tcPr>
+              <w:p>
+                <w:r>
+                  <w:t>Improbable</w:t>
+                </w:r>
+              </w:p>
+            </w:tc>
+            <w:tc>
+              <w:tcPr>
+                <w:tcW w:w="2244" w:type="dxa"/>
+              </w:tcPr>
+              <w:p>
+                <w:r>
+                  <w:t>10</w:t>
+                </w:r>
+              </w:p>
+            </w:tc>
+          </w:tr>
+          <w:tr>
+            <w:tc>
+              <w:tcPr>
+                <w:tcW w:w="2244" w:type="dxa"/>
+              </w:tcPr>
+              <w:p/>
+            </w:tc>
+            <w:tc>
+              <w:tcPr>
+                <w:tcW w:w="2244" w:type="dxa"/>
+              </w:tcPr>
+              <w:p/>
+            </w:tc>
+          </w:tr>
+        </w:tbl>
+        <w:p/>
+        <w:p>
+          <w:r>
+            <w:tab/>
+          </w:r>
+        </w:p>
+        <w:p/>
+        <w:p/>
+        <w:p>
+          <w:pPr>
+            <w:pStyle w:val="Ttulo2"/>
+          </w:pPr>
+          <w:r>
+            <w:t>Impacto</w:t>
+          </w:r>
+        </w:p>
+        <w:p/>
+        <w:tbl>
+          <w:tblPr>
+            <w:tblStyle w:val="Tablaconcuadrcula"/>
+            <w:tblW w:w="0" w:type="auto"/>
+            <w:tblLook w:val="04A0"/>
+          </w:tblPr>
+          <w:tblGrid>
+            <w:gridCol w:w="2245"/>
+            <w:gridCol w:w="2245"/>
+          </w:tblGrid>
+          <w:tr>
+            <w:tc>
+              <w:tcPr>
+                <w:tcW w:w="2245" w:type="dxa"/>
+              </w:tcPr>
+              <w:p>
+                <w:pPr>
+                  <w:rPr>
+                    <w:b/>
+                  </w:rPr>
+                </w:pPr>
+                <w:r>
+                  <w:rPr>
+                    <w:b/>
+                  </w:rPr>
+                  <w:t>Impacto</w:t>
+                </w:r>
+              </w:p>
+            </w:tc>
+            <w:tc>
+              <w:tcPr>
+                <w:tcW w:w="2245" w:type="dxa"/>
+              </w:tcPr>
+              <w:p/>
+            </w:tc>
+          </w:tr>
+          <w:tr>
+            <w:tc>
+              <w:tcPr>
+                <w:tcW w:w="2245" w:type="dxa"/>
+              </w:tcPr>
+              <w:p>
+                <w:r>
+                  <w:t>Muy alto</w:t>
+                </w:r>
+              </w:p>
+            </w:tc>
+            <w:tc>
+              <w:tcPr>
+                <w:tcW w:w="2245" w:type="dxa"/>
+              </w:tcPr>
+              <w:p>
+                <w:r>
+                  <w:t>10</w:t>
+                </w:r>
+              </w:p>
+            </w:tc>
+          </w:tr>
+          <w:tr>
+            <w:tc>
+              <w:tcPr>
+                <w:tcW w:w="2245" w:type="dxa"/>
+              </w:tcPr>
+              <w:p>
+                <w:r>
+                  <w:t>Importante</w:t>
+                </w:r>
+              </w:p>
+            </w:tc>
+            <w:tc>
+              <w:tcPr>
+                <w:tcW w:w="2245" w:type="dxa"/>
+              </w:tcPr>
+              <w:p>
+                <w:r>
+                  <w:t>8</w:t>
+                </w:r>
+              </w:p>
+            </w:tc>
+          </w:tr>
+          <w:tr>
+            <w:tc>
+              <w:tcPr>
+                <w:tcW w:w="2245" w:type="dxa"/>
+              </w:tcPr>
+              <w:p>
+                <w:r>
+                  <w:t>Menor</w:t>
+                </w:r>
+              </w:p>
+            </w:tc>
+            <w:tc>
+              <w:tcPr>
+                <w:tcW w:w="2245" w:type="dxa"/>
+              </w:tcPr>
+              <w:p>
+                <w:r>
+                  <w:t>6</w:t>
+                </w:r>
+              </w:p>
+            </w:tc>
+          </w:tr>
+          <w:tr>
+            <w:tc>
+              <w:tcPr>
+                <w:tcW w:w="2245" w:type="dxa"/>
+              </w:tcPr>
+              <w:p>
+                <w:r>
+                  <w:t>Pequeño</w:t>
+                </w:r>
+              </w:p>
+            </w:tc>
+            <w:tc>
+              <w:tcPr>
+                <w:tcW w:w="2245" w:type="dxa"/>
+              </w:tcPr>
+              <w:p>
+                <w:r>
+                  <w:t>4</w:t>
+                </w:r>
+              </w:p>
+            </w:tc>
+          </w:tr>
+          <w:tr>
+            <w:tc>
+              <w:tcPr>
+                <w:tcW w:w="2245" w:type="dxa"/>
+              </w:tcPr>
+              <w:p>
+                <w:r>
+                  <w:t>Mínimo</w:t>
+                </w:r>
+              </w:p>
+            </w:tc>
+            <w:tc>
+              <w:tcPr>
+                <w:tcW w:w="2245" w:type="dxa"/>
+              </w:tcPr>
+              <w:p>
+                <w:r>
+                  <w:t>2</w:t>
+                </w:r>
+              </w:p>
+            </w:tc>
+          </w:tr>
+          <w:tr>
+            <w:tc>
+              <w:tcPr>
+                <w:tcW w:w="2245" w:type="dxa"/>
+              </w:tcPr>
+              <w:p>
+                <w:r>
+                  <w:t>No hay efecto</w:t>
+                </w:r>
+              </w:p>
+            </w:tc>
+            <w:tc>
+              <w:tcPr>
+                <w:tcW w:w="2245" w:type="dxa"/>
+              </w:tcPr>
+              <w:p>
+                <w:r>
+                  <w:t>0</w:t>
+                </w:r>
+              </w:p>
+            </w:tc>
+          </w:tr>
+          <w:tr>
+            <w:tc>
+              <w:tcPr>
+                <w:tcW w:w="2245" w:type="dxa"/>
+              </w:tcPr>
+              <w:p/>
+            </w:tc>
+            <w:tc>
+              <w:tcPr>
+                <w:tcW w:w="2245" w:type="dxa"/>
+              </w:tcPr>
+              <w:p/>
+            </w:tc>
+          </w:tr>
+        </w:tbl>
+        <w:p/>
+        <w:p>
+          <w:pPr>
+            <w:pStyle w:val="Ttulo2"/>
+          </w:pPr>
+          <w:r>
+            <w:t>Matriz de Riesgos</w:t>
+          </w:r>
+        </w:p>
+        <w:p/>
+        <w:p/>
+        <w:p/>
+        <w:p/>
+        <w:p/>
+        <w:p/>
+        <w:p>
+          <w:pPr>
+            <w:rPr>
+              <w:rFonts w:ascii="Arial" w:hAnsi="Arial" w:cs="Arial"/>
+            </w:rPr>
+          </w:pPr>
         </w:p>
         <w:p>
           <w:pPr>
@@ -1339,7 +3601,7 @@
           <w:noProof/>
           <w:lang w:val="es-ES"/>
         </w:rPr>
-        <w:t>5</w:t>
+        <w:t>7</w:t>
       </w:r>
     </w:fldSimple>
   </w:p>
@@ -1437,7 +3699,7 @@
                         <a:blip r:embed="rId1">
                           <a:extLst>
                             <a:ext uri="{28A0092B-C50C-407E-A947-70E740481C1C}">
-                              <a14:useLocalDpi xmlns:a14="http://schemas.microsoft.com/office/drawing/2010/main" xmlns:wps="http://schemas.microsoft.com/office/word/2010/wordprocessingShape" xmlns:wpi="http://schemas.microsoft.com/office/word/2010/wordprocessingInk" xmlns:wpg="http://schemas.microsoft.com/office/word/2010/wordprocessingGroup" xmlns:w15="http://schemas.microsoft.com/office/word/2012/wordml" xmlns:w14="http://schemas.microsoft.com/office/word/2010/wordml" xmlns:w="http://schemas.openxmlformats.org/wordprocessingml/2006/main" xmlns:w10="urn:schemas-microsoft-com:office:word" xmlns:wp14="http://schemas.microsoft.com/office/word/2010/wordprocessingDrawing" xmlns:v="urn:schemas-microsoft-com:vml" xmlns:o="urn:schemas-microsoft-com:office:office" xmlns:mc="http://schemas.openxmlformats.org/markup-compatibility/2006" xmlns:wpc="http://schemas.microsoft.com/office/word/2010/wordprocessingCanvas" xmlns="" val="0"/>
+                              <a14:useLocalDpi xmlns="" xmlns:wpc="http://schemas.microsoft.com/office/word/2010/wordprocessingCanvas" xmlns:mc="http://schemas.openxmlformats.org/markup-compatibility/2006" xmlns:o="urn:schemas-microsoft-com:office:office" xmlns:v="urn:schemas-microsoft-com:vml" xmlns:wp14="http://schemas.microsoft.com/office/word/2010/wordprocessingDrawing" xmlns:w10="urn:schemas-microsoft-com:office:word" xmlns:w="http://schemas.openxmlformats.org/wordprocessingml/2006/main" xmlns:w14="http://schemas.microsoft.com/office/word/2010/wordml" xmlns:w15="http://schemas.microsoft.com/office/word/2012/wordml" xmlns:wpg="http://schemas.microsoft.com/office/word/2010/wordprocessingGroup" xmlns:wpi="http://schemas.microsoft.com/office/word/2010/wordprocessingInk" xmlns:wps="http://schemas.microsoft.com/office/word/2010/wordprocessingShape" xmlns:a14="http://schemas.microsoft.com/office/drawing/2010/main" val="0"/>
                             </a:ext>
                           </a:extLst>
                         </a:blip>
@@ -1684,8 +3946,124 @@
       </w:rPr>
     </w:lvl>
   </w:abstractNum>
+  <w:abstractNum w:abstractNumId="1">
+    <w:nsid w:val="4F0A06C7"/>
+    <w:multiLevelType w:val="hybridMultilevel"/>
+    <w:tmpl w:val="FCD898A6"/>
+    <w:lvl w:ilvl="0" w:tplc="2C0A0001">
+      <w:start w:val="1"/>
+      <w:numFmt w:val="bullet"/>
+      <w:lvlText w:val=""/>
+      <w:lvlJc w:val="left"/>
+      <w:pPr>
+        <w:ind w:left="720" w:hanging="360"/>
+      </w:pPr>
+      <w:rPr>
+        <w:rFonts w:ascii="Symbol" w:hAnsi="Symbol" w:hint="default"/>
+      </w:rPr>
+    </w:lvl>
+    <w:lvl w:ilvl="1" w:tplc="2C0A0003" w:tentative="1">
+      <w:start w:val="1"/>
+      <w:numFmt w:val="bullet"/>
+      <w:lvlText w:val="o"/>
+      <w:lvlJc w:val="left"/>
+      <w:pPr>
+        <w:ind w:left="1440" w:hanging="360"/>
+      </w:pPr>
+      <w:rPr>
+        <w:rFonts w:ascii="Courier New" w:hAnsi="Courier New" w:cs="Courier New" w:hint="default"/>
+      </w:rPr>
+    </w:lvl>
+    <w:lvl w:ilvl="2" w:tplc="2C0A0005" w:tentative="1">
+      <w:start w:val="1"/>
+      <w:numFmt w:val="bullet"/>
+      <w:lvlText w:val=""/>
+      <w:lvlJc w:val="left"/>
+      <w:pPr>
+        <w:ind w:left="2160" w:hanging="360"/>
+      </w:pPr>
+      <w:rPr>
+        <w:rFonts w:ascii="Wingdings" w:hAnsi="Wingdings" w:hint="default"/>
+      </w:rPr>
+    </w:lvl>
+    <w:lvl w:ilvl="3" w:tplc="2C0A0001" w:tentative="1">
+      <w:start w:val="1"/>
+      <w:numFmt w:val="bullet"/>
+      <w:lvlText w:val=""/>
+      <w:lvlJc w:val="left"/>
+      <w:pPr>
+        <w:ind w:left="2880" w:hanging="360"/>
+      </w:pPr>
+      <w:rPr>
+        <w:rFonts w:ascii="Symbol" w:hAnsi="Symbol" w:hint="default"/>
+      </w:rPr>
+    </w:lvl>
+    <w:lvl w:ilvl="4" w:tplc="2C0A0003" w:tentative="1">
+      <w:start w:val="1"/>
+      <w:numFmt w:val="bullet"/>
+      <w:lvlText w:val="o"/>
+      <w:lvlJc w:val="left"/>
+      <w:pPr>
+        <w:ind w:left="3600" w:hanging="360"/>
+      </w:pPr>
+      <w:rPr>
+        <w:rFonts w:ascii="Courier New" w:hAnsi="Courier New" w:cs="Courier New" w:hint="default"/>
+      </w:rPr>
+    </w:lvl>
+    <w:lvl w:ilvl="5" w:tplc="2C0A0005" w:tentative="1">
+      <w:start w:val="1"/>
+      <w:numFmt w:val="bullet"/>
+      <w:lvlText w:val=""/>
+      <w:lvlJc w:val="left"/>
+      <w:pPr>
+        <w:ind w:left="4320" w:hanging="360"/>
+      </w:pPr>
+      <w:rPr>
+        <w:rFonts w:ascii="Wingdings" w:hAnsi="Wingdings" w:hint="default"/>
+      </w:rPr>
+    </w:lvl>
+    <w:lvl w:ilvl="6" w:tplc="2C0A0001" w:tentative="1">
+      <w:start w:val="1"/>
+      <w:numFmt w:val="bullet"/>
+      <w:lvlText w:val=""/>
+      <w:lvlJc w:val="left"/>
+      <w:pPr>
+        <w:ind w:left="5040" w:hanging="360"/>
+      </w:pPr>
+      <w:rPr>
+        <w:rFonts w:ascii="Symbol" w:hAnsi="Symbol" w:hint="default"/>
+      </w:rPr>
+    </w:lvl>
+    <w:lvl w:ilvl="7" w:tplc="2C0A0003" w:tentative="1">
+      <w:start w:val="1"/>
+      <w:numFmt w:val="bullet"/>
+      <w:lvlText w:val="o"/>
+      <w:lvlJc w:val="left"/>
+      <w:pPr>
+        <w:ind w:left="5760" w:hanging="360"/>
+      </w:pPr>
+      <w:rPr>
+        <w:rFonts w:ascii="Courier New" w:hAnsi="Courier New" w:cs="Courier New" w:hint="default"/>
+      </w:rPr>
+    </w:lvl>
+    <w:lvl w:ilvl="8" w:tplc="2C0A0005" w:tentative="1">
+      <w:start w:val="1"/>
+      <w:numFmt w:val="bullet"/>
+      <w:lvlText w:val=""/>
+      <w:lvlJc w:val="left"/>
+      <w:pPr>
+        <w:ind w:left="6480" w:hanging="360"/>
+      </w:pPr>
+      <w:rPr>
+        <w:rFonts w:ascii="Wingdings" w:hAnsi="Wingdings" w:hint="default"/>
+      </w:rPr>
+    </w:lvl>
+  </w:abstractNum>
   <w:num w:numId="1">
     <w:abstractNumId w:val="0"/>
+  </w:num>
+  <w:num w:numId="2">
+    <w:abstractNumId w:val="1"/>
   </w:num>
 </w:numbering>
 </file>
@@ -1733,7 +4111,7 @@
     <w:lsdException w:name="Subtitle" w:semiHidden="0" w:uiPriority="11" w:unhideWhenUsed="0" w:qFormat="1"/>
     <w:lsdException w:name="Strong" w:semiHidden="0" w:uiPriority="22" w:unhideWhenUsed="0" w:qFormat="1"/>
     <w:lsdException w:name="Emphasis" w:semiHidden="0" w:uiPriority="20" w:unhideWhenUsed="0" w:qFormat="1"/>
-    <w:lsdException w:name="Table Grid" w:semiHidden="0" w:uiPriority="39" w:unhideWhenUsed="0"/>
+    <w:lsdException w:name="Table Grid" w:semiHidden="0" w:uiPriority="59" w:unhideWhenUsed="0"/>
     <w:lsdException w:name="Placeholder Text" w:unhideWhenUsed="0"/>
     <w:lsdException w:name="No Spacing" w:semiHidden="0" w:uiPriority="1" w:unhideWhenUsed="0" w:qFormat="1"/>
     <w:lsdException w:name="Light Shading" w:semiHidden="0" w:uiPriority="60" w:unhideWhenUsed="0"/>
@@ -1870,6 +4248,30 @@
       <w:color w:val="365F91" w:themeColor="accent1" w:themeShade="BF"/>
       <w:sz w:val="32"/>
       <w:szCs w:val="32"/>
+    </w:rPr>
+  </w:style>
+  <w:style w:type="paragraph" w:styleId="Ttulo2">
+    <w:name w:val="heading 2"/>
+    <w:basedOn w:val="Normal"/>
+    <w:next w:val="Normal"/>
+    <w:link w:val="Ttulo2Car"/>
+    <w:uiPriority w:val="9"/>
+    <w:unhideWhenUsed/>
+    <w:qFormat/>
+    <w:rsid w:val="009155B4"/>
+    <w:pPr>
+      <w:keepNext/>
+      <w:keepLines/>
+      <w:spacing w:before="200" w:after="0"/>
+      <w:outlineLvl w:val="1"/>
+    </w:pPr>
+    <w:rPr>
+      <w:rFonts w:asciiTheme="majorHAnsi" w:eastAsiaTheme="majorEastAsia" w:hAnsiTheme="majorHAnsi" w:cstheme="majorBidi"/>
+      <w:b/>
+      <w:bCs/>
+      <w:color w:val="4F81BD" w:themeColor="accent1"/>
+      <w:sz w:val="26"/>
+      <w:szCs w:val="26"/>
     </w:rPr>
   </w:style>
   <w:style w:type="character" w:default="1" w:styleId="Fuentedeprrafopredeter">
@@ -2011,7 +4413,7 @@
   <w:style w:type="table" w:styleId="Tablaconcuadrcula">
     <w:name w:val="Table Grid"/>
     <w:basedOn w:val="Tablanormal"/>
-    <w:uiPriority w:val="39"/>
+    <w:uiPriority w:val="59"/>
     <w:rsid w:val="00A22C94"/>
     <w:pPr>
       <w:spacing w:after="0" w:line="240" w:lineRule="auto"/>
@@ -2087,45 +4489,27 @@
       <w:u w:val="single"/>
     </w:rPr>
   </w:style>
+  <w:style w:type="character" w:customStyle="1" w:styleId="Ttulo2Car">
+    <w:name w:val="Título 2 Car"/>
+    <w:basedOn w:val="Fuentedeprrafopredeter"/>
+    <w:link w:val="Ttulo2"/>
+    <w:uiPriority w:val="9"/>
+    <w:rsid w:val="009155B4"/>
+    <w:rPr>
+      <w:rFonts w:asciiTheme="majorHAnsi" w:eastAsiaTheme="majorEastAsia" w:hAnsiTheme="majorHAnsi" w:cstheme="majorBidi"/>
+      <w:b/>
+      <w:bCs/>
+      <w:color w:val="4F81BD" w:themeColor="accent1"/>
+      <w:sz w:val="26"/>
+      <w:szCs w:val="26"/>
+    </w:rPr>
+  </w:style>
 </w:styles>
 </file>
 
 <file path=word/glossary/document.xml><?xml version="1.0" encoding="utf-8"?>
 <w:glossaryDocument xmlns:ve="http://schemas.openxmlformats.org/markup-compatibility/2006" xmlns:o="urn:schemas-microsoft-com:office:office" xmlns:r="http://schemas.openxmlformats.org/officeDocument/2006/relationships" xmlns:m="http://schemas.openxmlformats.org/officeDocument/2006/math" xmlns:v="urn:schemas-microsoft-com:vml" xmlns:wp="http://schemas.openxmlformats.org/drawingml/2006/wordprocessingDrawing" xmlns:w10="urn:schemas-microsoft-com:office:word" xmlns:w="http://schemas.openxmlformats.org/wordprocessingml/2006/main" xmlns:wne="http://schemas.microsoft.com/office/word/2006/wordml">
-  <w:docParts>
-    <w:docPart>
-      <w:docPartPr>
-        <w:name w:val="D51ACF564613405EB0E35219915C6AC7"/>
-        <w:category>
-          <w:name w:val="General"/>
-          <w:gallery w:val="placeholder"/>
-        </w:category>
-        <w:types>
-          <w:type w:val="bbPlcHdr"/>
-        </w:types>
-        <w:behaviors>
-          <w:behavior w:val="content"/>
-        </w:behaviors>
-        <w:guid w:val="{6E359247-C28B-4DB8-9D55-5081EF7ECF16}"/>
-      </w:docPartPr>
-      <w:docPartBody>
-        <w:p>
-          <w:pPr>
-            <w:pStyle w:val="D51ACF564613405EB0E35219915C6AC7"/>
-          </w:pPr>
-          <w:r>
-            <w:rPr>
-              <w:rFonts w:asciiTheme="majorHAnsi" w:eastAsiaTheme="majorEastAsia" w:hAnsiTheme="majorHAnsi" w:cstheme="majorBidi"/>
-              <w:sz w:val="72"/>
-              <w:szCs w:val="72"/>
-              <w:lang w:val="es-ES"/>
-            </w:rPr>
-            <w:t>[Escribir el título del documento]</w:t>
-          </w:r>
-        </w:p>
-      </w:docPartBody>
-    </w:docPart>
-  </w:docParts>
+  <w:docParts/>
 </w:glossaryDocument>
 </file>
 
@@ -2177,9 +4561,8 @@
     <w:panose1 w:val="020B0604030504040204"/>
     <w:charset w:val="00"/>
     <w:family w:val="swiss"/>
-    <w:notTrueType/>
     <w:pitch w:val="variable"/>
-    <w:sig w:usb0="00000003" w:usb1="00000000" w:usb2="00000000" w:usb3="00000000" w:csb0="00000001" w:csb1="00000000"/>
+    <w:sig w:usb0="E1002EFF" w:usb1="C000605B" w:usb2="00000029" w:usb3="00000000" w:csb0="000101FF" w:csb1="00000000"/>
   </w:font>
   <w:font w:name="Arial">
     <w:panose1 w:val="020B0604020202020204"/>
@@ -2207,6 +4590,7 @@
     <w:rsid w:val="00250461"/>
     <w:rsid w:val="002B0B1D"/>
     <w:rsid w:val="003D6402"/>
+    <w:rsid w:val="005E225C"/>
     <w:rsid w:val="00B305ED"/>
     <w:rsid w:val="00B70BD1"/>
     <w:rsid w:val="00D0735B"/>

</xml_diff>

<commit_message>
Se agregaron explicaciones de mitigacion y contingencia a riesgos identificados.
</commit_message>
<xml_diff>
--- a/repository/S.A.P.O/Proyecto/03_Riesgos/Plan de Riesgos.docx
+++ b/repository/S.A.P.O/Proyecto/03_Riesgos/Plan de Riesgos.docx
@@ -117,7 +117,7 @@
                 <v:imagedata r:id="rId9" o:title=""/>
                 <w10:wrap type="tight"/>
               </v:shape>
-              <o:OLEObject Type="Embed" ProgID="PBrush" ShapeID="_x0000_s1033" DrawAspect="Content" ObjectID="_1438434511" r:id="rId10"/>
+              <o:OLEObject Type="Embed" ProgID="PBrush" ShapeID="_x0000_s1033" DrawAspect="Content" ObjectID="_1438514895" r:id="rId10"/>
             </w:pict>
           </w:r>
           <w:r>
@@ -16241,31 +16241,76 @@
                     <w:szCs w:val="20"/>
                   </w:rPr>
                 </w:pPr>
-              </w:p>
-            </w:tc>
-            <w:tc>
-              <w:tcPr>
-                <w:tcW w:w="1298" w:type="pct"/>
-                <w:tcBorders>
-                  <w:top w:val="nil"/>
-                  <w:left w:val="nil"/>
-                  <w:bottom w:val="single" w:sz="4" w:space="0" w:color="auto"/>
-                  <w:right w:val="single" w:sz="4" w:space="0" w:color="auto"/>
-                </w:tcBorders>
-                <w:shd w:val="clear" w:color="auto" w:fill="auto"/>
-                <w:noWrap/>
-                <w:hideMark/>
-              </w:tcPr>
-              <w:p>
-                <w:pPr>
-                  <w:spacing w:after="0" w:line="240" w:lineRule="auto"/>
+                <w:r>
                   <w:rPr>
                     <w:rFonts w:ascii="Calibri" w:eastAsia="Times New Roman" w:hAnsi="Calibri" w:cs="Calibri"/>
                     <w:color w:val="000000"/>
                     <w:sz w:val="20"/>
                     <w:szCs w:val="20"/>
                   </w:rPr>
-                </w:pPr>
+                  <w:t>Poner en común</w:t>
+                </w:r>
+                <w:r>
+                  <w:rPr>
+                    <w:rFonts w:ascii="Calibri" w:eastAsia="Times New Roman" w:hAnsi="Calibri" w:cs="Calibri"/>
+                    <w:color w:val="000000"/>
+                    <w:sz w:val="20"/>
+                    <w:szCs w:val="20"/>
+                  </w:rPr>
+                  <w:t xml:space="preserve"> con el grupo</w:t>
+                </w:r>
+                <w:r>
+                  <w:rPr>
+                    <w:rFonts w:ascii="Calibri" w:eastAsia="Times New Roman" w:hAnsi="Calibri" w:cs="Calibri"/>
+                    <w:color w:val="000000"/>
+                    <w:sz w:val="20"/>
+                    <w:szCs w:val="20"/>
+                  </w:rPr>
+                  <w:t xml:space="preserve"> los riesgos y las probabilidades estimadas para cada uno,</w:t>
+                </w:r>
+                <w:r>
+                  <w:rPr>
+                    <w:rFonts w:ascii="Calibri" w:eastAsia="Times New Roman" w:hAnsi="Calibri" w:cs="Calibri"/>
+                    <w:color w:val="000000"/>
+                    <w:sz w:val="20"/>
+                    <w:szCs w:val="20"/>
+                  </w:rPr>
+                  <w:t xml:space="preserve"> con el fin de realizar una estimación más precisa.</w:t>
+                </w:r>
+              </w:p>
+            </w:tc>
+            <w:tc>
+              <w:tcPr>
+                <w:tcW w:w="1298" w:type="pct"/>
+                <w:tcBorders>
+                  <w:top w:val="nil"/>
+                  <w:left w:val="nil"/>
+                  <w:bottom w:val="single" w:sz="4" w:space="0" w:color="auto"/>
+                  <w:right w:val="single" w:sz="4" w:space="0" w:color="auto"/>
+                </w:tcBorders>
+                <w:shd w:val="clear" w:color="auto" w:fill="auto"/>
+                <w:noWrap/>
+                <w:hideMark/>
+              </w:tcPr>
+              <w:p>
+                <w:pPr>
+                  <w:spacing w:after="0" w:line="240" w:lineRule="auto"/>
+                  <w:rPr>
+                    <w:rFonts w:ascii="Calibri" w:eastAsia="Times New Roman" w:hAnsi="Calibri" w:cs="Calibri"/>
+                    <w:color w:val="000000"/>
+                    <w:sz w:val="20"/>
+                    <w:szCs w:val="20"/>
+                  </w:rPr>
+                </w:pPr>
+                <w:r>
+                  <w:rPr>
+                    <w:rFonts w:ascii="Calibri" w:eastAsia="Times New Roman" w:hAnsi="Calibri" w:cs="Calibri"/>
+                    <w:color w:val="000000"/>
+                    <w:sz w:val="20"/>
+                    <w:szCs w:val="20"/>
+                  </w:rPr>
+                  <w:t>Rehacer nuevamente el plan de riesgos.</w:t>
+                </w:r>
               </w:p>
             </w:tc>
           </w:tr>
@@ -16353,31 +16398,85 @@
                     <w:szCs w:val="20"/>
                   </w:rPr>
                 </w:pPr>
-              </w:p>
-            </w:tc>
-            <w:tc>
-              <w:tcPr>
-                <w:tcW w:w="1298" w:type="pct"/>
-                <w:tcBorders>
-                  <w:top w:val="nil"/>
-                  <w:left w:val="nil"/>
-                  <w:bottom w:val="single" w:sz="4" w:space="0" w:color="auto"/>
-                  <w:right w:val="single" w:sz="4" w:space="0" w:color="auto"/>
-                </w:tcBorders>
-                <w:shd w:val="clear" w:color="auto" w:fill="auto"/>
-                <w:noWrap/>
-                <w:hideMark/>
-              </w:tcPr>
-              <w:p>
-                <w:pPr>
-                  <w:spacing w:after="0" w:line="240" w:lineRule="auto"/>
+                <w:r>
                   <w:rPr>
                     <w:rFonts w:ascii="Calibri" w:eastAsia="Times New Roman" w:hAnsi="Calibri" w:cs="Calibri"/>
                     <w:color w:val="000000"/>
                     <w:sz w:val="20"/>
                     <w:szCs w:val="20"/>
                   </w:rPr>
-                </w:pPr>
+                  <w:t>Poner en común</w:t>
+                </w:r>
+                <w:r>
+                  <w:rPr>
+                    <w:rFonts w:ascii="Calibri" w:eastAsia="Times New Roman" w:hAnsi="Calibri" w:cs="Calibri"/>
+                    <w:color w:val="000000"/>
+                    <w:sz w:val="20"/>
+                    <w:szCs w:val="20"/>
+                  </w:rPr>
+                  <w:t xml:space="preserve"> con el grupo</w:t>
+                </w:r>
+                <w:r>
+                  <w:rPr>
+                    <w:rFonts w:ascii="Calibri" w:eastAsia="Times New Roman" w:hAnsi="Calibri" w:cs="Calibri"/>
+                    <w:color w:val="000000"/>
+                    <w:sz w:val="20"/>
+                    <w:szCs w:val="20"/>
+                  </w:rPr>
+                  <w:t xml:space="preserve"> los riesgos y el impacto de riesgos para cada uno</w:t>
+                </w:r>
+                <w:r>
+                  <w:rPr>
+                    <w:rFonts w:ascii="Calibri" w:eastAsia="Times New Roman" w:hAnsi="Calibri" w:cs="Calibri"/>
+                    <w:color w:val="000000"/>
+                    <w:sz w:val="20"/>
+                    <w:szCs w:val="20"/>
+                  </w:rPr>
+                  <w:t>, con el fin de realizar una estimación más precisa.</w:t>
+                </w:r>
+                <w:r>
+                  <w:rPr>
+                    <w:rFonts w:ascii="Calibri" w:eastAsia="Times New Roman" w:hAnsi="Calibri" w:cs="Calibri"/>
+                    <w:color w:val="000000"/>
+                    <w:sz w:val="20"/>
+                    <w:szCs w:val="20"/>
+                  </w:rPr>
+                  <w:t xml:space="preserve"> </w:t>
+                </w:r>
+              </w:p>
+            </w:tc>
+            <w:tc>
+              <w:tcPr>
+                <w:tcW w:w="1298" w:type="pct"/>
+                <w:tcBorders>
+                  <w:top w:val="nil"/>
+                  <w:left w:val="nil"/>
+                  <w:bottom w:val="single" w:sz="4" w:space="0" w:color="auto"/>
+                  <w:right w:val="single" w:sz="4" w:space="0" w:color="auto"/>
+                </w:tcBorders>
+                <w:shd w:val="clear" w:color="auto" w:fill="auto"/>
+                <w:noWrap/>
+                <w:hideMark/>
+              </w:tcPr>
+              <w:p>
+                <w:pPr>
+                  <w:spacing w:after="0" w:line="240" w:lineRule="auto"/>
+                  <w:rPr>
+                    <w:rFonts w:ascii="Calibri" w:eastAsia="Times New Roman" w:hAnsi="Calibri" w:cs="Calibri"/>
+                    <w:color w:val="000000"/>
+                    <w:sz w:val="20"/>
+                    <w:szCs w:val="20"/>
+                  </w:rPr>
+                </w:pPr>
+                <w:r>
+                  <w:rPr>
+                    <w:rFonts w:ascii="Calibri" w:eastAsia="Times New Roman" w:hAnsi="Calibri" w:cs="Calibri"/>
+                    <w:color w:val="000000"/>
+                    <w:sz w:val="20"/>
+                    <w:szCs w:val="20"/>
+                  </w:rPr>
+                  <w:t>Rehacer nuevamente el plan de riesgos.</w:t>
+                </w:r>
               </w:p>
             </w:tc>
           </w:tr>
@@ -16413,6 +16512,7 @@
                     <w:sz w:val="20"/>
                     <w:szCs w:val="20"/>
                   </w:rPr>
+                  <w:lastRenderedPageBreak/>
                   <w:t>7</w:t>
                 </w:r>
               </w:p>
@@ -16479,17 +16579,7 @@
                     <w:sz w:val="20"/>
                     <w:szCs w:val="20"/>
                   </w:rPr>
-                  <w:t xml:space="preserve">Realizar charlas entre todos los integrantes del grupo de proyecto en las cuales cada uno de los integrantes expone los riesgos que le parece afectaría el objetivo del proyecto. En caso de que un integrante detecte algún </w:t>
-                </w:r>
-                <w:r>
-                  <w:rPr>
-                    <w:rFonts w:ascii="Calibri" w:eastAsia="Times New Roman" w:hAnsi="Calibri" w:cs="Calibri"/>
-                    <w:color w:val="000000"/>
-                    <w:sz w:val="20"/>
-                    <w:szCs w:val="20"/>
-                  </w:rPr>
-                  <w:lastRenderedPageBreak/>
-                  <w:t>otro riesgo, será compartido con el grupo mediante un archivo en común en el repositorio del proyecto.</w:t>
+                  <w:t>Realizar charlas entre todos los integrantes del grupo de proyecto en las cuales cada uno de los integrantes expone los riesgos que le parece afectaría el objetivo del proyecto. En caso de que un integrante detecte algún otro riesgo, será compartido con el grupo mediante un archivo en común en el repositorio del proyecto.</w:t>
                 </w:r>
               </w:p>
             </w:tc>
@@ -16551,7 +16641,6 @@
                     <w:sz w:val="20"/>
                     <w:szCs w:val="20"/>
                   </w:rPr>
-                  <w:lastRenderedPageBreak/>
                   <w:t>8</w:t>
                 </w:r>
               </w:p>
@@ -17443,6 +17532,24 @@
                     <w:szCs w:val="20"/>
                   </w:rPr>
                 </w:pPr>
+                <w:r>
+                  <w:rPr>
+                    <w:rFonts w:ascii="Calibri" w:eastAsia="Times New Roman" w:hAnsi="Calibri" w:cs="Calibri"/>
+                    <w:color w:val="000000"/>
+                    <w:sz w:val="20"/>
+                    <w:szCs w:val="20"/>
+                  </w:rPr>
+                  <w:t xml:space="preserve">Validar las clases de diseño identificadas con </w:t>
+                </w:r>
+                <w:r>
+                  <w:rPr>
+                    <w:rFonts w:ascii="Calibri" w:eastAsia="Times New Roman" w:hAnsi="Calibri" w:cs="Calibri"/>
+                    <w:color w:val="000000"/>
+                    <w:sz w:val="20"/>
+                    <w:szCs w:val="20"/>
+                  </w:rPr>
+                  <w:t>el analista funcional que dio origen a dichas clases, para minimizar errores en las mismas.</w:t>
+                </w:r>
               </w:p>
             </w:tc>
             <w:tc>
@@ -17751,7 +17858,7 @@
         <w:noProof/>
         <w:lang w:val="es-ES"/>
       </w:rPr>
-      <w:t>4</w:t>
+      <w:t>12</w:t>
     </w:r>
     <w:r>
       <w:rPr>
@@ -17773,7 +17880,7 @@
           <w:noProof/>
           <w:lang w:val="es-ES"/>
         </w:rPr>
-        <w:t>13</w:t>
+        <w:t>14</w:t>
       </w:r>
     </w:fldSimple>
   </w:p>
@@ -17871,7 +17978,7 @@
                         <a:blip r:embed="rId1">
                           <a:extLst>
                             <a:ext uri="{28A0092B-C50C-407E-A947-70E740481C1C}">
-                              <a14:useLocalDpi xmlns="" xmlns:wpc="http://schemas.microsoft.com/office/word/2010/wordprocessingCanvas" xmlns:mc="http://schemas.openxmlformats.org/markup-compatibility/2006" xmlns:o="urn:schemas-microsoft-com:office:office" xmlns:v="urn:schemas-microsoft-com:vml" xmlns:wp14="http://schemas.microsoft.com/office/word/2010/wordprocessingDrawing" xmlns:w10="urn:schemas-microsoft-com:office:word" xmlns:w="http://schemas.openxmlformats.org/wordprocessingml/2006/main" xmlns:w14="http://schemas.microsoft.com/office/word/2010/wordml" xmlns:w15="http://schemas.microsoft.com/office/word/2012/wordml" xmlns:wpg="http://schemas.microsoft.com/office/word/2010/wordprocessingGroup" xmlns:wpi="http://schemas.microsoft.com/office/word/2010/wordprocessingInk" xmlns:wps="http://schemas.microsoft.com/office/word/2010/wordprocessingShape" xmlns:a14="http://schemas.microsoft.com/office/drawing/2010/main" val="0"/>
+                              <a14:useLocalDpi xmlns:a14="http://schemas.microsoft.com/office/drawing/2010/main" xmlns:wps="http://schemas.microsoft.com/office/word/2010/wordprocessingShape" xmlns:wpi="http://schemas.microsoft.com/office/word/2010/wordprocessingInk" xmlns:wpg="http://schemas.microsoft.com/office/word/2010/wordprocessingGroup" xmlns:w15="http://schemas.microsoft.com/office/word/2012/wordml" xmlns:w14="http://schemas.microsoft.com/office/word/2010/wordml" xmlns:w="http://schemas.openxmlformats.org/wordprocessingml/2006/main" xmlns:w10="urn:schemas-microsoft-com:office:word" xmlns:wp14="http://schemas.microsoft.com/office/word/2010/wordprocessingDrawing" xmlns:v="urn:schemas-microsoft-com:vml" xmlns:o="urn:schemas-microsoft-com:office:office" xmlns:mc="http://schemas.openxmlformats.org/markup-compatibility/2006" xmlns:wpc="http://schemas.microsoft.com/office/word/2010/wordprocessingCanvas" xmlns="" val="0"/>
                             </a:ext>
                           </a:extLst>
                         </a:blip>

</xml_diff>

<commit_message>
se agrega la columna causa consecuencia efecto Plan de Riesgos.docx
</commit_message>
<xml_diff>
--- a/repository/S.A.P.O/Proyecto/03_Riesgos/Plan de Riesgos.docx
+++ b/repository/S.A.P.O/Proyecto/03_Riesgos/Plan de Riesgos.docx
@@ -1,6 +1,6 @@
 
 <file path=word/document.xml><?xml version="1.0" encoding="utf-8"?>
-<w:document xmlns:ve="http://schemas.openxmlformats.org/markup-compatibility/2006" xmlns:o="urn:schemas-microsoft-com:office:office" xmlns:r="http://schemas.openxmlformats.org/officeDocument/2006/relationships" xmlns:m="http://schemas.openxmlformats.org/officeDocument/2006/math" xmlns:v="urn:schemas-microsoft-com:vml" xmlns:wp="http://schemas.openxmlformats.org/drawingml/2006/wordprocessingDrawing" xmlns:w10="urn:schemas-microsoft-com:office:word" xmlns:w="http://schemas.openxmlformats.org/wordprocessingml/2006/main" xmlns:wne="http://schemas.microsoft.com/office/word/2006/wordml">
+<w:document xmlns:wpc="http://schemas.microsoft.com/office/word/2010/wordprocessingCanvas" xmlns:mc="http://schemas.openxmlformats.org/markup-compatibility/2006" xmlns:o="urn:schemas-microsoft-com:office:office" xmlns:r="http://schemas.openxmlformats.org/officeDocument/2006/relationships" xmlns:m="http://schemas.openxmlformats.org/officeDocument/2006/math" xmlns:v="urn:schemas-microsoft-com:vml" xmlns:wp14="http://schemas.microsoft.com/office/word/2010/wordprocessingDrawing" xmlns:wp="http://schemas.openxmlformats.org/drawingml/2006/wordprocessingDrawing" xmlns:w10="urn:schemas-microsoft-com:office:word" xmlns:w="http://schemas.openxmlformats.org/wordprocessingml/2006/main" xmlns:w14="http://schemas.microsoft.com/office/word/2010/wordml" xmlns:w15="http://schemas.microsoft.com/office/word/2012/wordml" xmlns:wpg="http://schemas.microsoft.com/office/word/2010/wordprocessingGroup" xmlns:wpi="http://schemas.microsoft.com/office/word/2010/wordprocessingInk" xmlns:wne="http://schemas.microsoft.com/office/word/2006/wordml" xmlns:wps="http://schemas.microsoft.com/office/word/2010/wordprocessingShape" mc:Ignorable="w14 w15 wp14">
   <w:body>
     <w:sdt>
       <w:sdtPr>
@@ -93,7 +93,7 @@
               <w:sz w:val="48"/>
               <w:szCs w:val="48"/>
             </w:rPr>
-            <w:pict>
+            <w:object w:dxaOrig="1440" w:dyaOrig="1440">
               <v:shapetype id="_x0000_t75" coordsize="21600,21600" o:spt="75" o:preferrelative="t" path="m@4@5l@4@11@9@11@9@5xe" filled="f" stroked="f">
                 <v:stroke joinstyle="miter"/>
                 <v:formulas>
@@ -117,8 +117,8 @@
                 <v:imagedata r:id="rId9" o:title=""/>
                 <w10:wrap type="tight"/>
               </v:shape>
-              <o:OLEObject Type="Embed" ProgID="PBrush" ShapeID="_x0000_s1033" DrawAspect="Content" ObjectID="_1439134238" r:id="rId10"/>
-            </w:pict>
+              <o:OLEObject Type="Embed" ProgID="PBrush" ShapeID="_x0000_s1033" DrawAspect="Content" ObjectID="_1439739345" r:id="rId10"/>
+            </w:object>
           </w:r>
           <w:r>
             <w:rPr>
@@ -378,12 +378,21 @@
                           <w:szCs w:val="28"/>
                         </w:rPr>
                       </w:pPr>
+                      <w:proofErr w:type="spellStart"/>
                       <w:r>
                         <w:rPr>
                           <w:rFonts w:ascii="Arial" w:hAnsi="Arial" w:cs="Arial"/>
                           <w:szCs w:val="28"/>
                         </w:rPr>
-                        <w:t>Biancato, Enzo</w:t>
+                        <w:t>Biancato</w:t>
+                      </w:r>
+                      <w:proofErr w:type="spellEnd"/>
+                      <w:r>
+                        <w:rPr>
+                          <w:rFonts w:ascii="Arial" w:hAnsi="Arial" w:cs="Arial"/>
+                          <w:szCs w:val="28"/>
+                        </w:rPr>
+                        <w:t>, Enzo</w:t>
                       </w:r>
                       <w:r>
                         <w:rPr>
@@ -537,12 +546,21 @@
                           <w:szCs w:val="28"/>
                         </w:rPr>
                       </w:pPr>
+                      <w:proofErr w:type="spellStart"/>
                       <w:r>
                         <w:rPr>
                           <w:rFonts w:ascii="Arial" w:hAnsi="Arial" w:cs="Arial"/>
                           <w:szCs w:val="28"/>
                         </w:rPr>
-                        <w:t>Gastañaga, Iris Nancy (Titular)</w:t>
+                        <w:t>Gastañaga</w:t>
+                      </w:r>
+                      <w:proofErr w:type="spellEnd"/>
+                      <w:r>
+                        <w:rPr>
+                          <w:rFonts w:ascii="Arial" w:hAnsi="Arial" w:cs="Arial"/>
+                          <w:szCs w:val="28"/>
+                        </w:rPr>
+                        <w:t>, Iris Nancy (Titular)</w:t>
                       </w:r>
                     </w:p>
                     <w:p>
@@ -554,12 +572,21 @@
                           <w:szCs w:val="28"/>
                         </w:rPr>
                       </w:pPr>
+                      <w:proofErr w:type="spellStart"/>
                       <w:r>
                         <w:rPr>
                           <w:rFonts w:ascii="Arial" w:hAnsi="Arial" w:cs="Arial"/>
                           <w:szCs w:val="28"/>
                         </w:rPr>
-                        <w:t>Savi, Cecilia Andrea (JTP)</w:t>
+                        <w:t>Savi</w:t>
+                      </w:r>
+                      <w:proofErr w:type="spellEnd"/>
+                      <w:r>
+                        <w:rPr>
+                          <w:rFonts w:ascii="Arial" w:hAnsi="Arial" w:cs="Arial"/>
+                          <w:szCs w:val="28"/>
+                        </w:rPr>
+                        <w:t>, Cecilia Andrea (JTP)</w:t>
                       </w:r>
                     </w:p>
                     <w:p>
@@ -707,7 +734,7 @@
               <w:insideV w:val="single" w:sz="4" w:space="0" w:color="auto"/>
             </w:tblBorders>
             <w:shd w:val="clear" w:color="auto" w:fill="800000"/>
-            <w:tblLook w:val="01E0"/>
+            <w:tblLook w:val="01E0" w:firstRow="1" w:lastRow="1" w:firstColumn="1" w:lastColumn="1" w:noHBand="0" w:noVBand="0"/>
           </w:tblPr>
           <w:tblGrid>
             <w:gridCol w:w="1605"/>
@@ -1140,8 +1167,6 @@
             </w:rPr>
             <w:br w:type="page"/>
           </w:r>
-          <w:bookmarkStart w:id="0" w:name="_GoBack"/>
-          <w:bookmarkEnd w:id="0"/>
         </w:p>
         <w:p>
           <w:pPr>
@@ -1794,12 +1819,12 @@
           <w:pPr>
             <w:pStyle w:val="Ttulo2"/>
           </w:pPr>
-          <w:bookmarkStart w:id="1" w:name="_Toc365392401"/>
+          <w:bookmarkStart w:id="0" w:name="_Toc365392401"/>
           <w:r>
             <w:lastRenderedPageBreak/>
             <w:t>Introducción</w:t>
           </w:r>
-          <w:bookmarkEnd w:id="1"/>
+          <w:bookmarkEnd w:id="0"/>
         </w:p>
         <w:p>
           <w:pPr>
@@ -1958,12 +1983,12 @@
               <w:szCs w:val="22"/>
             </w:rPr>
           </w:pPr>
-          <w:bookmarkStart w:id="2" w:name="_Toc365392402"/>
+          <w:bookmarkStart w:id="1" w:name="_Toc365392402"/>
           <w:r>
             <w:lastRenderedPageBreak/>
             <w:t>Listado de riesgos identificados</w:t>
           </w:r>
-          <w:bookmarkEnd w:id="2"/>
+          <w:bookmarkEnd w:id="1"/>
         </w:p>
         <w:p>
           <w:pPr>
@@ -1986,7 +2011,7 @@
               <w:left w:w="70" w:type="dxa"/>
               <w:right w:w="70" w:type="dxa"/>
             </w:tblCellMar>
-            <w:tblLook w:val="04A0"/>
+            <w:tblLook w:val="04A0" w:firstRow="1" w:lastRow="0" w:firstColumn="1" w:lastColumn="0" w:noHBand="0" w:noVBand="1"/>
           </w:tblPr>
           <w:tblGrid>
             <w:gridCol w:w="8978"/>
@@ -2844,7 +2869,21 @@
                   <w:rPr>
                     <w:rFonts w:ascii="Arial" w:eastAsia="Times New Roman" w:hAnsi="Arial" w:cs="Arial"/>
                   </w:rPr>
-                  <w:t>El prototipado de interfaz consume demasiado tiempo.</w:t>
+                  <w:t xml:space="preserve">El </w:t>
+                </w:r>
+                <w:proofErr w:type="spellStart"/>
+                <w:r>
+                  <w:rPr>
+                    <w:rFonts w:ascii="Arial" w:eastAsia="Times New Roman" w:hAnsi="Arial" w:cs="Arial"/>
+                  </w:rPr>
+                  <w:t>prototipado</w:t>
+                </w:r>
+                <w:proofErr w:type="spellEnd"/>
+                <w:r>
+                  <w:rPr>
+                    <w:rFonts w:ascii="Arial" w:eastAsia="Times New Roman" w:hAnsi="Arial" w:cs="Arial"/>
+                  </w:rPr>
+                  <w:t xml:space="preserve"> de interfaz consume demasiado tiempo.</w:t>
                 </w:r>
               </w:p>
             </w:tc>
@@ -2878,7 +2917,21 @@
                   <w:rPr>
                     <w:rFonts w:ascii="Arial" w:eastAsia="Times New Roman" w:hAnsi="Arial" w:cs="Arial"/>
                   </w:rPr>
-                  <w:t>Incorrecta identificación de CU para el prototipado de interfaces.</w:t>
+                  <w:t xml:space="preserve">Incorrecta identificación de CU para el </w:t>
+                </w:r>
+                <w:proofErr w:type="spellStart"/>
+                <w:r>
+                  <w:rPr>
+                    <w:rFonts w:ascii="Arial" w:eastAsia="Times New Roman" w:hAnsi="Arial" w:cs="Arial"/>
+                  </w:rPr>
+                  <w:t>prototipado</w:t>
+                </w:r>
+                <w:proofErr w:type="spellEnd"/>
+                <w:r>
+                  <w:rPr>
+                    <w:rFonts w:ascii="Arial" w:eastAsia="Times New Roman" w:hAnsi="Arial" w:cs="Arial"/>
+                  </w:rPr>
+                  <w:t xml:space="preserve"> de interfaces.</w:t>
                 </w:r>
               </w:p>
             </w:tc>
@@ -3822,12 +3875,12 @@
           <w:pPr>
             <w:pStyle w:val="Ttulo2"/>
           </w:pPr>
-          <w:bookmarkStart w:id="3" w:name="_Toc365392403"/>
+          <w:bookmarkStart w:id="2" w:name="_Toc365392403"/>
           <w:r>
             <w:lastRenderedPageBreak/>
             <w:t>Análisis de Riesgos</w:t>
           </w:r>
-          <w:bookmarkEnd w:id="3"/>
+          <w:bookmarkEnd w:id="2"/>
         </w:p>
         <w:p>
           <w:pPr>
@@ -3848,11 +3901,11 @@
           <w:pPr>
             <w:pStyle w:val="Ttulo3"/>
           </w:pPr>
-          <w:bookmarkStart w:id="4" w:name="_Toc365392404"/>
+          <w:bookmarkStart w:id="3" w:name="_Toc365392404"/>
           <w:r>
             <w:t>Probabilidad</w:t>
           </w:r>
-          <w:bookmarkEnd w:id="4"/>
+          <w:bookmarkEnd w:id="3"/>
         </w:p>
         <w:p>
           <w:pPr>
@@ -3872,7 +3925,7 @@
             <w:tblStyle w:val="Cuadrculaclara-nfasis5"/>
             <w:tblW w:w="0" w:type="auto"/>
             <w:tblInd w:w="108" w:type="dxa"/>
-            <w:tblLook w:val="04A0"/>
+            <w:tblLook w:val="04A0" w:firstRow="1" w:lastRow="0" w:firstColumn="1" w:lastColumn="0" w:noHBand="0" w:noVBand="1"/>
           </w:tblPr>
           <w:tblGrid>
             <w:gridCol w:w="2244"/>
@@ -3880,11 +3933,11 @@
           </w:tblGrid>
           <w:tr>
             <w:trPr>
-              <w:cnfStyle w:val="100000000000"/>
+              <w:cnfStyle w:val="100000000000" w:firstRow="1" w:lastRow="0" w:firstColumn="0" w:lastColumn="0" w:oddVBand="0" w:evenVBand="0" w:oddHBand="0" w:evenHBand="0" w:firstRowFirstColumn="0" w:firstRowLastColumn="0" w:lastRowFirstColumn="0" w:lastRowLastColumn="0"/>
             </w:trPr>
             <w:tc>
               <w:tcPr>
-                <w:cnfStyle w:val="001000000000"/>
+                <w:cnfStyle w:val="001000000000" w:firstRow="0" w:lastRow="0" w:firstColumn="1" w:lastColumn="0" w:oddVBand="0" w:evenVBand="0" w:oddHBand="0" w:evenHBand="0" w:firstRowFirstColumn="0" w:firstRowLastColumn="0" w:lastRowFirstColumn="0" w:lastRowLastColumn="0"/>
                 <w:tcW w:w="2244" w:type="dxa"/>
               </w:tcPr>
               <w:p>
@@ -3899,7 +3952,7 @@
               </w:tcPr>
               <w:p>
                 <w:pPr>
-                  <w:cnfStyle w:val="100000000000"/>
+                  <w:cnfStyle w:val="100000000000" w:firstRow="1" w:lastRow="0" w:firstColumn="0" w:lastColumn="0" w:oddVBand="0" w:evenVBand="0" w:oddHBand="0" w:evenHBand="0" w:firstRowFirstColumn="0" w:firstRowLastColumn="0" w:lastRowFirstColumn="0" w:lastRowLastColumn="0"/>
                 </w:pPr>
                 <w:r>
                   <w:t>Valor</w:t>
@@ -3909,11 +3962,11 @@
           </w:tr>
           <w:tr>
             <w:trPr>
-              <w:cnfStyle w:val="000000100000"/>
+              <w:cnfStyle w:val="000000100000" w:firstRow="0" w:lastRow="0" w:firstColumn="0" w:lastColumn="0" w:oddVBand="0" w:evenVBand="0" w:oddHBand="1" w:evenHBand="0" w:firstRowFirstColumn="0" w:firstRowLastColumn="0" w:lastRowFirstColumn="0" w:lastRowLastColumn="0"/>
             </w:trPr>
             <w:tc>
               <w:tcPr>
-                <w:cnfStyle w:val="001000000000"/>
+                <w:cnfStyle w:val="001000000000" w:firstRow="0" w:lastRow="0" w:firstColumn="1" w:lastColumn="0" w:oddVBand="0" w:evenVBand="0" w:oddHBand="0" w:evenHBand="0" w:firstRowFirstColumn="0" w:firstRowLastColumn="0" w:lastRowFirstColumn="0" w:lastRowLastColumn="0"/>
                 <w:tcW w:w="2244" w:type="dxa"/>
               </w:tcPr>
               <w:p>
@@ -3928,7 +3981,7 @@
               </w:tcPr>
               <w:p>
                 <w:pPr>
-                  <w:cnfStyle w:val="000000100000"/>
+                  <w:cnfStyle w:val="000000100000" w:firstRow="0" w:lastRow="0" w:firstColumn="0" w:lastColumn="0" w:oddVBand="0" w:evenVBand="0" w:oddHBand="1" w:evenHBand="0" w:firstRowFirstColumn="0" w:firstRowLastColumn="0" w:lastRowFirstColumn="0" w:lastRowLastColumn="0"/>
                   <w:rPr>
                     <w:rFonts w:asciiTheme="majorHAnsi" w:eastAsiaTheme="majorEastAsia" w:hAnsiTheme="majorHAnsi" w:cstheme="majorBidi"/>
                   </w:rPr>
@@ -3944,11 +3997,11 @@
           </w:tr>
           <w:tr>
             <w:trPr>
-              <w:cnfStyle w:val="000000010000"/>
+              <w:cnfStyle w:val="000000010000" w:firstRow="0" w:lastRow="0" w:firstColumn="0" w:lastColumn="0" w:oddVBand="0" w:evenVBand="0" w:oddHBand="0" w:evenHBand="1" w:firstRowFirstColumn="0" w:firstRowLastColumn="0" w:lastRowFirstColumn="0" w:lastRowLastColumn="0"/>
             </w:trPr>
             <w:tc>
               <w:tcPr>
-                <w:cnfStyle w:val="001000000000"/>
+                <w:cnfStyle w:val="001000000000" w:firstRow="0" w:lastRow="0" w:firstColumn="1" w:lastColumn="0" w:oddVBand="0" w:evenVBand="0" w:oddHBand="0" w:evenHBand="0" w:firstRowFirstColumn="0" w:firstRowLastColumn="0" w:lastRowFirstColumn="0" w:lastRowLastColumn="0"/>
                 <w:tcW w:w="2244" w:type="dxa"/>
               </w:tcPr>
               <w:p>
@@ -3963,7 +4016,7 @@
               </w:tcPr>
               <w:p>
                 <w:pPr>
-                  <w:cnfStyle w:val="000000010000"/>
+                  <w:cnfStyle w:val="000000010000" w:firstRow="0" w:lastRow="0" w:firstColumn="0" w:lastColumn="0" w:oddVBand="0" w:evenVBand="0" w:oddHBand="0" w:evenHBand="1" w:firstRowFirstColumn="0" w:firstRowLastColumn="0" w:lastRowFirstColumn="0" w:lastRowLastColumn="0"/>
                   <w:rPr>
                     <w:rFonts w:asciiTheme="majorHAnsi" w:eastAsiaTheme="majorEastAsia" w:hAnsiTheme="majorHAnsi" w:cstheme="majorBidi"/>
                   </w:rPr>
@@ -3979,11 +4032,11 @@
           </w:tr>
           <w:tr>
             <w:trPr>
-              <w:cnfStyle w:val="000000100000"/>
+              <w:cnfStyle w:val="000000100000" w:firstRow="0" w:lastRow="0" w:firstColumn="0" w:lastColumn="0" w:oddVBand="0" w:evenVBand="0" w:oddHBand="1" w:evenHBand="0" w:firstRowFirstColumn="0" w:firstRowLastColumn="0" w:lastRowFirstColumn="0" w:lastRowLastColumn="0"/>
             </w:trPr>
             <w:tc>
               <w:tcPr>
-                <w:cnfStyle w:val="001000000000"/>
+                <w:cnfStyle w:val="001000000000" w:firstRow="0" w:lastRow="0" w:firstColumn="1" w:lastColumn="0" w:oddVBand="0" w:evenVBand="0" w:oddHBand="0" w:evenHBand="0" w:firstRowFirstColumn="0" w:firstRowLastColumn="0" w:lastRowFirstColumn="0" w:lastRowLastColumn="0"/>
                 <w:tcW w:w="2244" w:type="dxa"/>
               </w:tcPr>
               <w:p>
@@ -3998,7 +4051,7 @@
               </w:tcPr>
               <w:p>
                 <w:pPr>
-                  <w:cnfStyle w:val="000000100000"/>
+                  <w:cnfStyle w:val="000000100000" w:firstRow="0" w:lastRow="0" w:firstColumn="0" w:lastColumn="0" w:oddVBand="0" w:evenVBand="0" w:oddHBand="1" w:evenHBand="0" w:firstRowFirstColumn="0" w:firstRowLastColumn="0" w:lastRowFirstColumn="0" w:lastRowLastColumn="0"/>
                   <w:rPr>
                     <w:rFonts w:asciiTheme="majorHAnsi" w:eastAsiaTheme="majorEastAsia" w:hAnsiTheme="majorHAnsi" w:cstheme="majorBidi"/>
                   </w:rPr>
@@ -4014,11 +4067,11 @@
           </w:tr>
           <w:tr>
             <w:trPr>
-              <w:cnfStyle w:val="000000010000"/>
+              <w:cnfStyle w:val="000000010000" w:firstRow="0" w:lastRow="0" w:firstColumn="0" w:lastColumn="0" w:oddVBand="0" w:evenVBand="0" w:oddHBand="0" w:evenHBand="1" w:firstRowFirstColumn="0" w:firstRowLastColumn="0" w:lastRowFirstColumn="0" w:lastRowLastColumn="0"/>
             </w:trPr>
             <w:tc>
               <w:tcPr>
-                <w:cnfStyle w:val="001000000000"/>
+                <w:cnfStyle w:val="001000000000" w:firstRow="0" w:lastRow="0" w:firstColumn="1" w:lastColumn="0" w:oddVBand="0" w:evenVBand="0" w:oddHBand="0" w:evenHBand="0" w:firstRowFirstColumn="0" w:firstRowLastColumn="0" w:lastRowFirstColumn="0" w:lastRowLastColumn="0"/>
                 <w:tcW w:w="2244" w:type="dxa"/>
               </w:tcPr>
               <w:p>
@@ -4033,7 +4086,7 @@
               </w:tcPr>
               <w:p>
                 <w:pPr>
-                  <w:cnfStyle w:val="000000010000"/>
+                  <w:cnfStyle w:val="000000010000" w:firstRow="0" w:lastRow="0" w:firstColumn="0" w:lastColumn="0" w:oddVBand="0" w:evenVBand="0" w:oddHBand="0" w:evenHBand="1" w:firstRowFirstColumn="0" w:firstRowLastColumn="0" w:lastRowFirstColumn="0" w:lastRowLastColumn="0"/>
                   <w:rPr>
                     <w:rFonts w:asciiTheme="majorHAnsi" w:eastAsiaTheme="majorEastAsia" w:hAnsiTheme="majorHAnsi" w:cstheme="majorBidi"/>
                   </w:rPr>
@@ -4049,11 +4102,11 @@
           </w:tr>
           <w:tr>
             <w:trPr>
-              <w:cnfStyle w:val="000000100000"/>
+              <w:cnfStyle w:val="000000100000" w:firstRow="0" w:lastRow="0" w:firstColumn="0" w:lastColumn="0" w:oddVBand="0" w:evenVBand="0" w:oddHBand="1" w:evenHBand="0" w:firstRowFirstColumn="0" w:firstRowLastColumn="0" w:lastRowFirstColumn="0" w:lastRowLastColumn="0"/>
             </w:trPr>
             <w:tc>
               <w:tcPr>
-                <w:cnfStyle w:val="001000000000"/>
+                <w:cnfStyle w:val="001000000000" w:firstRow="0" w:lastRow="0" w:firstColumn="1" w:lastColumn="0" w:oddVBand="0" w:evenVBand="0" w:oddHBand="0" w:evenHBand="0" w:firstRowFirstColumn="0" w:firstRowLastColumn="0" w:lastRowFirstColumn="0" w:lastRowLastColumn="0"/>
                 <w:tcW w:w="2244" w:type="dxa"/>
               </w:tcPr>
               <w:p>
@@ -4068,7 +4121,7 @@
               </w:tcPr>
               <w:p>
                 <w:pPr>
-                  <w:cnfStyle w:val="000000100000"/>
+                  <w:cnfStyle w:val="000000100000" w:firstRow="0" w:lastRow="0" w:firstColumn="0" w:lastColumn="0" w:oddVBand="0" w:evenVBand="0" w:oddHBand="1" w:evenHBand="0" w:firstRowFirstColumn="0" w:firstRowLastColumn="0" w:lastRowFirstColumn="0" w:lastRowLastColumn="0"/>
                   <w:rPr>
                     <w:rFonts w:asciiTheme="majorHAnsi" w:eastAsiaTheme="majorEastAsia" w:hAnsiTheme="majorHAnsi" w:cstheme="majorBidi"/>
                   </w:rPr>
@@ -4084,11 +4137,11 @@
           </w:tr>
           <w:tr>
             <w:trPr>
-              <w:cnfStyle w:val="000000010000"/>
+              <w:cnfStyle w:val="000000010000" w:firstRow="0" w:lastRow="0" w:firstColumn="0" w:lastColumn="0" w:oddVBand="0" w:evenVBand="0" w:oddHBand="0" w:evenHBand="1" w:firstRowFirstColumn="0" w:firstRowLastColumn="0" w:lastRowFirstColumn="0" w:lastRowLastColumn="0"/>
             </w:trPr>
             <w:tc>
               <w:tcPr>
-                <w:cnfStyle w:val="001000000000"/>
+                <w:cnfStyle w:val="001000000000" w:firstRow="0" w:lastRow="0" w:firstColumn="1" w:lastColumn="0" w:oddVBand="0" w:evenVBand="0" w:oddHBand="0" w:evenHBand="0" w:firstRowFirstColumn="0" w:firstRowLastColumn="0" w:lastRowFirstColumn="0" w:lastRowLastColumn="0"/>
                 <w:tcW w:w="2244" w:type="dxa"/>
               </w:tcPr>
               <w:p>
@@ -4103,7 +4156,7 @@
               </w:tcPr>
               <w:p>
                 <w:pPr>
-                  <w:cnfStyle w:val="000000010000"/>
+                  <w:cnfStyle w:val="000000010000" w:firstRow="0" w:lastRow="0" w:firstColumn="0" w:lastColumn="0" w:oddVBand="0" w:evenVBand="0" w:oddHBand="0" w:evenHBand="1" w:firstRowFirstColumn="0" w:firstRowLastColumn="0" w:lastRowFirstColumn="0" w:lastRowLastColumn="0"/>
                   <w:rPr>
                     <w:rFonts w:asciiTheme="majorHAnsi" w:eastAsiaTheme="majorEastAsia" w:hAnsiTheme="majorHAnsi" w:cstheme="majorBidi"/>
                   </w:rPr>
@@ -4123,11 +4176,11 @@
           <w:pPr>
             <w:pStyle w:val="Ttulo3"/>
           </w:pPr>
-          <w:bookmarkStart w:id="5" w:name="_Toc365392405"/>
+          <w:bookmarkStart w:id="4" w:name="_Toc365392405"/>
           <w:r>
             <w:t>Impacto</w:t>
           </w:r>
-          <w:bookmarkEnd w:id="5"/>
+          <w:bookmarkEnd w:id="4"/>
         </w:p>
         <w:p>
           <w:pPr>
@@ -4147,7 +4200,7 @@
             <w:tblStyle w:val="Cuadrculaclara-nfasis5"/>
             <w:tblW w:w="0" w:type="auto"/>
             <w:tblInd w:w="108" w:type="dxa"/>
-            <w:tblLook w:val="04A0"/>
+            <w:tblLook w:val="04A0" w:firstRow="1" w:lastRow="0" w:firstColumn="1" w:lastColumn="0" w:noHBand="0" w:noVBand="1"/>
           </w:tblPr>
           <w:tblGrid>
             <w:gridCol w:w="2245"/>
@@ -4155,11 +4208,11 @@
           </w:tblGrid>
           <w:tr>
             <w:trPr>
-              <w:cnfStyle w:val="100000000000"/>
+              <w:cnfStyle w:val="100000000000" w:firstRow="1" w:lastRow="0" w:firstColumn="0" w:lastColumn="0" w:oddVBand="0" w:evenVBand="0" w:oddHBand="0" w:evenHBand="0" w:firstRowFirstColumn="0" w:firstRowLastColumn="0" w:lastRowFirstColumn="0" w:lastRowLastColumn="0"/>
             </w:trPr>
             <w:tc>
               <w:tcPr>
-                <w:cnfStyle w:val="001000000000"/>
+                <w:cnfStyle w:val="001000000000" w:firstRow="0" w:lastRow="0" w:firstColumn="1" w:lastColumn="0" w:oddVBand="0" w:evenVBand="0" w:oddHBand="0" w:evenHBand="0" w:firstRowFirstColumn="0" w:firstRowLastColumn="0" w:lastRowFirstColumn="0" w:lastRowLastColumn="0"/>
                 <w:tcW w:w="2245" w:type="dxa"/>
               </w:tcPr>
               <w:p>
@@ -4179,7 +4232,7 @@
               </w:tcPr>
               <w:p>
                 <w:pPr>
-                  <w:cnfStyle w:val="100000000000"/>
+                  <w:cnfStyle w:val="100000000000" w:firstRow="1" w:lastRow="0" w:firstColumn="0" w:lastColumn="0" w:oddVBand="0" w:evenVBand="0" w:oddHBand="0" w:evenHBand="0" w:firstRowFirstColumn="0" w:firstRowLastColumn="0" w:lastRowFirstColumn="0" w:lastRowLastColumn="0"/>
                 </w:pPr>
                 <w:r>
                   <w:t>Valor</w:t>
@@ -4189,11 +4242,11 @@
           </w:tr>
           <w:tr>
             <w:trPr>
-              <w:cnfStyle w:val="000000100000"/>
+              <w:cnfStyle w:val="000000100000" w:firstRow="0" w:lastRow="0" w:firstColumn="0" w:lastColumn="0" w:oddVBand="0" w:evenVBand="0" w:oddHBand="1" w:evenHBand="0" w:firstRowFirstColumn="0" w:firstRowLastColumn="0" w:lastRowFirstColumn="0" w:lastRowLastColumn="0"/>
             </w:trPr>
             <w:tc>
               <w:tcPr>
-                <w:cnfStyle w:val="001000000000"/>
+                <w:cnfStyle w:val="001000000000" w:firstRow="0" w:lastRow="0" w:firstColumn="1" w:lastColumn="0" w:oddVBand="0" w:evenVBand="0" w:oddHBand="0" w:evenHBand="0" w:firstRowFirstColumn="0" w:firstRowLastColumn="0" w:lastRowFirstColumn="0" w:lastRowLastColumn="0"/>
                 <w:tcW w:w="2245" w:type="dxa"/>
               </w:tcPr>
               <w:p>
@@ -4209,7 +4262,7 @@
               <w:p>
                 <w:pPr>
                   <w:jc w:val="center"/>
-                  <w:cnfStyle w:val="000000100000"/>
+                  <w:cnfStyle w:val="000000100000" w:firstRow="0" w:lastRow="0" w:firstColumn="0" w:lastColumn="0" w:oddVBand="0" w:evenVBand="0" w:oddHBand="1" w:evenHBand="0" w:firstRowFirstColumn="0" w:firstRowLastColumn="0" w:lastRowFirstColumn="0" w:lastRowLastColumn="0"/>
                 </w:pPr>
                 <w:r>
                   <w:t>10</w:t>
@@ -4219,11 +4272,11 @@
           </w:tr>
           <w:tr>
             <w:trPr>
-              <w:cnfStyle w:val="000000010000"/>
+              <w:cnfStyle w:val="000000010000" w:firstRow="0" w:lastRow="0" w:firstColumn="0" w:lastColumn="0" w:oddVBand="0" w:evenVBand="0" w:oddHBand="0" w:evenHBand="1" w:firstRowFirstColumn="0" w:firstRowLastColumn="0" w:lastRowFirstColumn="0" w:lastRowLastColumn="0"/>
             </w:trPr>
             <w:tc>
               <w:tcPr>
-                <w:cnfStyle w:val="001000000000"/>
+                <w:cnfStyle w:val="001000000000" w:firstRow="0" w:lastRow="0" w:firstColumn="1" w:lastColumn="0" w:oddVBand="0" w:evenVBand="0" w:oddHBand="0" w:evenHBand="0" w:firstRowFirstColumn="0" w:firstRowLastColumn="0" w:lastRowFirstColumn="0" w:lastRowLastColumn="0"/>
                 <w:tcW w:w="2245" w:type="dxa"/>
               </w:tcPr>
               <w:p>
@@ -4239,7 +4292,7 @@
               <w:p>
                 <w:pPr>
                   <w:jc w:val="center"/>
-                  <w:cnfStyle w:val="000000010000"/>
+                  <w:cnfStyle w:val="000000010000" w:firstRow="0" w:lastRow="0" w:firstColumn="0" w:lastColumn="0" w:oddVBand="0" w:evenVBand="0" w:oddHBand="0" w:evenHBand="1" w:firstRowFirstColumn="0" w:firstRowLastColumn="0" w:lastRowFirstColumn="0" w:lastRowLastColumn="0"/>
                 </w:pPr>
                 <w:r>
                   <w:t>8</w:t>
@@ -4249,11 +4302,11 @@
           </w:tr>
           <w:tr>
             <w:trPr>
-              <w:cnfStyle w:val="000000100000"/>
+              <w:cnfStyle w:val="000000100000" w:firstRow="0" w:lastRow="0" w:firstColumn="0" w:lastColumn="0" w:oddVBand="0" w:evenVBand="0" w:oddHBand="1" w:evenHBand="0" w:firstRowFirstColumn="0" w:firstRowLastColumn="0" w:lastRowFirstColumn="0" w:lastRowLastColumn="0"/>
             </w:trPr>
             <w:tc>
               <w:tcPr>
-                <w:cnfStyle w:val="001000000000"/>
+                <w:cnfStyle w:val="001000000000" w:firstRow="0" w:lastRow="0" w:firstColumn="1" w:lastColumn="0" w:oddVBand="0" w:evenVBand="0" w:oddHBand="0" w:evenHBand="0" w:firstRowFirstColumn="0" w:firstRowLastColumn="0" w:lastRowFirstColumn="0" w:lastRowLastColumn="0"/>
                 <w:tcW w:w="2245" w:type="dxa"/>
               </w:tcPr>
               <w:p>
@@ -4269,7 +4322,7 @@
               <w:p>
                 <w:pPr>
                   <w:jc w:val="center"/>
-                  <w:cnfStyle w:val="000000100000"/>
+                  <w:cnfStyle w:val="000000100000" w:firstRow="0" w:lastRow="0" w:firstColumn="0" w:lastColumn="0" w:oddVBand="0" w:evenVBand="0" w:oddHBand="1" w:evenHBand="0" w:firstRowFirstColumn="0" w:firstRowLastColumn="0" w:lastRowFirstColumn="0" w:lastRowLastColumn="0"/>
                 </w:pPr>
                 <w:r>
                   <w:t>6</w:t>
@@ -4279,11 +4332,11 @@
           </w:tr>
           <w:tr>
             <w:trPr>
-              <w:cnfStyle w:val="000000010000"/>
+              <w:cnfStyle w:val="000000010000" w:firstRow="0" w:lastRow="0" w:firstColumn="0" w:lastColumn="0" w:oddVBand="0" w:evenVBand="0" w:oddHBand="0" w:evenHBand="1" w:firstRowFirstColumn="0" w:firstRowLastColumn="0" w:lastRowFirstColumn="0" w:lastRowLastColumn="0"/>
             </w:trPr>
             <w:tc>
               <w:tcPr>
-                <w:cnfStyle w:val="001000000000"/>
+                <w:cnfStyle w:val="001000000000" w:firstRow="0" w:lastRow="0" w:firstColumn="1" w:lastColumn="0" w:oddVBand="0" w:evenVBand="0" w:oddHBand="0" w:evenHBand="0" w:firstRowFirstColumn="0" w:firstRowLastColumn="0" w:lastRowFirstColumn="0" w:lastRowLastColumn="0"/>
                 <w:tcW w:w="2245" w:type="dxa"/>
               </w:tcPr>
               <w:p>
@@ -4299,7 +4352,7 @@
               <w:p>
                 <w:pPr>
                   <w:jc w:val="center"/>
-                  <w:cnfStyle w:val="000000010000"/>
+                  <w:cnfStyle w:val="000000010000" w:firstRow="0" w:lastRow="0" w:firstColumn="0" w:lastColumn="0" w:oddVBand="0" w:evenVBand="0" w:oddHBand="0" w:evenHBand="1" w:firstRowFirstColumn="0" w:firstRowLastColumn="0" w:lastRowFirstColumn="0" w:lastRowLastColumn="0"/>
                 </w:pPr>
                 <w:r>
                   <w:t>4</w:t>
@@ -4309,11 +4362,11 @@
           </w:tr>
           <w:tr>
             <w:trPr>
-              <w:cnfStyle w:val="000000100000"/>
+              <w:cnfStyle w:val="000000100000" w:firstRow="0" w:lastRow="0" w:firstColumn="0" w:lastColumn="0" w:oddVBand="0" w:evenVBand="0" w:oddHBand="1" w:evenHBand="0" w:firstRowFirstColumn="0" w:firstRowLastColumn="0" w:lastRowFirstColumn="0" w:lastRowLastColumn="0"/>
             </w:trPr>
             <w:tc>
               <w:tcPr>
-                <w:cnfStyle w:val="001000000000"/>
+                <w:cnfStyle w:val="001000000000" w:firstRow="0" w:lastRow="0" w:firstColumn="1" w:lastColumn="0" w:oddVBand="0" w:evenVBand="0" w:oddHBand="0" w:evenHBand="0" w:firstRowFirstColumn="0" w:firstRowLastColumn="0" w:lastRowFirstColumn="0" w:lastRowLastColumn="0"/>
                 <w:tcW w:w="2245" w:type="dxa"/>
               </w:tcPr>
               <w:p>
@@ -4329,7 +4382,7 @@
               <w:p>
                 <w:pPr>
                   <w:jc w:val="center"/>
-                  <w:cnfStyle w:val="000000100000"/>
+                  <w:cnfStyle w:val="000000100000" w:firstRow="0" w:lastRow="0" w:firstColumn="0" w:lastColumn="0" w:oddVBand="0" w:evenVBand="0" w:oddHBand="1" w:evenHBand="0" w:firstRowFirstColumn="0" w:firstRowLastColumn="0" w:lastRowFirstColumn="0" w:lastRowLastColumn="0"/>
                 </w:pPr>
                 <w:r>
                   <w:t>2</w:t>
@@ -4339,11 +4392,11 @@
           </w:tr>
           <w:tr>
             <w:trPr>
-              <w:cnfStyle w:val="000000010000"/>
+              <w:cnfStyle w:val="000000010000" w:firstRow="0" w:lastRow="0" w:firstColumn="0" w:lastColumn="0" w:oddVBand="0" w:evenVBand="0" w:oddHBand="0" w:evenHBand="1" w:firstRowFirstColumn="0" w:firstRowLastColumn="0" w:lastRowFirstColumn="0" w:lastRowLastColumn="0"/>
             </w:trPr>
             <w:tc>
               <w:tcPr>
-                <w:cnfStyle w:val="001000000000"/>
+                <w:cnfStyle w:val="001000000000" w:firstRow="0" w:lastRow="0" w:firstColumn="1" w:lastColumn="0" w:oddVBand="0" w:evenVBand="0" w:oddHBand="0" w:evenHBand="0" w:firstRowFirstColumn="0" w:firstRowLastColumn="0" w:lastRowFirstColumn="0" w:lastRowLastColumn="0"/>
                 <w:tcW w:w="2245" w:type="dxa"/>
               </w:tcPr>
               <w:p>
@@ -4359,7 +4412,7 @@
               <w:p>
                 <w:pPr>
                   <w:jc w:val="center"/>
-                  <w:cnfStyle w:val="000000010000"/>
+                  <w:cnfStyle w:val="000000010000" w:firstRow="0" w:lastRow="0" w:firstColumn="0" w:lastColumn="0" w:oddVBand="0" w:evenVBand="0" w:oddHBand="0" w:evenHBand="1" w:firstRowFirstColumn="0" w:firstRowLastColumn="0" w:lastRowFirstColumn="0" w:lastRowLastColumn="0"/>
                 </w:pPr>
                 <w:r>
                   <w:t>0</w:t>
@@ -4373,11 +4426,11 @@
           <w:pPr>
             <w:pStyle w:val="Ttulo3"/>
           </w:pPr>
-          <w:bookmarkStart w:id="6" w:name="_Toc365392406"/>
+          <w:bookmarkStart w:id="5" w:name="_Toc365392406"/>
           <w:r>
             <w:t>Matriz de Impacto/Probabilidad</w:t>
           </w:r>
-          <w:bookmarkEnd w:id="6"/>
+          <w:bookmarkEnd w:id="5"/>
         </w:p>
         <w:p>
           <w:pPr>
@@ -4402,7 +4455,7 @@
               <w:left w:w="70" w:type="dxa"/>
               <w:right w:w="70" w:type="dxa"/>
             </w:tblCellMar>
-            <w:tblLook w:val="04A0"/>
+            <w:tblLook w:val="04A0" w:firstRow="1" w:lastRow="0" w:firstColumn="1" w:lastColumn="0" w:noHBand="0" w:noVBand="1"/>
           </w:tblPr>
           <w:tblGrid>
             <w:gridCol w:w="2151"/>
@@ -5807,12 +5860,12 @@
           <w:pPr>
             <w:pStyle w:val="Ttulo3"/>
           </w:pPr>
-          <w:bookmarkStart w:id="7" w:name="_Toc365392407"/>
+          <w:bookmarkStart w:id="6" w:name="_Toc365392407"/>
           <w:r>
             <w:lastRenderedPageBreak/>
             <w:t>Listado priorizado de Riesgos</w:t>
           </w:r>
-          <w:bookmarkEnd w:id="7"/>
+          <w:bookmarkEnd w:id="6"/>
         </w:p>
         <w:p>
           <w:pPr>
@@ -5913,7 +5966,7 @@
               <w:left w:w="70" w:type="dxa"/>
               <w:right w:w="70" w:type="dxa"/>
             </w:tblCellMar>
-            <w:tblLook w:val="04A0"/>
+            <w:tblLook w:val="04A0" w:firstRow="1" w:lastRow="0" w:firstColumn="1" w:lastColumn="0" w:noHBand="0" w:noVBand="1"/>
           </w:tblPr>
           <w:tblGrid>
             <w:gridCol w:w="567"/>
@@ -12135,7 +12188,23 @@
                     <w:rFonts w:ascii="Calibri" w:eastAsia="Times New Roman" w:hAnsi="Calibri" w:cs="Calibri"/>
                     <w:color w:val="000000"/>
                   </w:rPr>
-                  <w:t>Incorrecta identificación de CU para el prototipado de interfaces.</w:t>
+                  <w:t xml:space="preserve">Incorrecta identificación de CU para el </w:t>
+                </w:r>
+                <w:proofErr w:type="spellStart"/>
+                <w:r>
+                  <w:rPr>
+                    <w:rFonts w:ascii="Calibri" w:eastAsia="Times New Roman" w:hAnsi="Calibri" w:cs="Calibri"/>
+                    <w:color w:val="000000"/>
+                  </w:rPr>
+                  <w:t>prototipado</w:t>
+                </w:r>
+                <w:proofErr w:type="spellEnd"/>
+                <w:r>
+                  <w:rPr>
+                    <w:rFonts w:ascii="Calibri" w:eastAsia="Times New Roman" w:hAnsi="Calibri" w:cs="Calibri"/>
+                    <w:color w:val="000000"/>
+                  </w:rPr>
+                  <w:t xml:space="preserve"> de interfaces.</w:t>
                 </w:r>
               </w:p>
             </w:tc>
@@ -13269,7 +13338,23 @@
                     <w:rFonts w:ascii="Calibri" w:eastAsia="Times New Roman" w:hAnsi="Calibri" w:cs="Calibri"/>
                     <w:color w:val="000000"/>
                   </w:rPr>
-                  <w:t>El prototipado de interfaz consume demasiado tiempo.</w:t>
+                  <w:t xml:space="preserve">El </w:t>
+                </w:r>
+                <w:proofErr w:type="spellStart"/>
+                <w:r>
+                  <w:rPr>
+                    <w:rFonts w:ascii="Calibri" w:eastAsia="Times New Roman" w:hAnsi="Calibri" w:cs="Calibri"/>
+                    <w:color w:val="000000"/>
+                  </w:rPr>
+                  <w:t>prototipado</w:t>
+                </w:r>
+                <w:proofErr w:type="spellEnd"/>
+                <w:r>
+                  <w:rPr>
+                    <w:rFonts w:ascii="Calibri" w:eastAsia="Times New Roman" w:hAnsi="Calibri" w:cs="Calibri"/>
+                    <w:color w:val="000000"/>
+                  </w:rPr>
+                  <w:t xml:space="preserve"> de interfaz consume demasiado tiempo.</w:t>
                 </w:r>
               </w:p>
             </w:tc>
@@ -14681,14 +14766,14 @@
           <w:pPr>
             <w:pStyle w:val="Ttulo2"/>
           </w:pPr>
-          <w:bookmarkStart w:id="8" w:name="_Toc365392408"/>
+          <w:bookmarkStart w:id="7" w:name="_Toc365392408"/>
           <w:r>
             <w:t>Estrategi</w:t>
           </w:r>
           <w:r>
             <w:t>as de mitigación y contingencia</w:t>
           </w:r>
-          <w:bookmarkEnd w:id="8"/>
+          <w:bookmarkEnd w:id="7"/>
         </w:p>
         <w:p>
           <w:pPr>
@@ -14708,7 +14793,21 @@
             <w:rPr>
               <w:rFonts w:ascii="Arial" w:hAnsi="Arial" w:cs="Arial"/>
             </w:rPr>
-            <w:t>n cuales serán las estrategias de mitigaci</w:t>
+            <w:t xml:space="preserve">n </w:t>
+          </w:r>
+          <w:proofErr w:type="spellStart"/>
+          <w:r>
+            <w:rPr>
+              <w:rFonts w:ascii="Arial" w:hAnsi="Arial" w:cs="Arial"/>
+            </w:rPr>
+            <w:t>cuales</w:t>
+          </w:r>
+          <w:proofErr w:type="spellEnd"/>
+          <w:r>
+            <w:rPr>
+              <w:rFonts w:ascii="Arial" w:hAnsi="Arial" w:cs="Arial"/>
+            </w:rPr>
+            <w:t xml:space="preserve"> serán las estrategias de mitigaci</w:t>
           </w:r>
           <w:r>
             <w:rPr>
@@ -14770,40 +14869,32 @@
         </w:p>
         <w:tbl>
           <w:tblPr>
-            <w:tblW w:w="6079" w:type="pct"/>
-            <w:tblInd w:w="-923" w:type="dxa"/>
+            <w:tblStyle w:val="Tablaconcuadrcula"/>
+            <w:tblpPr w:leftFromText="141" w:rightFromText="141" w:vertAnchor="text" w:tblpY="1"/>
+            <w:tblW w:w="5696" w:type="pct"/>
             <w:tblLayout w:type="fixed"/>
-            <w:tblCellMar>
-              <w:left w:w="70" w:type="dxa"/>
-              <w:right w:w="70" w:type="dxa"/>
-            </w:tblCellMar>
-            <w:tblLook w:val="04A0"/>
+            <w:tblLook w:val="04A0" w:firstRow="1" w:lastRow="0" w:firstColumn="1" w:lastColumn="0" w:noHBand="0" w:noVBand="1"/>
           </w:tblPr>
           <w:tblGrid>
-            <w:gridCol w:w="497"/>
-            <w:gridCol w:w="4748"/>
-            <w:gridCol w:w="2836"/>
+            <w:gridCol w:w="504"/>
+            <w:gridCol w:w="1784"/>
+            <w:gridCol w:w="2717"/>
+            <w:gridCol w:w="2475"/>
             <w:gridCol w:w="2834"/>
           </w:tblGrid>
           <w:tr>
             <w:trPr>
+              <w:gridAfter w:val="1"/>
+              <w:wAfter w:w="1374" w:type="pct"/>
               <w:trHeight w:val="300"/>
             </w:trPr>
             <w:tc>
               <w:tcPr>
-                <w:tcW w:w="228" w:type="pct"/>
+                <w:tcW w:w="244" w:type="pct"/>
                 <w:vMerge w:val="restart"/>
-                <w:tcBorders>
-                  <w:top w:val="single" w:sz="4" w:space="0" w:color="auto"/>
-                  <w:left w:val="single" w:sz="4" w:space="0" w:color="auto"/>
-                  <w:right w:val="single" w:sz="4" w:space="0" w:color="auto"/>
-                </w:tcBorders>
-                <w:shd w:val="clear" w:color="000000" w:fill="D8D8D8"/>
-                <w:vAlign w:val="center"/>
-              </w:tcPr>
-              <w:p>
-                <w:pPr>
-                  <w:spacing w:after="0" w:line="240" w:lineRule="auto"/>
+              </w:tcPr>
+              <w:p>
+                <w:pPr>
                   <w:jc w:val="center"/>
                   <w:rPr>
                     <w:rFonts w:ascii="Calibri" w:eastAsia="Times New Roman" w:hAnsi="Calibri" w:cs="Calibri"/>
@@ -14821,21 +14912,13 @@
             </w:tc>
             <w:tc>
               <w:tcPr>
-                <w:tcW w:w="2175" w:type="pct"/>
+                <w:tcW w:w="865" w:type="pct"/>
                 <w:vMerge w:val="restart"/>
-                <w:tcBorders>
-                  <w:top w:val="single" w:sz="4" w:space="0" w:color="auto"/>
-                  <w:left w:val="single" w:sz="4" w:space="0" w:color="auto"/>
-                  <w:right w:val="single" w:sz="4" w:space="0" w:color="auto"/>
-                </w:tcBorders>
-                <w:shd w:val="clear" w:color="000000" w:fill="D8D8D8"/>
-                <w:noWrap/>
-                <w:vAlign w:val="center"/>
-                <w:hideMark/>
-              </w:tcPr>
-              <w:p>
-                <w:pPr>
-                  <w:spacing w:after="0" w:line="240" w:lineRule="auto"/>
+                <w:noWrap/>
+                <w:hideMark/>
+              </w:tcPr>
+              <w:p>
+                <w:pPr>
                   <w:jc w:val="center"/>
                   <w:rPr>
                     <w:rFonts w:ascii="Calibri" w:eastAsia="Times New Roman" w:hAnsi="Calibri" w:cs="Calibri"/>
@@ -14853,34 +14936,89 @@
             </w:tc>
             <w:tc>
               <w:tcPr>
-                <w:tcW w:w="2597" w:type="pct"/>
-                <w:gridSpan w:val="2"/>
-                <w:tcBorders>
-                  <w:top w:val="single" w:sz="4" w:space="0" w:color="auto"/>
-                  <w:left w:val="nil"/>
-                  <w:bottom w:val="single" w:sz="4" w:space="0" w:color="auto"/>
-                  <w:right w:val="single" w:sz="4" w:space="0" w:color="auto"/>
-                </w:tcBorders>
-                <w:shd w:val="clear" w:color="000000" w:fill="D8D8D8"/>
-                <w:noWrap/>
-                <w:vAlign w:val="center"/>
-                <w:hideMark/>
-              </w:tcPr>
-              <w:p>
-                <w:pPr>
-                  <w:spacing w:after="0" w:line="240" w:lineRule="auto"/>
-                  <w:jc w:val="center"/>
-                  <w:rPr>
-                    <w:rFonts w:ascii="Calibri" w:eastAsia="Times New Roman" w:hAnsi="Calibri" w:cs="Calibri"/>
-                    <w:color w:val="000000"/>
-                  </w:rPr>
-                </w:pPr>
-                <w:r>
-                  <w:rPr>
-                    <w:rFonts w:ascii="Calibri" w:eastAsia="Times New Roman" w:hAnsi="Calibri" w:cs="Calibri"/>
-                    <w:color w:val="000000"/>
-                  </w:rPr>
-                  <w:t>Estrategias</w:t>
+                <w:tcW w:w="1317" w:type="pct"/>
+                <w:vMerge w:val="restart"/>
+              </w:tcPr>
+              <w:p>
+                <w:pPr>
+                  <w:rPr>
+                    <w:rFonts w:ascii="Calibri" w:eastAsia="Times New Roman" w:hAnsi="Calibri" w:cs="Calibri"/>
+                    <w:color w:val="000000"/>
+                  </w:rPr>
+                </w:pPr>
+                <w:r>
+                  <w:rPr>
+                    <w:rFonts w:ascii="Calibri" w:eastAsia="Times New Roman" w:hAnsi="Calibri" w:cs="Calibri"/>
+                    <w:color w:val="000000"/>
+                  </w:rPr>
+                  <w:t xml:space="preserve">Descripción de las </w:t>
+                </w:r>
+                <w:r>
+                  <w:rPr>
+                    <w:rFonts w:ascii="Calibri" w:eastAsia="Times New Roman" w:hAnsi="Calibri" w:cs="Calibri"/>
+                    <w:color w:val="000000"/>
+                  </w:rPr>
+                  <w:t>Causa</w:t>
+                </w:r>
+                <w:r>
+                  <w:rPr>
+                    <w:rFonts w:ascii="Calibri" w:eastAsia="Times New Roman" w:hAnsi="Calibri" w:cs="Calibri"/>
+                    <w:color w:val="000000"/>
+                  </w:rPr>
+                  <w:t>s,</w:t>
+                </w:r>
+                <w:r>
+                  <w:rPr>
+                    <w:rFonts w:ascii="Calibri" w:eastAsia="Times New Roman" w:hAnsi="Calibri" w:cs="Calibri"/>
+                    <w:color w:val="000000"/>
+                  </w:rPr>
+                  <w:t xml:space="preserve"> </w:t>
+                </w:r>
+                <w:r>
+                  <w:rPr>
+                    <w:rFonts w:ascii="Calibri" w:eastAsia="Times New Roman" w:hAnsi="Calibri" w:cs="Calibri"/>
+                    <w:color w:val="000000"/>
+                  </w:rPr>
+                  <w:t>consecuencias y efectos</w:t>
+                </w:r>
+                <w:r>
+                  <w:rPr>
+                    <w:rFonts w:ascii="Calibri" w:eastAsia="Times New Roman" w:hAnsi="Calibri" w:cs="Calibri"/>
+                    <w:color w:val="000000"/>
+                  </w:rPr>
+                  <w:t xml:space="preserve"> efecto</w:t>
+                </w:r>
+              </w:p>
+            </w:tc>
+            <w:tc>
+              <w:tcPr>
+                <w:tcW w:w="1200" w:type="pct"/>
+                <w:noWrap/>
+                <w:hideMark/>
+              </w:tcPr>
+              <w:p>
+                <w:pPr>
+                  <w:jc w:val="center"/>
+                  <w:rPr>
+                    <w:rFonts w:ascii="Calibri" w:eastAsia="Times New Roman" w:hAnsi="Calibri" w:cs="Calibri"/>
+                    <w:color w:val="000000"/>
+                  </w:rPr>
+                </w:pPr>
+                <w:r>
+                  <w:rPr>
+                    <w:rFonts w:ascii="Calibri" w:eastAsia="Times New Roman" w:hAnsi="Calibri" w:cs="Calibri"/>
+                    <w:color w:val="000000"/>
+                  </w:rPr>
+                  <w:t>Estra</w:t>
+                </w:r>
+                <w:bookmarkStart w:id="8" w:name="_GoBack"/>
+                <w:bookmarkEnd w:id="8"/>
+                <w:r>
+                  <w:rPr>
+                    <w:rFonts w:ascii="Calibri" w:eastAsia="Times New Roman" w:hAnsi="Calibri" w:cs="Calibri"/>
+                    <w:color w:val="000000"/>
+                  </w:rPr>
+                  <w:t>tegias</w:t>
                 </w:r>
               </w:p>
             </w:tc>
@@ -14891,68 +15029,58 @@
             </w:trPr>
             <w:tc>
               <w:tcPr>
-                <w:tcW w:w="228" w:type="pct"/>
+                <w:tcW w:w="244" w:type="pct"/>
                 <w:vMerge/>
-                <w:tcBorders>
-                  <w:left w:val="single" w:sz="4" w:space="0" w:color="auto"/>
-                  <w:bottom w:val="single" w:sz="4" w:space="0" w:color="auto"/>
-                  <w:right w:val="single" w:sz="4" w:space="0" w:color="auto"/>
-                </w:tcBorders>
-                <w:shd w:val="clear" w:color="000000" w:fill="D8D8D8"/>
-                <w:vAlign w:val="center"/>
-              </w:tcPr>
-              <w:p>
-                <w:pPr>
-                  <w:spacing w:after="0" w:line="240" w:lineRule="auto"/>
-                  <w:jc w:val="center"/>
-                  <w:rPr>
-                    <w:rFonts w:ascii="Calibri" w:eastAsia="Times New Roman" w:hAnsi="Calibri" w:cs="Calibri"/>
-                    <w:color w:val="000000"/>
-                  </w:rPr>
-                </w:pPr>
-              </w:p>
-            </w:tc>
-            <w:tc>
-              <w:tcPr>
-                <w:tcW w:w="2175" w:type="pct"/>
+              </w:tcPr>
+              <w:p>
+                <w:pPr>
+                  <w:jc w:val="center"/>
+                  <w:rPr>
+                    <w:rFonts w:ascii="Calibri" w:eastAsia="Times New Roman" w:hAnsi="Calibri" w:cs="Calibri"/>
+                    <w:color w:val="000000"/>
+                  </w:rPr>
+                </w:pPr>
+              </w:p>
+            </w:tc>
+            <w:tc>
+              <w:tcPr>
+                <w:tcW w:w="865" w:type="pct"/>
                 <w:vMerge/>
-                <w:tcBorders>
-                  <w:left w:val="single" w:sz="4" w:space="0" w:color="auto"/>
-                  <w:bottom w:val="single" w:sz="4" w:space="0" w:color="auto"/>
-                  <w:right w:val="single" w:sz="4" w:space="0" w:color="auto"/>
-                </w:tcBorders>
-                <w:shd w:val="clear" w:color="000000" w:fill="D8D8D8"/>
-                <w:noWrap/>
-                <w:vAlign w:val="bottom"/>
-                <w:hideMark/>
-              </w:tcPr>
-              <w:p>
-                <w:pPr>
-                  <w:spacing w:after="0" w:line="240" w:lineRule="auto"/>
-                  <w:rPr>
-                    <w:rFonts w:ascii="Calibri" w:eastAsia="Times New Roman" w:hAnsi="Calibri" w:cs="Calibri"/>
-                    <w:color w:val="000000"/>
-                  </w:rPr>
-                </w:pPr>
-              </w:p>
-            </w:tc>
-            <w:tc>
-              <w:tcPr>
-                <w:tcW w:w="1299" w:type="pct"/>
-                <w:tcBorders>
-                  <w:top w:val="single" w:sz="4" w:space="0" w:color="auto"/>
-                  <w:left w:val="nil"/>
-                  <w:bottom w:val="single" w:sz="4" w:space="0" w:color="auto"/>
-                  <w:right w:val="single" w:sz="4" w:space="0" w:color="auto"/>
-                </w:tcBorders>
-                <w:shd w:val="clear" w:color="000000" w:fill="D8D8D8"/>
-                <w:noWrap/>
-                <w:vAlign w:val="center"/>
-                <w:hideMark/>
-              </w:tcPr>
-              <w:p>
-                <w:pPr>
-                  <w:spacing w:after="0" w:line="240" w:lineRule="auto"/>
+                <w:noWrap/>
+                <w:hideMark/>
+              </w:tcPr>
+              <w:p>
+                <w:pPr>
+                  <w:rPr>
+                    <w:rFonts w:ascii="Calibri" w:eastAsia="Times New Roman" w:hAnsi="Calibri" w:cs="Calibri"/>
+                    <w:color w:val="000000"/>
+                  </w:rPr>
+                </w:pPr>
+              </w:p>
+            </w:tc>
+            <w:tc>
+              <w:tcPr>
+                <w:tcW w:w="1317" w:type="pct"/>
+                <w:vMerge/>
+              </w:tcPr>
+              <w:p>
+                <w:pPr>
+                  <w:jc w:val="center"/>
+                  <w:rPr>
+                    <w:rFonts w:ascii="Calibri" w:eastAsia="Times New Roman" w:hAnsi="Calibri" w:cs="Calibri"/>
+                    <w:color w:val="000000"/>
+                  </w:rPr>
+                </w:pPr>
+              </w:p>
+            </w:tc>
+            <w:tc>
+              <w:tcPr>
+                <w:tcW w:w="1200" w:type="pct"/>
+                <w:noWrap/>
+                <w:hideMark/>
+              </w:tcPr>
+              <w:p>
+                <w:pPr>
                   <w:jc w:val="center"/>
                   <w:rPr>
                     <w:rFonts w:ascii="Calibri" w:eastAsia="Times New Roman" w:hAnsi="Calibri" w:cs="Calibri"/>
@@ -14970,21 +15098,12 @@
             </w:tc>
             <w:tc>
               <w:tcPr>
-                <w:tcW w:w="1298" w:type="pct"/>
-                <w:tcBorders>
-                  <w:top w:val="single" w:sz="4" w:space="0" w:color="auto"/>
-                  <w:left w:val="nil"/>
-                  <w:bottom w:val="single" w:sz="4" w:space="0" w:color="auto"/>
-                  <w:right w:val="single" w:sz="4" w:space="0" w:color="auto"/>
-                </w:tcBorders>
-                <w:shd w:val="clear" w:color="000000" w:fill="D8D8D8"/>
-                <w:noWrap/>
-                <w:vAlign w:val="center"/>
-                <w:hideMark/>
-              </w:tcPr>
-              <w:p>
-                <w:pPr>
-                  <w:spacing w:after="0" w:line="240" w:lineRule="auto"/>
+                <w:tcW w:w="1374" w:type="pct"/>
+                <w:noWrap/>
+                <w:hideMark/>
+              </w:tcPr>
+              <w:p>
+                <w:pPr>
                   <w:jc w:val="center"/>
                   <w:rPr>
                     <w:rFonts w:ascii="Calibri" w:eastAsia="Times New Roman" w:hAnsi="Calibri" w:cs="Calibri"/>
@@ -15007,19 +15126,10 @@
             </w:trPr>
             <w:tc>
               <w:tcPr>
-                <w:tcW w:w="228" w:type="pct"/>
-                <w:tcBorders>
-                  <w:top w:val="nil"/>
-                  <w:left w:val="single" w:sz="4" w:space="0" w:color="auto"/>
-                  <w:bottom w:val="single" w:sz="4" w:space="0" w:color="auto"/>
-                  <w:right w:val="single" w:sz="4" w:space="0" w:color="auto"/>
-                </w:tcBorders>
-                <w:shd w:val="clear" w:color="auto" w:fill="FFFFFF" w:themeFill="background1"/>
-                <w:vAlign w:val="center"/>
-              </w:tcPr>
-              <w:p>
-                <w:pPr>
-                  <w:spacing w:after="0" w:line="240" w:lineRule="auto"/>
+                <w:tcW w:w="244" w:type="pct"/>
+              </w:tcPr>
+              <w:p>
+                <w:pPr>
                   <w:jc w:val="center"/>
                   <w:rPr>
                     <w:rFonts w:ascii="Calibri" w:eastAsia="Times New Roman" w:hAnsi="Calibri" w:cs="Calibri"/>
@@ -15039,19 +15149,11 @@
             </w:tc>
             <w:tc>
               <w:tcPr>
-                <w:tcW w:w="2175" w:type="pct"/>
-                <w:tcBorders>
-                  <w:top w:val="nil"/>
-                  <w:left w:val="single" w:sz="4" w:space="0" w:color="auto"/>
-                  <w:bottom w:val="single" w:sz="4" w:space="0" w:color="auto"/>
-                  <w:right w:val="single" w:sz="4" w:space="0" w:color="auto"/>
-                </w:tcBorders>
-                <w:shd w:val="clear" w:color="auto" w:fill="FFFFFF" w:themeFill="background1"/>
-                <w:hideMark/>
-              </w:tcPr>
-              <w:p>
-                <w:pPr>
-                  <w:spacing w:after="0" w:line="240" w:lineRule="auto"/>
+                <w:tcW w:w="865" w:type="pct"/>
+                <w:hideMark/>
+              </w:tcPr>
+              <w:p>
+                <w:pPr>
                   <w:rPr>
                     <w:rFonts w:ascii="Calibri" w:eastAsia="Times New Roman" w:hAnsi="Calibri" w:cs="Calibri"/>
                     <w:sz w:val="20"/>
@@ -15070,78 +15172,149 @@
             </w:tc>
             <w:tc>
               <w:tcPr>
-                <w:tcW w:w="1299" w:type="pct"/>
-                <w:tcBorders>
-                  <w:top w:val="nil"/>
-                  <w:left w:val="nil"/>
-                  <w:bottom w:val="single" w:sz="4" w:space="0" w:color="auto"/>
-                  <w:right w:val="single" w:sz="4" w:space="0" w:color="auto"/>
-                </w:tcBorders>
-                <w:shd w:val="clear" w:color="auto" w:fill="auto"/>
-                <w:noWrap/>
-                <w:hideMark/>
-              </w:tcPr>
-              <w:p>
-                <w:pPr>
-                  <w:spacing w:after="0" w:line="240" w:lineRule="auto"/>
-                  <w:rPr>
-                    <w:rFonts w:ascii="Calibri" w:eastAsia="Times New Roman" w:hAnsi="Calibri" w:cs="Calibri"/>
-                    <w:color w:val="000000"/>
-                    <w:sz w:val="20"/>
-                    <w:szCs w:val="20"/>
-                  </w:rPr>
-                </w:pPr>
-                <w:r>
-                  <w:rPr>
-                    <w:rFonts w:ascii="Calibri" w:eastAsia="Times New Roman" w:hAnsi="Calibri" w:cs="Calibri"/>
-                    <w:color w:val="000000"/>
-                    <w:sz w:val="20"/>
-                    <w:szCs w:val="20"/>
-                  </w:rPr>
-                  <w:t>Hacer un buen relevamiento de datos e información en la unidad académica, ya sea con alumno o personal docente, anotando y registrando cada una de las actividades que forman parte los procesos de negocio</w:t>
-                </w:r>
-                <w:r>
-                  <w:rPr>
-                    <w:rFonts w:ascii="Calibri" w:eastAsia="Times New Roman" w:hAnsi="Calibri" w:cs="Calibri"/>
-                    <w:color w:val="000000"/>
-                    <w:sz w:val="20"/>
-                    <w:szCs w:val="20"/>
-                  </w:rPr>
-                  <w:t>.</w:t>
-                </w:r>
-              </w:p>
-            </w:tc>
-            <w:tc>
-              <w:tcPr>
-                <w:tcW w:w="1298" w:type="pct"/>
-                <w:tcBorders>
-                  <w:top w:val="nil"/>
-                  <w:left w:val="nil"/>
-                  <w:bottom w:val="single" w:sz="4" w:space="0" w:color="auto"/>
-                  <w:right w:val="single" w:sz="4" w:space="0" w:color="auto"/>
-                </w:tcBorders>
-                <w:shd w:val="clear" w:color="auto" w:fill="auto"/>
-                <w:noWrap/>
-                <w:hideMark/>
-              </w:tcPr>
-              <w:p>
-                <w:pPr>
-                  <w:spacing w:after="0" w:line="240" w:lineRule="auto"/>
-                  <w:rPr>
-                    <w:rFonts w:ascii="Calibri" w:eastAsia="Times New Roman" w:hAnsi="Calibri" w:cs="Calibri"/>
-                    <w:color w:val="000000"/>
-                    <w:sz w:val="20"/>
-                    <w:szCs w:val="20"/>
-                  </w:rPr>
-                </w:pPr>
-                <w:r>
-                  <w:rPr>
-                    <w:rFonts w:ascii="Calibri" w:eastAsia="Times New Roman" w:hAnsi="Calibri" w:cs="Calibri"/>
-                    <w:color w:val="000000"/>
-                    <w:sz w:val="20"/>
-                    <w:szCs w:val="20"/>
-                  </w:rPr>
-                  <w:t>Realizar una validación con el cliente para corregir cada unas de las actividades que no fueron identificadas correctamente en un primer momento.</w:t>
+                <w:tcW w:w="1317" w:type="pct"/>
+              </w:tcPr>
+              <w:p>
+                <w:pPr>
+                  <w:rPr>
+                    <w:rFonts w:ascii="Calibri" w:eastAsia="Times New Roman" w:hAnsi="Calibri" w:cs="Calibri"/>
+                    <w:color w:val="000000"/>
+                    <w:sz w:val="20"/>
+                    <w:szCs w:val="20"/>
+                  </w:rPr>
+                </w:pPr>
+                <w:r>
+                  <w:rPr>
+                    <w:rFonts w:ascii="Calibri" w:eastAsia="Times New Roman" w:hAnsi="Calibri" w:cs="Calibri"/>
+                    <w:color w:val="000000"/>
+                    <w:sz w:val="20"/>
+                    <w:szCs w:val="20"/>
+                  </w:rPr>
+                  <w:t xml:space="preserve">Si no se identifican correctamente las actividades de cada proceso de negocio, entonces el proceso de </w:t>
+                </w:r>
+                <w:r>
+                  <w:rPr>
+                    <w:rFonts w:ascii="Calibri" w:eastAsia="Times New Roman" w:hAnsi="Calibri" w:cs="Calibri"/>
+                    <w:color w:val="000000"/>
+                    <w:sz w:val="20"/>
+                    <w:szCs w:val="20"/>
+                  </w:rPr>
+                  <w:t>definirá</w:t>
+                </w:r>
+                <w:r>
+                  <w:rPr>
+                    <w:rFonts w:ascii="Calibri" w:eastAsia="Times New Roman" w:hAnsi="Calibri" w:cs="Calibri"/>
+                    <w:color w:val="000000"/>
+                    <w:sz w:val="20"/>
+                    <w:szCs w:val="20"/>
+                  </w:rPr>
+                  <w:t xml:space="preserve"> de manera </w:t>
+                </w:r>
+                <w:r>
+                  <w:rPr>
+                    <w:rFonts w:ascii="Calibri" w:eastAsia="Times New Roman" w:hAnsi="Calibri" w:cs="Calibri"/>
+                    <w:color w:val="000000"/>
+                    <w:sz w:val="20"/>
+                    <w:szCs w:val="20"/>
+                  </w:rPr>
+                  <w:t>errónea</w:t>
+                </w:r>
+                <w:r>
+                  <w:rPr>
+                    <w:rFonts w:ascii="Calibri" w:eastAsia="Times New Roman" w:hAnsi="Calibri" w:cs="Calibri"/>
+                    <w:color w:val="000000"/>
+                    <w:sz w:val="20"/>
+                    <w:szCs w:val="20"/>
+                  </w:rPr>
+                  <w:t xml:space="preserve">. Esto </w:t>
+                </w:r>
+                <w:r>
+                  <w:rPr>
+                    <w:rFonts w:ascii="Calibri" w:eastAsia="Times New Roman" w:hAnsi="Calibri" w:cs="Calibri"/>
+                    <w:color w:val="000000"/>
+                    <w:sz w:val="20"/>
+                    <w:szCs w:val="20"/>
+                  </w:rPr>
+                  <w:t>ocasionará</w:t>
+                </w:r>
+                <w:r>
+                  <w:rPr>
+                    <w:rFonts w:ascii="Calibri" w:eastAsia="Times New Roman" w:hAnsi="Calibri" w:cs="Calibri"/>
+                    <w:color w:val="000000"/>
+                    <w:sz w:val="20"/>
+                    <w:szCs w:val="20"/>
+                  </w:rPr>
+                  <w:t xml:space="preserve"> que el grupo desarrolle incorrectamente la funcionalidad de cada proceso.</w:t>
+                </w:r>
+              </w:p>
+            </w:tc>
+            <w:tc>
+              <w:tcPr>
+                <w:tcW w:w="1200" w:type="pct"/>
+                <w:noWrap/>
+                <w:hideMark/>
+              </w:tcPr>
+              <w:p>
+                <w:pPr>
+                  <w:rPr>
+                    <w:rFonts w:ascii="Calibri" w:eastAsia="Times New Roman" w:hAnsi="Calibri" w:cs="Calibri"/>
+                    <w:color w:val="000000"/>
+                    <w:sz w:val="20"/>
+                    <w:szCs w:val="20"/>
+                  </w:rPr>
+                </w:pPr>
+                <w:r>
+                  <w:rPr>
+                    <w:rFonts w:ascii="Calibri" w:eastAsia="Times New Roman" w:hAnsi="Calibri" w:cs="Calibri"/>
+                    <w:color w:val="000000"/>
+                    <w:sz w:val="20"/>
+                    <w:szCs w:val="20"/>
+                  </w:rPr>
+                  <w:t>Hacer un buen relevamiento de datos e información en la unidad académica, ya sea con alumno o personal docente, anotando y registrando cada una de las actividades que forman parte los procesos de negocio.</w:t>
+                </w:r>
+              </w:p>
+            </w:tc>
+            <w:tc>
+              <w:tcPr>
+                <w:tcW w:w="1374" w:type="pct"/>
+                <w:noWrap/>
+                <w:hideMark/>
+              </w:tcPr>
+              <w:p>
+                <w:pPr>
+                  <w:rPr>
+                    <w:rFonts w:ascii="Calibri" w:eastAsia="Times New Roman" w:hAnsi="Calibri" w:cs="Calibri"/>
+                    <w:color w:val="000000"/>
+                    <w:sz w:val="20"/>
+                    <w:szCs w:val="20"/>
+                  </w:rPr>
+                </w:pPr>
+                <w:r>
+                  <w:rPr>
+                    <w:rFonts w:ascii="Calibri" w:eastAsia="Times New Roman" w:hAnsi="Calibri" w:cs="Calibri"/>
+                    <w:color w:val="000000"/>
+                    <w:sz w:val="20"/>
+                    <w:szCs w:val="20"/>
+                  </w:rPr>
+                  <w:t>Realizar una validación con el</w:t>
+                </w:r>
+                <w:r>
+                  <w:rPr>
+                    <w:rFonts w:ascii="Calibri" w:eastAsia="Times New Roman" w:hAnsi="Calibri" w:cs="Calibri"/>
+                    <w:color w:val="000000"/>
+                    <w:sz w:val="20"/>
+                    <w:szCs w:val="20"/>
+                  </w:rPr>
+                  <w:t xml:space="preserve"> cliente para corregir cada una</w:t>
+                </w:r>
+                <w:r>
+                  <w:rPr>
+                    <w:rFonts w:ascii="Calibri" w:eastAsia="Times New Roman" w:hAnsi="Calibri" w:cs="Calibri"/>
+                    <w:color w:val="000000"/>
+                    <w:sz w:val="20"/>
+                    <w:szCs w:val="20"/>
+                  </w:rPr>
+                  <w:t xml:space="preserve"> de las actividades que no fueron identificadas correctamente en un primer momento.</w:t>
                 </w:r>
               </w:p>
             </w:tc>
@@ -15152,19 +15325,10 @@
             </w:trPr>
             <w:tc>
               <w:tcPr>
-                <w:tcW w:w="228" w:type="pct"/>
-                <w:tcBorders>
-                  <w:top w:val="nil"/>
-                  <w:left w:val="single" w:sz="4" w:space="0" w:color="auto"/>
-                  <w:bottom w:val="single" w:sz="4" w:space="0" w:color="auto"/>
-                  <w:right w:val="single" w:sz="4" w:space="0" w:color="auto"/>
-                </w:tcBorders>
-                <w:shd w:val="clear" w:color="auto" w:fill="FFFFFF" w:themeFill="background1"/>
-                <w:vAlign w:val="center"/>
-              </w:tcPr>
-              <w:p>
-                <w:pPr>
-                  <w:spacing w:after="0" w:line="240" w:lineRule="auto"/>
+                <w:tcW w:w="244" w:type="pct"/>
+              </w:tcPr>
+              <w:p>
+                <w:pPr>
                   <w:jc w:val="center"/>
                   <w:rPr>
                     <w:rFonts w:ascii="Calibri" w:eastAsia="Times New Roman" w:hAnsi="Calibri" w:cs="Calibri"/>
@@ -15184,19 +15348,11 @@
             </w:tc>
             <w:tc>
               <w:tcPr>
-                <w:tcW w:w="2175" w:type="pct"/>
-                <w:tcBorders>
-                  <w:top w:val="nil"/>
-                  <w:left w:val="single" w:sz="4" w:space="0" w:color="auto"/>
-                  <w:bottom w:val="single" w:sz="4" w:space="0" w:color="auto"/>
-                  <w:right w:val="single" w:sz="4" w:space="0" w:color="auto"/>
-                </w:tcBorders>
-                <w:shd w:val="clear" w:color="auto" w:fill="FFFFFF" w:themeFill="background1"/>
-                <w:hideMark/>
-              </w:tcPr>
-              <w:p>
-                <w:pPr>
-                  <w:spacing w:after="0" w:line="240" w:lineRule="auto"/>
+                <w:tcW w:w="865" w:type="pct"/>
+                <w:hideMark/>
+              </w:tcPr>
+              <w:p>
+                <w:pPr>
                   <w:rPr>
                     <w:rFonts w:ascii="Calibri" w:eastAsia="Times New Roman" w:hAnsi="Calibri" w:cs="Calibri"/>
                     <w:sz w:val="20"/>
@@ -15215,20 +15371,137 @@
             </w:tc>
             <w:tc>
               <w:tcPr>
-                <w:tcW w:w="1299" w:type="pct"/>
-                <w:tcBorders>
-                  <w:top w:val="nil"/>
-                  <w:left w:val="nil"/>
-                  <w:bottom w:val="single" w:sz="4" w:space="0" w:color="auto"/>
-                  <w:right w:val="single" w:sz="4" w:space="0" w:color="auto"/>
-                </w:tcBorders>
-                <w:shd w:val="clear" w:color="auto" w:fill="auto"/>
-                <w:noWrap/>
-                <w:hideMark/>
-              </w:tcPr>
-              <w:p>
-                <w:pPr>
-                  <w:spacing w:after="0" w:line="240" w:lineRule="auto"/>
+                <w:tcW w:w="1317" w:type="pct"/>
+              </w:tcPr>
+              <w:p>
+                <w:pPr>
+                  <w:rPr>
+                    <w:rFonts w:ascii="Calibri" w:eastAsia="Times New Roman" w:hAnsi="Calibri" w:cs="Calibri"/>
+                    <w:color w:val="000000"/>
+                    <w:sz w:val="20"/>
+                    <w:szCs w:val="20"/>
+                  </w:rPr>
+                </w:pPr>
+                <w:r>
+                  <w:rPr>
+                    <w:rFonts w:ascii="Calibri" w:eastAsia="Times New Roman" w:hAnsi="Calibri" w:cs="Calibri"/>
+                    <w:color w:val="000000"/>
+                    <w:sz w:val="20"/>
+                    <w:szCs w:val="20"/>
+                  </w:rPr>
+                  <w:t xml:space="preserve">Si el cliente no tiene </w:t>
+                </w:r>
+                <w:r>
+                  <w:rPr>
+                    <w:rFonts w:ascii="Calibri" w:eastAsia="Times New Roman" w:hAnsi="Calibri" w:cs="Calibri"/>
+                    <w:color w:val="000000"/>
+                    <w:sz w:val="20"/>
+                    <w:szCs w:val="20"/>
+                  </w:rPr>
+                  <w:t>predisposición</w:t>
+                </w:r>
+                <w:r>
+                  <w:rPr>
+                    <w:rFonts w:ascii="Calibri" w:eastAsia="Times New Roman" w:hAnsi="Calibri" w:cs="Calibri"/>
+                    <w:color w:val="000000"/>
+                    <w:sz w:val="20"/>
+                    <w:szCs w:val="20"/>
+                  </w:rPr>
+                  <w:t xml:space="preserve"> para llevar a cabo la </w:t>
+                </w:r>
+                <w:r>
+                  <w:rPr>
+                    <w:rFonts w:ascii="Calibri" w:eastAsia="Times New Roman" w:hAnsi="Calibri" w:cs="Calibri"/>
+                    <w:color w:val="000000"/>
+                    <w:sz w:val="20"/>
+                    <w:szCs w:val="20"/>
+                  </w:rPr>
+                  <w:t>validación</w:t>
+                </w:r>
+                <w:r>
+                  <w:rPr>
+                    <w:rFonts w:ascii="Calibri" w:eastAsia="Times New Roman" w:hAnsi="Calibri" w:cs="Calibri"/>
+                    <w:color w:val="000000"/>
+                    <w:sz w:val="20"/>
+                    <w:szCs w:val="20"/>
+                  </w:rPr>
+                  <w:t xml:space="preserve"> de los procesos de negocio, entonces puede suceder que los mismos </w:t>
+                </w:r>
+                <w:r>
+                  <w:rPr>
+                    <w:rFonts w:ascii="Calibri" w:eastAsia="Times New Roman" w:hAnsi="Calibri" w:cs="Calibri"/>
+                    <w:color w:val="000000"/>
+                    <w:sz w:val="20"/>
+                    <w:szCs w:val="20"/>
+                  </w:rPr>
+                  <w:t>estén</w:t>
+                </w:r>
+                <w:r>
+                  <w:rPr>
+                    <w:rFonts w:ascii="Calibri" w:eastAsia="Times New Roman" w:hAnsi="Calibri" w:cs="Calibri"/>
+                    <w:color w:val="000000"/>
+                    <w:sz w:val="20"/>
+                    <w:szCs w:val="20"/>
+                  </w:rPr>
+                  <w:t xml:space="preserve"> incorrectamente planteados, por lo que la </w:t>
+                </w:r>
+                <w:r>
+                  <w:rPr>
+                    <w:rFonts w:ascii="Calibri" w:eastAsia="Times New Roman" w:hAnsi="Calibri" w:cs="Calibri"/>
+                    <w:color w:val="000000"/>
+                    <w:sz w:val="20"/>
+                    <w:szCs w:val="20"/>
+                  </w:rPr>
+                  <w:t>implementación</w:t>
+                </w:r>
+                <w:r>
+                  <w:rPr>
+                    <w:rFonts w:ascii="Calibri" w:eastAsia="Times New Roman" w:hAnsi="Calibri" w:cs="Calibri"/>
+                    <w:color w:val="000000"/>
+                    <w:sz w:val="20"/>
+                    <w:szCs w:val="20"/>
+                  </w:rPr>
+                  <w:t xml:space="preserve"> de los mismos no le </w:t>
+                </w:r>
+                <w:r>
+                  <w:rPr>
+                    <w:rFonts w:ascii="Calibri" w:eastAsia="Times New Roman" w:hAnsi="Calibri" w:cs="Calibri"/>
+                    <w:color w:val="000000"/>
+                    <w:sz w:val="20"/>
+                    <w:szCs w:val="20"/>
+                  </w:rPr>
+                  <w:t>será</w:t>
+                </w:r>
+                <w:r>
+                  <w:rPr>
+                    <w:rFonts w:ascii="Calibri" w:eastAsia="Times New Roman" w:hAnsi="Calibri" w:cs="Calibri"/>
+                    <w:color w:val="000000"/>
+                    <w:sz w:val="20"/>
+                    <w:szCs w:val="20"/>
+                  </w:rPr>
+                  <w:t xml:space="preserve"> de utilidad al cliente.</w:t>
+                </w:r>
+              </w:p>
+              <w:p>
+                <w:pPr>
+                  <w:ind w:firstLine="708"/>
+                  <w:rPr>
+                    <w:rFonts w:ascii="Calibri" w:eastAsia="Times New Roman" w:hAnsi="Calibri" w:cs="Calibri"/>
+                    <w:color w:val="000000"/>
+                    <w:sz w:val="20"/>
+                    <w:szCs w:val="20"/>
+                  </w:rPr>
+                </w:pPr>
+              </w:p>
+            </w:tc>
+            <w:tc>
+              <w:tcPr>
+                <w:tcW w:w="1200" w:type="pct"/>
+                <w:noWrap/>
+                <w:hideMark/>
+              </w:tcPr>
+              <w:p>
+                <w:pPr>
                   <w:rPr>
                     <w:rFonts w:ascii="Calibri" w:eastAsia="Times New Roman" w:hAnsi="Calibri" w:cs="Calibri"/>
                     <w:color w:val="000000"/>
@@ -15249,20 +15522,12 @@
             </w:tc>
             <w:tc>
               <w:tcPr>
-                <w:tcW w:w="1298" w:type="pct"/>
-                <w:tcBorders>
-                  <w:top w:val="nil"/>
-                  <w:left w:val="nil"/>
-                  <w:bottom w:val="single" w:sz="4" w:space="0" w:color="auto"/>
-                  <w:right w:val="single" w:sz="4" w:space="0" w:color="auto"/>
-                </w:tcBorders>
-                <w:shd w:val="clear" w:color="auto" w:fill="auto"/>
-                <w:noWrap/>
-                <w:hideMark/>
-              </w:tcPr>
-              <w:p>
-                <w:pPr>
-                  <w:spacing w:after="0" w:line="240" w:lineRule="auto"/>
+                <w:tcW w:w="1374" w:type="pct"/>
+                <w:noWrap/>
+                <w:hideMark/>
+              </w:tcPr>
+              <w:p>
+                <w:pPr>
                   <w:rPr>
                     <w:rFonts w:ascii="Calibri" w:eastAsia="Times New Roman" w:hAnsi="Calibri" w:cs="Calibri"/>
                     <w:color w:val="000000"/>
@@ -15288,19 +15553,10 @@
             </w:trPr>
             <w:tc>
               <w:tcPr>
-                <w:tcW w:w="228" w:type="pct"/>
-                <w:tcBorders>
-                  <w:top w:val="nil"/>
-                  <w:left w:val="single" w:sz="4" w:space="0" w:color="auto"/>
-                  <w:bottom w:val="single" w:sz="4" w:space="0" w:color="auto"/>
-                  <w:right w:val="single" w:sz="4" w:space="0" w:color="auto"/>
-                </w:tcBorders>
-                <w:shd w:val="clear" w:color="auto" w:fill="FFFFFF" w:themeFill="background1"/>
-                <w:vAlign w:val="center"/>
-              </w:tcPr>
-              <w:p>
-                <w:pPr>
-                  <w:spacing w:after="0" w:line="240" w:lineRule="auto"/>
+                <w:tcW w:w="244" w:type="pct"/>
+              </w:tcPr>
+              <w:p>
+                <w:pPr>
                   <w:jc w:val="center"/>
                   <w:rPr>
                     <w:rFonts w:ascii="Calibri" w:eastAsia="Times New Roman" w:hAnsi="Calibri" w:cs="Calibri"/>
@@ -15320,20 +15576,12 @@
             </w:tc>
             <w:tc>
               <w:tcPr>
-                <w:tcW w:w="2175" w:type="pct"/>
-                <w:tcBorders>
-                  <w:top w:val="nil"/>
-                  <w:left w:val="single" w:sz="4" w:space="0" w:color="auto"/>
-                  <w:bottom w:val="single" w:sz="4" w:space="0" w:color="auto"/>
-                  <w:right w:val="single" w:sz="4" w:space="0" w:color="auto"/>
-                </w:tcBorders>
-                <w:shd w:val="clear" w:color="auto" w:fill="FFFFFF" w:themeFill="background1"/>
-                <w:noWrap/>
-                <w:hideMark/>
-              </w:tcPr>
-              <w:p>
-                <w:pPr>
-                  <w:spacing w:after="0" w:line="240" w:lineRule="auto"/>
+                <w:tcW w:w="865" w:type="pct"/>
+                <w:noWrap/>
+                <w:hideMark/>
+              </w:tcPr>
+              <w:p>
+                <w:pPr>
                   <w:rPr>
                     <w:rFonts w:ascii="Calibri" w:eastAsia="Times New Roman" w:hAnsi="Calibri" w:cs="Calibri"/>
                     <w:sz w:val="20"/>
@@ -15349,71 +15597,168 @@
                   <w:t>No contemplar riesgos que podrían implicar problemas para el proyecto</w:t>
                 </w:r>
               </w:p>
-            </w:tc>
-            <w:tc>
-              <w:tcPr>
-                <w:tcW w:w="1299" w:type="pct"/>
-                <w:tcBorders>
-                  <w:top w:val="nil"/>
-                  <w:left w:val="nil"/>
-                  <w:bottom w:val="single" w:sz="4" w:space="0" w:color="auto"/>
-                  <w:right w:val="single" w:sz="4" w:space="0" w:color="auto"/>
-                </w:tcBorders>
-                <w:shd w:val="clear" w:color="auto" w:fill="auto"/>
-                <w:noWrap/>
-                <w:hideMark/>
-              </w:tcPr>
-              <w:p>
-                <w:pPr>
-                  <w:spacing w:after="0" w:line="240" w:lineRule="auto"/>
-                  <w:rPr>
-                    <w:rFonts w:ascii="Calibri" w:eastAsia="Times New Roman" w:hAnsi="Calibri" w:cs="Calibri"/>
-                    <w:color w:val="000000"/>
-                    <w:sz w:val="20"/>
-                    <w:szCs w:val="20"/>
-                  </w:rPr>
-                </w:pPr>
-                <w:r>
-                  <w:rPr>
-                    <w:rFonts w:ascii="Calibri" w:eastAsia="Times New Roman" w:hAnsi="Calibri" w:cs="Calibri"/>
-                    <w:color w:val="000000"/>
-                    <w:sz w:val="20"/>
-                    <w:szCs w:val="20"/>
-                  </w:rPr>
-                  <w:t>Realizar charlas entre todos los integrantes del grupo de proyecto en las cuales cada uno de los integrantes expone los riesgos que le parece afectaría el objetivo del proyecto. En caso de que un integrante detecte algún otro riesgo, será compartido con el grupo mediante un archivo en común en el repositorio del proyecto.</w:t>
-                </w:r>
-              </w:p>
-            </w:tc>
-            <w:tc>
-              <w:tcPr>
-                <w:tcW w:w="1298" w:type="pct"/>
-                <w:tcBorders>
-                  <w:top w:val="nil"/>
-                  <w:left w:val="nil"/>
-                  <w:bottom w:val="single" w:sz="4" w:space="0" w:color="auto"/>
-                  <w:right w:val="single" w:sz="4" w:space="0" w:color="auto"/>
-                </w:tcBorders>
-                <w:shd w:val="clear" w:color="auto" w:fill="auto"/>
-                <w:noWrap/>
-                <w:hideMark/>
-              </w:tcPr>
-              <w:p>
-                <w:pPr>
-                  <w:spacing w:after="0" w:line="240" w:lineRule="auto"/>
-                  <w:rPr>
-                    <w:rFonts w:ascii="Calibri" w:eastAsia="Times New Roman" w:hAnsi="Calibri" w:cs="Calibri"/>
-                    <w:color w:val="000000"/>
-                    <w:sz w:val="20"/>
-                    <w:szCs w:val="20"/>
-                  </w:rPr>
-                </w:pPr>
-                <w:r>
-                  <w:rPr>
-                    <w:rFonts w:ascii="Calibri" w:eastAsia="Times New Roman" w:hAnsi="Calibri" w:cs="Calibri"/>
-                    <w:color w:val="000000"/>
-                    <w:sz w:val="20"/>
-                    <w:szCs w:val="20"/>
-                  </w:rPr>
+              <w:p>
+                <w:pPr>
+                  <w:rPr>
+                    <w:rFonts w:ascii="Calibri" w:eastAsia="Times New Roman" w:hAnsi="Calibri" w:cs="Calibri"/>
+                    <w:sz w:val="20"/>
+                    <w:szCs w:val="20"/>
+                  </w:rPr>
+                </w:pPr>
+              </w:p>
+              <w:p>
+                <w:pPr>
+                  <w:rPr>
+                    <w:rFonts w:ascii="Calibri" w:eastAsia="Times New Roman" w:hAnsi="Calibri" w:cs="Calibri"/>
+                    <w:sz w:val="20"/>
+                    <w:szCs w:val="20"/>
+                  </w:rPr>
+                </w:pPr>
+              </w:p>
+              <w:p>
+                <w:pPr>
+                  <w:ind w:firstLine="708"/>
+                  <w:rPr>
+                    <w:rFonts w:ascii="Calibri" w:eastAsia="Times New Roman" w:hAnsi="Calibri" w:cs="Calibri"/>
+                    <w:sz w:val="20"/>
+                    <w:szCs w:val="20"/>
+                  </w:rPr>
+                </w:pPr>
+              </w:p>
+            </w:tc>
+            <w:tc>
+              <w:tcPr>
+                <w:tcW w:w="1317" w:type="pct"/>
+              </w:tcPr>
+              <w:p>
+                <w:pPr>
+                  <w:rPr>
+                    <w:rFonts w:ascii="Calibri" w:eastAsia="Times New Roman" w:hAnsi="Calibri" w:cs="Calibri"/>
+                    <w:color w:val="000000"/>
+                    <w:sz w:val="20"/>
+                    <w:szCs w:val="20"/>
+                  </w:rPr>
+                </w:pPr>
+                <w:r>
+                  <w:rPr>
+                    <w:rFonts w:ascii="Calibri" w:eastAsia="Times New Roman" w:hAnsi="Calibri" w:cs="Calibri"/>
+                    <w:color w:val="000000"/>
+                    <w:sz w:val="20"/>
+                    <w:szCs w:val="20"/>
+                  </w:rPr>
+                  <w:lastRenderedPageBreak/>
+                  <w:t xml:space="preserve">Si no se contemplan los riesgos que pueden implicar problemas para el proyecto, entonces no se toman las debidas precauciones y recaudos para la </w:t>
+                </w:r>
+                <w:r>
+                  <w:rPr>
+                    <w:rFonts w:ascii="Calibri" w:eastAsia="Times New Roman" w:hAnsi="Calibri" w:cs="Calibri"/>
+                    <w:color w:val="000000"/>
+                    <w:sz w:val="20"/>
+                    <w:szCs w:val="20"/>
+                  </w:rPr>
+                  <w:t>gestión</w:t>
+                </w:r>
+                <w:r>
+                  <w:rPr>
+                    <w:rFonts w:ascii="Calibri" w:eastAsia="Times New Roman" w:hAnsi="Calibri" w:cs="Calibri"/>
+                    <w:color w:val="000000"/>
+                    <w:sz w:val="20"/>
+                    <w:szCs w:val="20"/>
+                  </w:rPr>
+                  <w:t xml:space="preserve"> del mismo, con lo que el proyecto </w:t>
+                </w:r>
+                <w:r>
+                  <w:rPr>
+                    <w:rFonts w:ascii="Calibri" w:eastAsia="Times New Roman" w:hAnsi="Calibri" w:cs="Calibri"/>
+                    <w:color w:val="000000"/>
+                    <w:sz w:val="20"/>
+                    <w:szCs w:val="20"/>
+                  </w:rPr>
+                  <w:lastRenderedPageBreak/>
+                  <w:t>podría</w:t>
+                </w:r>
+                <w:r>
+                  <w:rPr>
+                    <w:rFonts w:ascii="Calibri" w:eastAsia="Times New Roman" w:hAnsi="Calibri" w:cs="Calibri"/>
+                    <w:color w:val="000000"/>
+                    <w:sz w:val="20"/>
+                    <w:szCs w:val="20"/>
+                  </w:rPr>
+                  <w:t xml:space="preserve"> fracasar.</w:t>
+                </w:r>
+              </w:p>
+              <w:p>
+                <w:pPr>
+                  <w:jc w:val="center"/>
+                  <w:rPr>
+                    <w:rFonts w:ascii="Calibri" w:eastAsia="Times New Roman" w:hAnsi="Calibri" w:cs="Calibri"/>
+                    <w:color w:val="000000"/>
+                    <w:sz w:val="20"/>
+                    <w:szCs w:val="20"/>
+                  </w:rPr>
+                </w:pPr>
+              </w:p>
+            </w:tc>
+            <w:tc>
+              <w:tcPr>
+                <w:tcW w:w="1200" w:type="pct"/>
+                <w:noWrap/>
+                <w:hideMark/>
+              </w:tcPr>
+              <w:p>
+                <w:pPr>
+                  <w:rPr>
+                    <w:rFonts w:ascii="Calibri" w:eastAsia="Times New Roman" w:hAnsi="Calibri" w:cs="Calibri"/>
+                    <w:color w:val="000000"/>
+                    <w:sz w:val="20"/>
+                    <w:szCs w:val="20"/>
+                  </w:rPr>
+                </w:pPr>
+                <w:r>
+                  <w:rPr>
+                    <w:rFonts w:ascii="Calibri" w:eastAsia="Times New Roman" w:hAnsi="Calibri" w:cs="Calibri"/>
+                    <w:color w:val="000000"/>
+                    <w:sz w:val="20"/>
+                    <w:szCs w:val="20"/>
+                  </w:rPr>
+                  <w:lastRenderedPageBreak/>
+                  <w:t xml:space="preserve">Realizar charlas entre todos los integrantes del grupo de proyecto en las cuales cada uno de los integrantes expone los riesgos que le parece afectaría el objetivo del proyecto. En caso de </w:t>
+                </w:r>
+                <w:r>
+                  <w:rPr>
+                    <w:rFonts w:ascii="Calibri" w:eastAsia="Times New Roman" w:hAnsi="Calibri" w:cs="Calibri"/>
+                    <w:color w:val="000000"/>
+                    <w:sz w:val="20"/>
+                    <w:szCs w:val="20"/>
+                  </w:rPr>
+                  <w:lastRenderedPageBreak/>
+                  <w:t>que un integrante detecte algún otro riesgo, será compartido con el grupo mediante un archivo en común en el repositorio del proyecto.</w:t>
+                </w:r>
+              </w:p>
+            </w:tc>
+            <w:tc>
+              <w:tcPr>
+                <w:tcW w:w="1374" w:type="pct"/>
+                <w:noWrap/>
+                <w:hideMark/>
+              </w:tcPr>
+              <w:p>
+                <w:pPr>
+                  <w:rPr>
+                    <w:rFonts w:ascii="Calibri" w:eastAsia="Times New Roman" w:hAnsi="Calibri" w:cs="Calibri"/>
+                    <w:color w:val="000000"/>
+                    <w:sz w:val="20"/>
+                    <w:szCs w:val="20"/>
+                  </w:rPr>
+                </w:pPr>
+                <w:r>
+                  <w:rPr>
+                    <w:rFonts w:ascii="Calibri" w:eastAsia="Times New Roman" w:hAnsi="Calibri" w:cs="Calibri"/>
+                    <w:color w:val="000000"/>
+                    <w:sz w:val="20"/>
+                    <w:szCs w:val="20"/>
+                  </w:rPr>
+                  <w:lastRenderedPageBreak/>
                   <w:t>Redefinir el Plan de Riesgos con los nuevos riesgos identificados implementando contingencias para cada uno de ellos.</w:t>
                 </w:r>
               </w:p>
@@ -15425,51 +15770,35 @@
             </w:trPr>
             <w:tc>
               <w:tcPr>
-                <w:tcW w:w="228" w:type="pct"/>
-                <w:tcBorders>
-                  <w:top w:val="nil"/>
-                  <w:left w:val="single" w:sz="4" w:space="0" w:color="auto"/>
-                  <w:bottom w:val="single" w:sz="4" w:space="0" w:color="auto"/>
-                  <w:right w:val="single" w:sz="4" w:space="0" w:color="auto"/>
-                </w:tcBorders>
-                <w:shd w:val="clear" w:color="auto" w:fill="FFFFFF" w:themeFill="background1"/>
-                <w:vAlign w:val="center"/>
-              </w:tcPr>
-              <w:p>
-                <w:pPr>
-                  <w:spacing w:after="0" w:line="240" w:lineRule="auto"/>
-                  <w:jc w:val="center"/>
-                  <w:rPr>
-                    <w:rFonts w:ascii="Calibri" w:eastAsia="Times New Roman" w:hAnsi="Calibri" w:cs="Calibri"/>
-                    <w:sz w:val="20"/>
-                    <w:szCs w:val="20"/>
-                  </w:rPr>
-                </w:pPr>
-                <w:r>
-                  <w:rPr>
-                    <w:rFonts w:ascii="Calibri" w:eastAsia="Times New Roman" w:hAnsi="Calibri" w:cs="Calibri"/>
-                    <w:sz w:val="20"/>
-                    <w:szCs w:val="20"/>
-                  </w:rPr>
+                <w:tcW w:w="244" w:type="pct"/>
+              </w:tcPr>
+              <w:p>
+                <w:pPr>
+                  <w:jc w:val="center"/>
+                  <w:rPr>
+                    <w:rFonts w:ascii="Calibri" w:eastAsia="Times New Roman" w:hAnsi="Calibri" w:cs="Calibri"/>
+                    <w:sz w:val="20"/>
+                    <w:szCs w:val="20"/>
+                  </w:rPr>
+                </w:pPr>
+                <w:r>
+                  <w:rPr>
+                    <w:rFonts w:ascii="Calibri" w:eastAsia="Times New Roman" w:hAnsi="Calibri" w:cs="Calibri"/>
+                    <w:sz w:val="20"/>
+                    <w:szCs w:val="20"/>
+                  </w:rPr>
+                  <w:lastRenderedPageBreak/>
                   <w:t>4</w:t>
                 </w:r>
               </w:p>
             </w:tc>
             <w:tc>
               <w:tcPr>
-                <w:tcW w:w="2175" w:type="pct"/>
-                <w:tcBorders>
-                  <w:top w:val="nil"/>
-                  <w:left w:val="single" w:sz="4" w:space="0" w:color="auto"/>
-                  <w:bottom w:val="single" w:sz="4" w:space="0" w:color="auto"/>
-                  <w:right w:val="single" w:sz="4" w:space="0" w:color="auto"/>
-                </w:tcBorders>
-                <w:shd w:val="clear" w:color="auto" w:fill="FFFFFF" w:themeFill="background1"/>
-                <w:hideMark/>
-              </w:tcPr>
-              <w:p>
-                <w:pPr>
-                  <w:spacing w:after="0" w:line="240" w:lineRule="auto"/>
+                <w:tcW w:w="865" w:type="pct"/>
+                <w:hideMark/>
+              </w:tcPr>
+              <w:p>
+                <w:pPr>
                   <w:rPr>
                     <w:rFonts w:ascii="Calibri" w:eastAsia="Times New Roman" w:hAnsi="Calibri" w:cs="Calibri"/>
                     <w:sz w:val="20"/>
@@ -15488,20 +15817,136 @@
             </w:tc>
             <w:tc>
               <w:tcPr>
-                <w:tcW w:w="1299" w:type="pct"/>
-                <w:tcBorders>
-                  <w:top w:val="nil"/>
-                  <w:left w:val="nil"/>
-                  <w:bottom w:val="single" w:sz="4" w:space="0" w:color="auto"/>
-                  <w:right w:val="single" w:sz="4" w:space="0" w:color="auto"/>
-                </w:tcBorders>
-                <w:shd w:val="clear" w:color="auto" w:fill="auto"/>
-                <w:noWrap/>
-                <w:hideMark/>
-              </w:tcPr>
-              <w:p>
-                <w:pPr>
-                  <w:spacing w:after="0" w:line="240" w:lineRule="auto"/>
+                <w:tcW w:w="1317" w:type="pct"/>
+              </w:tcPr>
+              <w:p>
+                <w:pPr>
+                  <w:rPr>
+                    <w:rFonts w:ascii="Calibri" w:eastAsia="Times New Roman" w:hAnsi="Calibri" w:cs="Calibri"/>
+                    <w:color w:val="000000"/>
+                    <w:sz w:val="20"/>
+                    <w:szCs w:val="20"/>
+                  </w:rPr>
+                </w:pPr>
+                <w:r>
+                  <w:rPr>
+                    <w:rFonts w:ascii="Calibri" w:eastAsia="Times New Roman" w:hAnsi="Calibri" w:cs="Calibri"/>
+                    <w:color w:val="000000"/>
+                    <w:sz w:val="20"/>
+                    <w:szCs w:val="20"/>
+                  </w:rPr>
+                  <w:t xml:space="preserve">Si se adoptan </w:t>
+                </w:r>
+                <w:r>
+                  <w:rPr>
+                    <w:rFonts w:ascii="Calibri" w:eastAsia="Times New Roman" w:hAnsi="Calibri" w:cs="Calibri"/>
+                    <w:color w:val="000000"/>
+                    <w:sz w:val="20"/>
+                    <w:szCs w:val="20"/>
+                  </w:rPr>
+                  <w:t>hipótesis</w:t>
+                </w:r>
+                <w:r>
+                  <w:rPr>
+                    <w:rFonts w:ascii="Calibri" w:eastAsia="Times New Roman" w:hAnsi="Calibri" w:cs="Calibri"/>
+                    <w:color w:val="000000"/>
+                    <w:sz w:val="20"/>
+                    <w:szCs w:val="20"/>
+                  </w:rPr>
+                  <w:t xml:space="preserve"> como verdaderas, se simplifican o complejizan ciertos aspectos por la falta de </w:t>
+                </w:r>
+                <w:r>
+                  <w:rPr>
+                    <w:rFonts w:ascii="Calibri" w:eastAsia="Times New Roman" w:hAnsi="Calibri" w:cs="Calibri"/>
+                    <w:color w:val="000000"/>
+                    <w:sz w:val="20"/>
+                    <w:szCs w:val="20"/>
+                  </w:rPr>
+                  <w:t>información</w:t>
+                </w:r>
+                <w:r>
+                  <w:rPr>
+                    <w:rFonts w:ascii="Calibri" w:eastAsia="Times New Roman" w:hAnsi="Calibri" w:cs="Calibri"/>
+                    <w:color w:val="000000"/>
+                    <w:sz w:val="20"/>
+                    <w:szCs w:val="20"/>
+                  </w:rPr>
+                  <w:t xml:space="preserve"> o datos incorrectos, entonces se plantearan incorrectamente las funcionalidades del sistema, </w:t>
+                </w:r>
+                <w:r>
+                  <w:rPr>
+                    <w:rFonts w:ascii="Calibri" w:eastAsia="Times New Roman" w:hAnsi="Calibri" w:cs="Calibri"/>
+                    <w:color w:val="000000"/>
+                    <w:sz w:val="20"/>
+                    <w:szCs w:val="20"/>
+                  </w:rPr>
+                  <w:t>razón</w:t>
+                </w:r>
+                <w:r>
+                  <w:rPr>
+                    <w:rFonts w:ascii="Calibri" w:eastAsia="Times New Roman" w:hAnsi="Calibri" w:cs="Calibri"/>
+                    <w:color w:val="000000"/>
+                    <w:sz w:val="20"/>
+                    <w:szCs w:val="20"/>
+                  </w:rPr>
+                  <w:t xml:space="preserve"> por la cual, el sistema </w:t>
+                </w:r>
+                <w:r>
+                  <w:rPr>
+                    <w:rFonts w:ascii="Calibri" w:eastAsia="Times New Roman" w:hAnsi="Calibri" w:cs="Calibri"/>
+                    <w:color w:val="000000"/>
+                    <w:sz w:val="20"/>
+                    <w:szCs w:val="20"/>
+                  </w:rPr>
+                  <w:t>tendrá</w:t>
+                </w:r>
+                <w:r>
+                  <w:rPr>
+                    <w:rFonts w:ascii="Calibri" w:eastAsia="Times New Roman" w:hAnsi="Calibri" w:cs="Calibri"/>
+                    <w:color w:val="000000"/>
+                    <w:sz w:val="20"/>
+                    <w:szCs w:val="20"/>
+                  </w:rPr>
+                  <w:t xml:space="preserve"> un enfoque incorrecto y al cliente no le </w:t>
+                </w:r>
+                <w:r>
+                  <w:rPr>
+                    <w:rFonts w:ascii="Calibri" w:eastAsia="Times New Roman" w:hAnsi="Calibri" w:cs="Calibri"/>
+                    <w:color w:val="000000"/>
+                    <w:sz w:val="20"/>
+                    <w:szCs w:val="20"/>
+                  </w:rPr>
+                  <w:t>servirá</w:t>
+                </w:r>
+                <w:r>
+                  <w:rPr>
+                    <w:rFonts w:ascii="Calibri" w:eastAsia="Times New Roman" w:hAnsi="Calibri" w:cs="Calibri"/>
+                    <w:color w:val="000000"/>
+                    <w:sz w:val="20"/>
+                    <w:szCs w:val="20"/>
+                  </w:rPr>
+                  <w:t>.</w:t>
+                </w:r>
+              </w:p>
+              <w:p>
+                <w:pPr>
+                  <w:rPr>
+                    <w:rFonts w:ascii="Calibri" w:eastAsia="Times New Roman" w:hAnsi="Calibri" w:cs="Calibri"/>
+                    <w:color w:val="000000"/>
+                    <w:sz w:val="20"/>
+                    <w:szCs w:val="20"/>
+                  </w:rPr>
+                </w:pPr>
+              </w:p>
+            </w:tc>
+            <w:tc>
+              <w:tcPr>
+                <w:tcW w:w="1200" w:type="pct"/>
+                <w:noWrap/>
+                <w:hideMark/>
+              </w:tcPr>
+              <w:p>
+                <w:pPr>
                   <w:rPr>
                     <w:rFonts w:ascii="Calibri" w:eastAsia="Times New Roman" w:hAnsi="Calibri" w:cs="Calibri"/>
                     <w:sz w:val="20"/>
@@ -15523,26 +15968,36 @@
                     <w:sz w:val="20"/>
                     <w:szCs w:val="20"/>
                   </w:rPr>
-                  <w:t>stakeholder para refinar cada vez más la información y así no realizar inferencias de simplificación o complejización.</w:t>
-                </w:r>
-              </w:p>
-            </w:tc>
-            <w:tc>
-              <w:tcPr>
-                <w:tcW w:w="1298" w:type="pct"/>
-                <w:tcBorders>
-                  <w:top w:val="nil"/>
-                  <w:left w:val="nil"/>
-                  <w:bottom w:val="single" w:sz="4" w:space="0" w:color="auto"/>
-                  <w:right w:val="single" w:sz="4" w:space="0" w:color="auto"/>
-                </w:tcBorders>
-                <w:shd w:val="clear" w:color="auto" w:fill="auto"/>
-                <w:noWrap/>
-                <w:hideMark/>
-              </w:tcPr>
-              <w:p>
-                <w:pPr>
-                  <w:spacing w:after="0" w:line="240" w:lineRule="auto"/>
+                  <w:t xml:space="preserve">stakeholder para refinar cada vez más la información y así no realizar inferencias de simplificación o </w:t>
+                </w:r>
+                <w:proofErr w:type="spellStart"/>
+                <w:r>
+                  <w:rPr>
+                    <w:rFonts w:ascii="Calibri" w:eastAsia="Times New Roman" w:hAnsi="Calibri" w:cs="Calibri"/>
+                    <w:sz w:val="20"/>
+                    <w:szCs w:val="20"/>
+                  </w:rPr>
+                  <w:t>complejización</w:t>
+                </w:r>
+                <w:proofErr w:type="spellEnd"/>
+                <w:r>
+                  <w:rPr>
+                    <w:rFonts w:ascii="Calibri" w:eastAsia="Times New Roman" w:hAnsi="Calibri" w:cs="Calibri"/>
+                    <w:sz w:val="20"/>
+                    <w:szCs w:val="20"/>
+                  </w:rPr>
+                  <w:t>.</w:t>
+                </w:r>
+              </w:p>
+            </w:tc>
+            <w:tc>
+              <w:tcPr>
+                <w:tcW w:w="1374" w:type="pct"/>
+                <w:noWrap/>
+                <w:hideMark/>
+              </w:tcPr>
+              <w:p>
+                <w:pPr>
                   <w:rPr>
                     <w:rFonts w:ascii="Calibri" w:eastAsia="Times New Roman" w:hAnsi="Calibri" w:cs="Calibri"/>
                     <w:color w:val="000000"/>
@@ -15568,19 +16023,10 @@
             </w:trPr>
             <w:tc>
               <w:tcPr>
-                <w:tcW w:w="228" w:type="pct"/>
-                <w:tcBorders>
-                  <w:top w:val="nil"/>
-                  <w:left w:val="single" w:sz="4" w:space="0" w:color="auto"/>
-                  <w:bottom w:val="single" w:sz="4" w:space="0" w:color="auto"/>
-                  <w:right w:val="single" w:sz="4" w:space="0" w:color="auto"/>
-                </w:tcBorders>
-                <w:shd w:val="clear" w:color="auto" w:fill="FFFFFF" w:themeFill="background1"/>
-                <w:vAlign w:val="center"/>
-              </w:tcPr>
-              <w:p>
-                <w:pPr>
-                  <w:spacing w:after="0" w:line="240" w:lineRule="auto"/>
+                <w:tcW w:w="244" w:type="pct"/>
+              </w:tcPr>
+              <w:p>
+                <w:pPr>
                   <w:jc w:val="center"/>
                   <w:rPr>
                     <w:rFonts w:ascii="Calibri" w:eastAsia="Times New Roman" w:hAnsi="Calibri" w:cs="Calibri"/>
@@ -15600,19 +16046,11 @@
             </w:tc>
             <w:tc>
               <w:tcPr>
-                <w:tcW w:w="2175" w:type="pct"/>
-                <w:tcBorders>
-                  <w:top w:val="nil"/>
-                  <w:left w:val="single" w:sz="4" w:space="0" w:color="auto"/>
-                  <w:bottom w:val="single" w:sz="4" w:space="0" w:color="auto"/>
-                  <w:right w:val="single" w:sz="4" w:space="0" w:color="auto"/>
-                </w:tcBorders>
-                <w:shd w:val="clear" w:color="auto" w:fill="FFFFFF" w:themeFill="background1"/>
-                <w:hideMark/>
-              </w:tcPr>
-              <w:p>
-                <w:pPr>
-                  <w:spacing w:after="0" w:line="240" w:lineRule="auto"/>
+                <w:tcW w:w="865" w:type="pct"/>
+                <w:hideMark/>
+              </w:tcPr>
+              <w:p>
+                <w:pPr>
                   <w:rPr>
                     <w:rFonts w:ascii="Calibri" w:eastAsia="Times New Roman" w:hAnsi="Calibri" w:cs="Calibri"/>
                     <w:sz w:val="20"/>
@@ -15631,99 +16069,88 @@
             </w:tc>
             <w:tc>
               <w:tcPr>
-                <w:tcW w:w="1299" w:type="pct"/>
-                <w:tcBorders>
-                  <w:top w:val="nil"/>
-                  <w:left w:val="nil"/>
-                  <w:bottom w:val="single" w:sz="4" w:space="0" w:color="auto"/>
-                  <w:right w:val="single" w:sz="4" w:space="0" w:color="auto"/>
-                </w:tcBorders>
-                <w:shd w:val="clear" w:color="auto" w:fill="auto"/>
-                <w:noWrap/>
-                <w:hideMark/>
-              </w:tcPr>
-              <w:p>
-                <w:pPr>
-                  <w:spacing w:after="0" w:line="240" w:lineRule="auto"/>
-                  <w:rPr>
-                    <w:rFonts w:ascii="Calibri" w:eastAsia="Times New Roman" w:hAnsi="Calibri" w:cs="Calibri"/>
-                    <w:color w:val="000000"/>
-                    <w:sz w:val="20"/>
-                    <w:szCs w:val="20"/>
-                  </w:rPr>
-                </w:pPr>
-                <w:r>
-                  <w:rPr>
-                    <w:rFonts w:ascii="Calibri" w:eastAsia="Times New Roman" w:hAnsi="Calibri" w:cs="Calibri"/>
-                    <w:color w:val="000000"/>
-                    <w:sz w:val="20"/>
-                    <w:szCs w:val="20"/>
-                  </w:rPr>
-                  <w:t xml:space="preserve">Hacer un buen relevamiento de </w:t>
-                </w:r>
-                <w:r>
-                  <w:rPr>
-                    <w:rFonts w:ascii="Calibri" w:eastAsia="Times New Roman" w:hAnsi="Calibri" w:cs="Calibri"/>
-                    <w:color w:val="000000"/>
-                    <w:sz w:val="20"/>
-                    <w:szCs w:val="20"/>
-                  </w:rPr>
-                  <w:lastRenderedPageBreak/>
-                  <w:t>datos e información en la unidad académica, ya sea con alumno o personal docente, anotando y registrando cada una de los procesos de negocio</w:t>
-                </w:r>
-                <w:r>
-                  <w:rPr>
-                    <w:rFonts w:ascii="Calibri" w:eastAsia="Times New Roman" w:hAnsi="Calibri" w:cs="Calibri"/>
-                    <w:color w:val="000000"/>
-                    <w:sz w:val="20"/>
-                    <w:szCs w:val="20"/>
-                  </w:rPr>
-                  <w:t>.</w:t>
-                </w:r>
-              </w:p>
-            </w:tc>
-            <w:tc>
-              <w:tcPr>
-                <w:tcW w:w="1298" w:type="pct"/>
-                <w:tcBorders>
-                  <w:top w:val="nil"/>
-                  <w:left w:val="nil"/>
-                  <w:bottom w:val="single" w:sz="4" w:space="0" w:color="auto"/>
-                  <w:right w:val="single" w:sz="4" w:space="0" w:color="auto"/>
-                </w:tcBorders>
-                <w:shd w:val="clear" w:color="auto" w:fill="auto"/>
-                <w:noWrap/>
-                <w:hideMark/>
-              </w:tcPr>
-              <w:p>
-                <w:pPr>
-                  <w:spacing w:after="0" w:line="240" w:lineRule="auto"/>
-                  <w:rPr>
-                    <w:rFonts w:ascii="Calibri" w:eastAsia="Times New Roman" w:hAnsi="Calibri" w:cs="Calibri"/>
-                    <w:color w:val="000000"/>
-                    <w:sz w:val="20"/>
-                    <w:szCs w:val="20"/>
-                  </w:rPr>
-                </w:pPr>
-                <w:r>
-                  <w:rPr>
-                    <w:rFonts w:ascii="Calibri" w:eastAsia="Times New Roman" w:hAnsi="Calibri" w:cs="Calibri"/>
-                    <w:color w:val="000000"/>
-                    <w:sz w:val="20"/>
-                    <w:szCs w:val="20"/>
-                  </w:rPr>
-                  <w:lastRenderedPageBreak/>
-                  <w:t xml:space="preserve">Analizar la posibilidad de </w:t>
-                </w:r>
-                <w:r>
-                  <w:rPr>
-                    <w:rFonts w:ascii="Calibri" w:eastAsia="Times New Roman" w:hAnsi="Calibri" w:cs="Calibri"/>
-                    <w:color w:val="000000"/>
-                    <w:sz w:val="20"/>
-                    <w:szCs w:val="20"/>
-                  </w:rPr>
-                  <w:lastRenderedPageBreak/>
-                  <w:t>incorporar los procesos no identificados con anterioridad y readaptar el sistema en caso de que se esta nueva incorporación no afecte a la funcionalidad del mismo.</w:t>
+                <w:tcW w:w="1317" w:type="pct"/>
+              </w:tcPr>
+              <w:p>
+                <w:pPr>
+                  <w:rPr>
+                    <w:rFonts w:ascii="Calibri" w:eastAsia="Times New Roman" w:hAnsi="Calibri" w:cs="Calibri"/>
+                    <w:color w:val="000000"/>
+                    <w:sz w:val="20"/>
+                    <w:szCs w:val="20"/>
+                  </w:rPr>
+                </w:pPr>
+                <w:r>
+                  <w:rPr>
+                    <w:rFonts w:ascii="Calibri" w:eastAsia="Times New Roman" w:hAnsi="Calibri" w:cs="Calibri"/>
+                    <w:color w:val="000000"/>
+                    <w:sz w:val="20"/>
+                    <w:szCs w:val="20"/>
+                  </w:rPr>
+                  <w:t>Si no se identifican todos los procesos del negocio, el sistema contara entonces con funcionalidades reducidas y no abarcara en su completitud al negocio, dejando partes del mismo aisladas o fuera del alcance del mismo.</w:t>
+                </w:r>
+              </w:p>
+              <w:p>
+                <w:pPr>
+                  <w:ind w:firstLine="708"/>
+                  <w:rPr>
+                    <w:rFonts w:ascii="Calibri" w:eastAsia="Times New Roman" w:hAnsi="Calibri" w:cs="Calibri"/>
+                    <w:color w:val="000000"/>
+                    <w:sz w:val="20"/>
+                    <w:szCs w:val="20"/>
+                  </w:rPr>
+                </w:pPr>
+              </w:p>
+            </w:tc>
+            <w:tc>
+              <w:tcPr>
+                <w:tcW w:w="1200" w:type="pct"/>
+                <w:noWrap/>
+                <w:hideMark/>
+              </w:tcPr>
+              <w:p>
+                <w:pPr>
+                  <w:rPr>
+                    <w:rFonts w:ascii="Calibri" w:eastAsia="Times New Roman" w:hAnsi="Calibri" w:cs="Calibri"/>
+                    <w:color w:val="000000"/>
+                    <w:sz w:val="20"/>
+                    <w:szCs w:val="20"/>
+                  </w:rPr>
+                </w:pPr>
+                <w:r>
+                  <w:rPr>
+                    <w:rFonts w:ascii="Calibri" w:eastAsia="Times New Roman" w:hAnsi="Calibri" w:cs="Calibri"/>
+                    <w:color w:val="000000"/>
+                    <w:sz w:val="20"/>
+                    <w:szCs w:val="20"/>
+                  </w:rPr>
+                  <w:t>Hacer un buen relevamiento de datos e información en la unidad académica, ya sea con alumno o personal docente, anotando y registrando cada una de los procesos de negocio.</w:t>
+                </w:r>
+              </w:p>
+            </w:tc>
+            <w:tc>
+              <w:tcPr>
+                <w:tcW w:w="1374" w:type="pct"/>
+                <w:noWrap/>
+                <w:hideMark/>
+              </w:tcPr>
+              <w:p>
+                <w:pPr>
+                  <w:rPr>
+                    <w:rFonts w:ascii="Calibri" w:eastAsia="Times New Roman" w:hAnsi="Calibri" w:cs="Calibri"/>
+                    <w:color w:val="000000"/>
+                    <w:sz w:val="20"/>
+                    <w:szCs w:val="20"/>
+                  </w:rPr>
+                </w:pPr>
+                <w:r>
+                  <w:rPr>
+                    <w:rFonts w:ascii="Calibri" w:eastAsia="Times New Roman" w:hAnsi="Calibri" w:cs="Calibri"/>
+                    <w:color w:val="000000"/>
+                    <w:sz w:val="20"/>
+                    <w:szCs w:val="20"/>
+                  </w:rPr>
+                  <w:t>Analizar la posibilidad de incorporar los procesos no identificados con anterioridad y readaptar el sistema en caso de que se esta nueva incorporación no afecte a la funcionalidad del mismo.</w:t>
                 </w:r>
               </w:p>
             </w:tc>
@@ -15734,53 +16161,35 @@
             </w:trPr>
             <w:tc>
               <w:tcPr>
-                <w:tcW w:w="228" w:type="pct"/>
-                <w:tcBorders>
-                  <w:top w:val="nil"/>
-                  <w:left w:val="single" w:sz="4" w:space="0" w:color="auto"/>
-                  <w:bottom w:val="single" w:sz="4" w:space="0" w:color="auto"/>
-                  <w:right w:val="single" w:sz="4" w:space="0" w:color="auto"/>
-                </w:tcBorders>
-                <w:shd w:val="clear" w:color="auto" w:fill="FFFFFF" w:themeFill="background1"/>
-                <w:vAlign w:val="center"/>
-              </w:tcPr>
-              <w:p>
-                <w:pPr>
-                  <w:spacing w:after="0" w:line="240" w:lineRule="auto"/>
-                  <w:jc w:val="center"/>
-                  <w:rPr>
-                    <w:rFonts w:ascii="Calibri" w:eastAsia="Times New Roman" w:hAnsi="Calibri" w:cs="Calibri"/>
-                    <w:sz w:val="20"/>
-                    <w:szCs w:val="20"/>
-                  </w:rPr>
-                </w:pPr>
-                <w:r>
-                  <w:rPr>
-                    <w:rFonts w:ascii="Calibri" w:eastAsia="Times New Roman" w:hAnsi="Calibri" w:cs="Calibri"/>
-                    <w:sz w:val="20"/>
-                    <w:szCs w:val="20"/>
-                  </w:rPr>
-                  <w:lastRenderedPageBreak/>
+                <w:tcW w:w="244" w:type="pct"/>
+              </w:tcPr>
+              <w:p>
+                <w:pPr>
+                  <w:jc w:val="center"/>
+                  <w:rPr>
+                    <w:rFonts w:ascii="Calibri" w:eastAsia="Times New Roman" w:hAnsi="Calibri" w:cs="Calibri"/>
+                    <w:sz w:val="20"/>
+                    <w:szCs w:val="20"/>
+                  </w:rPr>
+                </w:pPr>
+                <w:r>
+                  <w:rPr>
+                    <w:rFonts w:ascii="Calibri" w:eastAsia="Times New Roman" w:hAnsi="Calibri" w:cs="Calibri"/>
+                    <w:sz w:val="20"/>
+                    <w:szCs w:val="20"/>
+                  </w:rPr>
                   <w:t>6</w:t>
                 </w:r>
               </w:p>
             </w:tc>
             <w:tc>
               <w:tcPr>
-                <w:tcW w:w="2175" w:type="pct"/>
-                <w:tcBorders>
-                  <w:top w:val="nil"/>
-                  <w:left w:val="single" w:sz="4" w:space="0" w:color="auto"/>
-                  <w:bottom w:val="single" w:sz="4" w:space="0" w:color="auto"/>
-                  <w:right w:val="single" w:sz="4" w:space="0" w:color="auto"/>
-                </w:tcBorders>
-                <w:shd w:val="clear" w:color="auto" w:fill="FFFFFF" w:themeFill="background1"/>
-                <w:noWrap/>
-                <w:hideMark/>
-              </w:tcPr>
-              <w:p>
-                <w:pPr>
-                  <w:spacing w:after="0" w:line="240" w:lineRule="auto"/>
+                <w:tcW w:w="865" w:type="pct"/>
+                <w:noWrap/>
+                <w:hideMark/>
+              </w:tcPr>
+              <w:p>
+                <w:pPr>
                   <w:rPr>
                     <w:rFonts w:ascii="Calibri" w:eastAsia="Times New Roman" w:hAnsi="Calibri" w:cs="Calibri"/>
                     <w:sz w:val="20"/>
@@ -15807,20 +16216,64 @@
             </w:tc>
             <w:tc>
               <w:tcPr>
-                <w:tcW w:w="1299" w:type="pct"/>
-                <w:tcBorders>
-                  <w:top w:val="nil"/>
-                  <w:left w:val="nil"/>
-                  <w:bottom w:val="single" w:sz="4" w:space="0" w:color="auto"/>
-                  <w:right w:val="single" w:sz="4" w:space="0" w:color="auto"/>
-                </w:tcBorders>
-                <w:shd w:val="clear" w:color="auto" w:fill="auto"/>
-                <w:noWrap/>
-                <w:hideMark/>
-              </w:tcPr>
-              <w:p>
-                <w:pPr>
-                  <w:spacing w:after="0" w:line="240" w:lineRule="auto"/>
+                <w:tcW w:w="1317" w:type="pct"/>
+              </w:tcPr>
+              <w:p>
+                <w:pPr>
+                  <w:rPr>
+                    <w:rFonts w:ascii="Calibri" w:eastAsia="Times New Roman" w:hAnsi="Calibri" w:cs="Calibri"/>
+                    <w:color w:val="000000"/>
+                    <w:sz w:val="20"/>
+                    <w:szCs w:val="20"/>
+                  </w:rPr>
+                </w:pPr>
+                <w:r>
+                  <w:rPr>
+                    <w:rFonts w:ascii="Calibri" w:eastAsia="Times New Roman" w:hAnsi="Calibri" w:cs="Calibri"/>
+                    <w:color w:val="000000"/>
+                    <w:sz w:val="20"/>
+                    <w:szCs w:val="20"/>
+                  </w:rPr>
+                  <w:t xml:space="preserve">Si el grupo de Proyecto malinterpreta los requerimientos de la </w:t>
+                </w:r>
+                <w:r>
+                  <w:rPr>
+                    <w:rFonts w:ascii="Calibri" w:eastAsia="Times New Roman" w:hAnsi="Calibri" w:cs="Calibri"/>
+                    <w:color w:val="000000"/>
+                    <w:sz w:val="20"/>
+                    <w:szCs w:val="20"/>
+                  </w:rPr>
+                  <w:t>organización</w:t>
+                </w:r>
+                <w:r>
+                  <w:rPr>
+                    <w:rFonts w:ascii="Calibri" w:eastAsia="Times New Roman" w:hAnsi="Calibri" w:cs="Calibri"/>
+                    <w:color w:val="000000"/>
+                    <w:sz w:val="20"/>
+                    <w:szCs w:val="20"/>
+                  </w:rPr>
+                  <w:t>, entonces no se pueden generar las especificaciones de requerimientos correspondientes para el desarrollo del sistema. Lo cual provoca que nuestro sistema no satisfaga las necesidades del cliente.</w:t>
+                </w:r>
+              </w:p>
+              <w:p>
+                <w:pPr>
+                  <w:rPr>
+                    <w:rFonts w:ascii="Calibri" w:eastAsia="Times New Roman" w:hAnsi="Calibri" w:cs="Calibri"/>
+                    <w:color w:val="000000"/>
+                    <w:sz w:val="20"/>
+                    <w:szCs w:val="20"/>
+                  </w:rPr>
+                </w:pPr>
+              </w:p>
+            </w:tc>
+            <w:tc>
+              <w:tcPr>
+                <w:tcW w:w="1200" w:type="pct"/>
+                <w:noWrap/>
+                <w:hideMark/>
+              </w:tcPr>
+              <w:p>
+                <w:pPr>
                   <w:rPr>
                     <w:rFonts w:ascii="Calibri" w:eastAsia="Times New Roman" w:hAnsi="Calibri" w:cs="Calibri"/>
                     <w:color w:val="000000"/>
@@ -15849,20 +16302,12 @@
             </w:tc>
             <w:tc>
               <w:tcPr>
-                <w:tcW w:w="1298" w:type="pct"/>
-                <w:tcBorders>
-                  <w:top w:val="nil"/>
-                  <w:left w:val="nil"/>
-                  <w:bottom w:val="single" w:sz="4" w:space="0" w:color="auto"/>
-                  <w:right w:val="single" w:sz="4" w:space="0" w:color="auto"/>
-                </w:tcBorders>
-                <w:shd w:val="clear" w:color="auto" w:fill="auto"/>
-                <w:noWrap/>
-                <w:hideMark/>
-              </w:tcPr>
-              <w:p>
-                <w:pPr>
-                  <w:spacing w:after="0" w:line="240" w:lineRule="auto"/>
+                <w:tcW w:w="1374" w:type="pct"/>
+                <w:noWrap/>
+                <w:hideMark/>
+              </w:tcPr>
+              <w:p>
+                <w:pPr>
                   <w:rPr>
                     <w:rFonts w:ascii="Calibri" w:eastAsia="Times New Roman" w:hAnsi="Calibri" w:cs="Calibri"/>
                     <w:color w:val="000000"/>
@@ -15896,19 +16341,10 @@
             </w:trPr>
             <w:tc>
               <w:tcPr>
-                <w:tcW w:w="228" w:type="pct"/>
-                <w:tcBorders>
-                  <w:top w:val="nil"/>
-                  <w:left w:val="single" w:sz="4" w:space="0" w:color="auto"/>
-                  <w:bottom w:val="single" w:sz="4" w:space="0" w:color="auto"/>
-                  <w:right w:val="single" w:sz="4" w:space="0" w:color="auto"/>
-                </w:tcBorders>
-                <w:shd w:val="clear" w:color="auto" w:fill="FFFFFF" w:themeFill="background1"/>
-                <w:vAlign w:val="center"/>
-              </w:tcPr>
-              <w:p>
-                <w:pPr>
-                  <w:spacing w:after="0" w:line="240" w:lineRule="auto"/>
+                <w:tcW w:w="244" w:type="pct"/>
+              </w:tcPr>
+              <w:p>
+                <w:pPr>
                   <w:jc w:val="center"/>
                   <w:rPr>
                     <w:rFonts w:ascii="Calibri" w:eastAsia="Times New Roman" w:hAnsi="Calibri" w:cs="Calibri"/>
@@ -15928,20 +16364,12 @@
             </w:tc>
             <w:tc>
               <w:tcPr>
-                <w:tcW w:w="2175" w:type="pct"/>
-                <w:tcBorders>
-                  <w:top w:val="nil"/>
-                  <w:left w:val="single" w:sz="4" w:space="0" w:color="auto"/>
-                  <w:bottom w:val="single" w:sz="4" w:space="0" w:color="auto"/>
-                  <w:right w:val="single" w:sz="4" w:space="0" w:color="auto"/>
-                </w:tcBorders>
-                <w:shd w:val="clear" w:color="auto" w:fill="FFFFFF" w:themeFill="background1"/>
-                <w:noWrap/>
-                <w:hideMark/>
-              </w:tcPr>
-              <w:p>
-                <w:pPr>
-                  <w:spacing w:after="0" w:line="240" w:lineRule="auto"/>
+                <w:tcW w:w="865" w:type="pct"/>
+                <w:noWrap/>
+                <w:hideMark/>
+              </w:tcPr>
+              <w:p>
+                <w:pPr>
                   <w:rPr>
                     <w:rFonts w:ascii="Calibri" w:eastAsia="Times New Roman" w:hAnsi="Calibri" w:cs="Calibri"/>
                     <w:sz w:val="20"/>
@@ -15960,20 +16388,110 @@
             </w:tc>
             <w:tc>
               <w:tcPr>
-                <w:tcW w:w="1299" w:type="pct"/>
-                <w:tcBorders>
-                  <w:top w:val="nil"/>
-                  <w:left w:val="nil"/>
-                  <w:bottom w:val="single" w:sz="4" w:space="0" w:color="auto"/>
-                  <w:right w:val="single" w:sz="4" w:space="0" w:color="auto"/>
-                </w:tcBorders>
-                <w:shd w:val="clear" w:color="auto" w:fill="auto"/>
-                <w:noWrap/>
-                <w:hideMark/>
-              </w:tcPr>
-              <w:p>
-                <w:pPr>
-                  <w:spacing w:after="0" w:line="240" w:lineRule="auto"/>
+                <w:tcW w:w="1317" w:type="pct"/>
+              </w:tcPr>
+              <w:p>
+                <w:pPr>
+                  <w:rPr>
+                    <w:rFonts w:ascii="Calibri" w:eastAsia="Times New Roman" w:hAnsi="Calibri" w:cs="Calibri"/>
+                    <w:color w:val="000000"/>
+                    <w:sz w:val="20"/>
+                    <w:szCs w:val="20"/>
+                  </w:rPr>
+                </w:pPr>
+                <w:r>
+                  <w:rPr>
+                    <w:rFonts w:ascii="Calibri" w:eastAsia="Times New Roman" w:hAnsi="Calibri" w:cs="Calibri"/>
+                    <w:color w:val="000000"/>
+                    <w:sz w:val="20"/>
+                    <w:szCs w:val="20"/>
+                  </w:rPr>
+                  <w:t xml:space="preserve">Si el cliente no puede </w:t>
+                </w:r>
+                <w:proofErr w:type="spellStart"/>
+                <w:r>
+                  <w:rPr>
+                    <w:rFonts w:ascii="Calibri" w:eastAsia="Times New Roman" w:hAnsi="Calibri" w:cs="Calibri"/>
+                    <w:color w:val="000000"/>
+                    <w:sz w:val="20"/>
+                    <w:szCs w:val="20"/>
+                  </w:rPr>
+                  <w:t>asisitir</w:t>
+                </w:r>
+                <w:proofErr w:type="spellEnd"/>
+                <w:r>
+                  <w:rPr>
+                    <w:rFonts w:ascii="Calibri" w:eastAsia="Times New Roman" w:hAnsi="Calibri" w:cs="Calibri"/>
+                    <w:color w:val="000000"/>
+                    <w:sz w:val="20"/>
+                    <w:szCs w:val="20"/>
+                  </w:rPr>
+                  <w:t xml:space="preserve"> a la </w:t>
+                </w:r>
+                <w:r>
+                  <w:rPr>
+                    <w:rFonts w:ascii="Calibri" w:eastAsia="Times New Roman" w:hAnsi="Calibri" w:cs="Calibri"/>
+                    <w:color w:val="000000"/>
+                    <w:sz w:val="20"/>
+                    <w:szCs w:val="20"/>
+                  </w:rPr>
+                  <w:t>validación</w:t>
+                </w:r>
+                <w:r>
+                  <w:rPr>
+                    <w:rFonts w:ascii="Calibri" w:eastAsia="Times New Roman" w:hAnsi="Calibri" w:cs="Calibri"/>
+                    <w:color w:val="000000"/>
+                    <w:sz w:val="20"/>
+                    <w:szCs w:val="20"/>
+                  </w:rPr>
+                  <w:t xml:space="preserve"> de requerimientos, entonces el grupo no </w:t>
+                </w:r>
+                <w:r>
+                  <w:rPr>
+                    <w:rFonts w:ascii="Calibri" w:eastAsia="Times New Roman" w:hAnsi="Calibri" w:cs="Calibri"/>
+                    <w:color w:val="000000"/>
+                    <w:sz w:val="20"/>
+                    <w:szCs w:val="20"/>
+                  </w:rPr>
+                  <w:t>podrá</w:t>
+                </w:r>
+                <w:r>
+                  <w:rPr>
+                    <w:rFonts w:ascii="Calibri" w:eastAsia="Times New Roman" w:hAnsi="Calibri" w:cs="Calibri"/>
+                    <w:color w:val="000000"/>
+                    <w:sz w:val="20"/>
+                    <w:szCs w:val="20"/>
+                  </w:rPr>
+                  <w:t xml:space="preserve"> verificar que lo especificado sea lo que el usuario realmente necesite. Esto </w:t>
+                </w:r>
+                <w:r>
+                  <w:rPr>
+                    <w:rFonts w:ascii="Calibri" w:eastAsia="Times New Roman" w:hAnsi="Calibri" w:cs="Calibri"/>
+                    <w:color w:val="000000"/>
+                    <w:sz w:val="20"/>
+                    <w:szCs w:val="20"/>
+                  </w:rPr>
+                  <w:t>ocasionará</w:t>
+                </w:r>
+                <w:r>
+                  <w:rPr>
+                    <w:rFonts w:ascii="Calibri" w:eastAsia="Times New Roman" w:hAnsi="Calibri" w:cs="Calibri"/>
+                    <w:color w:val="000000"/>
+                    <w:sz w:val="20"/>
+                    <w:szCs w:val="20"/>
+                  </w:rPr>
+                  <w:t xml:space="preserve"> que el proyecto se retrase.</w:t>
+                </w:r>
+              </w:p>
+            </w:tc>
+            <w:tc>
+              <w:tcPr>
+                <w:tcW w:w="1200" w:type="pct"/>
+                <w:noWrap/>
+                <w:hideMark/>
+              </w:tcPr>
+              <w:p>
+                <w:pPr>
                   <w:rPr>
                     <w:rFonts w:ascii="Calibri" w:eastAsia="Times New Roman" w:hAnsi="Calibri" w:cs="Calibri"/>
                     <w:color w:val="000000"/>
@@ -15994,20 +16512,12 @@
             </w:tc>
             <w:tc>
               <w:tcPr>
-                <w:tcW w:w="1298" w:type="pct"/>
-                <w:tcBorders>
-                  <w:top w:val="nil"/>
-                  <w:left w:val="nil"/>
-                  <w:bottom w:val="single" w:sz="4" w:space="0" w:color="auto"/>
-                  <w:right w:val="single" w:sz="4" w:space="0" w:color="auto"/>
-                </w:tcBorders>
-                <w:shd w:val="clear" w:color="auto" w:fill="auto"/>
-                <w:noWrap/>
-                <w:hideMark/>
-              </w:tcPr>
-              <w:p>
-                <w:pPr>
-                  <w:spacing w:after="0" w:line="240" w:lineRule="auto"/>
+                <w:tcW w:w="1374" w:type="pct"/>
+                <w:noWrap/>
+                <w:hideMark/>
+              </w:tcPr>
+              <w:p>
+                <w:pPr>
                   <w:rPr>
                     <w:rFonts w:ascii="Calibri" w:eastAsia="Times New Roman" w:hAnsi="Calibri" w:cs="Calibri"/>
                     <w:color w:val="000000"/>
@@ -16033,19 +16543,10 @@
             </w:trPr>
             <w:tc>
               <w:tcPr>
-                <w:tcW w:w="228" w:type="pct"/>
-                <w:tcBorders>
-                  <w:top w:val="nil"/>
-                  <w:left w:val="single" w:sz="4" w:space="0" w:color="auto"/>
-                  <w:bottom w:val="single" w:sz="4" w:space="0" w:color="auto"/>
-                  <w:right w:val="single" w:sz="4" w:space="0" w:color="auto"/>
-                </w:tcBorders>
-                <w:shd w:val="clear" w:color="auto" w:fill="FFFFFF" w:themeFill="background1"/>
-                <w:vAlign w:val="center"/>
-              </w:tcPr>
-              <w:p>
-                <w:pPr>
-                  <w:spacing w:after="0" w:line="240" w:lineRule="auto"/>
+                <w:tcW w:w="244" w:type="pct"/>
+              </w:tcPr>
+              <w:p>
+                <w:pPr>
                   <w:jc w:val="center"/>
                   <w:rPr>
                     <w:rFonts w:ascii="Calibri" w:eastAsia="Times New Roman" w:hAnsi="Calibri" w:cs="Calibri"/>
@@ -16065,20 +16566,12 @@
             </w:tc>
             <w:tc>
               <w:tcPr>
-                <w:tcW w:w="2175" w:type="pct"/>
-                <w:tcBorders>
-                  <w:top w:val="nil"/>
-                  <w:left w:val="single" w:sz="4" w:space="0" w:color="auto"/>
-                  <w:bottom w:val="single" w:sz="4" w:space="0" w:color="auto"/>
-                  <w:right w:val="single" w:sz="4" w:space="0" w:color="auto"/>
-                </w:tcBorders>
-                <w:shd w:val="clear" w:color="auto" w:fill="FFFFFF" w:themeFill="background1"/>
-                <w:noWrap/>
-                <w:hideMark/>
-              </w:tcPr>
-              <w:p>
-                <w:pPr>
-                  <w:spacing w:after="0" w:line="240" w:lineRule="auto"/>
+                <w:tcW w:w="865" w:type="pct"/>
+                <w:noWrap/>
+                <w:hideMark/>
+              </w:tcPr>
+              <w:p>
+                <w:pPr>
                   <w:rPr>
                     <w:rFonts w:ascii="Calibri" w:eastAsia="Times New Roman" w:hAnsi="Calibri" w:cs="Calibri"/>
                     <w:sz w:val="20"/>
@@ -16097,78 +16590,183 @@
             </w:tc>
             <w:tc>
               <w:tcPr>
-                <w:tcW w:w="1299" w:type="pct"/>
-                <w:tcBorders>
-                  <w:top w:val="nil"/>
-                  <w:left w:val="nil"/>
-                  <w:bottom w:val="single" w:sz="4" w:space="0" w:color="auto"/>
-                  <w:right w:val="single" w:sz="4" w:space="0" w:color="auto"/>
-                </w:tcBorders>
-                <w:shd w:val="clear" w:color="auto" w:fill="auto"/>
-                <w:noWrap/>
-                <w:hideMark/>
-              </w:tcPr>
-              <w:p>
-                <w:pPr>
-                  <w:spacing w:after="0" w:line="240" w:lineRule="auto"/>
-                  <w:rPr>
-                    <w:rFonts w:ascii="Calibri" w:eastAsia="Times New Roman" w:hAnsi="Calibri" w:cs="Calibri"/>
-                    <w:color w:val="000000"/>
-                    <w:sz w:val="20"/>
-                    <w:szCs w:val="20"/>
-                  </w:rPr>
-                </w:pPr>
-                <w:r>
-                  <w:rPr>
-                    <w:rFonts w:ascii="Calibri" w:eastAsia="Times New Roman" w:hAnsi="Calibri" w:cs="Calibri"/>
-                    <w:color w:val="000000"/>
-                    <w:sz w:val="20"/>
-                    <w:szCs w:val="20"/>
-                  </w:rPr>
-                  <w:t>Validar cada una de las interfaces diseñadas con nuestro cliente, tomando nota de cada una de sus recomendaciones para su posterior modificación.</w:t>
-                </w:r>
-              </w:p>
-            </w:tc>
-            <w:tc>
-              <w:tcPr>
-                <w:tcW w:w="1298" w:type="pct"/>
-                <w:tcBorders>
-                  <w:top w:val="nil"/>
-                  <w:left w:val="nil"/>
-                  <w:bottom w:val="single" w:sz="4" w:space="0" w:color="auto"/>
-                  <w:right w:val="single" w:sz="4" w:space="0" w:color="auto"/>
-                </w:tcBorders>
-                <w:shd w:val="clear" w:color="auto" w:fill="auto"/>
-                <w:noWrap/>
-                <w:hideMark/>
-              </w:tcPr>
-              <w:p>
-                <w:pPr>
-                  <w:spacing w:after="0" w:line="240" w:lineRule="auto"/>
-                  <w:rPr>
-                    <w:rFonts w:ascii="Calibri" w:eastAsia="Times New Roman" w:hAnsi="Calibri" w:cs="Calibri"/>
-                    <w:color w:val="000000"/>
-                    <w:sz w:val="20"/>
-                    <w:szCs w:val="20"/>
-                  </w:rPr>
-                </w:pPr>
-                <w:r>
-                  <w:rPr>
-                    <w:rFonts w:ascii="Calibri" w:eastAsia="Times New Roman" w:hAnsi="Calibri" w:cs="Calibri"/>
-                    <w:color w:val="000000"/>
-                    <w:sz w:val="20"/>
-                    <w:szCs w:val="20"/>
-                  </w:rPr>
-                  <w:t>Rediseñar las interfaces de acuerdo a las recomendaciones de cada uno de los usuarios</w:t>
-                </w:r>
-                <w:r>
-                  <w:rPr>
-                    <w:rFonts w:ascii="Calibri" w:eastAsia="Times New Roman" w:hAnsi="Calibri" w:cs="Calibri"/>
-                    <w:color w:val="000000"/>
-                    <w:sz w:val="20"/>
-                    <w:szCs w:val="20"/>
-                  </w:rPr>
-                  <w:t>.</w:t>
+                <w:tcW w:w="1317" w:type="pct"/>
+              </w:tcPr>
+              <w:p>
+                <w:pPr>
+                  <w:rPr>
+                    <w:rFonts w:ascii="Calibri" w:eastAsia="Times New Roman" w:hAnsi="Calibri" w:cs="Calibri"/>
+                    <w:color w:val="000000"/>
+                    <w:sz w:val="20"/>
+                    <w:szCs w:val="20"/>
+                  </w:rPr>
+                </w:pPr>
+                <w:r>
+                  <w:rPr>
+                    <w:rFonts w:ascii="Calibri" w:eastAsia="Times New Roman" w:hAnsi="Calibri" w:cs="Calibri"/>
+                    <w:color w:val="000000"/>
+                    <w:sz w:val="20"/>
+                    <w:szCs w:val="20"/>
+                  </w:rPr>
+                  <w:t xml:space="preserve">Si de desarrollan interfaces poco entendibles el usuario </w:t>
+                </w:r>
+                <w:r>
+                  <w:rPr>
+                    <w:rFonts w:ascii="Calibri" w:eastAsia="Times New Roman" w:hAnsi="Calibri" w:cs="Calibri"/>
+                    <w:color w:val="000000"/>
+                    <w:sz w:val="20"/>
+                    <w:szCs w:val="20"/>
+                  </w:rPr>
+                  <w:t>estará</w:t>
+                </w:r>
+                <w:r>
+                  <w:rPr>
+                    <w:rFonts w:ascii="Calibri" w:eastAsia="Times New Roman" w:hAnsi="Calibri" w:cs="Calibri"/>
+                    <w:color w:val="000000"/>
+                    <w:sz w:val="20"/>
+                    <w:szCs w:val="20"/>
+                  </w:rPr>
+                  <w:t xml:space="preserve"> desconforme con la </w:t>
+                </w:r>
+                <w:r>
+                  <w:rPr>
+                    <w:rFonts w:ascii="Calibri" w:eastAsia="Times New Roman" w:hAnsi="Calibri" w:cs="Calibri"/>
+                    <w:color w:val="000000"/>
+                    <w:sz w:val="20"/>
+                    <w:szCs w:val="20"/>
+                  </w:rPr>
+                  <w:t>disposición</w:t>
+                </w:r>
+                <w:r>
+                  <w:rPr>
+                    <w:rFonts w:ascii="Calibri" w:eastAsia="Times New Roman" w:hAnsi="Calibri" w:cs="Calibri"/>
+                    <w:color w:val="000000"/>
+                    <w:sz w:val="20"/>
+                    <w:szCs w:val="20"/>
+                  </w:rPr>
+                  <w:t xml:space="preserve"> de los elementos </w:t>
+                </w:r>
+                <w:r>
+                  <w:rPr>
+                    <w:rFonts w:ascii="Calibri" w:eastAsia="Times New Roman" w:hAnsi="Calibri" w:cs="Calibri"/>
+                    <w:color w:val="000000"/>
+                    <w:sz w:val="20"/>
+                    <w:szCs w:val="20"/>
+                  </w:rPr>
+                  <w:lastRenderedPageBreak/>
+                  <w:t xml:space="preserve">produciendo que no se le </w:t>
+                </w:r>
+                <w:proofErr w:type="spellStart"/>
+                <w:r>
+                  <w:rPr>
+                    <w:rFonts w:ascii="Calibri" w:eastAsia="Times New Roman" w:hAnsi="Calibri" w:cs="Calibri"/>
+                    <w:color w:val="000000"/>
+                    <w:sz w:val="20"/>
+                    <w:szCs w:val="20"/>
+                  </w:rPr>
+                  <w:t>de</w:t>
+                </w:r>
+                <w:proofErr w:type="spellEnd"/>
+                <w:r>
+                  <w:rPr>
+                    <w:rFonts w:ascii="Calibri" w:eastAsia="Times New Roman" w:hAnsi="Calibri" w:cs="Calibri"/>
+                    <w:color w:val="000000"/>
+                    <w:sz w:val="20"/>
+                    <w:szCs w:val="20"/>
+                  </w:rPr>
+                  <w:t xml:space="preserve"> el uso correspondiente a nuestro sistema. Esto </w:t>
+                </w:r>
+                <w:r>
+                  <w:rPr>
+                    <w:rFonts w:ascii="Calibri" w:eastAsia="Times New Roman" w:hAnsi="Calibri" w:cs="Calibri"/>
+                    <w:color w:val="000000"/>
+                    <w:sz w:val="20"/>
+                    <w:szCs w:val="20"/>
+                  </w:rPr>
+                  <w:t>ocasionará</w:t>
+                </w:r>
+                <w:r>
+                  <w:rPr>
+                    <w:rFonts w:ascii="Calibri" w:eastAsia="Times New Roman" w:hAnsi="Calibri" w:cs="Calibri"/>
+                    <w:color w:val="000000"/>
+                    <w:sz w:val="20"/>
+                    <w:szCs w:val="20"/>
+                  </w:rPr>
+                  <w:t xml:space="preserve"> que el grupo de trabajo tenga rediseñar las interfaces, retrasando el desarrollo del producto.</w:t>
+                </w:r>
+              </w:p>
+              <w:p>
+                <w:pPr>
+                  <w:rPr>
+                    <w:rFonts w:ascii="Calibri" w:eastAsia="Times New Roman" w:hAnsi="Calibri" w:cs="Calibri"/>
+                    <w:color w:val="000000"/>
+                    <w:sz w:val="20"/>
+                    <w:szCs w:val="20"/>
+                  </w:rPr>
+                </w:pPr>
+              </w:p>
+            </w:tc>
+            <w:tc>
+              <w:tcPr>
+                <w:tcW w:w="1200" w:type="pct"/>
+                <w:noWrap/>
+                <w:hideMark/>
+              </w:tcPr>
+              <w:p>
+                <w:pPr>
+                  <w:rPr>
+                    <w:rFonts w:ascii="Calibri" w:eastAsia="Times New Roman" w:hAnsi="Calibri" w:cs="Calibri"/>
+                    <w:color w:val="000000"/>
+                    <w:sz w:val="20"/>
+                    <w:szCs w:val="20"/>
+                  </w:rPr>
+                </w:pPr>
+                <w:r>
+                  <w:rPr>
+                    <w:rFonts w:ascii="Calibri" w:eastAsia="Times New Roman" w:hAnsi="Calibri" w:cs="Calibri"/>
+                    <w:color w:val="000000"/>
+                    <w:sz w:val="20"/>
+                    <w:szCs w:val="20"/>
+                  </w:rPr>
+                  <w:lastRenderedPageBreak/>
+                  <w:t xml:space="preserve">Validar cada una de las interfaces diseñadas con nuestro cliente, tomando nota de cada una de sus </w:t>
+                </w:r>
+                <w:r>
+                  <w:rPr>
+                    <w:rFonts w:ascii="Calibri" w:eastAsia="Times New Roman" w:hAnsi="Calibri" w:cs="Calibri"/>
+                    <w:color w:val="000000"/>
+                    <w:sz w:val="20"/>
+                    <w:szCs w:val="20"/>
+                  </w:rPr>
+                  <w:lastRenderedPageBreak/>
+                  <w:t>recomendaciones para su posterior modificación.</w:t>
+                </w:r>
+              </w:p>
+            </w:tc>
+            <w:tc>
+              <w:tcPr>
+                <w:tcW w:w="1374" w:type="pct"/>
+                <w:noWrap/>
+                <w:hideMark/>
+              </w:tcPr>
+              <w:p>
+                <w:pPr>
+                  <w:rPr>
+                    <w:rFonts w:ascii="Calibri" w:eastAsia="Times New Roman" w:hAnsi="Calibri" w:cs="Calibri"/>
+                    <w:color w:val="000000"/>
+                    <w:sz w:val="20"/>
+                    <w:szCs w:val="20"/>
+                  </w:rPr>
+                </w:pPr>
+                <w:r>
+                  <w:rPr>
+                    <w:rFonts w:ascii="Calibri" w:eastAsia="Times New Roman" w:hAnsi="Calibri" w:cs="Calibri"/>
+                    <w:color w:val="000000"/>
+                    <w:sz w:val="20"/>
+                    <w:szCs w:val="20"/>
+                  </w:rPr>
+                  <w:lastRenderedPageBreak/>
+                  <w:t>Rediseñar las interfaces de acuerdo a las recomendaciones de cada uno de los usuarios.</w:t>
                 </w:r>
               </w:p>
             </w:tc>
@@ -16179,52 +16777,36 @@
             </w:trPr>
             <w:tc>
               <w:tcPr>
-                <w:tcW w:w="228" w:type="pct"/>
-                <w:tcBorders>
-                  <w:top w:val="nil"/>
-                  <w:left w:val="single" w:sz="4" w:space="0" w:color="auto"/>
-                  <w:bottom w:val="single" w:sz="4" w:space="0" w:color="auto"/>
-                  <w:right w:val="single" w:sz="4" w:space="0" w:color="auto"/>
-                </w:tcBorders>
-                <w:shd w:val="clear" w:color="auto" w:fill="FFFFFF" w:themeFill="background1"/>
-                <w:vAlign w:val="center"/>
-              </w:tcPr>
-              <w:p>
-                <w:pPr>
-                  <w:spacing w:after="0" w:line="240" w:lineRule="auto"/>
-                  <w:jc w:val="center"/>
-                  <w:rPr>
-                    <w:rFonts w:ascii="Calibri" w:eastAsia="Times New Roman" w:hAnsi="Calibri" w:cs="Calibri"/>
-                    <w:sz w:val="20"/>
-                    <w:szCs w:val="20"/>
-                  </w:rPr>
-                </w:pPr>
-                <w:r>
-                  <w:rPr>
-                    <w:rFonts w:ascii="Calibri" w:eastAsia="Times New Roman" w:hAnsi="Calibri" w:cs="Calibri"/>
-                    <w:sz w:val="20"/>
-                    <w:szCs w:val="20"/>
-                  </w:rPr>
+                <w:tcW w:w="244" w:type="pct"/>
+              </w:tcPr>
+              <w:p>
+                <w:pPr>
+                  <w:jc w:val="center"/>
+                  <w:rPr>
+                    <w:rFonts w:ascii="Calibri" w:eastAsia="Times New Roman" w:hAnsi="Calibri" w:cs="Calibri"/>
+                    <w:sz w:val="20"/>
+                    <w:szCs w:val="20"/>
+                  </w:rPr>
+                </w:pPr>
+                <w:r>
+                  <w:rPr>
+                    <w:rFonts w:ascii="Calibri" w:eastAsia="Times New Roman" w:hAnsi="Calibri" w:cs="Calibri"/>
+                    <w:sz w:val="20"/>
+                    <w:szCs w:val="20"/>
+                  </w:rPr>
+                  <w:lastRenderedPageBreak/>
                   <w:t>9</w:t>
                 </w:r>
               </w:p>
             </w:tc>
             <w:tc>
               <w:tcPr>
-                <w:tcW w:w="2175" w:type="pct"/>
-                <w:tcBorders>
-                  <w:top w:val="nil"/>
-                  <w:left w:val="single" w:sz="4" w:space="0" w:color="auto"/>
-                  <w:bottom w:val="single" w:sz="4" w:space="0" w:color="auto"/>
-                  <w:right w:val="single" w:sz="4" w:space="0" w:color="auto"/>
-                </w:tcBorders>
-                <w:shd w:val="clear" w:color="auto" w:fill="FFFFFF" w:themeFill="background1"/>
-                <w:noWrap/>
-                <w:hideMark/>
-              </w:tcPr>
-              <w:p>
-                <w:pPr>
-                  <w:spacing w:after="0" w:line="240" w:lineRule="auto"/>
+                <w:tcW w:w="865" w:type="pct"/>
+                <w:noWrap/>
+                <w:hideMark/>
+              </w:tcPr>
+              <w:p>
+                <w:pPr>
                   <w:rPr>
                     <w:rFonts w:ascii="Calibri" w:eastAsia="Times New Roman" w:hAnsi="Calibri" w:cs="Calibri"/>
                     <w:sz w:val="20"/>
@@ -16251,20 +16833,66 @@
             </w:tc>
             <w:tc>
               <w:tcPr>
-                <w:tcW w:w="1299" w:type="pct"/>
-                <w:tcBorders>
-                  <w:top w:val="nil"/>
-                  <w:left w:val="nil"/>
-                  <w:bottom w:val="single" w:sz="4" w:space="0" w:color="auto"/>
-                  <w:right w:val="single" w:sz="4" w:space="0" w:color="auto"/>
-                </w:tcBorders>
-                <w:shd w:val="clear" w:color="auto" w:fill="auto"/>
-                <w:noWrap/>
-                <w:hideMark/>
-              </w:tcPr>
-              <w:p>
-                <w:pPr>
-                  <w:spacing w:after="0" w:line="240" w:lineRule="auto"/>
+                <w:tcW w:w="1317" w:type="pct"/>
+              </w:tcPr>
+              <w:p>
+                <w:pPr>
+                  <w:rPr>
+                    <w:rFonts w:ascii="Calibri" w:eastAsia="Times New Roman" w:hAnsi="Calibri" w:cs="Calibri"/>
+                    <w:color w:val="000000"/>
+                    <w:sz w:val="20"/>
+                    <w:szCs w:val="20"/>
+                  </w:rPr>
+                </w:pPr>
+                <w:r>
+                  <w:rPr>
+                    <w:rFonts w:ascii="Calibri" w:eastAsia="Times New Roman" w:hAnsi="Calibri" w:cs="Calibri"/>
+                    <w:color w:val="000000"/>
+                    <w:sz w:val="20"/>
+                    <w:szCs w:val="20"/>
+                  </w:rPr>
+                  <w:t xml:space="preserve">Si el cliente no nos facilita el tiempo necesario para validad los prototipos de interfaz, entonces el grupo no </w:t>
+                </w:r>
+                <w:proofErr w:type="spellStart"/>
+                <w:r>
+                  <w:rPr>
+                    <w:rFonts w:ascii="Calibri" w:eastAsia="Times New Roman" w:hAnsi="Calibri" w:cs="Calibri"/>
+                    <w:color w:val="000000"/>
+                    <w:sz w:val="20"/>
+                    <w:szCs w:val="20"/>
+                  </w:rPr>
+                  <w:t>podra</w:t>
+                </w:r>
+                <w:proofErr w:type="spellEnd"/>
+                <w:r>
+                  <w:rPr>
+                    <w:rFonts w:ascii="Calibri" w:eastAsia="Times New Roman" w:hAnsi="Calibri" w:cs="Calibri"/>
+                    <w:color w:val="000000"/>
+                    <w:sz w:val="20"/>
+                    <w:szCs w:val="20"/>
+                  </w:rPr>
+                  <w:t xml:space="preserve"> verificar que lo especificado en los prototipos sea lo que el usuario realmente necesite.</w:t>
+                </w:r>
+              </w:p>
+              <w:p>
+                <w:pPr>
+                  <w:rPr>
+                    <w:rFonts w:ascii="Calibri" w:eastAsia="Times New Roman" w:hAnsi="Calibri" w:cs="Calibri"/>
+                    <w:color w:val="000000"/>
+                    <w:sz w:val="20"/>
+                    <w:szCs w:val="20"/>
+                  </w:rPr>
+                </w:pPr>
+              </w:p>
+            </w:tc>
+            <w:tc>
+              <w:tcPr>
+                <w:tcW w:w="1200" w:type="pct"/>
+                <w:noWrap/>
+                <w:hideMark/>
+              </w:tcPr>
+              <w:p>
+                <w:pPr>
                   <w:rPr>
                     <w:rFonts w:ascii="Calibri" w:eastAsia="Times New Roman" w:hAnsi="Calibri" w:cs="Calibri"/>
                     <w:color w:val="000000"/>
@@ -16293,20 +16921,12 @@
             </w:tc>
             <w:tc>
               <w:tcPr>
-                <w:tcW w:w="1298" w:type="pct"/>
-                <w:tcBorders>
-                  <w:top w:val="nil"/>
-                  <w:left w:val="nil"/>
-                  <w:bottom w:val="single" w:sz="4" w:space="0" w:color="auto"/>
-                  <w:right w:val="single" w:sz="4" w:space="0" w:color="auto"/>
-                </w:tcBorders>
-                <w:shd w:val="clear" w:color="auto" w:fill="auto"/>
-                <w:noWrap/>
-                <w:hideMark/>
-              </w:tcPr>
-              <w:p>
-                <w:pPr>
-                  <w:spacing w:after="0" w:line="240" w:lineRule="auto"/>
+                <w:tcW w:w="1374" w:type="pct"/>
+                <w:noWrap/>
+                <w:hideMark/>
+              </w:tcPr>
+              <w:p>
+                <w:pPr>
                   <w:rPr>
                     <w:rFonts w:ascii="Calibri" w:eastAsia="Times New Roman" w:hAnsi="Calibri" w:cs="Calibri"/>
                     <w:color w:val="000000"/>
@@ -16340,19 +16960,10 @@
             </w:trPr>
             <w:tc>
               <w:tcPr>
-                <w:tcW w:w="228" w:type="pct"/>
-                <w:tcBorders>
-                  <w:top w:val="nil"/>
-                  <w:left w:val="single" w:sz="4" w:space="0" w:color="auto"/>
-                  <w:bottom w:val="single" w:sz="4" w:space="0" w:color="auto"/>
-                  <w:right w:val="single" w:sz="4" w:space="0" w:color="auto"/>
-                </w:tcBorders>
-                <w:shd w:val="clear" w:color="auto" w:fill="FFFFFF" w:themeFill="background1"/>
-                <w:vAlign w:val="center"/>
-              </w:tcPr>
-              <w:p>
-                <w:pPr>
-                  <w:spacing w:after="0" w:line="240" w:lineRule="auto"/>
+                <w:tcW w:w="244" w:type="pct"/>
+              </w:tcPr>
+              <w:p>
+                <w:pPr>
                   <w:jc w:val="center"/>
                   <w:rPr>
                     <w:rFonts w:ascii="Calibri" w:eastAsia="Times New Roman" w:hAnsi="Calibri" w:cs="Calibri"/>
@@ -16372,20 +16983,12 @@
             </w:tc>
             <w:tc>
               <w:tcPr>
-                <w:tcW w:w="2175" w:type="pct"/>
-                <w:tcBorders>
-                  <w:top w:val="nil"/>
-                  <w:left w:val="single" w:sz="4" w:space="0" w:color="auto"/>
-                  <w:bottom w:val="single" w:sz="4" w:space="0" w:color="auto"/>
-                  <w:right w:val="single" w:sz="4" w:space="0" w:color="auto"/>
-                </w:tcBorders>
-                <w:shd w:val="clear" w:color="auto" w:fill="FFFFFF" w:themeFill="background1"/>
-                <w:noWrap/>
-                <w:hideMark/>
-              </w:tcPr>
-              <w:p>
-                <w:pPr>
-                  <w:spacing w:after="0" w:line="240" w:lineRule="auto"/>
+                <w:tcW w:w="865" w:type="pct"/>
+                <w:noWrap/>
+                <w:hideMark/>
+              </w:tcPr>
+              <w:p>
+                <w:pPr>
                   <w:rPr>
                     <w:rFonts w:ascii="Calibri" w:eastAsia="Times New Roman" w:hAnsi="Calibri" w:cs="Calibri"/>
                     <w:sz w:val="20"/>
@@ -16404,63 +17007,116 @@
             </w:tc>
             <w:tc>
               <w:tcPr>
-                <w:tcW w:w="1299" w:type="pct"/>
-                <w:tcBorders>
-                  <w:top w:val="nil"/>
-                  <w:left w:val="nil"/>
-                  <w:bottom w:val="single" w:sz="4" w:space="0" w:color="auto"/>
-                  <w:right w:val="single" w:sz="4" w:space="0" w:color="auto"/>
-                </w:tcBorders>
-                <w:shd w:val="clear" w:color="auto" w:fill="auto"/>
-                <w:noWrap/>
-                <w:hideMark/>
-              </w:tcPr>
-              <w:p>
-                <w:pPr>
-                  <w:spacing w:after="0" w:line="240" w:lineRule="auto"/>
-                  <w:rPr>
-                    <w:rFonts w:ascii="Calibri" w:eastAsia="Times New Roman" w:hAnsi="Calibri" w:cs="Calibri"/>
-                    <w:color w:val="000000"/>
-                    <w:sz w:val="20"/>
-                    <w:szCs w:val="20"/>
-                  </w:rPr>
-                </w:pPr>
-                <w:r>
-                  <w:rPr>
-                    <w:rFonts w:ascii="Calibri" w:eastAsia="Times New Roman" w:hAnsi="Calibri" w:cs="Calibri"/>
-                    <w:color w:val="000000"/>
-                    <w:sz w:val="20"/>
-                    <w:szCs w:val="20"/>
-                  </w:rPr>
-                  <w:t xml:space="preserve">Validar las clases de diseño identificadas con </w:t>
-                </w:r>
-                <w:r>
-                  <w:rPr>
-                    <w:rFonts w:ascii="Calibri" w:eastAsia="Times New Roman" w:hAnsi="Calibri" w:cs="Calibri"/>
-                    <w:color w:val="000000"/>
-                    <w:sz w:val="20"/>
-                    <w:szCs w:val="20"/>
-                  </w:rPr>
-                  <w:t>el analista funcional que dio origen a dichas clases, para minimizar errores en las mismas.</w:t>
-                </w:r>
-              </w:p>
-            </w:tc>
-            <w:tc>
-              <w:tcPr>
-                <w:tcW w:w="1298" w:type="pct"/>
-                <w:tcBorders>
-                  <w:top w:val="nil"/>
-                  <w:left w:val="nil"/>
-                  <w:bottom w:val="single" w:sz="4" w:space="0" w:color="auto"/>
-                  <w:right w:val="single" w:sz="4" w:space="0" w:color="auto"/>
-                </w:tcBorders>
-                <w:shd w:val="clear" w:color="auto" w:fill="auto"/>
-                <w:noWrap/>
-                <w:hideMark/>
-              </w:tcPr>
-              <w:p>
-                <w:pPr>
-                  <w:spacing w:after="0" w:line="240" w:lineRule="auto"/>
+                <w:tcW w:w="1317" w:type="pct"/>
+              </w:tcPr>
+              <w:p>
+                <w:pPr>
+                  <w:rPr>
+                    <w:rFonts w:ascii="Calibri" w:eastAsia="Times New Roman" w:hAnsi="Calibri" w:cs="Calibri"/>
+                    <w:color w:val="000000"/>
+                    <w:sz w:val="20"/>
+                    <w:szCs w:val="20"/>
+                  </w:rPr>
+                </w:pPr>
+                <w:r>
+                  <w:rPr>
+                    <w:rFonts w:ascii="Calibri" w:eastAsia="Times New Roman" w:hAnsi="Calibri" w:cs="Calibri"/>
+                    <w:color w:val="000000"/>
+                    <w:sz w:val="20"/>
+                    <w:szCs w:val="20"/>
+                  </w:rPr>
+                  <w:t xml:space="preserve">Si se identifican incorrectamente las clases de diseño puede que la performance del sistema no sea la adecuada. Como consecuencia de esto el equipo de trabajo </w:t>
+                </w:r>
+                <w:r>
+                  <w:rPr>
+                    <w:rFonts w:ascii="Calibri" w:eastAsia="Times New Roman" w:hAnsi="Calibri" w:cs="Calibri"/>
+                    <w:color w:val="000000"/>
+                    <w:sz w:val="20"/>
+                    <w:szCs w:val="20"/>
+                  </w:rPr>
+                  <w:t>deberá</w:t>
+                </w:r>
+                <w:r>
+                  <w:rPr>
+                    <w:rFonts w:ascii="Calibri" w:eastAsia="Times New Roman" w:hAnsi="Calibri" w:cs="Calibri"/>
+                    <w:color w:val="000000"/>
+                    <w:sz w:val="20"/>
+                    <w:szCs w:val="20"/>
+                  </w:rPr>
+                  <w:t xml:space="preserve"> </w:t>
+                </w:r>
+                <w:r>
+                  <w:rPr>
+                    <w:rFonts w:ascii="Calibri" w:eastAsia="Times New Roman" w:hAnsi="Calibri" w:cs="Calibri"/>
+                    <w:color w:val="000000"/>
+                    <w:sz w:val="20"/>
+                    <w:szCs w:val="20"/>
+                  </w:rPr>
+                  <w:t>identificar</w:t>
+                </w:r>
+                <w:r>
+                  <w:rPr>
+                    <w:rFonts w:ascii="Calibri" w:eastAsia="Times New Roman" w:hAnsi="Calibri" w:cs="Calibri"/>
+                    <w:color w:val="000000"/>
+                    <w:sz w:val="20"/>
+                    <w:szCs w:val="20"/>
+                  </w:rPr>
+                  <w:t xml:space="preserve"> </w:t>
+                </w:r>
+                <w:r>
+                  <w:rPr>
+                    <w:rFonts w:ascii="Calibri" w:eastAsia="Times New Roman" w:hAnsi="Calibri" w:cs="Calibri"/>
+                    <w:color w:val="000000"/>
+                    <w:sz w:val="20"/>
+                    <w:szCs w:val="20"/>
+                  </w:rPr>
+                  <w:t>nuevamente</w:t>
+                </w:r>
+                <w:r>
+                  <w:rPr>
+                    <w:rFonts w:ascii="Calibri" w:eastAsia="Times New Roman" w:hAnsi="Calibri" w:cs="Calibri"/>
+                    <w:color w:val="000000"/>
+                    <w:sz w:val="20"/>
+                    <w:szCs w:val="20"/>
+                  </w:rPr>
+                  <w:t xml:space="preserve"> las clases de diseño.</w:t>
+                </w:r>
+              </w:p>
+            </w:tc>
+            <w:tc>
+              <w:tcPr>
+                <w:tcW w:w="1200" w:type="pct"/>
+                <w:noWrap/>
+                <w:hideMark/>
+              </w:tcPr>
+              <w:p>
+                <w:pPr>
+                  <w:rPr>
+                    <w:rFonts w:ascii="Calibri" w:eastAsia="Times New Roman" w:hAnsi="Calibri" w:cs="Calibri"/>
+                    <w:color w:val="000000"/>
+                    <w:sz w:val="20"/>
+                    <w:szCs w:val="20"/>
+                  </w:rPr>
+                </w:pPr>
+                <w:r>
+                  <w:rPr>
+                    <w:rFonts w:ascii="Calibri" w:eastAsia="Times New Roman" w:hAnsi="Calibri" w:cs="Calibri"/>
+                    <w:color w:val="000000"/>
+                    <w:sz w:val="20"/>
+                    <w:szCs w:val="20"/>
+                  </w:rPr>
+                  <w:t>Validar las clases de diseño identificadas con el analista funcional que dio origen a dichas clases, para minimizar errores en las mismas.</w:t>
+                </w:r>
+              </w:p>
+            </w:tc>
+            <w:tc>
+              <w:tcPr>
+                <w:tcW w:w="1374" w:type="pct"/>
+                <w:noWrap/>
+                <w:hideMark/>
+              </w:tcPr>
+              <w:p>
+                <w:pPr>
                   <w:rPr>
                     <w:rFonts w:ascii="Calibri" w:eastAsia="Times New Roman" w:hAnsi="Calibri" w:cs="Calibri"/>
                     <w:color w:val="000000"/>
@@ -16486,19 +17142,10 @@
             </w:trPr>
             <w:tc>
               <w:tcPr>
-                <w:tcW w:w="228" w:type="pct"/>
-                <w:tcBorders>
-                  <w:top w:val="nil"/>
-                  <w:left w:val="single" w:sz="4" w:space="0" w:color="auto"/>
-                  <w:bottom w:val="single" w:sz="4" w:space="0" w:color="auto"/>
-                  <w:right w:val="single" w:sz="4" w:space="0" w:color="auto"/>
-                </w:tcBorders>
-                <w:shd w:val="clear" w:color="auto" w:fill="FFFFFF" w:themeFill="background1"/>
-                <w:vAlign w:val="center"/>
-              </w:tcPr>
-              <w:p>
-                <w:pPr>
-                  <w:spacing w:after="0" w:line="240" w:lineRule="auto"/>
+                <w:tcW w:w="244" w:type="pct"/>
+              </w:tcPr>
+              <w:p>
+                <w:pPr>
                   <w:jc w:val="center"/>
                   <w:rPr>
                     <w:rFonts w:ascii="Calibri" w:eastAsia="Times New Roman" w:hAnsi="Calibri" w:cs="Calibri"/>
@@ -16518,20 +17165,12 @@
             </w:tc>
             <w:tc>
               <w:tcPr>
-                <w:tcW w:w="2175" w:type="pct"/>
-                <w:tcBorders>
-                  <w:top w:val="nil"/>
-                  <w:left w:val="single" w:sz="4" w:space="0" w:color="auto"/>
-                  <w:bottom w:val="single" w:sz="4" w:space="0" w:color="auto"/>
-                  <w:right w:val="single" w:sz="4" w:space="0" w:color="auto"/>
-                </w:tcBorders>
-                <w:shd w:val="clear" w:color="auto" w:fill="FFFFFF" w:themeFill="background1"/>
-                <w:noWrap/>
-                <w:hideMark/>
-              </w:tcPr>
-              <w:p>
-                <w:pPr>
-                  <w:spacing w:after="0" w:line="240" w:lineRule="auto"/>
+                <w:tcW w:w="865" w:type="pct"/>
+                <w:noWrap/>
+                <w:hideMark/>
+              </w:tcPr>
+              <w:p>
+                <w:pPr>
                   <w:rPr>
                     <w:rFonts w:ascii="Calibri" w:eastAsia="Times New Roman" w:hAnsi="Calibri" w:cs="Calibri"/>
                     <w:sz w:val="20"/>
@@ -16566,72 +17205,198 @@
             </w:tc>
             <w:tc>
               <w:tcPr>
-                <w:tcW w:w="1299" w:type="pct"/>
-                <w:tcBorders>
-                  <w:top w:val="nil"/>
-                  <w:left w:val="nil"/>
-                  <w:bottom w:val="single" w:sz="4" w:space="0" w:color="auto"/>
-                  <w:right w:val="single" w:sz="4" w:space="0" w:color="auto"/>
-                </w:tcBorders>
-                <w:shd w:val="clear" w:color="auto" w:fill="auto"/>
-                <w:noWrap/>
-                <w:hideMark/>
-              </w:tcPr>
-              <w:p>
-                <w:pPr>
-                  <w:spacing w:after="0" w:line="240" w:lineRule="auto"/>
-                  <w:rPr>
-                    <w:rFonts w:ascii="Calibri" w:eastAsia="Times New Roman" w:hAnsi="Calibri" w:cs="Calibri"/>
-                    <w:color w:val="000000"/>
-                    <w:sz w:val="20"/>
-                    <w:szCs w:val="20"/>
-                  </w:rPr>
-                </w:pPr>
-                <w:r>
-                  <w:rPr>
-                    <w:rFonts w:ascii="Calibri" w:eastAsia="Times New Roman" w:hAnsi="Calibri" w:cs="Calibri"/>
-                    <w:color w:val="000000"/>
-                    <w:sz w:val="20"/>
-                    <w:szCs w:val="20"/>
-                  </w:rPr>
-                  <w:t>Realizar una buena gestión del proyecto</w:t>
-                </w:r>
-                <w:r>
-                  <w:rPr>
-                    <w:rFonts w:ascii="Calibri" w:eastAsia="Times New Roman" w:hAnsi="Calibri" w:cs="Calibri"/>
-                    <w:color w:val="000000"/>
-                    <w:sz w:val="20"/>
-                    <w:szCs w:val="20"/>
-                  </w:rPr>
-                  <w:t xml:space="preserve"> que incluirá </w:t>
-                </w:r>
-                <w:r>
-                  <w:rPr>
-                    <w:rFonts w:ascii="Calibri" w:eastAsia="Times New Roman" w:hAnsi="Calibri" w:cs="Calibri"/>
-                    <w:color w:val="000000"/>
-                    <w:sz w:val="20"/>
-                    <w:szCs w:val="20"/>
-                  </w:rPr>
-                  <w:t>un proceso que sirva como guía para tener una cierta trazabilidad entre todo lo documentado y lo codificado.</w:t>
-                </w:r>
-              </w:p>
-            </w:tc>
-            <w:tc>
-              <w:tcPr>
-                <w:tcW w:w="1298" w:type="pct"/>
-                <w:tcBorders>
-                  <w:top w:val="nil"/>
-                  <w:left w:val="nil"/>
-                  <w:bottom w:val="single" w:sz="4" w:space="0" w:color="auto"/>
-                  <w:right w:val="single" w:sz="4" w:space="0" w:color="auto"/>
-                </w:tcBorders>
-                <w:shd w:val="clear" w:color="auto" w:fill="auto"/>
-                <w:noWrap/>
-                <w:hideMark/>
-              </w:tcPr>
-              <w:p>
-                <w:pPr>
-                  <w:spacing w:after="0" w:line="240" w:lineRule="auto"/>
+                <w:tcW w:w="1317" w:type="pct"/>
+              </w:tcPr>
+              <w:p>
+                <w:pPr>
+                  <w:rPr>
+                    <w:rFonts w:ascii="Calibri" w:eastAsia="Times New Roman" w:hAnsi="Calibri" w:cs="Calibri"/>
+                    <w:color w:val="000000"/>
+                    <w:sz w:val="20"/>
+                    <w:szCs w:val="20"/>
+                  </w:rPr>
+                </w:pPr>
+                <w:r>
+                  <w:rPr>
+                    <w:rFonts w:ascii="Calibri" w:eastAsia="Times New Roman" w:hAnsi="Calibri" w:cs="Calibri"/>
+                    <w:color w:val="000000"/>
+                    <w:sz w:val="20"/>
+                    <w:szCs w:val="20"/>
+                  </w:rPr>
+                  <w:t xml:space="preserve">Si existe inconsistencia entre lo documentado y lo codificado el grupo puede desarrollar funcionalidad </w:t>
+                </w:r>
+                <w:r>
+                  <w:rPr>
+                    <w:rFonts w:ascii="Calibri" w:eastAsia="Times New Roman" w:hAnsi="Calibri" w:cs="Calibri"/>
+                    <w:color w:val="000000"/>
+                    <w:sz w:val="20"/>
+                    <w:szCs w:val="20"/>
+                  </w:rPr>
+                  <w:t>errónea</w:t>
+                </w:r>
+                <w:r>
+                  <w:rPr>
+                    <w:rFonts w:ascii="Calibri" w:eastAsia="Times New Roman" w:hAnsi="Calibri" w:cs="Calibri"/>
+                    <w:color w:val="000000"/>
+                    <w:sz w:val="20"/>
+                    <w:szCs w:val="20"/>
+                  </w:rPr>
+                  <w:t xml:space="preserve"> que no siga lo que se </w:t>
+                </w:r>
+                <w:r>
+                  <w:rPr>
+                    <w:rFonts w:ascii="Calibri" w:eastAsia="Times New Roman" w:hAnsi="Calibri" w:cs="Calibri"/>
+                    <w:color w:val="000000"/>
+                    <w:sz w:val="20"/>
+                    <w:szCs w:val="20"/>
+                  </w:rPr>
+                  <w:t>documentó</w:t>
+                </w:r>
+                <w:r>
+                  <w:rPr>
+                    <w:rFonts w:ascii="Calibri" w:eastAsia="Times New Roman" w:hAnsi="Calibri" w:cs="Calibri"/>
+                    <w:color w:val="000000"/>
+                    <w:sz w:val="20"/>
+                    <w:szCs w:val="20"/>
+                  </w:rPr>
+                  <w:t xml:space="preserve">, como </w:t>
+                </w:r>
+                <w:r>
+                  <w:rPr>
+                    <w:rFonts w:ascii="Calibri" w:eastAsia="Times New Roman" w:hAnsi="Calibri" w:cs="Calibri"/>
+                    <w:color w:val="000000"/>
+                    <w:sz w:val="20"/>
+                    <w:szCs w:val="20"/>
+                  </w:rPr>
+                  <w:t>así</w:t>
+                </w:r>
+                <w:r>
+                  <w:rPr>
+                    <w:rFonts w:ascii="Calibri" w:eastAsia="Times New Roman" w:hAnsi="Calibri" w:cs="Calibri"/>
+                    <w:color w:val="000000"/>
+                    <w:sz w:val="20"/>
+                    <w:szCs w:val="20"/>
+                  </w:rPr>
+                  <w:t xml:space="preserve"> </w:t>
+                </w:r>
+                <w:r>
+                  <w:rPr>
+                    <w:rFonts w:ascii="Calibri" w:eastAsia="Times New Roman" w:hAnsi="Calibri" w:cs="Calibri"/>
+                    <w:color w:val="000000"/>
+                    <w:sz w:val="20"/>
+                    <w:szCs w:val="20"/>
+                  </w:rPr>
+                  <w:t>también</w:t>
+                </w:r>
+                <w:r>
+                  <w:rPr>
+                    <w:rFonts w:ascii="Calibri" w:eastAsia="Times New Roman" w:hAnsi="Calibri" w:cs="Calibri"/>
+                    <w:color w:val="000000"/>
+                    <w:sz w:val="20"/>
+                    <w:szCs w:val="20"/>
+                  </w:rPr>
+                  <w:t xml:space="preserve"> pasar por alto </w:t>
+                </w:r>
+                <w:r>
+                  <w:rPr>
+                    <w:rFonts w:ascii="Calibri" w:eastAsia="Times New Roman" w:hAnsi="Calibri" w:cs="Calibri"/>
+                    <w:color w:val="000000"/>
+                    <w:sz w:val="20"/>
+                    <w:szCs w:val="20"/>
+                  </w:rPr>
+                  <w:t>requerimientos</w:t>
+                </w:r>
+                <w:r>
+                  <w:rPr>
+                    <w:rFonts w:ascii="Calibri" w:eastAsia="Times New Roman" w:hAnsi="Calibri" w:cs="Calibri"/>
+                    <w:color w:val="000000"/>
+                    <w:sz w:val="20"/>
+                    <w:szCs w:val="20"/>
+                  </w:rPr>
+                  <w:t xml:space="preserve"> y no codificarlos. Esto </w:t>
+                </w:r>
+                <w:r>
+                  <w:rPr>
+                    <w:rFonts w:ascii="Calibri" w:eastAsia="Times New Roman" w:hAnsi="Calibri" w:cs="Calibri"/>
+                    <w:color w:val="000000"/>
+                    <w:sz w:val="20"/>
+                    <w:szCs w:val="20"/>
+                  </w:rPr>
+                  <w:t>ocasionará</w:t>
+                </w:r>
+                <w:r>
+                  <w:rPr>
+                    <w:rFonts w:ascii="Calibri" w:eastAsia="Times New Roman" w:hAnsi="Calibri" w:cs="Calibri"/>
+                    <w:color w:val="000000"/>
+                    <w:sz w:val="20"/>
+                    <w:szCs w:val="20"/>
+                  </w:rPr>
+                  <w:t xml:space="preserve"> que el grupo tenga que revisar tanto lo documentado como lo codificado y corregir donde sea necesario, retrasando al grupo de trabajo en el </w:t>
+                </w:r>
+                <w:r>
+                  <w:rPr>
+                    <w:rFonts w:ascii="Calibri" w:eastAsia="Times New Roman" w:hAnsi="Calibri" w:cs="Calibri"/>
+                    <w:color w:val="000000"/>
+                    <w:sz w:val="20"/>
+                    <w:szCs w:val="20"/>
+                  </w:rPr>
+                  <w:t>desarrolló</w:t>
+                </w:r>
+                <w:r>
+                  <w:rPr>
+                    <w:rFonts w:ascii="Calibri" w:eastAsia="Times New Roman" w:hAnsi="Calibri" w:cs="Calibri"/>
+                    <w:color w:val="000000"/>
+                    <w:sz w:val="20"/>
+                    <w:szCs w:val="20"/>
+                  </w:rPr>
+                  <w:t xml:space="preserve"> del producto.</w:t>
+                </w:r>
+              </w:p>
+              <w:p>
+                <w:pPr>
+                  <w:rPr>
+                    <w:rFonts w:ascii="Calibri" w:eastAsia="Times New Roman" w:hAnsi="Calibri" w:cs="Calibri"/>
+                    <w:color w:val="000000"/>
+                    <w:sz w:val="20"/>
+                    <w:szCs w:val="20"/>
+                  </w:rPr>
+                </w:pPr>
+              </w:p>
+            </w:tc>
+            <w:tc>
+              <w:tcPr>
+                <w:tcW w:w="1200" w:type="pct"/>
+                <w:noWrap/>
+                <w:hideMark/>
+              </w:tcPr>
+              <w:p>
+                <w:pPr>
+                  <w:rPr>
+                    <w:rFonts w:ascii="Calibri" w:eastAsia="Times New Roman" w:hAnsi="Calibri" w:cs="Calibri"/>
+                    <w:color w:val="000000"/>
+                    <w:sz w:val="20"/>
+                    <w:szCs w:val="20"/>
+                  </w:rPr>
+                </w:pPr>
+                <w:r>
+                  <w:rPr>
+                    <w:rFonts w:ascii="Calibri" w:eastAsia="Times New Roman" w:hAnsi="Calibri" w:cs="Calibri"/>
+                    <w:color w:val="000000"/>
+                    <w:sz w:val="20"/>
+                    <w:szCs w:val="20"/>
+                  </w:rPr>
+                  <w:t>Realizar una buena gestión del proyecto que incluirá un proceso que sirva como guía para tener una cierta trazabilidad entre todo lo documentado y lo codificado.</w:t>
+                </w:r>
+              </w:p>
+            </w:tc>
+            <w:tc>
+              <w:tcPr>
+                <w:tcW w:w="1374" w:type="pct"/>
+                <w:noWrap/>
+                <w:hideMark/>
+              </w:tcPr>
+              <w:p>
+                <w:pPr>
                   <w:rPr>
                     <w:rFonts w:ascii="Calibri" w:eastAsia="Times New Roman" w:hAnsi="Calibri" w:cs="Calibri"/>
                     <w:color w:val="000000"/>
@@ -16656,6 +17421,9 @@
           <w:pPr>
             <w:ind w:firstLine="708"/>
           </w:pPr>
+          <w:r>
+            <w:br w:type="textWrapping" w:clear="all"/>
+          </w:r>
         </w:p>
         <w:p>
           <w:pPr>
@@ -16671,12 +17439,6 @@
               <w:rFonts w:ascii="Arial" w:hAnsi="Arial" w:cs="Arial"/>
             </w:rPr>
           </w:pPr>
-          <w:r>
-            <w:rPr>
-              <w:rFonts w:ascii="Arial" w:hAnsi="Arial" w:cs="Arial"/>
-            </w:rPr>
-            <w:br w:type="page"/>
-          </w:r>
         </w:p>
       </w:sdtContent>
     </w:sdt>
@@ -16694,8 +17456,8 @@
 </file>
 
 <file path=word/endnotes.xml><?xml version="1.0" encoding="utf-8"?>
-<w:endnotes xmlns:ve="http://schemas.openxmlformats.org/markup-compatibility/2006" xmlns:o="urn:schemas-microsoft-com:office:office" xmlns:r="http://schemas.openxmlformats.org/officeDocument/2006/relationships" xmlns:m="http://schemas.openxmlformats.org/officeDocument/2006/math" xmlns:v="urn:schemas-microsoft-com:vml" xmlns:wp="http://schemas.openxmlformats.org/drawingml/2006/wordprocessingDrawing" xmlns:w10="urn:schemas-microsoft-com:office:word" xmlns:w="http://schemas.openxmlformats.org/wordprocessingml/2006/main" xmlns:wne="http://schemas.microsoft.com/office/word/2006/wordml">
-  <w:endnote w:type="separator" w:id="0">
+<w:endnotes xmlns:wpc="http://schemas.microsoft.com/office/word/2010/wordprocessingCanvas" xmlns:mc="http://schemas.openxmlformats.org/markup-compatibility/2006" xmlns:o="urn:schemas-microsoft-com:office:office" xmlns:r="http://schemas.openxmlformats.org/officeDocument/2006/relationships" xmlns:m="http://schemas.openxmlformats.org/officeDocument/2006/math" xmlns:v="urn:schemas-microsoft-com:vml" xmlns:wp14="http://schemas.microsoft.com/office/word/2010/wordprocessingDrawing" xmlns:wp="http://schemas.openxmlformats.org/drawingml/2006/wordprocessingDrawing" xmlns:w10="urn:schemas-microsoft-com:office:word" xmlns:w="http://schemas.openxmlformats.org/wordprocessingml/2006/main" xmlns:w14="http://schemas.microsoft.com/office/word/2010/wordml" xmlns:w15="http://schemas.microsoft.com/office/word/2012/wordml" xmlns:wpg="http://schemas.microsoft.com/office/word/2010/wordprocessingGroup" xmlns:wpi="http://schemas.microsoft.com/office/word/2010/wordprocessingInk" xmlns:wne="http://schemas.microsoft.com/office/word/2006/wordml" xmlns:wps="http://schemas.microsoft.com/office/word/2010/wordprocessingShape" mc:Ignorable="w14 w15 wp14">
+  <w:endnote w:type="separator" w:id="-1">
     <w:p>
       <w:pPr>
         <w:spacing w:after="0" w:line="240" w:lineRule="auto"/>
@@ -16705,7 +17467,7 @@
       </w:r>
     </w:p>
   </w:endnote>
-  <w:endnote w:type="continuationSeparator" w:id="1">
+  <w:endnote w:type="continuationSeparator" w:id="0">
     <w:p>
       <w:pPr>
         <w:spacing w:after="0" w:line="240" w:lineRule="auto"/>
@@ -16719,7 +17481,7 @@
 </file>
 
 <file path=word/footer1.xml><?xml version="1.0" encoding="utf-8"?>
-<w:ftr xmlns:ve="http://schemas.openxmlformats.org/markup-compatibility/2006" xmlns:o="urn:schemas-microsoft-com:office:office" xmlns:r="http://schemas.openxmlformats.org/officeDocument/2006/relationships" xmlns:m="http://schemas.openxmlformats.org/officeDocument/2006/math" xmlns:v="urn:schemas-microsoft-com:vml" xmlns:wp="http://schemas.openxmlformats.org/drawingml/2006/wordprocessingDrawing" xmlns:w10="urn:schemas-microsoft-com:office:word" xmlns:w="http://schemas.openxmlformats.org/wordprocessingml/2006/main" xmlns:wne="http://schemas.microsoft.com/office/word/2006/wordml">
+<w:ftr xmlns:wpc="http://schemas.microsoft.com/office/word/2010/wordprocessingCanvas" xmlns:mc="http://schemas.openxmlformats.org/markup-compatibility/2006" xmlns:o="urn:schemas-microsoft-com:office:office" xmlns:r="http://schemas.openxmlformats.org/officeDocument/2006/relationships" xmlns:m="http://schemas.openxmlformats.org/officeDocument/2006/math" xmlns:v="urn:schemas-microsoft-com:vml" xmlns:wp14="http://schemas.microsoft.com/office/word/2010/wordprocessingDrawing" xmlns:wp="http://schemas.openxmlformats.org/drawingml/2006/wordprocessingDrawing" xmlns:w10="urn:schemas-microsoft-com:office:word" xmlns:w="http://schemas.openxmlformats.org/wordprocessingml/2006/main" xmlns:w14="http://schemas.microsoft.com/office/word/2010/wordml" xmlns:w15="http://schemas.microsoft.com/office/word/2012/wordml" xmlns:wpg="http://schemas.microsoft.com/office/word/2010/wordprocessingGroup" xmlns:wpi="http://schemas.microsoft.com/office/word/2010/wordprocessingInk" xmlns:wne="http://schemas.microsoft.com/office/word/2006/wordml" xmlns:wps="http://schemas.microsoft.com/office/word/2010/wordprocessingShape" mc:Ignorable="w14 w15 wp14">
   <w:p>
     <w:pPr>
       <w:pStyle w:val="Piedepgina"/>
@@ -16785,7 +17547,7 @@
         <w:noProof/>
         <w:lang w:val="es-ES"/>
       </w:rPr>
-      <w:t>2</w:t>
+      <w:t>10</w:t>
     </w:r>
     <w:r>
       <w:rPr>
@@ -16807,7 +17569,7 @@
           <w:noProof/>
           <w:lang w:val="es-ES"/>
         </w:rPr>
-        <w:t>12</w:t>
+        <w:t>13</w:t>
       </w:r>
     </w:fldSimple>
   </w:p>
@@ -16820,8 +17582,8 @@
 </file>
 
 <file path=word/footnotes.xml><?xml version="1.0" encoding="utf-8"?>
-<w:footnotes xmlns:ve="http://schemas.openxmlformats.org/markup-compatibility/2006" xmlns:o="urn:schemas-microsoft-com:office:office" xmlns:r="http://schemas.openxmlformats.org/officeDocument/2006/relationships" xmlns:m="http://schemas.openxmlformats.org/officeDocument/2006/math" xmlns:v="urn:schemas-microsoft-com:vml" xmlns:wp="http://schemas.openxmlformats.org/drawingml/2006/wordprocessingDrawing" xmlns:w10="urn:schemas-microsoft-com:office:word" xmlns:w="http://schemas.openxmlformats.org/wordprocessingml/2006/main" xmlns:wne="http://schemas.microsoft.com/office/word/2006/wordml">
-  <w:footnote w:type="separator" w:id="0">
+<w:footnotes xmlns:wpc="http://schemas.microsoft.com/office/word/2010/wordprocessingCanvas" xmlns:mc="http://schemas.openxmlformats.org/markup-compatibility/2006" xmlns:o="urn:schemas-microsoft-com:office:office" xmlns:r="http://schemas.openxmlformats.org/officeDocument/2006/relationships" xmlns:m="http://schemas.openxmlformats.org/officeDocument/2006/math" xmlns:v="urn:schemas-microsoft-com:vml" xmlns:wp14="http://schemas.microsoft.com/office/word/2010/wordprocessingDrawing" xmlns:wp="http://schemas.openxmlformats.org/drawingml/2006/wordprocessingDrawing" xmlns:w10="urn:schemas-microsoft-com:office:word" xmlns:w="http://schemas.openxmlformats.org/wordprocessingml/2006/main" xmlns:w14="http://schemas.microsoft.com/office/word/2010/wordml" xmlns:w15="http://schemas.microsoft.com/office/word/2012/wordml" xmlns:wpg="http://schemas.microsoft.com/office/word/2010/wordprocessingGroup" xmlns:wpi="http://schemas.microsoft.com/office/word/2010/wordprocessingInk" xmlns:wne="http://schemas.microsoft.com/office/word/2006/wordml" xmlns:wps="http://schemas.microsoft.com/office/word/2010/wordprocessingShape" mc:Ignorable="w14 w15 wp14">
+  <w:footnote w:type="separator" w:id="-1">
     <w:p>
       <w:pPr>
         <w:spacing w:after="0" w:line="240" w:lineRule="auto"/>
@@ -16831,7 +17593,7 @@
       </w:r>
     </w:p>
   </w:footnote>
-  <w:footnote w:type="continuationSeparator" w:id="1">
+  <w:footnote w:type="continuationSeparator" w:id="0">
     <w:p>
       <w:pPr>
         <w:spacing w:after="0" w:line="240" w:lineRule="auto"/>
@@ -16845,7 +17607,7 @@
 </file>
 
 <file path=word/header1.xml><?xml version="1.0" encoding="utf-8"?>
-<w:hdr xmlns:ve="http://schemas.openxmlformats.org/markup-compatibility/2006" xmlns:o="urn:schemas-microsoft-com:office:office" xmlns:r="http://schemas.openxmlformats.org/officeDocument/2006/relationships" xmlns:m="http://schemas.openxmlformats.org/officeDocument/2006/math" xmlns:v="urn:schemas-microsoft-com:vml" xmlns:wp="http://schemas.openxmlformats.org/drawingml/2006/wordprocessingDrawing" xmlns:w10="urn:schemas-microsoft-com:office:word" xmlns:w="http://schemas.openxmlformats.org/wordprocessingml/2006/main" xmlns:wne="http://schemas.microsoft.com/office/word/2006/wordml">
+<w:hdr xmlns:wpc="http://schemas.microsoft.com/office/word/2010/wordprocessingCanvas" xmlns:mc="http://schemas.openxmlformats.org/markup-compatibility/2006" xmlns:o="urn:schemas-microsoft-com:office:office" xmlns:r="http://schemas.openxmlformats.org/officeDocument/2006/relationships" xmlns:m="http://schemas.openxmlformats.org/officeDocument/2006/math" xmlns:v="urn:schemas-microsoft-com:vml" xmlns:wp14="http://schemas.microsoft.com/office/word/2010/wordprocessingDrawing" xmlns:wp="http://schemas.openxmlformats.org/drawingml/2006/wordprocessingDrawing" xmlns:w10="urn:schemas-microsoft-com:office:word" xmlns:w="http://schemas.openxmlformats.org/wordprocessingml/2006/main" xmlns:w14="http://schemas.microsoft.com/office/word/2010/wordml" xmlns:w15="http://schemas.microsoft.com/office/word/2012/wordml" xmlns:wpg="http://schemas.microsoft.com/office/word/2010/wordprocessingGroup" xmlns:wpi="http://schemas.microsoft.com/office/word/2010/wordprocessingInk" xmlns:wne="http://schemas.microsoft.com/office/word/2006/wordml" xmlns:wps="http://schemas.microsoft.com/office/word/2010/wordprocessingShape" mc:Ignorable="w14 w15 wp14">
   <w:tbl>
     <w:tblPr>
       <w:tblStyle w:val="Tablaconcuadrcula"/>
@@ -16859,7 +17621,7 @@
         <w:insideV w:val="single" w:sz="12" w:space="0" w:color="365F91" w:themeColor="accent1" w:themeShade="BF"/>
       </w:tblBorders>
       <w:tblLayout w:type="fixed"/>
-      <w:tblLook w:val="04A0"/>
+      <w:tblLook w:val="04A0" w:firstRow="1" w:lastRow="0" w:firstColumn="1" w:lastColumn="0" w:noHBand="0" w:noVBand="1"/>
     </w:tblPr>
     <w:tblGrid>
       <w:gridCol w:w="1696"/>
@@ -16905,7 +17667,7 @@
                         <a:blip r:embed="rId1">
                           <a:extLst>
                             <a:ext uri="{28A0092B-C50C-407E-A947-70E740481C1C}">
-                              <a14:useLocalDpi xmlns="" xmlns:wpc="http://schemas.microsoft.com/office/word/2010/wordprocessingCanvas" xmlns:mc="http://schemas.openxmlformats.org/markup-compatibility/2006" xmlns:o="urn:schemas-microsoft-com:office:office" xmlns:v="urn:schemas-microsoft-com:vml" xmlns:wp14="http://schemas.microsoft.com/office/word/2010/wordprocessingDrawing" xmlns:w10="urn:schemas-microsoft-com:office:word" xmlns:w="http://schemas.openxmlformats.org/wordprocessingml/2006/main" xmlns:w14="http://schemas.microsoft.com/office/word/2010/wordml" xmlns:w15="http://schemas.microsoft.com/office/word/2012/wordml" xmlns:wpg="http://schemas.microsoft.com/office/word/2010/wordprocessingGroup" xmlns:wpi="http://schemas.microsoft.com/office/word/2010/wordprocessingInk" xmlns:wps="http://schemas.microsoft.com/office/word/2010/wordprocessingShape" xmlns:a14="http://schemas.microsoft.com/office/drawing/2010/main" val="0"/>
+                              <a14:useLocalDpi xmlns:a14="http://schemas.microsoft.com/office/drawing/2010/main" val="0"/>
                             </a:ext>
                           </a:extLst>
                         </a:blip>
@@ -17031,7 +17793,7 @@
 </file>
 
 <file path=word/numbering.xml><?xml version="1.0" encoding="utf-8"?>
-<w:numbering xmlns:ve="http://schemas.openxmlformats.org/markup-compatibility/2006" xmlns:o="urn:schemas-microsoft-com:office:office" xmlns:r="http://schemas.openxmlformats.org/officeDocument/2006/relationships" xmlns:m="http://schemas.openxmlformats.org/officeDocument/2006/math" xmlns:v="urn:schemas-microsoft-com:vml" xmlns:wp="http://schemas.openxmlformats.org/drawingml/2006/wordprocessingDrawing" xmlns:w10="urn:schemas-microsoft-com:office:word" xmlns:w="http://schemas.openxmlformats.org/wordprocessingml/2006/main" xmlns:wne="http://schemas.microsoft.com/office/word/2006/wordml">
+<w:numbering xmlns:wpc="http://schemas.microsoft.com/office/word/2010/wordprocessingCanvas" xmlns:mc="http://schemas.openxmlformats.org/markup-compatibility/2006" xmlns:o="urn:schemas-microsoft-com:office:office" xmlns:r="http://schemas.openxmlformats.org/officeDocument/2006/relationships" xmlns:m="http://schemas.openxmlformats.org/officeDocument/2006/math" xmlns:v="urn:schemas-microsoft-com:vml" xmlns:wp14="http://schemas.microsoft.com/office/word/2010/wordprocessingDrawing" xmlns:wp="http://schemas.openxmlformats.org/drawingml/2006/wordprocessingDrawing" xmlns:w10="urn:schemas-microsoft-com:office:word" xmlns:w="http://schemas.openxmlformats.org/wordprocessingml/2006/main" xmlns:w14="http://schemas.microsoft.com/office/word/2010/wordml" xmlns:w15="http://schemas.microsoft.com/office/word/2012/wordml" xmlns:wpg="http://schemas.microsoft.com/office/word/2010/wordprocessingGroup" xmlns:wpi="http://schemas.microsoft.com/office/word/2010/wordprocessingInk" xmlns:wne="http://schemas.microsoft.com/office/word/2006/wordml" xmlns:wps="http://schemas.microsoft.com/office/word/2010/wordprocessingShape" mc:Ignorable="w14 w15 wp14">
   <w:abstractNum w:abstractNumId="0">
     <w:nsid w:val="48A072D0"/>
     <w:multiLevelType w:val="hybridMultilevel"/>
@@ -17269,7 +18031,7 @@
 </file>
 
 <file path=word/styles.xml><?xml version="1.0" encoding="utf-8"?>
-<w:styles xmlns:r="http://schemas.openxmlformats.org/officeDocument/2006/relationships" xmlns:w="http://schemas.openxmlformats.org/wordprocessingml/2006/main">
+<w:styles xmlns:mc="http://schemas.openxmlformats.org/markup-compatibility/2006" xmlns:r="http://schemas.openxmlformats.org/officeDocument/2006/relationships" xmlns:w="http://schemas.openxmlformats.org/wordprocessingml/2006/main" xmlns:w14="http://schemas.microsoft.com/office/word/2010/wordml" xmlns:w15="http://schemas.microsoft.com/office/word/2012/wordml" mc:Ignorable="w14 w15">
   <w:docDefaults>
     <w:rPrDefault>
       <w:rPr>
@@ -17285,144 +18047,378 @@
       </w:pPr>
     </w:pPrDefault>
   </w:docDefaults>
-  <w:latentStyles w:defLockedState="0" w:defUIPriority="99" w:defSemiHidden="1" w:defUnhideWhenUsed="1" w:defQFormat="0" w:count="267">
-    <w:lsdException w:name="Normal" w:semiHidden="0" w:uiPriority="0" w:unhideWhenUsed="0" w:qFormat="1"/>
-    <w:lsdException w:name="heading 1" w:semiHidden="0" w:uiPriority="9" w:unhideWhenUsed="0" w:qFormat="1"/>
-    <w:lsdException w:name="heading 2" w:uiPriority="9" w:qFormat="1"/>
-    <w:lsdException w:name="heading 3" w:uiPriority="9" w:qFormat="1"/>
-    <w:lsdException w:name="heading 4" w:uiPriority="9" w:qFormat="1"/>
-    <w:lsdException w:name="heading 5" w:uiPriority="9" w:qFormat="1"/>
-    <w:lsdException w:name="heading 6" w:uiPriority="9" w:qFormat="1"/>
-    <w:lsdException w:name="heading 7" w:uiPriority="9" w:qFormat="1"/>
-    <w:lsdException w:name="heading 8" w:uiPriority="9" w:qFormat="1"/>
-    <w:lsdException w:name="heading 9" w:uiPriority="9" w:qFormat="1"/>
-    <w:lsdException w:name="toc 1" w:uiPriority="39"/>
-    <w:lsdException w:name="toc 2" w:uiPriority="39"/>
-    <w:lsdException w:name="toc 3" w:uiPriority="39"/>
-    <w:lsdException w:name="toc 4" w:uiPriority="39"/>
-    <w:lsdException w:name="toc 5" w:uiPriority="39"/>
-    <w:lsdException w:name="toc 6" w:uiPriority="39"/>
-    <w:lsdException w:name="toc 7" w:uiPriority="39"/>
-    <w:lsdException w:name="toc 8" w:uiPriority="39"/>
-    <w:lsdException w:name="toc 9" w:uiPriority="39"/>
-    <w:lsdException w:name="caption" w:uiPriority="35" w:qFormat="1"/>
-    <w:lsdException w:name="Title" w:semiHidden="0" w:uiPriority="10" w:unhideWhenUsed="0" w:qFormat="1"/>
-    <w:lsdException w:name="Default Paragraph Font" w:uiPriority="1"/>
-    <w:lsdException w:name="Subtitle" w:semiHidden="0" w:uiPriority="11" w:unhideWhenUsed="0" w:qFormat="1"/>
-    <w:lsdException w:name="Strong" w:semiHidden="0" w:uiPriority="22" w:unhideWhenUsed="0" w:qFormat="1"/>
-    <w:lsdException w:name="Emphasis" w:semiHidden="0" w:uiPriority="20" w:unhideWhenUsed="0" w:qFormat="1"/>
-    <w:lsdException w:name="Table Grid" w:semiHidden="0" w:uiPriority="59" w:unhideWhenUsed="0"/>
-    <w:lsdException w:name="Placeholder Text" w:unhideWhenUsed="0"/>
-    <w:lsdException w:name="No Spacing" w:semiHidden="0" w:uiPriority="1" w:unhideWhenUsed="0" w:qFormat="1"/>
-    <w:lsdException w:name="Light Shading" w:semiHidden="0" w:uiPriority="60" w:unhideWhenUsed="0"/>
-    <w:lsdException w:name="Light List" w:semiHidden="0" w:uiPriority="61" w:unhideWhenUsed="0"/>
-    <w:lsdException w:name="Light Grid" w:semiHidden="0" w:uiPriority="62" w:unhideWhenUsed="0"/>
-    <w:lsdException w:name="Medium Shading 1" w:semiHidden="0" w:uiPriority="63" w:unhideWhenUsed="0"/>
-    <w:lsdException w:name="Medium Shading 2" w:semiHidden="0" w:uiPriority="64" w:unhideWhenUsed="0"/>
-    <w:lsdException w:name="Medium List 1" w:semiHidden="0" w:uiPriority="65" w:unhideWhenUsed="0"/>
-    <w:lsdException w:name="Medium List 2" w:semiHidden="0" w:uiPriority="66" w:unhideWhenUsed="0"/>
-    <w:lsdException w:name="Medium Grid 1" w:semiHidden="0" w:uiPriority="67" w:unhideWhenUsed="0"/>
-    <w:lsdException w:name="Medium Grid 2" w:semiHidden="0" w:uiPriority="68" w:unhideWhenUsed="0"/>
-    <w:lsdException w:name="Medium Grid 3" w:semiHidden="0" w:uiPriority="69" w:unhideWhenUsed="0"/>
-    <w:lsdException w:name="Dark List" w:semiHidden="0" w:uiPriority="70" w:unhideWhenUsed="0"/>
-    <w:lsdException w:name="Colorful Shading" w:semiHidden="0" w:uiPriority="71" w:unhideWhenUsed="0"/>
-    <w:lsdException w:name="Colorful List" w:semiHidden="0" w:uiPriority="72" w:unhideWhenUsed="0"/>
-    <w:lsdException w:name="Colorful Grid" w:semiHidden="0" w:uiPriority="73" w:unhideWhenUsed="0"/>
-    <w:lsdException w:name="Light Shading Accent 1" w:semiHidden="0" w:uiPriority="60" w:unhideWhenUsed="0"/>
-    <w:lsdException w:name="Light List Accent 1" w:semiHidden="0" w:uiPriority="61" w:unhideWhenUsed="0"/>
-    <w:lsdException w:name="Light Grid Accent 1" w:semiHidden="0" w:uiPriority="62" w:unhideWhenUsed="0"/>
-    <w:lsdException w:name="Medium Shading 1 Accent 1" w:semiHidden="0" w:uiPriority="63" w:unhideWhenUsed="0"/>
-    <w:lsdException w:name="Medium Shading 2 Accent 1" w:semiHidden="0" w:uiPriority="64" w:unhideWhenUsed="0"/>
-    <w:lsdException w:name="Medium List 1 Accent 1" w:semiHidden="0" w:uiPriority="65" w:unhideWhenUsed="0"/>
-    <w:lsdException w:name="Revision" w:unhideWhenUsed="0"/>
-    <w:lsdException w:name="List Paragraph" w:semiHidden="0" w:uiPriority="34" w:unhideWhenUsed="0" w:qFormat="1"/>
-    <w:lsdException w:name="Quote" w:semiHidden="0" w:uiPriority="29" w:unhideWhenUsed="0" w:qFormat="1"/>
-    <w:lsdException w:name="Intense Quote" w:semiHidden="0" w:uiPriority="30" w:unhideWhenUsed="0" w:qFormat="1"/>
-    <w:lsdException w:name="Medium List 2 Accent 1" w:semiHidden="0" w:uiPriority="66" w:unhideWhenUsed="0"/>
-    <w:lsdException w:name="Medium Grid 1 Accent 1" w:semiHidden="0" w:uiPriority="67" w:unhideWhenUsed="0"/>
-    <w:lsdException w:name="Medium Grid 2 Accent 1" w:semiHidden="0" w:uiPriority="68" w:unhideWhenUsed="0"/>
-    <w:lsdException w:name="Medium Grid 3 Accent 1" w:semiHidden="0" w:uiPriority="69" w:unhideWhenUsed="0"/>
-    <w:lsdException w:name="Dark List Accent 1" w:semiHidden="0" w:uiPriority="70" w:unhideWhenUsed="0"/>
-    <w:lsdException w:name="Colorful Shading Accent 1" w:semiHidden="0" w:uiPriority="71" w:unhideWhenUsed="0"/>
-    <w:lsdException w:name="Colorful List Accent 1" w:semiHidden="0" w:uiPriority="72" w:unhideWhenUsed="0"/>
-    <w:lsdException w:name="Colorful Grid Accent 1" w:semiHidden="0" w:uiPriority="73" w:unhideWhenUsed="0"/>
-    <w:lsdException w:name="Light Shading Accent 2" w:semiHidden="0" w:uiPriority="60" w:unhideWhenUsed="0"/>
-    <w:lsdException w:name="Light List Accent 2" w:semiHidden="0" w:uiPriority="61" w:unhideWhenUsed="0"/>
-    <w:lsdException w:name="Light Grid Accent 2" w:semiHidden="0" w:uiPriority="62" w:unhideWhenUsed="0"/>
-    <w:lsdException w:name="Medium Shading 1 Accent 2" w:semiHidden="0" w:uiPriority="63" w:unhideWhenUsed="0"/>
-    <w:lsdException w:name="Medium Shading 2 Accent 2" w:semiHidden="0" w:uiPriority="64" w:unhideWhenUsed="0"/>
-    <w:lsdException w:name="Medium List 1 Accent 2" w:semiHidden="0" w:uiPriority="65" w:unhideWhenUsed="0"/>
-    <w:lsdException w:name="Medium List 2 Accent 2" w:semiHidden="0" w:uiPriority="66" w:unhideWhenUsed="0"/>
-    <w:lsdException w:name="Medium Grid 1 Accent 2" w:semiHidden="0" w:uiPriority="67" w:unhideWhenUsed="0"/>
-    <w:lsdException w:name="Medium Grid 2 Accent 2" w:semiHidden="0" w:uiPriority="68" w:unhideWhenUsed="0"/>
-    <w:lsdException w:name="Medium Grid 3 Accent 2" w:semiHidden="0" w:uiPriority="69" w:unhideWhenUsed="0"/>
-    <w:lsdException w:name="Dark List Accent 2" w:semiHidden="0" w:uiPriority="70" w:unhideWhenUsed="0"/>
-    <w:lsdException w:name="Colorful Shading Accent 2" w:semiHidden="0" w:uiPriority="71" w:unhideWhenUsed="0"/>
-    <w:lsdException w:name="Colorful List Accent 2" w:semiHidden="0" w:uiPriority="72" w:unhideWhenUsed="0"/>
-    <w:lsdException w:name="Colorful Grid Accent 2" w:semiHidden="0" w:uiPriority="73" w:unhideWhenUsed="0"/>
-    <w:lsdException w:name="Light Shading Accent 3" w:semiHidden="0" w:uiPriority="60" w:unhideWhenUsed="0"/>
-    <w:lsdException w:name="Light List Accent 3" w:semiHidden="0" w:uiPriority="61" w:unhideWhenUsed="0"/>
-    <w:lsdException w:name="Light Grid Accent 3" w:semiHidden="0" w:uiPriority="62" w:unhideWhenUsed="0"/>
-    <w:lsdException w:name="Medium Shading 1 Accent 3" w:semiHidden="0" w:uiPriority="63" w:unhideWhenUsed="0"/>
-    <w:lsdException w:name="Medium Shading 2 Accent 3" w:semiHidden="0" w:uiPriority="64" w:unhideWhenUsed="0"/>
-    <w:lsdException w:name="Medium List 1 Accent 3" w:semiHidden="0" w:uiPriority="65" w:unhideWhenUsed="0"/>
-    <w:lsdException w:name="Medium List 2 Accent 3" w:semiHidden="0" w:uiPriority="66" w:unhideWhenUsed="0"/>
-    <w:lsdException w:name="Medium Grid 1 Accent 3" w:semiHidden="0" w:uiPriority="67" w:unhideWhenUsed="0"/>
-    <w:lsdException w:name="Medium Grid 2 Accent 3" w:semiHidden="0" w:uiPriority="68" w:unhideWhenUsed="0"/>
-    <w:lsdException w:name="Medium Grid 3 Accent 3" w:semiHidden="0" w:uiPriority="69" w:unhideWhenUsed="0"/>
-    <w:lsdException w:name="Dark List Accent 3" w:semiHidden="0" w:uiPriority="70" w:unhideWhenUsed="0"/>
-    <w:lsdException w:name="Colorful Shading Accent 3" w:semiHidden="0" w:uiPriority="71" w:unhideWhenUsed="0"/>
-    <w:lsdException w:name="Colorful List Accent 3" w:semiHidden="0" w:uiPriority="72" w:unhideWhenUsed="0"/>
-    <w:lsdException w:name="Colorful Grid Accent 3" w:semiHidden="0" w:uiPriority="73" w:unhideWhenUsed="0"/>
-    <w:lsdException w:name="Light Shading Accent 4" w:semiHidden="0" w:uiPriority="60" w:unhideWhenUsed="0"/>
-    <w:lsdException w:name="Light List Accent 4" w:semiHidden="0" w:uiPriority="61" w:unhideWhenUsed="0"/>
-    <w:lsdException w:name="Light Grid Accent 4" w:semiHidden="0" w:uiPriority="62" w:unhideWhenUsed="0"/>
-    <w:lsdException w:name="Medium Shading 1 Accent 4" w:semiHidden="0" w:uiPriority="63" w:unhideWhenUsed="0"/>
-    <w:lsdException w:name="Medium Shading 2 Accent 4" w:semiHidden="0" w:uiPriority="64" w:unhideWhenUsed="0"/>
-    <w:lsdException w:name="Medium List 1 Accent 4" w:semiHidden="0" w:uiPriority="65" w:unhideWhenUsed="0"/>
-    <w:lsdException w:name="Medium List 2 Accent 4" w:semiHidden="0" w:uiPriority="66" w:unhideWhenUsed="0"/>
-    <w:lsdException w:name="Medium Grid 1 Accent 4" w:semiHidden="0" w:uiPriority="67" w:unhideWhenUsed="0"/>
-    <w:lsdException w:name="Medium Grid 2 Accent 4" w:semiHidden="0" w:uiPriority="68" w:unhideWhenUsed="0"/>
-    <w:lsdException w:name="Medium Grid 3 Accent 4" w:semiHidden="0" w:uiPriority="69" w:unhideWhenUsed="0"/>
-    <w:lsdException w:name="Dark List Accent 4" w:semiHidden="0" w:uiPriority="70" w:unhideWhenUsed="0"/>
-    <w:lsdException w:name="Colorful Shading Accent 4" w:semiHidden="0" w:uiPriority="71" w:unhideWhenUsed="0"/>
-    <w:lsdException w:name="Colorful List Accent 4" w:semiHidden="0" w:uiPriority="72" w:unhideWhenUsed="0"/>
-    <w:lsdException w:name="Colorful Grid Accent 4" w:semiHidden="0" w:uiPriority="73" w:unhideWhenUsed="0"/>
-    <w:lsdException w:name="Light Shading Accent 5" w:semiHidden="0" w:uiPriority="60" w:unhideWhenUsed="0"/>
-    <w:lsdException w:name="Light List Accent 5" w:semiHidden="0" w:uiPriority="61" w:unhideWhenUsed="0"/>
-    <w:lsdException w:name="Light Grid Accent 5" w:semiHidden="0" w:uiPriority="62" w:unhideWhenUsed="0"/>
-    <w:lsdException w:name="Medium Shading 1 Accent 5" w:semiHidden="0" w:uiPriority="63" w:unhideWhenUsed="0"/>
-    <w:lsdException w:name="Medium Shading 2 Accent 5" w:semiHidden="0" w:uiPriority="64" w:unhideWhenUsed="0"/>
-    <w:lsdException w:name="Medium List 1 Accent 5" w:semiHidden="0" w:uiPriority="65" w:unhideWhenUsed="0"/>
-    <w:lsdException w:name="Medium List 2 Accent 5" w:semiHidden="0" w:uiPriority="66" w:unhideWhenUsed="0"/>
-    <w:lsdException w:name="Medium Grid 1 Accent 5" w:semiHidden="0" w:uiPriority="67" w:unhideWhenUsed="0"/>
-    <w:lsdException w:name="Medium Grid 2 Accent 5" w:semiHidden="0" w:uiPriority="68" w:unhideWhenUsed="0"/>
-    <w:lsdException w:name="Medium Grid 3 Accent 5" w:semiHidden="0" w:uiPriority="69" w:unhideWhenUsed="0"/>
-    <w:lsdException w:name="Dark List Accent 5" w:semiHidden="0" w:uiPriority="70" w:unhideWhenUsed="0"/>
-    <w:lsdException w:name="Colorful Shading Accent 5" w:semiHidden="0" w:uiPriority="71" w:unhideWhenUsed="0"/>
-    <w:lsdException w:name="Colorful List Accent 5" w:semiHidden="0" w:uiPriority="72" w:unhideWhenUsed="0"/>
-    <w:lsdException w:name="Colorful Grid Accent 5" w:semiHidden="0" w:uiPriority="73" w:unhideWhenUsed="0"/>
-    <w:lsdException w:name="Light Shading Accent 6" w:semiHidden="0" w:uiPriority="60" w:unhideWhenUsed="0"/>
-    <w:lsdException w:name="Light List Accent 6" w:semiHidden="0" w:uiPriority="61" w:unhideWhenUsed="0"/>
-    <w:lsdException w:name="Light Grid Accent 6" w:semiHidden="0" w:uiPriority="62" w:unhideWhenUsed="0"/>
-    <w:lsdException w:name="Medium Shading 1 Accent 6" w:semiHidden="0" w:uiPriority="63" w:unhideWhenUsed="0"/>
-    <w:lsdException w:name="Medium Shading 2 Accent 6" w:semiHidden="0" w:uiPriority="64" w:unhideWhenUsed="0"/>
-    <w:lsdException w:name="Medium List 1 Accent 6" w:semiHidden="0" w:uiPriority="65" w:unhideWhenUsed="0"/>
-    <w:lsdException w:name="Medium List 2 Accent 6" w:semiHidden="0" w:uiPriority="66" w:unhideWhenUsed="0"/>
-    <w:lsdException w:name="Medium Grid 1 Accent 6" w:semiHidden="0" w:uiPriority="67" w:unhideWhenUsed="0"/>
-    <w:lsdException w:name="Medium Grid 2 Accent 6" w:semiHidden="0" w:uiPriority="68" w:unhideWhenUsed="0"/>
-    <w:lsdException w:name="Medium Grid 3 Accent 6" w:semiHidden="0" w:uiPriority="69" w:unhideWhenUsed="0"/>
-    <w:lsdException w:name="Dark List Accent 6" w:semiHidden="0" w:uiPriority="70" w:unhideWhenUsed="0"/>
-    <w:lsdException w:name="Colorful Shading Accent 6" w:semiHidden="0" w:uiPriority="71" w:unhideWhenUsed="0"/>
-    <w:lsdException w:name="Colorful List Accent 6" w:semiHidden="0" w:uiPriority="72" w:unhideWhenUsed="0"/>
-    <w:lsdException w:name="Colorful Grid Accent 6" w:semiHidden="0" w:uiPriority="73" w:unhideWhenUsed="0"/>
-    <w:lsdException w:name="Subtle Emphasis" w:semiHidden="0" w:uiPriority="19" w:unhideWhenUsed="0" w:qFormat="1"/>
-    <w:lsdException w:name="Intense Emphasis" w:semiHidden="0" w:uiPriority="21" w:unhideWhenUsed="0" w:qFormat="1"/>
-    <w:lsdException w:name="Subtle Reference" w:semiHidden="0" w:uiPriority="31" w:unhideWhenUsed="0" w:qFormat="1"/>
-    <w:lsdException w:name="Intense Reference" w:semiHidden="0" w:uiPriority="32" w:unhideWhenUsed="0" w:qFormat="1"/>
-    <w:lsdException w:name="Book Title" w:semiHidden="0" w:uiPriority="33" w:unhideWhenUsed="0" w:qFormat="1"/>
-    <w:lsdException w:name="Bibliography" w:uiPriority="37"/>
-    <w:lsdException w:name="TOC Heading" w:uiPriority="39" w:qFormat="1"/>
+  <w:latentStyles w:defLockedState="0" w:defUIPriority="99" w:defSemiHidden="0" w:defUnhideWhenUsed="0" w:defQFormat="0" w:count="371">
+    <w:lsdException w:name="Normal" w:uiPriority="0" w:qFormat="1"/>
+    <w:lsdException w:name="heading 1" w:uiPriority="9" w:qFormat="1"/>
+    <w:lsdException w:name="heading 2" w:semiHidden="1" w:uiPriority="9" w:unhideWhenUsed="1" w:qFormat="1"/>
+    <w:lsdException w:name="heading 3" w:semiHidden="1" w:uiPriority="9" w:unhideWhenUsed="1" w:qFormat="1"/>
+    <w:lsdException w:name="heading 4" w:semiHidden="1" w:uiPriority="9" w:unhideWhenUsed="1" w:qFormat="1"/>
+    <w:lsdException w:name="heading 5" w:semiHidden="1" w:uiPriority="9" w:unhideWhenUsed="1" w:qFormat="1"/>
+    <w:lsdException w:name="heading 6" w:semiHidden="1" w:uiPriority="9" w:unhideWhenUsed="1" w:qFormat="1"/>
+    <w:lsdException w:name="heading 7" w:semiHidden="1" w:uiPriority="9" w:unhideWhenUsed="1" w:qFormat="1"/>
+    <w:lsdException w:name="heading 8" w:semiHidden="1" w:uiPriority="9" w:unhideWhenUsed="1" w:qFormat="1"/>
+    <w:lsdException w:name="heading 9" w:semiHidden="1" w:uiPriority="9" w:unhideWhenUsed="1" w:qFormat="1"/>
+    <w:lsdException w:name="index 1" w:semiHidden="1" w:unhideWhenUsed="1"/>
+    <w:lsdException w:name="index 2" w:semiHidden="1" w:unhideWhenUsed="1"/>
+    <w:lsdException w:name="index 3" w:semiHidden="1" w:unhideWhenUsed="1"/>
+    <w:lsdException w:name="index 4" w:semiHidden="1" w:unhideWhenUsed="1"/>
+    <w:lsdException w:name="index 5" w:semiHidden="1" w:unhideWhenUsed="1"/>
+    <w:lsdException w:name="index 6" w:semiHidden="1" w:unhideWhenUsed="1"/>
+    <w:lsdException w:name="index 7" w:semiHidden="1" w:unhideWhenUsed="1"/>
+    <w:lsdException w:name="index 8" w:semiHidden="1" w:unhideWhenUsed="1"/>
+    <w:lsdException w:name="index 9" w:semiHidden="1" w:unhideWhenUsed="1"/>
+    <w:lsdException w:name="toc 1" w:semiHidden="1" w:uiPriority="39" w:unhideWhenUsed="1"/>
+    <w:lsdException w:name="toc 2" w:semiHidden="1" w:uiPriority="39" w:unhideWhenUsed="1"/>
+    <w:lsdException w:name="toc 3" w:semiHidden="1" w:uiPriority="39" w:unhideWhenUsed="1"/>
+    <w:lsdException w:name="toc 4" w:semiHidden="1" w:uiPriority="39" w:unhideWhenUsed="1"/>
+    <w:lsdException w:name="toc 5" w:semiHidden="1" w:uiPriority="39" w:unhideWhenUsed="1"/>
+    <w:lsdException w:name="toc 6" w:semiHidden="1" w:uiPriority="39" w:unhideWhenUsed="1"/>
+    <w:lsdException w:name="toc 7" w:semiHidden="1" w:uiPriority="39" w:unhideWhenUsed="1"/>
+    <w:lsdException w:name="toc 8" w:semiHidden="1" w:uiPriority="39" w:unhideWhenUsed="1"/>
+    <w:lsdException w:name="toc 9" w:semiHidden="1" w:uiPriority="39" w:unhideWhenUsed="1"/>
+    <w:lsdException w:name="Normal Indent" w:semiHidden="1" w:unhideWhenUsed="1"/>
+    <w:lsdException w:name="footnote text" w:semiHidden="1" w:unhideWhenUsed="1"/>
+    <w:lsdException w:name="annotation text" w:semiHidden="1" w:unhideWhenUsed="1"/>
+    <w:lsdException w:name="header" w:semiHidden="1" w:unhideWhenUsed="1"/>
+    <w:lsdException w:name="footer" w:semiHidden="1" w:unhideWhenUsed="1"/>
+    <w:lsdException w:name="index heading" w:semiHidden="1" w:unhideWhenUsed="1"/>
+    <w:lsdException w:name="caption" w:semiHidden="1" w:uiPriority="35" w:unhideWhenUsed="1" w:qFormat="1"/>
+    <w:lsdException w:name="table of figures" w:semiHidden="1" w:unhideWhenUsed="1"/>
+    <w:lsdException w:name="envelope address" w:semiHidden="1" w:unhideWhenUsed="1"/>
+    <w:lsdException w:name="envelope return" w:semiHidden="1" w:unhideWhenUsed="1"/>
+    <w:lsdException w:name="footnote reference" w:semiHidden="1" w:unhideWhenUsed="1"/>
+    <w:lsdException w:name="annotation reference" w:semiHidden="1" w:unhideWhenUsed="1"/>
+    <w:lsdException w:name="line number" w:semiHidden="1" w:unhideWhenUsed="1"/>
+    <w:lsdException w:name="page number" w:semiHidden="1" w:unhideWhenUsed="1"/>
+    <w:lsdException w:name="endnote reference" w:semiHidden="1" w:unhideWhenUsed="1"/>
+    <w:lsdException w:name="endnote text" w:semiHidden="1" w:unhideWhenUsed="1"/>
+    <w:lsdException w:name="table of authorities" w:semiHidden="1" w:unhideWhenUsed="1"/>
+    <w:lsdException w:name="macro" w:semiHidden="1" w:unhideWhenUsed="1"/>
+    <w:lsdException w:name="toa heading" w:semiHidden="1" w:unhideWhenUsed="1"/>
+    <w:lsdException w:name="List" w:semiHidden="1" w:unhideWhenUsed="1"/>
+    <w:lsdException w:name="List Bullet" w:semiHidden="1" w:unhideWhenUsed="1"/>
+    <w:lsdException w:name="List Number" w:semiHidden="1" w:unhideWhenUsed="1"/>
+    <w:lsdException w:name="List 2" w:semiHidden="1" w:unhideWhenUsed="1"/>
+    <w:lsdException w:name="List 3" w:semiHidden="1" w:unhideWhenUsed="1"/>
+    <w:lsdException w:name="List 4" w:semiHidden="1" w:unhideWhenUsed="1"/>
+    <w:lsdException w:name="List 5" w:semiHidden="1" w:unhideWhenUsed="1"/>
+    <w:lsdException w:name="List Bullet 2" w:semiHidden="1" w:unhideWhenUsed="1"/>
+    <w:lsdException w:name="List Bullet 3" w:semiHidden="1" w:unhideWhenUsed="1"/>
+    <w:lsdException w:name="List Bullet 4" w:semiHidden="1" w:unhideWhenUsed="1"/>
+    <w:lsdException w:name="List Bullet 5" w:semiHidden="1" w:unhideWhenUsed="1"/>
+    <w:lsdException w:name="List Number 2" w:semiHidden="1" w:unhideWhenUsed="1"/>
+    <w:lsdException w:name="List Number 3" w:semiHidden="1" w:unhideWhenUsed="1"/>
+    <w:lsdException w:name="List Number 4" w:semiHidden="1" w:unhideWhenUsed="1"/>
+    <w:lsdException w:name="List Number 5" w:semiHidden="1" w:unhideWhenUsed="1"/>
+    <w:lsdException w:name="Title" w:uiPriority="10" w:qFormat="1"/>
+    <w:lsdException w:name="Closing" w:semiHidden="1" w:unhideWhenUsed="1"/>
+    <w:lsdException w:name="Signature" w:semiHidden="1" w:unhideWhenUsed="1"/>
+    <w:lsdException w:name="Default Paragraph Font" w:semiHidden="1" w:uiPriority="1" w:unhideWhenUsed="1"/>
+    <w:lsdException w:name="Body Text" w:semiHidden="1" w:unhideWhenUsed="1"/>
+    <w:lsdException w:name="Body Text Indent" w:semiHidden="1" w:unhideWhenUsed="1"/>
+    <w:lsdException w:name="List Continue" w:semiHidden="1" w:unhideWhenUsed="1"/>
+    <w:lsdException w:name="List Continue 2" w:semiHidden="1" w:unhideWhenUsed="1"/>
+    <w:lsdException w:name="List Continue 3" w:semiHidden="1" w:unhideWhenUsed="1"/>
+    <w:lsdException w:name="List Continue 4" w:semiHidden="1" w:unhideWhenUsed="1"/>
+    <w:lsdException w:name="List Continue 5" w:semiHidden="1" w:unhideWhenUsed="1"/>
+    <w:lsdException w:name="Message Header" w:semiHidden="1" w:unhideWhenUsed="1"/>
+    <w:lsdException w:name="Subtitle" w:uiPriority="11" w:qFormat="1"/>
+    <w:lsdException w:name="Salutation" w:semiHidden="1" w:unhideWhenUsed="1"/>
+    <w:lsdException w:name="Date" w:semiHidden="1" w:unhideWhenUsed="1"/>
+    <w:lsdException w:name="Body Text First Indent" w:semiHidden="1" w:unhideWhenUsed="1"/>
+    <w:lsdException w:name="Body Text First Indent 2" w:semiHidden="1" w:unhideWhenUsed="1"/>
+    <w:lsdException w:name="Note Heading" w:semiHidden="1" w:unhideWhenUsed="1"/>
+    <w:lsdException w:name="Body Text 2" w:semiHidden="1" w:unhideWhenUsed="1"/>
+    <w:lsdException w:name="Body Text 3" w:semiHidden="1" w:unhideWhenUsed="1"/>
+    <w:lsdException w:name="Body Text Indent 2" w:semiHidden="1" w:unhideWhenUsed="1"/>
+    <w:lsdException w:name="Body Text Indent 3" w:semiHidden="1" w:unhideWhenUsed="1"/>
+    <w:lsdException w:name="Block Text" w:semiHidden="1" w:unhideWhenUsed="1"/>
+    <w:lsdException w:name="Hyperlink" w:semiHidden="1" w:unhideWhenUsed="1"/>
+    <w:lsdException w:name="FollowedHyperlink" w:semiHidden="1" w:unhideWhenUsed="1"/>
+    <w:lsdException w:name="Strong" w:uiPriority="22" w:qFormat="1"/>
+    <w:lsdException w:name="Emphasis" w:uiPriority="20" w:qFormat="1"/>
+    <w:lsdException w:name="Document Map" w:semiHidden="1" w:unhideWhenUsed="1"/>
+    <w:lsdException w:name="Plain Text" w:semiHidden="1" w:unhideWhenUsed="1"/>
+    <w:lsdException w:name="E-mail Signature" w:semiHidden="1" w:unhideWhenUsed="1"/>
+    <w:lsdException w:name="HTML Top of Form" w:semiHidden="1" w:unhideWhenUsed="1"/>
+    <w:lsdException w:name="HTML Bottom of Form" w:semiHidden="1" w:unhideWhenUsed="1"/>
+    <w:lsdException w:name="Normal (Web)" w:semiHidden="1" w:unhideWhenUsed="1"/>
+    <w:lsdException w:name="HTML Acronym" w:semiHidden="1" w:unhideWhenUsed="1"/>
+    <w:lsdException w:name="HTML Address" w:semiHidden="1" w:unhideWhenUsed="1"/>
+    <w:lsdException w:name="HTML Cite" w:semiHidden="1" w:unhideWhenUsed="1"/>
+    <w:lsdException w:name="HTML Code" w:semiHidden="1" w:unhideWhenUsed="1"/>
+    <w:lsdException w:name="HTML Definition" w:semiHidden="1" w:unhideWhenUsed="1"/>
+    <w:lsdException w:name="HTML Keyboard" w:semiHidden="1" w:unhideWhenUsed="1"/>
+    <w:lsdException w:name="HTML Preformatted" w:semiHidden="1" w:unhideWhenUsed="1"/>
+    <w:lsdException w:name="HTML Sample" w:semiHidden="1" w:unhideWhenUsed="1"/>
+    <w:lsdException w:name="HTML Typewriter" w:semiHidden="1" w:unhideWhenUsed="1"/>
+    <w:lsdException w:name="HTML Variable" w:semiHidden="1" w:unhideWhenUsed="1"/>
+    <w:lsdException w:name="Normal Table" w:semiHidden="1" w:unhideWhenUsed="1"/>
+    <w:lsdException w:name="annotation subject" w:semiHidden="1" w:unhideWhenUsed="1"/>
+    <w:lsdException w:name="No List" w:semiHidden="1" w:unhideWhenUsed="1"/>
+    <w:lsdException w:name="Outline List 1" w:semiHidden="1" w:unhideWhenUsed="1"/>
+    <w:lsdException w:name="Outline List 2" w:semiHidden="1" w:unhideWhenUsed="1"/>
+    <w:lsdException w:name="Outline List 3" w:semiHidden="1" w:unhideWhenUsed="1"/>
+    <w:lsdException w:name="Table Simple 1" w:semiHidden="1" w:unhideWhenUsed="1"/>
+    <w:lsdException w:name="Table Simple 2" w:semiHidden="1" w:unhideWhenUsed="1"/>
+    <w:lsdException w:name="Table Simple 3" w:semiHidden="1" w:unhideWhenUsed="1"/>
+    <w:lsdException w:name="Table Classic 1" w:semiHidden="1" w:unhideWhenUsed="1"/>
+    <w:lsdException w:name="Table Classic 2" w:semiHidden="1" w:unhideWhenUsed="1"/>
+    <w:lsdException w:name="Table Classic 3" w:semiHidden="1" w:unhideWhenUsed="1"/>
+    <w:lsdException w:name="Table Classic 4" w:semiHidden="1" w:unhideWhenUsed="1"/>
+    <w:lsdException w:name="Table Colorful 1" w:semiHidden="1" w:unhideWhenUsed="1"/>
+    <w:lsdException w:name="Table Colorful 2" w:semiHidden="1" w:unhideWhenUsed="1"/>
+    <w:lsdException w:name="Table Colorful 3" w:semiHidden="1" w:unhideWhenUsed="1"/>
+    <w:lsdException w:name="Table Columns 1" w:semiHidden="1" w:unhideWhenUsed="1"/>
+    <w:lsdException w:name="Table Columns 2" w:semiHidden="1" w:unhideWhenUsed="1"/>
+    <w:lsdException w:name="Table Columns 3" w:semiHidden="1" w:unhideWhenUsed="1"/>
+    <w:lsdException w:name="Table Columns 4" w:semiHidden="1" w:unhideWhenUsed="1"/>
+    <w:lsdException w:name="Table Columns 5" w:semiHidden="1" w:unhideWhenUsed="1"/>
+    <w:lsdException w:name="Table Grid 1" w:semiHidden="1" w:unhideWhenUsed="1"/>
+    <w:lsdException w:name="Table Grid 2" w:semiHidden="1" w:unhideWhenUsed="1"/>
+    <w:lsdException w:name="Table Grid 3" w:semiHidden="1" w:unhideWhenUsed="1"/>
+    <w:lsdException w:name="Table Grid 4" w:semiHidden="1" w:unhideWhenUsed="1"/>
+    <w:lsdException w:name="Table Grid 5" w:semiHidden="1" w:unhideWhenUsed="1"/>
+    <w:lsdException w:name="Table Grid 6" w:semiHidden="1" w:unhideWhenUsed="1"/>
+    <w:lsdException w:name="Table Grid 7" w:semiHidden="1" w:unhideWhenUsed="1"/>
+    <w:lsdException w:name="Table Grid 8" w:semiHidden="1" w:unhideWhenUsed="1"/>
+    <w:lsdException w:name="Table List 1" w:semiHidden="1" w:unhideWhenUsed="1"/>
+    <w:lsdException w:name="Table List 2" w:semiHidden="1" w:unhideWhenUsed="1"/>
+    <w:lsdException w:name="Table List 3" w:semiHidden="1" w:unhideWhenUsed="1"/>
+    <w:lsdException w:name="Table List 4" w:semiHidden="1" w:unhideWhenUsed="1"/>
+    <w:lsdException w:name="Table List 5" w:semiHidden="1" w:unhideWhenUsed="1"/>
+    <w:lsdException w:name="Table List 6" w:semiHidden="1" w:unhideWhenUsed="1"/>
+    <w:lsdException w:name="Table List 7" w:semiHidden="1" w:unhideWhenUsed="1"/>
+    <w:lsdException w:name="Table List 8" w:semiHidden="1" w:unhideWhenUsed="1"/>
+    <w:lsdException w:name="Table 3D effects 1" w:semiHidden="1" w:unhideWhenUsed="1"/>
+    <w:lsdException w:name="Table 3D effects 2" w:semiHidden="1" w:unhideWhenUsed="1"/>
+    <w:lsdException w:name="Table 3D effects 3" w:semiHidden="1" w:unhideWhenUsed="1"/>
+    <w:lsdException w:name="Table Contemporary" w:semiHidden="1" w:unhideWhenUsed="1"/>
+    <w:lsdException w:name="Table Elegant" w:semiHidden="1" w:unhideWhenUsed="1"/>
+    <w:lsdException w:name="Table Professional" w:semiHidden="1" w:unhideWhenUsed="1"/>
+    <w:lsdException w:name="Table Subtle 1" w:semiHidden="1" w:unhideWhenUsed="1"/>
+    <w:lsdException w:name="Table Subtle 2" w:semiHidden="1" w:unhideWhenUsed="1"/>
+    <w:lsdException w:name="Table Web 1" w:semiHidden="1" w:unhideWhenUsed="1"/>
+    <w:lsdException w:name="Table Web 2" w:semiHidden="1" w:unhideWhenUsed="1"/>
+    <w:lsdException w:name="Table Web 3" w:semiHidden="1" w:unhideWhenUsed="1"/>
+    <w:lsdException w:name="Balloon Text" w:semiHidden="1" w:unhideWhenUsed="1"/>
+    <w:lsdException w:name="Table Grid" w:uiPriority="59"/>
+    <w:lsdException w:name="Table Theme" w:semiHidden="1" w:unhideWhenUsed="1"/>
+    <w:lsdException w:name="Placeholder Text" w:semiHidden="1"/>
+    <w:lsdException w:name="No Spacing" w:uiPriority="1" w:qFormat="1"/>
+    <w:lsdException w:name="Light Shading" w:uiPriority="60"/>
+    <w:lsdException w:name="Light List" w:uiPriority="61"/>
+    <w:lsdException w:name="Light Grid" w:uiPriority="62"/>
+    <w:lsdException w:name="Medium Shading 1" w:uiPriority="63"/>
+    <w:lsdException w:name="Medium Shading 2" w:uiPriority="64"/>
+    <w:lsdException w:name="Medium List 1" w:uiPriority="65"/>
+    <w:lsdException w:name="Medium List 2" w:uiPriority="66"/>
+    <w:lsdException w:name="Medium Grid 1" w:uiPriority="67"/>
+    <w:lsdException w:name="Medium Grid 2" w:uiPriority="68"/>
+    <w:lsdException w:name="Medium Grid 3" w:uiPriority="69"/>
+    <w:lsdException w:name="Dark List" w:uiPriority="70"/>
+    <w:lsdException w:name="Colorful Shading" w:uiPriority="71"/>
+    <w:lsdException w:name="Colorful List" w:uiPriority="72"/>
+    <w:lsdException w:name="Colorful Grid" w:uiPriority="73"/>
+    <w:lsdException w:name="Light Shading Accent 1" w:uiPriority="60"/>
+    <w:lsdException w:name="Light List Accent 1" w:uiPriority="61"/>
+    <w:lsdException w:name="Light Grid Accent 1" w:uiPriority="62"/>
+    <w:lsdException w:name="Medium Shading 1 Accent 1" w:uiPriority="63"/>
+    <w:lsdException w:name="Medium Shading 2 Accent 1" w:uiPriority="64"/>
+    <w:lsdException w:name="Medium List 1 Accent 1" w:uiPriority="65"/>
+    <w:lsdException w:name="Revision" w:semiHidden="1"/>
+    <w:lsdException w:name="List Paragraph" w:uiPriority="34" w:qFormat="1"/>
+    <w:lsdException w:name="Quote" w:uiPriority="29" w:qFormat="1"/>
+    <w:lsdException w:name="Intense Quote" w:uiPriority="30" w:qFormat="1"/>
+    <w:lsdException w:name="Medium List 2 Accent 1" w:uiPriority="66"/>
+    <w:lsdException w:name="Medium Grid 1 Accent 1" w:uiPriority="67"/>
+    <w:lsdException w:name="Medium Grid 2 Accent 1" w:uiPriority="68"/>
+    <w:lsdException w:name="Medium Grid 3 Accent 1" w:uiPriority="69"/>
+    <w:lsdException w:name="Dark List Accent 1" w:uiPriority="70"/>
+    <w:lsdException w:name="Colorful Shading Accent 1" w:uiPriority="71"/>
+    <w:lsdException w:name="Colorful List Accent 1" w:uiPriority="72"/>
+    <w:lsdException w:name="Colorful Grid Accent 1" w:uiPriority="73"/>
+    <w:lsdException w:name="Light Shading Accent 2" w:uiPriority="60"/>
+    <w:lsdException w:name="Light List Accent 2" w:uiPriority="61"/>
+    <w:lsdException w:name="Light Grid Accent 2" w:uiPriority="62"/>
+    <w:lsdException w:name="Medium Shading 1 Accent 2" w:uiPriority="63"/>
+    <w:lsdException w:name="Medium Shading 2 Accent 2" w:uiPriority="64"/>
+    <w:lsdException w:name="Medium List 1 Accent 2" w:uiPriority="65"/>
+    <w:lsdException w:name="Medium List 2 Accent 2" w:uiPriority="66"/>
+    <w:lsdException w:name="Medium Grid 1 Accent 2" w:uiPriority="67"/>
+    <w:lsdException w:name="Medium Grid 2 Accent 2" w:uiPriority="68"/>
+    <w:lsdException w:name="Medium Grid 3 Accent 2" w:uiPriority="69"/>
+    <w:lsdException w:name="Dark List Accent 2" w:uiPriority="70"/>
+    <w:lsdException w:name="Colorful Shading Accent 2" w:uiPriority="71"/>
+    <w:lsdException w:name="Colorful List Accent 2" w:uiPriority="72"/>
+    <w:lsdException w:name="Colorful Grid Accent 2" w:uiPriority="73"/>
+    <w:lsdException w:name="Light Shading Accent 3" w:uiPriority="60"/>
+    <w:lsdException w:name="Light List Accent 3" w:uiPriority="61"/>
+    <w:lsdException w:name="Light Grid Accent 3" w:uiPriority="62"/>
+    <w:lsdException w:name="Medium Shading 1 Accent 3" w:uiPriority="63"/>
+    <w:lsdException w:name="Medium Shading 2 Accent 3" w:uiPriority="64"/>
+    <w:lsdException w:name="Medium List 1 Accent 3" w:uiPriority="65"/>
+    <w:lsdException w:name="Medium List 2 Accent 3" w:uiPriority="66"/>
+    <w:lsdException w:name="Medium Grid 1 Accent 3" w:uiPriority="67"/>
+    <w:lsdException w:name="Medium Grid 2 Accent 3" w:uiPriority="68"/>
+    <w:lsdException w:name="Medium Grid 3 Accent 3" w:uiPriority="69"/>
+    <w:lsdException w:name="Dark List Accent 3" w:uiPriority="70"/>
+    <w:lsdException w:name="Colorful Shading Accent 3" w:uiPriority="71"/>
+    <w:lsdException w:name="Colorful List Accent 3" w:uiPriority="72"/>
+    <w:lsdException w:name="Colorful Grid Accent 3" w:uiPriority="73"/>
+    <w:lsdException w:name="Light Shading Accent 4" w:uiPriority="60"/>
+    <w:lsdException w:name="Light List Accent 4" w:uiPriority="61"/>
+    <w:lsdException w:name="Light Grid Accent 4" w:uiPriority="62"/>
+    <w:lsdException w:name="Medium Shading 1 Accent 4" w:uiPriority="63"/>
+    <w:lsdException w:name="Medium Shading 2 Accent 4" w:uiPriority="64"/>
+    <w:lsdException w:name="Medium List 1 Accent 4" w:uiPriority="65"/>
+    <w:lsdException w:name="Medium List 2 Accent 4" w:uiPriority="66"/>
+    <w:lsdException w:name="Medium Grid 1 Accent 4" w:uiPriority="67"/>
+    <w:lsdException w:name="Medium Grid 2 Accent 4" w:uiPriority="68"/>
+    <w:lsdException w:name="Medium Grid 3 Accent 4" w:uiPriority="69"/>
+    <w:lsdException w:name="Dark List Accent 4" w:uiPriority="70"/>
+    <w:lsdException w:name="Colorful Shading Accent 4" w:uiPriority="71"/>
+    <w:lsdException w:name="Colorful List Accent 4" w:uiPriority="72"/>
+    <w:lsdException w:name="Colorful Grid Accent 4" w:uiPriority="73"/>
+    <w:lsdException w:name="Light Shading Accent 5" w:uiPriority="60"/>
+    <w:lsdException w:name="Light List Accent 5" w:uiPriority="61"/>
+    <w:lsdException w:name="Light Grid Accent 5" w:uiPriority="62"/>
+    <w:lsdException w:name="Medium Shading 1 Accent 5" w:uiPriority="63"/>
+    <w:lsdException w:name="Medium Shading 2 Accent 5" w:uiPriority="64"/>
+    <w:lsdException w:name="Medium List 1 Accent 5" w:uiPriority="65"/>
+    <w:lsdException w:name="Medium List 2 Accent 5" w:uiPriority="66"/>
+    <w:lsdException w:name="Medium Grid 1 Accent 5" w:uiPriority="67"/>
+    <w:lsdException w:name="Medium Grid 2 Accent 5" w:uiPriority="68"/>
+    <w:lsdException w:name="Medium Grid 3 Accent 5" w:uiPriority="69"/>
+    <w:lsdException w:name="Dark List Accent 5" w:uiPriority="70"/>
+    <w:lsdException w:name="Colorful Shading Accent 5" w:uiPriority="71"/>
+    <w:lsdException w:name="Colorful List Accent 5" w:uiPriority="72"/>
+    <w:lsdException w:name="Colorful Grid Accent 5" w:uiPriority="73"/>
+    <w:lsdException w:name="Light Shading Accent 6" w:uiPriority="60"/>
+    <w:lsdException w:name="Light List Accent 6" w:uiPriority="61"/>
+    <w:lsdException w:name="Light Grid Accent 6" w:uiPriority="62"/>
+    <w:lsdException w:name="Medium Shading 1 Accent 6" w:uiPriority="63"/>
+    <w:lsdException w:name="Medium Shading 2 Accent 6" w:uiPriority="64"/>
+    <w:lsdException w:name="Medium List 1 Accent 6" w:uiPriority="65"/>
+    <w:lsdException w:name="Medium List 2 Accent 6" w:uiPriority="66"/>
+    <w:lsdException w:name="Medium Grid 1 Accent 6" w:uiPriority="67"/>
+    <w:lsdException w:name="Medium Grid 2 Accent 6" w:uiPriority="68"/>
+    <w:lsdException w:name="Medium Grid 3 Accent 6" w:uiPriority="69"/>
+    <w:lsdException w:name="Dark List Accent 6" w:uiPriority="70"/>
+    <w:lsdException w:name="Colorful Shading Accent 6" w:uiPriority="71"/>
+    <w:lsdException w:name="Colorful List Accent 6" w:uiPriority="72"/>
+    <w:lsdException w:name="Colorful Grid Accent 6" w:uiPriority="73"/>
+    <w:lsdException w:name="Subtle Emphasis" w:uiPriority="19" w:qFormat="1"/>
+    <w:lsdException w:name="Intense Emphasis" w:uiPriority="21" w:qFormat="1"/>
+    <w:lsdException w:name="Subtle Reference" w:uiPriority="31" w:qFormat="1"/>
+    <w:lsdException w:name="Intense Reference" w:uiPriority="32" w:qFormat="1"/>
+    <w:lsdException w:name="Book Title" w:uiPriority="33" w:qFormat="1"/>
+    <w:lsdException w:name="Bibliography" w:semiHidden="1" w:uiPriority="37" w:unhideWhenUsed="1"/>
+    <w:lsdException w:name="TOC Heading" w:semiHidden="1" w:uiPriority="39" w:unhideWhenUsed="1" w:qFormat="1"/>
+    <w:lsdException w:name="Plain Table 1" w:uiPriority="41"/>
+    <w:lsdException w:name="Plain Table 2" w:uiPriority="42"/>
+    <w:lsdException w:name="Plain Table 3" w:uiPriority="43"/>
+    <w:lsdException w:name="Plain Table 4" w:uiPriority="44"/>
+    <w:lsdException w:name="Plain Table 5" w:uiPriority="45"/>
+    <w:lsdException w:name="Grid Table Light" w:uiPriority="40"/>
+    <w:lsdException w:name="Grid Table 1 Light" w:uiPriority="46"/>
+    <w:lsdException w:name="Grid Table 2" w:uiPriority="47"/>
+    <w:lsdException w:name="Grid Table 3" w:uiPriority="48"/>
+    <w:lsdException w:name="Grid Table 4" w:uiPriority="49"/>
+    <w:lsdException w:name="Grid Table 5 Dark" w:uiPriority="50"/>
+    <w:lsdException w:name="Grid Table 6 Colorful" w:uiPriority="51"/>
+    <w:lsdException w:name="Grid Table 7 Colorful" w:uiPriority="52"/>
+    <w:lsdException w:name="Grid Table 1 Light Accent 1" w:uiPriority="46"/>
+    <w:lsdException w:name="Grid Table 2 Accent 1" w:uiPriority="47"/>
+    <w:lsdException w:name="Grid Table 3 Accent 1" w:uiPriority="48"/>
+    <w:lsdException w:name="Grid Table 4 Accent 1" w:uiPriority="49"/>
+    <w:lsdException w:name="Grid Table 5 Dark Accent 1" w:uiPriority="50"/>
+    <w:lsdException w:name="Grid Table 6 Colorful Accent 1" w:uiPriority="51"/>
+    <w:lsdException w:name="Grid Table 7 Colorful Accent 1" w:uiPriority="52"/>
+    <w:lsdException w:name="Grid Table 1 Light Accent 2" w:uiPriority="46"/>
+    <w:lsdException w:name="Grid Table 2 Accent 2" w:uiPriority="47"/>
+    <w:lsdException w:name="Grid Table 3 Accent 2" w:uiPriority="48"/>
+    <w:lsdException w:name="Grid Table 4 Accent 2" w:uiPriority="49"/>
+    <w:lsdException w:name="Grid Table 5 Dark Accent 2" w:uiPriority="50"/>
+    <w:lsdException w:name="Grid Table 6 Colorful Accent 2" w:uiPriority="51"/>
+    <w:lsdException w:name="Grid Table 7 Colorful Accent 2" w:uiPriority="52"/>
+    <w:lsdException w:name="Grid Table 1 Light Accent 3" w:uiPriority="46"/>
+    <w:lsdException w:name="Grid Table 2 Accent 3" w:uiPriority="47"/>
+    <w:lsdException w:name="Grid Table 3 Accent 3" w:uiPriority="48"/>
+    <w:lsdException w:name="Grid Table 4 Accent 3" w:uiPriority="49"/>
+    <w:lsdException w:name="Grid Table 5 Dark Accent 3" w:uiPriority="50"/>
+    <w:lsdException w:name="Grid Table 6 Colorful Accent 3" w:uiPriority="51"/>
+    <w:lsdException w:name="Grid Table 7 Colorful Accent 3" w:uiPriority="52"/>
+    <w:lsdException w:name="Grid Table 1 Light Accent 4" w:uiPriority="46"/>
+    <w:lsdException w:name="Grid Table 2 Accent 4" w:uiPriority="47"/>
+    <w:lsdException w:name="Grid Table 3 Accent 4" w:uiPriority="48"/>
+    <w:lsdException w:name="Grid Table 4 Accent 4" w:uiPriority="49"/>
+    <w:lsdException w:name="Grid Table 5 Dark Accent 4" w:uiPriority="50"/>
+    <w:lsdException w:name="Grid Table 6 Colorful Accent 4" w:uiPriority="51"/>
+    <w:lsdException w:name="Grid Table 7 Colorful Accent 4" w:uiPriority="52"/>
+    <w:lsdException w:name="Grid Table 1 Light Accent 5" w:uiPriority="46"/>
+    <w:lsdException w:name="Grid Table 2 Accent 5" w:uiPriority="47"/>
+    <w:lsdException w:name="Grid Table 3 Accent 5" w:uiPriority="48"/>
+    <w:lsdException w:name="Grid Table 4 Accent 5" w:uiPriority="49"/>
+    <w:lsdException w:name="Grid Table 5 Dark Accent 5" w:uiPriority="50"/>
+    <w:lsdException w:name="Grid Table 6 Colorful Accent 5" w:uiPriority="51"/>
+    <w:lsdException w:name="Grid Table 7 Colorful Accent 5" w:uiPriority="52"/>
+    <w:lsdException w:name="Grid Table 1 Light Accent 6" w:uiPriority="46"/>
+    <w:lsdException w:name="Grid Table 2 Accent 6" w:uiPriority="47"/>
+    <w:lsdException w:name="Grid Table 3 Accent 6" w:uiPriority="48"/>
+    <w:lsdException w:name="Grid Table 4 Accent 6" w:uiPriority="49"/>
+    <w:lsdException w:name="Grid Table 5 Dark Accent 6" w:uiPriority="50"/>
+    <w:lsdException w:name="Grid Table 6 Colorful Accent 6" w:uiPriority="51"/>
+    <w:lsdException w:name="Grid Table 7 Colorful Accent 6" w:uiPriority="52"/>
+    <w:lsdException w:name="List Table 1 Light" w:uiPriority="46"/>
+    <w:lsdException w:name="List Table 2" w:uiPriority="47"/>
+    <w:lsdException w:name="List Table 3" w:uiPriority="48"/>
+    <w:lsdException w:name="List Table 4" w:uiPriority="49"/>
+    <w:lsdException w:name="List Table 5 Dark" w:uiPriority="50"/>
+    <w:lsdException w:name="List Table 6 Colorful" w:uiPriority="51"/>
+    <w:lsdException w:name="List Table 7 Colorful" w:uiPriority="52"/>
+    <w:lsdException w:name="List Table 1 Light Accent 1" w:uiPriority="46"/>
+    <w:lsdException w:name="List Table 2 Accent 1" w:uiPriority="47"/>
+    <w:lsdException w:name="List Table 3 Accent 1" w:uiPriority="48"/>
+    <w:lsdException w:name="List Table 4 Accent 1" w:uiPriority="49"/>
+    <w:lsdException w:name="List Table 5 Dark Accent 1" w:uiPriority="50"/>
+    <w:lsdException w:name="List Table 6 Colorful Accent 1" w:uiPriority="51"/>
+    <w:lsdException w:name="List Table 7 Colorful Accent 1" w:uiPriority="52"/>
+    <w:lsdException w:name="List Table 1 Light Accent 2" w:uiPriority="46"/>
+    <w:lsdException w:name="List Table 2 Accent 2" w:uiPriority="47"/>
+    <w:lsdException w:name="List Table 3 Accent 2" w:uiPriority="48"/>
+    <w:lsdException w:name="List Table 4 Accent 2" w:uiPriority="49"/>
+    <w:lsdException w:name="List Table 5 Dark Accent 2" w:uiPriority="50"/>
+    <w:lsdException w:name="List Table 6 Colorful Accent 2" w:uiPriority="51"/>
+    <w:lsdException w:name="List Table 7 Colorful Accent 2" w:uiPriority="52"/>
+    <w:lsdException w:name="List Table 1 Light Accent 3" w:uiPriority="46"/>
+    <w:lsdException w:name="List Table 2 Accent 3" w:uiPriority="47"/>
+    <w:lsdException w:name="List Table 3 Accent 3" w:uiPriority="48"/>
+    <w:lsdException w:name="List Table 4 Accent 3" w:uiPriority="49"/>
+    <w:lsdException w:name="List Table 5 Dark Accent 3" w:uiPriority="50"/>
+    <w:lsdException w:name="List Table 6 Colorful Accent 3" w:uiPriority="51"/>
+    <w:lsdException w:name="List Table 7 Colorful Accent 3" w:uiPriority="52"/>
+    <w:lsdException w:name="List Table 1 Light Accent 4" w:uiPriority="46"/>
+    <w:lsdException w:name="List Table 2 Accent 4" w:uiPriority="47"/>
+    <w:lsdException w:name="List Table 3 Accent 4" w:uiPriority="48"/>
+    <w:lsdException w:name="List Table 4 Accent 4" w:uiPriority="49"/>
+    <w:lsdException w:name="List Table 5 Dark Accent 4" w:uiPriority="50"/>
+    <w:lsdException w:name="List Table 6 Colorful Accent 4" w:uiPriority="51"/>
+    <w:lsdException w:name="List Table 7 Colorful Accent 4" w:uiPriority="52"/>
+    <w:lsdException w:name="List Table 1 Light Accent 5" w:uiPriority="46"/>
+    <w:lsdException w:name="List Table 2 Accent 5" w:uiPriority="47"/>
+    <w:lsdException w:name="List Table 3 Accent 5" w:uiPriority="48"/>
+    <w:lsdException w:name="List Table 4 Accent 5" w:uiPriority="49"/>
+    <w:lsdException w:name="List Table 5 Dark Accent 5" w:uiPriority="50"/>
+    <w:lsdException w:name="List Table 6 Colorful Accent 5" w:uiPriority="51"/>
+    <w:lsdException w:name="List Table 7 Colorful Accent 5" w:uiPriority="52"/>
+    <w:lsdException w:name="List Table 1 Light Accent 6" w:uiPriority="46"/>
+    <w:lsdException w:name="List Table 2 Accent 6" w:uiPriority="47"/>
+    <w:lsdException w:name="List Table 3 Accent 6" w:uiPriority="48"/>
+    <w:lsdException w:name="List Table 4 Accent 6" w:uiPriority="49"/>
+    <w:lsdException w:name="List Table 5 Dark Accent 6" w:uiPriority="50"/>
+    <w:lsdException w:name="List Table 6 Colorful Accent 6" w:uiPriority="51"/>
+    <w:lsdException w:name="List Table 7 Colorful Accent 6" w:uiPriority="52"/>
   </w:latentStyles>
   <w:style w:type="paragraph" w:default="1" w:styleId="Normal">
     <w:name w:val="Normal"/>
@@ -17507,7 +18503,6 @@
     <w:uiPriority w:val="99"/>
     <w:semiHidden/>
     <w:unhideWhenUsed/>
-    <w:qFormat/>
     <w:tblPr>
       <w:tblInd w:w="0" w:type="dxa"/>
       <w:tblCellMar>
@@ -18617,7 +19612,7 @@
 </file>
 
 <file path=customXml/itemProps2.xml><?xml version="1.0" encoding="utf-8"?>
-<ds:datastoreItem xmlns:ds="http://schemas.openxmlformats.org/officeDocument/2006/customXml" ds:itemID="{83386020-3BB6-45FA-AD73-3983B4A3D17D}">
+<ds:datastoreItem xmlns:ds="http://schemas.openxmlformats.org/officeDocument/2006/customXml" ds:itemID="{8303680B-4400-4B38-A4F2-EBA1BCB058FB}">
   <ds:schemaRefs>
     <ds:schemaRef ds:uri="http://schemas.openxmlformats.org/officeDocument/2006/bibliography"/>
   </ds:schemaRefs>

</xml_diff>

<commit_message>
Se acomoda el tamaño de la ultima tabla
</commit_message>
<xml_diff>
--- a/repository/S.A.P.O/Proyecto/03_Riesgos/Plan de Riesgos.docx
+++ b/repository/S.A.P.O/Proyecto/03_Riesgos/Plan de Riesgos.docx
@@ -1,6 +1,6 @@
 
 <file path=word/document.xml><?xml version="1.0" encoding="utf-8"?>
-<w:document xmlns:wpc="http://schemas.microsoft.com/office/word/2010/wordprocessingCanvas" xmlns:mc="http://schemas.openxmlformats.org/markup-compatibility/2006" xmlns:o="urn:schemas-microsoft-com:office:office" xmlns:r="http://schemas.openxmlformats.org/officeDocument/2006/relationships" xmlns:m="http://schemas.openxmlformats.org/officeDocument/2006/math" xmlns:v="urn:schemas-microsoft-com:vml" xmlns:wp14="http://schemas.microsoft.com/office/word/2010/wordprocessingDrawing" xmlns:wp="http://schemas.openxmlformats.org/drawingml/2006/wordprocessingDrawing" xmlns:w10="urn:schemas-microsoft-com:office:word" xmlns:w="http://schemas.openxmlformats.org/wordprocessingml/2006/main" xmlns:w14="http://schemas.microsoft.com/office/word/2010/wordml" xmlns:w15="http://schemas.microsoft.com/office/word/2012/wordml" xmlns:wpg="http://schemas.microsoft.com/office/word/2010/wordprocessingGroup" xmlns:wpi="http://schemas.microsoft.com/office/word/2010/wordprocessingInk" xmlns:wne="http://schemas.microsoft.com/office/word/2006/wordml" xmlns:wps="http://schemas.microsoft.com/office/word/2010/wordprocessingShape" mc:Ignorable="w14 w15 wp14">
+<w:document xmlns:ve="http://schemas.openxmlformats.org/markup-compatibility/2006" xmlns:o="urn:schemas-microsoft-com:office:office" xmlns:r="http://schemas.openxmlformats.org/officeDocument/2006/relationships" xmlns:m="http://schemas.openxmlformats.org/officeDocument/2006/math" xmlns:v="urn:schemas-microsoft-com:vml" xmlns:wp="http://schemas.openxmlformats.org/drawingml/2006/wordprocessingDrawing" xmlns:w10="urn:schemas-microsoft-com:office:word" xmlns:w="http://schemas.openxmlformats.org/wordprocessingml/2006/main" xmlns:wne="http://schemas.microsoft.com/office/word/2006/wordml">
   <w:body>
     <w:sdt>
       <w:sdtPr>
@@ -93,7 +93,7 @@
               <w:sz w:val="48"/>
               <w:szCs w:val="48"/>
             </w:rPr>
-            <w:object w:dxaOrig="1440" w:dyaOrig="1440">
+            <w:pict>
               <v:shapetype id="_x0000_t75" coordsize="21600,21600" o:spt="75" o:preferrelative="t" path="m@4@5l@4@11@9@11@9@5xe" filled="f" stroked="f">
                 <v:stroke joinstyle="miter"/>
                 <v:formulas>
@@ -117,8 +117,8 @@
                 <v:imagedata r:id="rId9" o:title=""/>
                 <w10:wrap type="tight"/>
               </v:shape>
-              <o:OLEObject Type="Embed" ProgID="PBrush" ShapeID="_x0000_s1033" DrawAspect="Content" ObjectID="_1439739345" r:id="rId10"/>
-            </w:object>
+              <o:OLEObject Type="Embed" ProgID="PBrush" ShapeID="_x0000_s1033" DrawAspect="Content" ObjectID="_1439820114" r:id="rId10"/>
+            </w:pict>
           </w:r>
           <w:r>
             <w:rPr>
@@ -378,21 +378,12 @@
                           <w:szCs w:val="28"/>
                         </w:rPr>
                       </w:pPr>
-                      <w:proofErr w:type="spellStart"/>
                       <w:r>
                         <w:rPr>
                           <w:rFonts w:ascii="Arial" w:hAnsi="Arial" w:cs="Arial"/>
                           <w:szCs w:val="28"/>
                         </w:rPr>
-                        <w:t>Biancato</w:t>
-                      </w:r>
-                      <w:proofErr w:type="spellEnd"/>
-                      <w:r>
-                        <w:rPr>
-                          <w:rFonts w:ascii="Arial" w:hAnsi="Arial" w:cs="Arial"/>
-                          <w:szCs w:val="28"/>
-                        </w:rPr>
-                        <w:t>, Enzo</w:t>
+                        <w:t>Biancato, Enzo</w:t>
                       </w:r>
                       <w:r>
                         <w:rPr>
@@ -546,21 +537,12 @@
                           <w:szCs w:val="28"/>
                         </w:rPr>
                       </w:pPr>
-                      <w:proofErr w:type="spellStart"/>
                       <w:r>
                         <w:rPr>
                           <w:rFonts w:ascii="Arial" w:hAnsi="Arial" w:cs="Arial"/>
                           <w:szCs w:val="28"/>
                         </w:rPr>
-                        <w:t>Gastañaga</w:t>
-                      </w:r>
-                      <w:proofErr w:type="spellEnd"/>
-                      <w:r>
-                        <w:rPr>
-                          <w:rFonts w:ascii="Arial" w:hAnsi="Arial" w:cs="Arial"/>
-                          <w:szCs w:val="28"/>
-                        </w:rPr>
-                        <w:t>, Iris Nancy (Titular)</w:t>
+                        <w:t>Gastañaga, Iris Nancy (Titular)</w:t>
                       </w:r>
                     </w:p>
                     <w:p>
@@ -572,21 +554,12 @@
                           <w:szCs w:val="28"/>
                         </w:rPr>
                       </w:pPr>
-                      <w:proofErr w:type="spellStart"/>
                       <w:r>
                         <w:rPr>
                           <w:rFonts w:ascii="Arial" w:hAnsi="Arial" w:cs="Arial"/>
                           <w:szCs w:val="28"/>
                         </w:rPr>
-                        <w:t>Savi</w:t>
-                      </w:r>
-                      <w:proofErr w:type="spellEnd"/>
-                      <w:r>
-                        <w:rPr>
-                          <w:rFonts w:ascii="Arial" w:hAnsi="Arial" w:cs="Arial"/>
-                          <w:szCs w:val="28"/>
-                        </w:rPr>
-                        <w:t>, Cecilia Andrea (JTP)</w:t>
+                        <w:t>Savi, Cecilia Andrea (JTP)</w:t>
                       </w:r>
                     </w:p>
                     <w:p>
@@ -734,7 +707,7 @@
               <w:insideV w:val="single" w:sz="4" w:space="0" w:color="auto"/>
             </w:tblBorders>
             <w:shd w:val="clear" w:color="auto" w:fill="800000"/>
-            <w:tblLook w:val="01E0" w:firstRow="1" w:lastRow="1" w:firstColumn="1" w:lastColumn="1" w:noHBand="0" w:noVBand="0"/>
+            <w:tblLook w:val="01E0"/>
           </w:tblPr>
           <w:tblGrid>
             <w:gridCol w:w="1605"/>
@@ -1232,7 +1205,7 @@
               <w:r>
                 <w:fldChar w:fldCharType="separate"/>
               </w:r>
-              <w:hyperlink w:anchor="_Toc365392401" w:history="1">
+              <w:hyperlink w:anchor="_Toc366078278" w:history="1">
                 <w:r>
                   <w:rPr>
                     <w:rStyle w:val="Hipervnculo"/>
@@ -1259,7 +1232,7 @@
                     <w:noProof/>
                     <w:webHidden/>
                   </w:rPr>
-                  <w:instrText xml:space="preserve"> PAGEREF _Toc365392401 \h </w:instrText>
+                  <w:instrText xml:space="preserve"> PAGEREF _Toc366078278 \h </w:instrText>
                 </w:r>
                 <w:r>
                   <w:rPr>
@@ -1300,7 +1273,7 @@
                   <w:noProof/>
                 </w:rPr>
               </w:pPr>
-              <w:hyperlink w:anchor="_Toc365392402" w:history="1">
+              <w:hyperlink w:anchor="_Toc366078279" w:history="1">
                 <w:r>
                   <w:rPr>
                     <w:rStyle w:val="Hipervnculo"/>
@@ -1327,7 +1300,7 @@
                     <w:noProof/>
                     <w:webHidden/>
                   </w:rPr>
-                  <w:instrText xml:space="preserve"> PAGEREF _Toc365392402 \h </w:instrText>
+                  <w:instrText xml:space="preserve"> PAGEREF _Toc366078279 \h </w:instrText>
                 </w:r>
                 <w:r>
                   <w:rPr>
@@ -1368,7 +1341,7 @@
                   <w:noProof/>
                 </w:rPr>
               </w:pPr>
-              <w:hyperlink w:anchor="_Toc365392403" w:history="1">
+              <w:hyperlink w:anchor="_Toc366078280" w:history="1">
                 <w:r>
                   <w:rPr>
                     <w:rStyle w:val="Hipervnculo"/>
@@ -1395,7 +1368,7 @@
                     <w:noProof/>
                     <w:webHidden/>
                   </w:rPr>
-                  <w:instrText xml:space="preserve"> PAGEREF _Toc365392403 \h </w:instrText>
+                  <w:instrText xml:space="preserve"> PAGEREF _Toc366078280 \h </w:instrText>
                 </w:r>
                 <w:r>
                   <w:rPr>
@@ -1436,7 +1409,7 @@
                   <w:noProof/>
                 </w:rPr>
               </w:pPr>
-              <w:hyperlink w:anchor="_Toc365392404" w:history="1">
+              <w:hyperlink w:anchor="_Toc366078281" w:history="1">
                 <w:r>
                   <w:rPr>
                     <w:rStyle w:val="Hipervnculo"/>
@@ -1463,7 +1436,7 @@
                     <w:noProof/>
                     <w:webHidden/>
                   </w:rPr>
-                  <w:instrText xml:space="preserve"> PAGEREF _Toc365392404 \h </w:instrText>
+                  <w:instrText xml:space="preserve"> PAGEREF _Toc366078281 \h </w:instrText>
                 </w:r>
                 <w:r>
                   <w:rPr>
@@ -1504,7 +1477,7 @@
                   <w:noProof/>
                 </w:rPr>
               </w:pPr>
-              <w:hyperlink w:anchor="_Toc365392405" w:history="1">
+              <w:hyperlink w:anchor="_Toc366078282" w:history="1">
                 <w:r>
                   <w:rPr>
                     <w:rStyle w:val="Hipervnculo"/>
@@ -1531,7 +1504,7 @@
                     <w:noProof/>
                     <w:webHidden/>
                   </w:rPr>
-                  <w:instrText xml:space="preserve"> PAGEREF _Toc365392405 \h </w:instrText>
+                  <w:instrText xml:space="preserve"> PAGEREF _Toc366078282 \h </w:instrText>
                 </w:r>
                 <w:r>
                   <w:rPr>
@@ -1572,7 +1545,7 @@
                   <w:noProof/>
                 </w:rPr>
               </w:pPr>
-              <w:hyperlink w:anchor="_Toc365392406" w:history="1">
+              <w:hyperlink w:anchor="_Toc366078283" w:history="1">
                 <w:r>
                   <w:rPr>
                     <w:rStyle w:val="Hipervnculo"/>
@@ -1599,7 +1572,7 @@
                     <w:noProof/>
                     <w:webHidden/>
                   </w:rPr>
-                  <w:instrText xml:space="preserve"> PAGEREF _Toc365392406 \h </w:instrText>
+                  <w:instrText xml:space="preserve"> PAGEREF _Toc366078283 \h </w:instrText>
                 </w:r>
                 <w:r>
                   <w:rPr>
@@ -1640,7 +1613,7 @@
                   <w:noProof/>
                 </w:rPr>
               </w:pPr>
-              <w:hyperlink w:anchor="_Toc365392407" w:history="1">
+              <w:hyperlink w:anchor="_Toc366078284" w:history="1">
                 <w:r>
                   <w:rPr>
                     <w:rStyle w:val="Hipervnculo"/>
@@ -1667,7 +1640,7 @@
                     <w:noProof/>
                     <w:webHidden/>
                   </w:rPr>
-                  <w:instrText xml:space="preserve"> PAGEREF _Toc365392407 \h </w:instrText>
+                  <w:instrText xml:space="preserve"> PAGEREF _Toc366078284 \h </w:instrText>
                 </w:r>
                 <w:r>
                   <w:rPr>
@@ -1708,7 +1681,7 @@
                   <w:noProof/>
                 </w:rPr>
               </w:pPr>
-              <w:hyperlink w:anchor="_Toc365392408" w:history="1">
+              <w:hyperlink w:anchor="_Toc366078285" w:history="1">
                 <w:r>
                   <w:rPr>
                     <w:rStyle w:val="Hipervnculo"/>
@@ -1735,7 +1708,7 @@
                     <w:noProof/>
                     <w:webHidden/>
                   </w:rPr>
-                  <w:instrText xml:space="preserve"> PAGEREF _Toc365392408 \h </w:instrText>
+                  <w:instrText xml:space="preserve"> PAGEREF _Toc366078285 \h </w:instrText>
                 </w:r>
                 <w:r>
                   <w:rPr>
@@ -1819,7 +1792,7 @@
           <w:pPr>
             <w:pStyle w:val="Ttulo2"/>
           </w:pPr>
-          <w:bookmarkStart w:id="0" w:name="_Toc365392401"/>
+          <w:bookmarkStart w:id="0" w:name="_Toc366078278"/>
           <w:r>
             <w:lastRenderedPageBreak/>
             <w:t>Introducción</w:t>
@@ -1983,7 +1956,7 @@
               <w:szCs w:val="22"/>
             </w:rPr>
           </w:pPr>
-          <w:bookmarkStart w:id="1" w:name="_Toc365392402"/>
+          <w:bookmarkStart w:id="1" w:name="_Toc366078279"/>
           <w:r>
             <w:lastRenderedPageBreak/>
             <w:t>Listado de riesgos identificados</w:t>
@@ -2011,7 +1984,7 @@
               <w:left w:w="70" w:type="dxa"/>
               <w:right w:w="70" w:type="dxa"/>
             </w:tblCellMar>
-            <w:tblLook w:val="04A0" w:firstRow="1" w:lastRow="0" w:firstColumn="1" w:lastColumn="0" w:noHBand="0" w:noVBand="1"/>
+            <w:tblLook w:val="04A0"/>
           </w:tblPr>
           <w:tblGrid>
             <w:gridCol w:w="8978"/>
@@ -2869,21 +2842,7 @@
                   <w:rPr>
                     <w:rFonts w:ascii="Arial" w:eastAsia="Times New Roman" w:hAnsi="Arial" w:cs="Arial"/>
                   </w:rPr>
-                  <w:t xml:space="preserve">El </w:t>
-                </w:r>
-                <w:proofErr w:type="spellStart"/>
-                <w:r>
-                  <w:rPr>
-                    <w:rFonts w:ascii="Arial" w:eastAsia="Times New Roman" w:hAnsi="Arial" w:cs="Arial"/>
-                  </w:rPr>
-                  <w:t>prototipado</w:t>
-                </w:r>
-                <w:proofErr w:type="spellEnd"/>
-                <w:r>
-                  <w:rPr>
-                    <w:rFonts w:ascii="Arial" w:eastAsia="Times New Roman" w:hAnsi="Arial" w:cs="Arial"/>
-                  </w:rPr>
-                  <w:t xml:space="preserve"> de interfaz consume demasiado tiempo.</w:t>
+                  <w:t>El prototipado de interfaz consume demasiado tiempo.</w:t>
                 </w:r>
               </w:p>
             </w:tc>
@@ -2917,21 +2876,7 @@
                   <w:rPr>
                     <w:rFonts w:ascii="Arial" w:eastAsia="Times New Roman" w:hAnsi="Arial" w:cs="Arial"/>
                   </w:rPr>
-                  <w:t xml:space="preserve">Incorrecta identificación de CU para el </w:t>
-                </w:r>
-                <w:proofErr w:type="spellStart"/>
-                <w:r>
-                  <w:rPr>
-                    <w:rFonts w:ascii="Arial" w:eastAsia="Times New Roman" w:hAnsi="Arial" w:cs="Arial"/>
-                  </w:rPr>
-                  <w:t>prototipado</w:t>
-                </w:r>
-                <w:proofErr w:type="spellEnd"/>
-                <w:r>
-                  <w:rPr>
-                    <w:rFonts w:ascii="Arial" w:eastAsia="Times New Roman" w:hAnsi="Arial" w:cs="Arial"/>
-                  </w:rPr>
-                  <w:t xml:space="preserve"> de interfaces.</w:t>
+                  <w:t>Incorrecta identificación de CU para el prototipado de interfaces.</w:t>
                 </w:r>
               </w:p>
             </w:tc>
@@ -3875,7 +3820,7 @@
           <w:pPr>
             <w:pStyle w:val="Ttulo2"/>
           </w:pPr>
-          <w:bookmarkStart w:id="2" w:name="_Toc365392403"/>
+          <w:bookmarkStart w:id="2" w:name="_Toc366078280"/>
           <w:r>
             <w:lastRenderedPageBreak/>
             <w:t>Análisis de Riesgos</w:t>
@@ -3901,7 +3846,7 @@
           <w:pPr>
             <w:pStyle w:val="Ttulo3"/>
           </w:pPr>
-          <w:bookmarkStart w:id="3" w:name="_Toc365392404"/>
+          <w:bookmarkStart w:id="3" w:name="_Toc366078281"/>
           <w:r>
             <w:t>Probabilidad</w:t>
           </w:r>
@@ -3925,7 +3870,7 @@
             <w:tblStyle w:val="Cuadrculaclara-nfasis5"/>
             <w:tblW w:w="0" w:type="auto"/>
             <w:tblInd w:w="108" w:type="dxa"/>
-            <w:tblLook w:val="04A0" w:firstRow="1" w:lastRow="0" w:firstColumn="1" w:lastColumn="0" w:noHBand="0" w:noVBand="1"/>
+            <w:tblLook w:val="04A0"/>
           </w:tblPr>
           <w:tblGrid>
             <w:gridCol w:w="2244"/>
@@ -3933,11 +3878,11 @@
           </w:tblGrid>
           <w:tr>
             <w:trPr>
-              <w:cnfStyle w:val="100000000000" w:firstRow="1" w:lastRow="0" w:firstColumn="0" w:lastColumn="0" w:oddVBand="0" w:evenVBand="0" w:oddHBand="0" w:evenHBand="0" w:firstRowFirstColumn="0" w:firstRowLastColumn="0" w:lastRowFirstColumn="0" w:lastRowLastColumn="0"/>
+              <w:cnfStyle w:val="100000000000"/>
             </w:trPr>
             <w:tc>
               <w:tcPr>
-                <w:cnfStyle w:val="001000000000" w:firstRow="0" w:lastRow="0" w:firstColumn="1" w:lastColumn="0" w:oddVBand="0" w:evenVBand="0" w:oddHBand="0" w:evenHBand="0" w:firstRowFirstColumn="0" w:firstRowLastColumn="0" w:lastRowFirstColumn="0" w:lastRowLastColumn="0"/>
+                <w:cnfStyle w:val="001000000000"/>
                 <w:tcW w:w="2244" w:type="dxa"/>
               </w:tcPr>
               <w:p>
@@ -3952,7 +3897,7 @@
               </w:tcPr>
               <w:p>
                 <w:pPr>
-                  <w:cnfStyle w:val="100000000000" w:firstRow="1" w:lastRow="0" w:firstColumn="0" w:lastColumn="0" w:oddVBand="0" w:evenVBand="0" w:oddHBand="0" w:evenHBand="0" w:firstRowFirstColumn="0" w:firstRowLastColumn="0" w:lastRowFirstColumn="0" w:lastRowLastColumn="0"/>
+                  <w:cnfStyle w:val="100000000000"/>
                 </w:pPr>
                 <w:r>
                   <w:t>Valor</w:t>
@@ -3962,11 +3907,11 @@
           </w:tr>
           <w:tr>
             <w:trPr>
-              <w:cnfStyle w:val="000000100000" w:firstRow="0" w:lastRow="0" w:firstColumn="0" w:lastColumn="0" w:oddVBand="0" w:evenVBand="0" w:oddHBand="1" w:evenHBand="0" w:firstRowFirstColumn="0" w:firstRowLastColumn="0" w:lastRowFirstColumn="0" w:lastRowLastColumn="0"/>
+              <w:cnfStyle w:val="000000100000"/>
             </w:trPr>
             <w:tc>
               <w:tcPr>
-                <w:cnfStyle w:val="001000000000" w:firstRow="0" w:lastRow="0" w:firstColumn="1" w:lastColumn="0" w:oddVBand="0" w:evenVBand="0" w:oddHBand="0" w:evenHBand="0" w:firstRowFirstColumn="0" w:firstRowLastColumn="0" w:lastRowFirstColumn="0" w:lastRowLastColumn="0"/>
+                <w:cnfStyle w:val="001000000000"/>
                 <w:tcW w:w="2244" w:type="dxa"/>
               </w:tcPr>
               <w:p>
@@ -3981,7 +3926,7 @@
               </w:tcPr>
               <w:p>
                 <w:pPr>
-                  <w:cnfStyle w:val="000000100000" w:firstRow="0" w:lastRow="0" w:firstColumn="0" w:lastColumn="0" w:oddVBand="0" w:evenVBand="0" w:oddHBand="1" w:evenHBand="0" w:firstRowFirstColumn="0" w:firstRowLastColumn="0" w:lastRowFirstColumn="0" w:lastRowLastColumn="0"/>
+                  <w:cnfStyle w:val="000000100000"/>
                   <w:rPr>
                     <w:rFonts w:asciiTheme="majorHAnsi" w:eastAsiaTheme="majorEastAsia" w:hAnsiTheme="majorHAnsi" w:cstheme="majorBidi"/>
                   </w:rPr>
@@ -3997,11 +3942,11 @@
           </w:tr>
           <w:tr>
             <w:trPr>
-              <w:cnfStyle w:val="000000010000" w:firstRow="0" w:lastRow="0" w:firstColumn="0" w:lastColumn="0" w:oddVBand="0" w:evenVBand="0" w:oddHBand="0" w:evenHBand="1" w:firstRowFirstColumn="0" w:firstRowLastColumn="0" w:lastRowFirstColumn="0" w:lastRowLastColumn="0"/>
+              <w:cnfStyle w:val="000000010000"/>
             </w:trPr>
             <w:tc>
               <w:tcPr>
-                <w:cnfStyle w:val="001000000000" w:firstRow="0" w:lastRow="0" w:firstColumn="1" w:lastColumn="0" w:oddVBand="0" w:evenVBand="0" w:oddHBand="0" w:evenHBand="0" w:firstRowFirstColumn="0" w:firstRowLastColumn="0" w:lastRowFirstColumn="0" w:lastRowLastColumn="0"/>
+                <w:cnfStyle w:val="001000000000"/>
                 <w:tcW w:w="2244" w:type="dxa"/>
               </w:tcPr>
               <w:p>
@@ -4016,7 +3961,7 @@
               </w:tcPr>
               <w:p>
                 <w:pPr>
-                  <w:cnfStyle w:val="000000010000" w:firstRow="0" w:lastRow="0" w:firstColumn="0" w:lastColumn="0" w:oddVBand="0" w:evenVBand="0" w:oddHBand="0" w:evenHBand="1" w:firstRowFirstColumn="0" w:firstRowLastColumn="0" w:lastRowFirstColumn="0" w:lastRowLastColumn="0"/>
+                  <w:cnfStyle w:val="000000010000"/>
                   <w:rPr>
                     <w:rFonts w:asciiTheme="majorHAnsi" w:eastAsiaTheme="majorEastAsia" w:hAnsiTheme="majorHAnsi" w:cstheme="majorBidi"/>
                   </w:rPr>
@@ -4032,11 +3977,11 @@
           </w:tr>
           <w:tr>
             <w:trPr>
-              <w:cnfStyle w:val="000000100000" w:firstRow="0" w:lastRow="0" w:firstColumn="0" w:lastColumn="0" w:oddVBand="0" w:evenVBand="0" w:oddHBand="1" w:evenHBand="0" w:firstRowFirstColumn="0" w:firstRowLastColumn="0" w:lastRowFirstColumn="0" w:lastRowLastColumn="0"/>
+              <w:cnfStyle w:val="000000100000"/>
             </w:trPr>
             <w:tc>
               <w:tcPr>
-                <w:cnfStyle w:val="001000000000" w:firstRow="0" w:lastRow="0" w:firstColumn="1" w:lastColumn="0" w:oddVBand="0" w:evenVBand="0" w:oddHBand="0" w:evenHBand="0" w:firstRowFirstColumn="0" w:firstRowLastColumn="0" w:lastRowFirstColumn="0" w:lastRowLastColumn="0"/>
+                <w:cnfStyle w:val="001000000000"/>
                 <w:tcW w:w="2244" w:type="dxa"/>
               </w:tcPr>
               <w:p>
@@ -4051,7 +3996,7 @@
               </w:tcPr>
               <w:p>
                 <w:pPr>
-                  <w:cnfStyle w:val="000000100000" w:firstRow="0" w:lastRow="0" w:firstColumn="0" w:lastColumn="0" w:oddVBand="0" w:evenVBand="0" w:oddHBand="1" w:evenHBand="0" w:firstRowFirstColumn="0" w:firstRowLastColumn="0" w:lastRowFirstColumn="0" w:lastRowLastColumn="0"/>
+                  <w:cnfStyle w:val="000000100000"/>
                   <w:rPr>
                     <w:rFonts w:asciiTheme="majorHAnsi" w:eastAsiaTheme="majorEastAsia" w:hAnsiTheme="majorHAnsi" w:cstheme="majorBidi"/>
                   </w:rPr>
@@ -4067,11 +4012,11 @@
           </w:tr>
           <w:tr>
             <w:trPr>
-              <w:cnfStyle w:val="000000010000" w:firstRow="0" w:lastRow="0" w:firstColumn="0" w:lastColumn="0" w:oddVBand="0" w:evenVBand="0" w:oddHBand="0" w:evenHBand="1" w:firstRowFirstColumn="0" w:firstRowLastColumn="0" w:lastRowFirstColumn="0" w:lastRowLastColumn="0"/>
+              <w:cnfStyle w:val="000000010000"/>
             </w:trPr>
             <w:tc>
               <w:tcPr>
-                <w:cnfStyle w:val="001000000000" w:firstRow="0" w:lastRow="0" w:firstColumn="1" w:lastColumn="0" w:oddVBand="0" w:evenVBand="0" w:oddHBand="0" w:evenHBand="0" w:firstRowFirstColumn="0" w:firstRowLastColumn="0" w:lastRowFirstColumn="0" w:lastRowLastColumn="0"/>
+                <w:cnfStyle w:val="001000000000"/>
                 <w:tcW w:w="2244" w:type="dxa"/>
               </w:tcPr>
               <w:p>
@@ -4086,7 +4031,7 @@
               </w:tcPr>
               <w:p>
                 <w:pPr>
-                  <w:cnfStyle w:val="000000010000" w:firstRow="0" w:lastRow="0" w:firstColumn="0" w:lastColumn="0" w:oddVBand="0" w:evenVBand="0" w:oddHBand="0" w:evenHBand="1" w:firstRowFirstColumn="0" w:firstRowLastColumn="0" w:lastRowFirstColumn="0" w:lastRowLastColumn="0"/>
+                  <w:cnfStyle w:val="000000010000"/>
                   <w:rPr>
                     <w:rFonts w:asciiTheme="majorHAnsi" w:eastAsiaTheme="majorEastAsia" w:hAnsiTheme="majorHAnsi" w:cstheme="majorBidi"/>
                   </w:rPr>
@@ -4102,11 +4047,11 @@
           </w:tr>
           <w:tr>
             <w:trPr>
-              <w:cnfStyle w:val="000000100000" w:firstRow="0" w:lastRow="0" w:firstColumn="0" w:lastColumn="0" w:oddVBand="0" w:evenVBand="0" w:oddHBand="1" w:evenHBand="0" w:firstRowFirstColumn="0" w:firstRowLastColumn="0" w:lastRowFirstColumn="0" w:lastRowLastColumn="0"/>
+              <w:cnfStyle w:val="000000100000"/>
             </w:trPr>
             <w:tc>
               <w:tcPr>
-                <w:cnfStyle w:val="001000000000" w:firstRow="0" w:lastRow="0" w:firstColumn="1" w:lastColumn="0" w:oddVBand="0" w:evenVBand="0" w:oddHBand="0" w:evenHBand="0" w:firstRowFirstColumn="0" w:firstRowLastColumn="0" w:lastRowFirstColumn="0" w:lastRowLastColumn="0"/>
+                <w:cnfStyle w:val="001000000000"/>
                 <w:tcW w:w="2244" w:type="dxa"/>
               </w:tcPr>
               <w:p>
@@ -4121,7 +4066,7 @@
               </w:tcPr>
               <w:p>
                 <w:pPr>
-                  <w:cnfStyle w:val="000000100000" w:firstRow="0" w:lastRow="0" w:firstColumn="0" w:lastColumn="0" w:oddVBand="0" w:evenVBand="0" w:oddHBand="1" w:evenHBand="0" w:firstRowFirstColumn="0" w:firstRowLastColumn="0" w:lastRowFirstColumn="0" w:lastRowLastColumn="0"/>
+                  <w:cnfStyle w:val="000000100000"/>
                   <w:rPr>
                     <w:rFonts w:asciiTheme="majorHAnsi" w:eastAsiaTheme="majorEastAsia" w:hAnsiTheme="majorHAnsi" w:cstheme="majorBidi"/>
                   </w:rPr>
@@ -4137,11 +4082,11 @@
           </w:tr>
           <w:tr>
             <w:trPr>
-              <w:cnfStyle w:val="000000010000" w:firstRow="0" w:lastRow="0" w:firstColumn="0" w:lastColumn="0" w:oddVBand="0" w:evenVBand="0" w:oddHBand="0" w:evenHBand="1" w:firstRowFirstColumn="0" w:firstRowLastColumn="0" w:lastRowFirstColumn="0" w:lastRowLastColumn="0"/>
+              <w:cnfStyle w:val="000000010000"/>
             </w:trPr>
             <w:tc>
               <w:tcPr>
-                <w:cnfStyle w:val="001000000000" w:firstRow="0" w:lastRow="0" w:firstColumn="1" w:lastColumn="0" w:oddVBand="0" w:evenVBand="0" w:oddHBand="0" w:evenHBand="0" w:firstRowFirstColumn="0" w:firstRowLastColumn="0" w:lastRowFirstColumn="0" w:lastRowLastColumn="0"/>
+                <w:cnfStyle w:val="001000000000"/>
                 <w:tcW w:w="2244" w:type="dxa"/>
               </w:tcPr>
               <w:p>
@@ -4156,7 +4101,7 @@
               </w:tcPr>
               <w:p>
                 <w:pPr>
-                  <w:cnfStyle w:val="000000010000" w:firstRow="0" w:lastRow="0" w:firstColumn="0" w:lastColumn="0" w:oddVBand="0" w:evenVBand="0" w:oddHBand="0" w:evenHBand="1" w:firstRowFirstColumn="0" w:firstRowLastColumn="0" w:lastRowFirstColumn="0" w:lastRowLastColumn="0"/>
+                  <w:cnfStyle w:val="000000010000"/>
                   <w:rPr>
                     <w:rFonts w:asciiTheme="majorHAnsi" w:eastAsiaTheme="majorEastAsia" w:hAnsiTheme="majorHAnsi" w:cstheme="majorBidi"/>
                   </w:rPr>
@@ -4176,7 +4121,7 @@
           <w:pPr>
             <w:pStyle w:val="Ttulo3"/>
           </w:pPr>
-          <w:bookmarkStart w:id="4" w:name="_Toc365392405"/>
+          <w:bookmarkStart w:id="4" w:name="_Toc366078282"/>
           <w:r>
             <w:t>Impacto</w:t>
           </w:r>
@@ -4200,7 +4145,7 @@
             <w:tblStyle w:val="Cuadrculaclara-nfasis5"/>
             <w:tblW w:w="0" w:type="auto"/>
             <w:tblInd w:w="108" w:type="dxa"/>
-            <w:tblLook w:val="04A0" w:firstRow="1" w:lastRow="0" w:firstColumn="1" w:lastColumn="0" w:noHBand="0" w:noVBand="1"/>
+            <w:tblLook w:val="04A0"/>
           </w:tblPr>
           <w:tblGrid>
             <w:gridCol w:w="2245"/>
@@ -4208,11 +4153,11 @@
           </w:tblGrid>
           <w:tr>
             <w:trPr>
-              <w:cnfStyle w:val="100000000000" w:firstRow="1" w:lastRow="0" w:firstColumn="0" w:lastColumn="0" w:oddVBand="0" w:evenVBand="0" w:oddHBand="0" w:evenHBand="0" w:firstRowFirstColumn="0" w:firstRowLastColumn="0" w:lastRowFirstColumn="0" w:lastRowLastColumn="0"/>
+              <w:cnfStyle w:val="100000000000"/>
             </w:trPr>
             <w:tc>
               <w:tcPr>
-                <w:cnfStyle w:val="001000000000" w:firstRow="0" w:lastRow="0" w:firstColumn="1" w:lastColumn="0" w:oddVBand="0" w:evenVBand="0" w:oddHBand="0" w:evenHBand="0" w:firstRowFirstColumn="0" w:firstRowLastColumn="0" w:lastRowFirstColumn="0" w:lastRowLastColumn="0"/>
+                <w:cnfStyle w:val="001000000000"/>
                 <w:tcW w:w="2245" w:type="dxa"/>
               </w:tcPr>
               <w:p>
@@ -4232,7 +4177,7 @@
               </w:tcPr>
               <w:p>
                 <w:pPr>
-                  <w:cnfStyle w:val="100000000000" w:firstRow="1" w:lastRow="0" w:firstColumn="0" w:lastColumn="0" w:oddVBand="0" w:evenVBand="0" w:oddHBand="0" w:evenHBand="0" w:firstRowFirstColumn="0" w:firstRowLastColumn="0" w:lastRowFirstColumn="0" w:lastRowLastColumn="0"/>
+                  <w:cnfStyle w:val="100000000000"/>
                 </w:pPr>
                 <w:r>
                   <w:t>Valor</w:t>
@@ -4242,11 +4187,11 @@
           </w:tr>
           <w:tr>
             <w:trPr>
-              <w:cnfStyle w:val="000000100000" w:firstRow="0" w:lastRow="0" w:firstColumn="0" w:lastColumn="0" w:oddVBand="0" w:evenVBand="0" w:oddHBand="1" w:evenHBand="0" w:firstRowFirstColumn="0" w:firstRowLastColumn="0" w:lastRowFirstColumn="0" w:lastRowLastColumn="0"/>
+              <w:cnfStyle w:val="000000100000"/>
             </w:trPr>
             <w:tc>
               <w:tcPr>
-                <w:cnfStyle w:val="001000000000" w:firstRow="0" w:lastRow="0" w:firstColumn="1" w:lastColumn="0" w:oddVBand="0" w:evenVBand="0" w:oddHBand="0" w:evenHBand="0" w:firstRowFirstColumn="0" w:firstRowLastColumn="0" w:lastRowFirstColumn="0" w:lastRowLastColumn="0"/>
+                <w:cnfStyle w:val="001000000000"/>
                 <w:tcW w:w="2245" w:type="dxa"/>
               </w:tcPr>
               <w:p>
@@ -4262,7 +4207,7 @@
               <w:p>
                 <w:pPr>
                   <w:jc w:val="center"/>
-                  <w:cnfStyle w:val="000000100000" w:firstRow="0" w:lastRow="0" w:firstColumn="0" w:lastColumn="0" w:oddVBand="0" w:evenVBand="0" w:oddHBand="1" w:evenHBand="0" w:firstRowFirstColumn="0" w:firstRowLastColumn="0" w:lastRowFirstColumn="0" w:lastRowLastColumn="0"/>
+                  <w:cnfStyle w:val="000000100000"/>
                 </w:pPr>
                 <w:r>
                   <w:t>10</w:t>
@@ -4272,11 +4217,11 @@
           </w:tr>
           <w:tr>
             <w:trPr>
-              <w:cnfStyle w:val="000000010000" w:firstRow="0" w:lastRow="0" w:firstColumn="0" w:lastColumn="0" w:oddVBand="0" w:evenVBand="0" w:oddHBand="0" w:evenHBand="1" w:firstRowFirstColumn="0" w:firstRowLastColumn="0" w:lastRowFirstColumn="0" w:lastRowLastColumn="0"/>
+              <w:cnfStyle w:val="000000010000"/>
             </w:trPr>
             <w:tc>
               <w:tcPr>
-                <w:cnfStyle w:val="001000000000" w:firstRow="0" w:lastRow="0" w:firstColumn="1" w:lastColumn="0" w:oddVBand="0" w:evenVBand="0" w:oddHBand="0" w:evenHBand="0" w:firstRowFirstColumn="0" w:firstRowLastColumn="0" w:lastRowFirstColumn="0" w:lastRowLastColumn="0"/>
+                <w:cnfStyle w:val="001000000000"/>
                 <w:tcW w:w="2245" w:type="dxa"/>
               </w:tcPr>
               <w:p>
@@ -4292,7 +4237,7 @@
               <w:p>
                 <w:pPr>
                   <w:jc w:val="center"/>
-                  <w:cnfStyle w:val="000000010000" w:firstRow="0" w:lastRow="0" w:firstColumn="0" w:lastColumn="0" w:oddVBand="0" w:evenVBand="0" w:oddHBand="0" w:evenHBand="1" w:firstRowFirstColumn="0" w:firstRowLastColumn="0" w:lastRowFirstColumn="0" w:lastRowLastColumn="0"/>
+                  <w:cnfStyle w:val="000000010000"/>
                 </w:pPr>
                 <w:r>
                   <w:t>8</w:t>
@@ -4302,11 +4247,11 @@
           </w:tr>
           <w:tr>
             <w:trPr>
-              <w:cnfStyle w:val="000000100000" w:firstRow="0" w:lastRow="0" w:firstColumn="0" w:lastColumn="0" w:oddVBand="0" w:evenVBand="0" w:oddHBand="1" w:evenHBand="0" w:firstRowFirstColumn="0" w:firstRowLastColumn="0" w:lastRowFirstColumn="0" w:lastRowLastColumn="0"/>
+              <w:cnfStyle w:val="000000100000"/>
             </w:trPr>
             <w:tc>
               <w:tcPr>
-                <w:cnfStyle w:val="001000000000" w:firstRow="0" w:lastRow="0" w:firstColumn="1" w:lastColumn="0" w:oddVBand="0" w:evenVBand="0" w:oddHBand="0" w:evenHBand="0" w:firstRowFirstColumn="0" w:firstRowLastColumn="0" w:lastRowFirstColumn="0" w:lastRowLastColumn="0"/>
+                <w:cnfStyle w:val="001000000000"/>
                 <w:tcW w:w="2245" w:type="dxa"/>
               </w:tcPr>
               <w:p>
@@ -4322,7 +4267,7 @@
               <w:p>
                 <w:pPr>
                   <w:jc w:val="center"/>
-                  <w:cnfStyle w:val="000000100000" w:firstRow="0" w:lastRow="0" w:firstColumn="0" w:lastColumn="0" w:oddVBand="0" w:evenVBand="0" w:oddHBand="1" w:evenHBand="0" w:firstRowFirstColumn="0" w:firstRowLastColumn="0" w:lastRowFirstColumn="0" w:lastRowLastColumn="0"/>
+                  <w:cnfStyle w:val="000000100000"/>
                 </w:pPr>
                 <w:r>
                   <w:t>6</w:t>
@@ -4332,11 +4277,11 @@
           </w:tr>
           <w:tr>
             <w:trPr>
-              <w:cnfStyle w:val="000000010000" w:firstRow="0" w:lastRow="0" w:firstColumn="0" w:lastColumn="0" w:oddVBand="0" w:evenVBand="0" w:oddHBand="0" w:evenHBand="1" w:firstRowFirstColumn="0" w:firstRowLastColumn="0" w:lastRowFirstColumn="0" w:lastRowLastColumn="0"/>
+              <w:cnfStyle w:val="000000010000"/>
             </w:trPr>
             <w:tc>
               <w:tcPr>
-                <w:cnfStyle w:val="001000000000" w:firstRow="0" w:lastRow="0" w:firstColumn="1" w:lastColumn="0" w:oddVBand="0" w:evenVBand="0" w:oddHBand="0" w:evenHBand="0" w:firstRowFirstColumn="0" w:firstRowLastColumn="0" w:lastRowFirstColumn="0" w:lastRowLastColumn="0"/>
+                <w:cnfStyle w:val="001000000000"/>
                 <w:tcW w:w="2245" w:type="dxa"/>
               </w:tcPr>
               <w:p>
@@ -4352,7 +4297,7 @@
               <w:p>
                 <w:pPr>
                   <w:jc w:val="center"/>
-                  <w:cnfStyle w:val="000000010000" w:firstRow="0" w:lastRow="0" w:firstColumn="0" w:lastColumn="0" w:oddVBand="0" w:evenVBand="0" w:oddHBand="0" w:evenHBand="1" w:firstRowFirstColumn="0" w:firstRowLastColumn="0" w:lastRowFirstColumn="0" w:lastRowLastColumn="0"/>
+                  <w:cnfStyle w:val="000000010000"/>
                 </w:pPr>
                 <w:r>
                   <w:t>4</w:t>
@@ -4362,11 +4307,11 @@
           </w:tr>
           <w:tr>
             <w:trPr>
-              <w:cnfStyle w:val="000000100000" w:firstRow="0" w:lastRow="0" w:firstColumn="0" w:lastColumn="0" w:oddVBand="0" w:evenVBand="0" w:oddHBand="1" w:evenHBand="0" w:firstRowFirstColumn="0" w:firstRowLastColumn="0" w:lastRowFirstColumn="0" w:lastRowLastColumn="0"/>
+              <w:cnfStyle w:val="000000100000"/>
             </w:trPr>
             <w:tc>
               <w:tcPr>
-                <w:cnfStyle w:val="001000000000" w:firstRow="0" w:lastRow="0" w:firstColumn="1" w:lastColumn="0" w:oddVBand="0" w:evenVBand="0" w:oddHBand="0" w:evenHBand="0" w:firstRowFirstColumn="0" w:firstRowLastColumn="0" w:lastRowFirstColumn="0" w:lastRowLastColumn="0"/>
+                <w:cnfStyle w:val="001000000000"/>
                 <w:tcW w:w="2245" w:type="dxa"/>
               </w:tcPr>
               <w:p>
@@ -4382,7 +4327,7 @@
               <w:p>
                 <w:pPr>
                   <w:jc w:val="center"/>
-                  <w:cnfStyle w:val="000000100000" w:firstRow="0" w:lastRow="0" w:firstColumn="0" w:lastColumn="0" w:oddVBand="0" w:evenVBand="0" w:oddHBand="1" w:evenHBand="0" w:firstRowFirstColumn="0" w:firstRowLastColumn="0" w:lastRowFirstColumn="0" w:lastRowLastColumn="0"/>
+                  <w:cnfStyle w:val="000000100000"/>
                 </w:pPr>
                 <w:r>
                   <w:t>2</w:t>
@@ -4392,11 +4337,11 @@
           </w:tr>
           <w:tr>
             <w:trPr>
-              <w:cnfStyle w:val="000000010000" w:firstRow="0" w:lastRow="0" w:firstColumn="0" w:lastColumn="0" w:oddVBand="0" w:evenVBand="0" w:oddHBand="0" w:evenHBand="1" w:firstRowFirstColumn="0" w:firstRowLastColumn="0" w:lastRowFirstColumn="0" w:lastRowLastColumn="0"/>
+              <w:cnfStyle w:val="000000010000"/>
             </w:trPr>
             <w:tc>
               <w:tcPr>
-                <w:cnfStyle w:val="001000000000" w:firstRow="0" w:lastRow="0" w:firstColumn="1" w:lastColumn="0" w:oddVBand="0" w:evenVBand="0" w:oddHBand="0" w:evenHBand="0" w:firstRowFirstColumn="0" w:firstRowLastColumn="0" w:lastRowFirstColumn="0" w:lastRowLastColumn="0"/>
+                <w:cnfStyle w:val="001000000000"/>
                 <w:tcW w:w="2245" w:type="dxa"/>
               </w:tcPr>
               <w:p>
@@ -4412,7 +4357,7 @@
               <w:p>
                 <w:pPr>
                   <w:jc w:val="center"/>
-                  <w:cnfStyle w:val="000000010000" w:firstRow="0" w:lastRow="0" w:firstColumn="0" w:lastColumn="0" w:oddVBand="0" w:evenVBand="0" w:oddHBand="0" w:evenHBand="1" w:firstRowFirstColumn="0" w:firstRowLastColumn="0" w:lastRowFirstColumn="0" w:lastRowLastColumn="0"/>
+                  <w:cnfStyle w:val="000000010000"/>
                 </w:pPr>
                 <w:r>
                   <w:t>0</w:t>
@@ -4426,7 +4371,7 @@
           <w:pPr>
             <w:pStyle w:val="Ttulo3"/>
           </w:pPr>
-          <w:bookmarkStart w:id="5" w:name="_Toc365392406"/>
+          <w:bookmarkStart w:id="5" w:name="_Toc366078283"/>
           <w:r>
             <w:t>Matriz de Impacto/Probabilidad</w:t>
           </w:r>
@@ -4455,7 +4400,7 @@
               <w:left w:w="70" w:type="dxa"/>
               <w:right w:w="70" w:type="dxa"/>
             </w:tblCellMar>
-            <w:tblLook w:val="04A0" w:firstRow="1" w:lastRow="0" w:firstColumn="1" w:lastColumn="0" w:noHBand="0" w:noVBand="1"/>
+            <w:tblLook w:val="04A0"/>
           </w:tblPr>
           <w:tblGrid>
             <w:gridCol w:w="2151"/>
@@ -5860,7 +5805,7 @@
           <w:pPr>
             <w:pStyle w:val="Ttulo3"/>
           </w:pPr>
-          <w:bookmarkStart w:id="6" w:name="_Toc365392407"/>
+          <w:bookmarkStart w:id="6" w:name="_Toc366078284"/>
           <w:r>
             <w:lastRenderedPageBreak/>
             <w:t>Listado priorizado de Riesgos</w:t>
@@ -5891,31 +5836,7 @@
             <w:rPr>
               <w:rFonts w:ascii="Arial" w:hAnsi="Arial" w:cs="Arial"/>
             </w:rPr>
-            <w:t xml:space="preserve"> o regla 80</w:t>
-          </w:r>
-          <w:r>
-            <w:rPr>
-              <w:rFonts w:ascii="Arial" w:hAnsi="Arial" w:cs="Arial"/>
-            </w:rPr>
-            <w:t xml:space="preserve"> </w:t>
-          </w:r>
-          <w:r>
-            <w:rPr>
-              <w:rFonts w:ascii="Arial" w:hAnsi="Arial" w:cs="Arial"/>
-            </w:rPr>
-            <w:t>-</w:t>
-          </w:r>
-          <w:r>
-            <w:rPr>
-              <w:rFonts w:ascii="Arial" w:hAnsi="Arial" w:cs="Arial"/>
-            </w:rPr>
-            <w:t xml:space="preserve"> </w:t>
-          </w:r>
-          <w:r>
-            <w:rPr>
-              <w:rFonts w:ascii="Arial" w:hAnsi="Arial" w:cs="Arial"/>
-            </w:rPr>
-            <w:t>20 haremo</w:t>
+            <w:t xml:space="preserve"> o regla 80-20 haremo</w:t>
           </w:r>
           <w:r>
             <w:rPr>
@@ -5966,7 +5887,7 @@
               <w:left w:w="70" w:type="dxa"/>
               <w:right w:w="70" w:type="dxa"/>
             </w:tblCellMar>
-            <w:tblLook w:val="04A0" w:firstRow="1" w:lastRow="0" w:firstColumn="1" w:lastColumn="0" w:noHBand="0" w:noVBand="1"/>
+            <w:tblLook w:val="04A0"/>
           </w:tblPr>
           <w:tblGrid>
             <w:gridCol w:w="567"/>
@@ -12188,23 +12109,7 @@
                     <w:rFonts w:ascii="Calibri" w:eastAsia="Times New Roman" w:hAnsi="Calibri" w:cs="Calibri"/>
                     <w:color w:val="000000"/>
                   </w:rPr>
-                  <w:t xml:space="preserve">Incorrecta identificación de CU para el </w:t>
-                </w:r>
-                <w:proofErr w:type="spellStart"/>
-                <w:r>
-                  <w:rPr>
-                    <w:rFonts w:ascii="Calibri" w:eastAsia="Times New Roman" w:hAnsi="Calibri" w:cs="Calibri"/>
-                    <w:color w:val="000000"/>
-                  </w:rPr>
-                  <w:t>prototipado</w:t>
-                </w:r>
-                <w:proofErr w:type="spellEnd"/>
-                <w:r>
-                  <w:rPr>
-                    <w:rFonts w:ascii="Calibri" w:eastAsia="Times New Roman" w:hAnsi="Calibri" w:cs="Calibri"/>
-                    <w:color w:val="000000"/>
-                  </w:rPr>
-                  <w:t xml:space="preserve"> de interfaces.</w:t>
+                  <w:t>Incorrecta identificación de CU para el prototipado de interfaces.</w:t>
                 </w:r>
               </w:p>
             </w:tc>
@@ -13338,23 +13243,7 @@
                     <w:rFonts w:ascii="Calibri" w:eastAsia="Times New Roman" w:hAnsi="Calibri" w:cs="Calibri"/>
                     <w:color w:val="000000"/>
                   </w:rPr>
-                  <w:t xml:space="preserve">El </w:t>
-                </w:r>
-                <w:proofErr w:type="spellStart"/>
-                <w:r>
-                  <w:rPr>
-                    <w:rFonts w:ascii="Calibri" w:eastAsia="Times New Roman" w:hAnsi="Calibri" w:cs="Calibri"/>
-                    <w:color w:val="000000"/>
-                  </w:rPr>
-                  <w:t>prototipado</w:t>
-                </w:r>
-                <w:proofErr w:type="spellEnd"/>
-                <w:r>
-                  <w:rPr>
-                    <w:rFonts w:ascii="Calibri" w:eastAsia="Times New Roman" w:hAnsi="Calibri" w:cs="Calibri"/>
-                    <w:color w:val="000000"/>
-                  </w:rPr>
-                  <w:t xml:space="preserve"> de interfaz consume demasiado tiempo.</w:t>
+                  <w:t>El prototipado de interfaz consume demasiado tiempo.</w:t>
                 </w:r>
               </w:p>
             </w:tc>
@@ -14758,15 +14647,12 @@
             <w:ind w:firstLine="708"/>
             <w:jc w:val="both"/>
           </w:pPr>
-          <w:r>
-            <w:t xml:space="preserve"> </w:t>
-          </w:r>
         </w:p>
         <w:p>
           <w:pPr>
             <w:pStyle w:val="Ttulo2"/>
           </w:pPr>
-          <w:bookmarkStart w:id="7" w:name="_Toc365392408"/>
+          <w:bookmarkStart w:id="7" w:name="_Toc366078285"/>
           <w:r>
             <w:t>Estrategi</w:t>
           </w:r>
@@ -14793,21 +14679,7 @@
             <w:rPr>
               <w:rFonts w:ascii="Arial" w:hAnsi="Arial" w:cs="Arial"/>
             </w:rPr>
-            <w:t xml:space="preserve">n </w:t>
-          </w:r>
-          <w:proofErr w:type="spellStart"/>
-          <w:r>
-            <w:rPr>
-              <w:rFonts w:ascii="Arial" w:hAnsi="Arial" w:cs="Arial"/>
-            </w:rPr>
-            <w:t>cuales</w:t>
-          </w:r>
-          <w:proofErr w:type="spellEnd"/>
-          <w:r>
-            <w:rPr>
-              <w:rFonts w:ascii="Arial" w:hAnsi="Arial" w:cs="Arial"/>
-            </w:rPr>
-            <w:t xml:space="preserve"> serán las estrategias de mitigaci</w:t>
+            <w:t>n cuales serán las estrategias de mitigaci</w:t>
           </w:r>
           <w:r>
             <w:rPr>
@@ -14845,12 +14717,6 @@
             </w:rPr>
             <w:t>ico de todos los riesgos listados.</w:t>
           </w:r>
-          <w:r>
-            <w:rPr>
-              <w:rFonts w:ascii="Arial" w:hAnsi="Arial" w:cs="Arial"/>
-            </w:rPr>
-            <w:t xml:space="preserve"> </w:t>
-          </w:r>
         </w:p>
         <w:p>
           <w:pPr>
@@ -14870,28 +14736,27 @@
         <w:tbl>
           <w:tblPr>
             <w:tblStyle w:val="Tablaconcuadrcula"/>
-            <w:tblpPr w:leftFromText="141" w:rightFromText="141" w:vertAnchor="text" w:tblpY="1"/>
-            <w:tblW w:w="5696" w:type="pct"/>
+            <w:tblpPr w:leftFromText="141" w:rightFromText="141" w:vertAnchor="text" w:tblpX="-318" w:tblpY="1"/>
+            <w:tblW w:w="5461" w:type="pct"/>
             <w:tblLayout w:type="fixed"/>
-            <w:tblLook w:val="04A0" w:firstRow="1" w:lastRow="0" w:firstColumn="1" w:lastColumn="0" w:noHBand="0" w:noVBand="1"/>
+            <w:tblLook w:val="04A0"/>
           </w:tblPr>
           <w:tblGrid>
-            <w:gridCol w:w="504"/>
+            <w:gridCol w:w="507"/>
             <w:gridCol w:w="1784"/>
             <w:gridCol w:w="2717"/>
-            <w:gridCol w:w="2475"/>
-            <w:gridCol w:w="2834"/>
+            <w:gridCol w:w="2474"/>
+            <w:gridCol w:w="2407"/>
           </w:tblGrid>
           <w:tr>
             <w:trPr>
-              <w:gridAfter w:val="1"/>
-              <w:wAfter w:w="1374" w:type="pct"/>
               <w:trHeight w:val="300"/>
             </w:trPr>
             <w:tc>
               <w:tcPr>
-                <w:tcW w:w="244" w:type="pct"/>
+                <w:tcW w:w="256" w:type="pct"/>
                 <w:vMerge w:val="restart"/>
+                <w:shd w:val="clear" w:color="auto" w:fill="D9D9D9" w:themeFill="background1" w:themeFillShade="D9"/>
               </w:tcPr>
               <w:p>
                 <w:pPr>
@@ -14912,8 +14777,9 @@
             </w:tc>
             <w:tc>
               <w:tcPr>
-                <w:tcW w:w="865" w:type="pct"/>
+                <w:tcW w:w="902" w:type="pct"/>
                 <w:vMerge w:val="restart"/>
+                <w:shd w:val="clear" w:color="auto" w:fill="D9D9D9" w:themeFill="background1" w:themeFillShade="D9"/>
                 <w:noWrap/>
                 <w:hideMark/>
               </w:tcPr>
@@ -14936,63 +14802,31 @@
             </w:tc>
             <w:tc>
               <w:tcPr>
-                <w:tcW w:w="1317" w:type="pct"/>
+                <w:tcW w:w="1374" w:type="pct"/>
                 <w:vMerge w:val="restart"/>
-              </w:tcPr>
-              <w:p>
-                <w:pPr>
-                  <w:rPr>
-                    <w:rFonts w:ascii="Calibri" w:eastAsia="Times New Roman" w:hAnsi="Calibri" w:cs="Calibri"/>
-                    <w:color w:val="000000"/>
-                  </w:rPr>
-                </w:pPr>
-                <w:r>
-                  <w:rPr>
-                    <w:rFonts w:ascii="Calibri" w:eastAsia="Times New Roman" w:hAnsi="Calibri" w:cs="Calibri"/>
-                    <w:color w:val="000000"/>
-                  </w:rPr>
-                  <w:t xml:space="preserve">Descripción de las </w:t>
-                </w:r>
-                <w:r>
-                  <w:rPr>
-                    <w:rFonts w:ascii="Calibri" w:eastAsia="Times New Roman" w:hAnsi="Calibri" w:cs="Calibri"/>
-                    <w:color w:val="000000"/>
-                  </w:rPr>
-                  <w:t>Causa</w:t>
-                </w:r>
-                <w:r>
-                  <w:rPr>
-                    <w:rFonts w:ascii="Calibri" w:eastAsia="Times New Roman" w:hAnsi="Calibri" w:cs="Calibri"/>
-                    <w:color w:val="000000"/>
-                  </w:rPr>
-                  <w:t>s,</w:t>
-                </w:r>
-                <w:r>
-                  <w:rPr>
-                    <w:rFonts w:ascii="Calibri" w:eastAsia="Times New Roman" w:hAnsi="Calibri" w:cs="Calibri"/>
-                    <w:color w:val="000000"/>
-                  </w:rPr>
-                  <w:t xml:space="preserve"> </w:t>
-                </w:r>
-                <w:r>
-                  <w:rPr>
-                    <w:rFonts w:ascii="Calibri" w:eastAsia="Times New Roman" w:hAnsi="Calibri" w:cs="Calibri"/>
-                    <w:color w:val="000000"/>
-                  </w:rPr>
-                  <w:t>consecuencias y efectos</w:t>
-                </w:r>
-                <w:r>
-                  <w:rPr>
-                    <w:rFonts w:ascii="Calibri" w:eastAsia="Times New Roman" w:hAnsi="Calibri" w:cs="Calibri"/>
-                    <w:color w:val="000000"/>
-                  </w:rPr>
-                  <w:t xml:space="preserve"> efecto</w:t>
-                </w:r>
-              </w:p>
-            </w:tc>
-            <w:tc>
-              <w:tcPr>
-                <w:tcW w:w="1200" w:type="pct"/>
+                <w:shd w:val="clear" w:color="auto" w:fill="D9D9D9" w:themeFill="background1" w:themeFillShade="D9"/>
+              </w:tcPr>
+              <w:p>
+                <w:pPr>
+                  <w:rPr>
+                    <w:rFonts w:ascii="Calibri" w:eastAsia="Times New Roman" w:hAnsi="Calibri" w:cs="Calibri"/>
+                    <w:color w:val="000000"/>
+                  </w:rPr>
+                </w:pPr>
+                <w:r>
+                  <w:rPr>
+                    <w:rFonts w:ascii="Calibri" w:eastAsia="Times New Roman" w:hAnsi="Calibri" w:cs="Calibri"/>
+                    <w:color w:val="000000"/>
+                  </w:rPr>
+                  <w:t>Descripción de las Causas,consecuencias y efectos efecto</w:t>
+                </w:r>
+              </w:p>
+            </w:tc>
+            <w:tc>
+              <w:tcPr>
+                <w:tcW w:w="2469" w:type="pct"/>
+                <w:gridSpan w:val="2"/>
+                <w:shd w:val="clear" w:color="auto" w:fill="D9D9D9" w:themeFill="background1" w:themeFillShade="D9"/>
                 <w:noWrap/>
                 <w:hideMark/>
               </w:tcPr>
@@ -15029,53 +14863,57 @@
             </w:trPr>
             <w:tc>
               <w:tcPr>
-                <w:tcW w:w="244" w:type="pct"/>
+                <w:tcW w:w="256" w:type="pct"/>
                 <w:vMerge/>
-              </w:tcPr>
-              <w:p>
-                <w:pPr>
-                  <w:jc w:val="center"/>
-                  <w:rPr>
-                    <w:rFonts w:ascii="Calibri" w:eastAsia="Times New Roman" w:hAnsi="Calibri" w:cs="Calibri"/>
-                    <w:color w:val="000000"/>
-                  </w:rPr>
-                </w:pPr>
-              </w:p>
-            </w:tc>
-            <w:tc>
-              <w:tcPr>
-                <w:tcW w:w="865" w:type="pct"/>
+                <w:shd w:val="clear" w:color="auto" w:fill="D9D9D9" w:themeFill="background1" w:themeFillShade="D9"/>
+              </w:tcPr>
+              <w:p>
+                <w:pPr>
+                  <w:jc w:val="center"/>
+                  <w:rPr>
+                    <w:rFonts w:ascii="Calibri" w:eastAsia="Times New Roman" w:hAnsi="Calibri" w:cs="Calibri"/>
+                    <w:color w:val="000000"/>
+                  </w:rPr>
+                </w:pPr>
+              </w:p>
+            </w:tc>
+            <w:tc>
+              <w:tcPr>
+                <w:tcW w:w="902" w:type="pct"/>
                 <w:vMerge/>
-                <w:noWrap/>
-                <w:hideMark/>
-              </w:tcPr>
-              <w:p>
-                <w:pPr>
-                  <w:rPr>
-                    <w:rFonts w:ascii="Calibri" w:eastAsia="Times New Roman" w:hAnsi="Calibri" w:cs="Calibri"/>
-                    <w:color w:val="000000"/>
-                  </w:rPr>
-                </w:pPr>
-              </w:p>
-            </w:tc>
-            <w:tc>
-              <w:tcPr>
-                <w:tcW w:w="1317" w:type="pct"/>
+                <w:shd w:val="clear" w:color="auto" w:fill="D9D9D9" w:themeFill="background1" w:themeFillShade="D9"/>
+                <w:noWrap/>
+                <w:hideMark/>
+              </w:tcPr>
+              <w:p>
+                <w:pPr>
+                  <w:rPr>
+                    <w:rFonts w:ascii="Calibri" w:eastAsia="Times New Roman" w:hAnsi="Calibri" w:cs="Calibri"/>
+                    <w:color w:val="000000"/>
+                  </w:rPr>
+                </w:pPr>
+              </w:p>
+            </w:tc>
+            <w:tc>
+              <w:tcPr>
+                <w:tcW w:w="1374" w:type="pct"/>
                 <w:vMerge/>
-              </w:tcPr>
-              <w:p>
-                <w:pPr>
-                  <w:jc w:val="center"/>
-                  <w:rPr>
-                    <w:rFonts w:ascii="Calibri" w:eastAsia="Times New Roman" w:hAnsi="Calibri" w:cs="Calibri"/>
-                    <w:color w:val="000000"/>
-                  </w:rPr>
-                </w:pPr>
-              </w:p>
-            </w:tc>
-            <w:tc>
-              <w:tcPr>
-                <w:tcW w:w="1200" w:type="pct"/>
+                <w:shd w:val="clear" w:color="auto" w:fill="D9D9D9" w:themeFill="background1" w:themeFillShade="D9"/>
+              </w:tcPr>
+              <w:p>
+                <w:pPr>
+                  <w:jc w:val="center"/>
+                  <w:rPr>
+                    <w:rFonts w:ascii="Calibri" w:eastAsia="Times New Roman" w:hAnsi="Calibri" w:cs="Calibri"/>
+                    <w:color w:val="000000"/>
+                  </w:rPr>
+                </w:pPr>
+              </w:p>
+            </w:tc>
+            <w:tc>
+              <w:tcPr>
+                <w:tcW w:w="1251" w:type="pct"/>
+                <w:shd w:val="clear" w:color="auto" w:fill="D9D9D9" w:themeFill="background1" w:themeFillShade="D9"/>
                 <w:noWrap/>
                 <w:hideMark/>
               </w:tcPr>
@@ -15098,9 +14936,8 @@
             </w:tc>
             <w:tc>
               <w:tcPr>
-                <w:tcW w:w="1374" w:type="pct"/>
-                <w:noWrap/>
-                <w:hideMark/>
+                <w:tcW w:w="1218" w:type="pct"/>
+                <w:shd w:val="clear" w:color="auto" w:fill="D9D9D9" w:themeFill="background1" w:themeFillShade="D9"/>
               </w:tcPr>
               <w:p>
                 <w:pPr>
@@ -15126,7 +14963,7 @@
             </w:trPr>
             <w:tc>
               <w:tcPr>
-                <w:tcW w:w="244" w:type="pct"/>
+                <w:tcW w:w="256" w:type="pct"/>
               </w:tcPr>
               <w:p>
                 <w:pPr>
@@ -15149,7 +14986,7 @@
             </w:tc>
             <w:tc>
               <w:tcPr>
-                <w:tcW w:w="865" w:type="pct"/>
+                <w:tcW w:w="902" w:type="pct"/>
                 <w:hideMark/>
               </w:tcPr>
               <w:p>
@@ -15172,7 +15009,7 @@
             </w:tc>
             <w:tc>
               <w:tcPr>
-                <w:tcW w:w="1317" w:type="pct"/>
+                <w:tcW w:w="1374" w:type="pct"/>
               </w:tcPr>
               <w:p>
                 <w:pPr>
@@ -15190,17 +15027,25 @@
                     <w:sz w:val="20"/>
                     <w:szCs w:val="20"/>
                   </w:rPr>
-                  <w:t xml:space="preserve">Si no se identifican correctamente las actividades de cada proceso de negocio, entonces el proceso de </w:t>
-                </w:r>
-                <w:r>
+                  <w:t>Si no se identifican correctamente las actividades de cada proceso de negocio, entonces el proceso de definirá de manera errónea. Esto ocasionará que el grupo desarrolle incorrectamente la funcionalidad de cada proceso.</w:t>
+                </w:r>
+              </w:p>
+            </w:tc>
+            <w:tc>
+              <w:tcPr>
+                <w:tcW w:w="1251" w:type="pct"/>
+                <w:noWrap/>
+                <w:hideMark/>
+              </w:tcPr>
+              <w:p>
+                <w:pPr>
                   <w:rPr>
                     <w:rFonts w:ascii="Calibri" w:eastAsia="Times New Roman" w:hAnsi="Calibri" w:cs="Calibri"/>
                     <w:color w:val="000000"/>
                     <w:sz w:val="20"/>
                     <w:szCs w:val="20"/>
                   </w:rPr>
-                  <w:t>definirá</w:t>
-                </w:r>
+                </w:pPr>
                 <w:r>
                   <w:rPr>
                     <w:rFonts w:ascii="Calibri" w:eastAsia="Times New Roman" w:hAnsi="Calibri" w:cs="Calibri"/>
@@ -15208,17 +15053,23 @@
                     <w:sz w:val="20"/>
                     <w:szCs w:val="20"/>
                   </w:rPr>
-                  <w:t xml:space="preserve"> de manera </w:t>
-                </w:r>
-                <w:r>
+                  <w:t>Hacer un buen relevamiento de datos e información en la unidad académica, ya sea con alumno o personal docente, anotando y registrando cada una de las actividades que forman parte los procesos de negocio.</w:t>
+                </w:r>
+              </w:p>
+            </w:tc>
+            <w:tc>
+              <w:tcPr>
+                <w:tcW w:w="1218" w:type="pct"/>
+              </w:tcPr>
+              <w:p>
+                <w:pPr>
                   <w:rPr>
                     <w:rFonts w:ascii="Calibri" w:eastAsia="Times New Roman" w:hAnsi="Calibri" w:cs="Calibri"/>
                     <w:color w:val="000000"/>
                     <w:sz w:val="20"/>
                     <w:szCs w:val="20"/>
                   </w:rPr>
-                  <w:t>errónea</w:t>
-                </w:r>
+                </w:pPr>
                 <w:r>
                   <w:rPr>
                     <w:rFonts w:ascii="Calibri" w:eastAsia="Times New Roman" w:hAnsi="Calibri" w:cs="Calibri"/>
@@ -15226,95 +15077,7 @@
                     <w:sz w:val="20"/>
                     <w:szCs w:val="20"/>
                   </w:rPr>
-                  <w:t xml:space="preserve">. Esto </w:t>
-                </w:r>
-                <w:r>
-                  <w:rPr>
-                    <w:rFonts w:ascii="Calibri" w:eastAsia="Times New Roman" w:hAnsi="Calibri" w:cs="Calibri"/>
-                    <w:color w:val="000000"/>
-                    <w:sz w:val="20"/>
-                    <w:szCs w:val="20"/>
-                  </w:rPr>
-                  <w:t>ocasionará</w:t>
-                </w:r>
-                <w:r>
-                  <w:rPr>
-                    <w:rFonts w:ascii="Calibri" w:eastAsia="Times New Roman" w:hAnsi="Calibri" w:cs="Calibri"/>
-                    <w:color w:val="000000"/>
-                    <w:sz w:val="20"/>
-                    <w:szCs w:val="20"/>
-                  </w:rPr>
-                  <w:t xml:space="preserve"> que el grupo desarrolle incorrectamente la funcionalidad de cada proceso.</w:t>
-                </w:r>
-              </w:p>
-            </w:tc>
-            <w:tc>
-              <w:tcPr>
-                <w:tcW w:w="1200" w:type="pct"/>
-                <w:noWrap/>
-                <w:hideMark/>
-              </w:tcPr>
-              <w:p>
-                <w:pPr>
-                  <w:rPr>
-                    <w:rFonts w:ascii="Calibri" w:eastAsia="Times New Roman" w:hAnsi="Calibri" w:cs="Calibri"/>
-                    <w:color w:val="000000"/>
-                    <w:sz w:val="20"/>
-                    <w:szCs w:val="20"/>
-                  </w:rPr>
-                </w:pPr>
-                <w:r>
-                  <w:rPr>
-                    <w:rFonts w:ascii="Calibri" w:eastAsia="Times New Roman" w:hAnsi="Calibri" w:cs="Calibri"/>
-                    <w:color w:val="000000"/>
-                    <w:sz w:val="20"/>
-                    <w:szCs w:val="20"/>
-                  </w:rPr>
-                  <w:t>Hacer un buen relevamiento de datos e información en la unidad académica, ya sea con alumno o personal docente, anotando y registrando cada una de las actividades que forman parte los procesos de negocio.</w:t>
-                </w:r>
-              </w:p>
-            </w:tc>
-            <w:tc>
-              <w:tcPr>
-                <w:tcW w:w="1374" w:type="pct"/>
-                <w:noWrap/>
-                <w:hideMark/>
-              </w:tcPr>
-              <w:p>
-                <w:pPr>
-                  <w:rPr>
-                    <w:rFonts w:ascii="Calibri" w:eastAsia="Times New Roman" w:hAnsi="Calibri" w:cs="Calibri"/>
-                    <w:color w:val="000000"/>
-                    <w:sz w:val="20"/>
-                    <w:szCs w:val="20"/>
-                  </w:rPr>
-                </w:pPr>
-                <w:r>
-                  <w:rPr>
-                    <w:rFonts w:ascii="Calibri" w:eastAsia="Times New Roman" w:hAnsi="Calibri" w:cs="Calibri"/>
-                    <w:color w:val="000000"/>
-                    <w:sz w:val="20"/>
-                    <w:szCs w:val="20"/>
-                  </w:rPr>
-                  <w:t>Realizar una validación con el</w:t>
-                </w:r>
-                <w:r>
-                  <w:rPr>
-                    <w:rFonts w:ascii="Calibri" w:eastAsia="Times New Roman" w:hAnsi="Calibri" w:cs="Calibri"/>
-                    <w:color w:val="000000"/>
-                    <w:sz w:val="20"/>
-                    <w:szCs w:val="20"/>
-                  </w:rPr>
-                  <w:t xml:space="preserve"> cliente para corregir cada una</w:t>
-                </w:r>
-                <w:r>
-                  <w:rPr>
-                    <w:rFonts w:ascii="Calibri" w:eastAsia="Times New Roman" w:hAnsi="Calibri" w:cs="Calibri"/>
-                    <w:color w:val="000000"/>
-                    <w:sz w:val="20"/>
-                    <w:szCs w:val="20"/>
-                  </w:rPr>
-                  <w:t xml:space="preserve"> de las actividades que no fueron identificadas correctamente en un primer momento.</w:t>
+                  <w:t>Realizar una validación con el cliente para corregir cada una de las actividades que no fueron identificadas correctamente en un primer momento.</w:t>
                 </w:r>
               </w:p>
             </w:tc>
@@ -15325,7 +15088,7 @@
             </w:trPr>
             <w:tc>
               <w:tcPr>
-                <w:tcW w:w="244" w:type="pct"/>
+                <w:tcW w:w="256" w:type="pct"/>
               </w:tcPr>
               <w:p>
                 <w:pPr>
@@ -15348,7 +15111,7 @@
             </w:tc>
             <w:tc>
               <w:tcPr>
-                <w:tcW w:w="865" w:type="pct"/>
+                <w:tcW w:w="902" w:type="pct"/>
                 <w:hideMark/>
               </w:tcPr>
               <w:p>
@@ -15371,7 +15134,7 @@
             </w:tc>
             <w:tc>
               <w:tcPr>
-                <w:tcW w:w="1317" w:type="pct"/>
+                <w:tcW w:w="1374" w:type="pct"/>
               </w:tcPr>
               <w:p>
                 <w:pPr>
@@ -15389,26 +15152,36 @@
                     <w:sz w:val="20"/>
                     <w:szCs w:val="20"/>
                   </w:rPr>
-                  <w:t xml:space="preserve">Si el cliente no tiene </w:t>
-                </w:r>
-                <w:r>
+                  <w:t>Si el cliente no tiene predisposición para llevar a cabo la validación de los procesos de negocio, entonces puede suceder que los mismos estén incorrectamente planteados, por lo que la implementación de los mismos no le será de utilidad al cliente.</w:t>
+                </w:r>
+              </w:p>
+              <w:p>
+                <w:pPr>
+                  <w:ind w:firstLine="708"/>
                   <w:rPr>
                     <w:rFonts w:ascii="Calibri" w:eastAsia="Times New Roman" w:hAnsi="Calibri" w:cs="Calibri"/>
                     <w:color w:val="000000"/>
                     <w:sz w:val="20"/>
                     <w:szCs w:val="20"/>
                   </w:rPr>
-                  <w:t>predisposición</w:t>
-                </w:r>
-                <w:r>
+                </w:pPr>
+              </w:p>
+            </w:tc>
+            <w:tc>
+              <w:tcPr>
+                <w:tcW w:w="1251" w:type="pct"/>
+                <w:noWrap/>
+                <w:hideMark/>
+              </w:tcPr>
+              <w:p>
+                <w:pPr>
                   <w:rPr>
                     <w:rFonts w:ascii="Calibri" w:eastAsia="Times New Roman" w:hAnsi="Calibri" w:cs="Calibri"/>
                     <w:color w:val="000000"/>
                     <w:sz w:val="20"/>
                     <w:szCs w:val="20"/>
                   </w:rPr>
-                  <w:t xml:space="preserve"> para llevar a cabo la </w:t>
-                </w:r>
+                </w:pPr>
                 <w:r>
                   <w:rPr>
                     <w:rFonts w:ascii="Calibri" w:eastAsia="Times New Roman" w:hAnsi="Calibri" w:cs="Calibri"/>
@@ -15416,115 +15189,13 @@
                     <w:sz w:val="20"/>
                     <w:szCs w:val="20"/>
                   </w:rPr>
-                  <w:t>validación</w:t>
-                </w:r>
-                <w:r>
-                  <w:rPr>
-                    <w:rFonts w:ascii="Calibri" w:eastAsia="Times New Roman" w:hAnsi="Calibri" w:cs="Calibri"/>
-                    <w:color w:val="000000"/>
-                    <w:sz w:val="20"/>
-                    <w:szCs w:val="20"/>
-                  </w:rPr>
-                  <w:t xml:space="preserve"> de los procesos de negocio, entonces puede suceder que los mismos </w:t>
-                </w:r>
-                <w:r>
-                  <w:rPr>
-                    <w:rFonts w:ascii="Calibri" w:eastAsia="Times New Roman" w:hAnsi="Calibri" w:cs="Calibri"/>
-                    <w:color w:val="000000"/>
-                    <w:sz w:val="20"/>
-                    <w:szCs w:val="20"/>
-                  </w:rPr>
-                  <w:t>estén</w:t>
-                </w:r>
-                <w:r>
-                  <w:rPr>
-                    <w:rFonts w:ascii="Calibri" w:eastAsia="Times New Roman" w:hAnsi="Calibri" w:cs="Calibri"/>
-                    <w:color w:val="000000"/>
-                    <w:sz w:val="20"/>
-                    <w:szCs w:val="20"/>
-                  </w:rPr>
-                  <w:t xml:space="preserve"> incorrectamente planteados, por lo que la </w:t>
-                </w:r>
-                <w:r>
-                  <w:rPr>
-                    <w:rFonts w:ascii="Calibri" w:eastAsia="Times New Roman" w:hAnsi="Calibri" w:cs="Calibri"/>
-                    <w:color w:val="000000"/>
-                    <w:sz w:val="20"/>
-                    <w:szCs w:val="20"/>
-                  </w:rPr>
-                  <w:t>implementación</w:t>
-                </w:r>
-                <w:r>
-                  <w:rPr>
-                    <w:rFonts w:ascii="Calibri" w:eastAsia="Times New Roman" w:hAnsi="Calibri" w:cs="Calibri"/>
-                    <w:color w:val="000000"/>
-                    <w:sz w:val="20"/>
-                    <w:szCs w:val="20"/>
-                  </w:rPr>
-                  <w:t xml:space="preserve"> de los mismos no le </w:t>
-                </w:r>
-                <w:r>
-                  <w:rPr>
-                    <w:rFonts w:ascii="Calibri" w:eastAsia="Times New Roman" w:hAnsi="Calibri" w:cs="Calibri"/>
-                    <w:color w:val="000000"/>
-                    <w:sz w:val="20"/>
-                    <w:szCs w:val="20"/>
-                  </w:rPr>
-                  <w:t>será</w:t>
-                </w:r>
-                <w:r>
-                  <w:rPr>
-                    <w:rFonts w:ascii="Calibri" w:eastAsia="Times New Roman" w:hAnsi="Calibri" w:cs="Calibri"/>
-                    <w:color w:val="000000"/>
-                    <w:sz w:val="20"/>
-                    <w:szCs w:val="20"/>
-                  </w:rPr>
-                  <w:t xml:space="preserve"> de utilidad al cliente.</w:t>
-                </w:r>
-              </w:p>
-              <w:p>
-                <w:pPr>
-                  <w:ind w:firstLine="708"/>
-                  <w:rPr>
-                    <w:rFonts w:ascii="Calibri" w:eastAsia="Times New Roman" w:hAnsi="Calibri" w:cs="Calibri"/>
-                    <w:color w:val="000000"/>
-                    <w:sz w:val="20"/>
-                    <w:szCs w:val="20"/>
-                  </w:rPr>
-                </w:pPr>
-              </w:p>
-            </w:tc>
-            <w:tc>
-              <w:tcPr>
-                <w:tcW w:w="1200" w:type="pct"/>
-                <w:noWrap/>
-                <w:hideMark/>
-              </w:tcPr>
-              <w:p>
-                <w:pPr>
-                  <w:rPr>
-                    <w:rFonts w:ascii="Calibri" w:eastAsia="Times New Roman" w:hAnsi="Calibri" w:cs="Calibri"/>
-                    <w:color w:val="000000"/>
-                    <w:sz w:val="20"/>
-                    <w:szCs w:val="20"/>
-                  </w:rPr>
-                </w:pPr>
-                <w:r>
-                  <w:rPr>
-                    <w:rFonts w:ascii="Calibri" w:eastAsia="Times New Roman" w:hAnsi="Calibri" w:cs="Calibri"/>
-                    <w:color w:val="000000"/>
-                    <w:sz w:val="20"/>
-                    <w:szCs w:val="20"/>
-                  </w:rPr>
                   <w:t>Hablar con el cliente y explicarle bien la importancia de la validación de los procesos del negocio para un buen desarrollo de nuestro producto.</w:t>
                 </w:r>
               </w:p>
             </w:tc>
             <w:tc>
               <w:tcPr>
-                <w:tcW w:w="1374" w:type="pct"/>
-                <w:noWrap/>
-                <w:hideMark/>
+                <w:tcW w:w="1218" w:type="pct"/>
               </w:tcPr>
               <w:p>
                 <w:pPr>
@@ -15553,7 +15224,7 @@
             </w:trPr>
             <w:tc>
               <w:tcPr>
-                <w:tcW w:w="244" w:type="pct"/>
+                <w:tcW w:w="256" w:type="pct"/>
               </w:tcPr>
               <w:p>
                 <w:pPr>
@@ -15576,7 +15247,7 @@
             </w:tc>
             <w:tc>
               <w:tcPr>
-                <w:tcW w:w="865" w:type="pct"/>
+                <w:tcW w:w="902" w:type="pct"/>
                 <w:noWrap/>
                 <w:hideMark/>
               </w:tcPr>
@@ -15628,7 +15299,7 @@
             </w:tc>
             <w:tc>
               <w:tcPr>
-                <w:tcW w:w="1317" w:type="pct"/>
+                <w:tcW w:w="1374" w:type="pct"/>
               </w:tcPr>
               <w:p>
                 <w:pPr>
@@ -15647,7 +15318,7 @@
                     <w:szCs w:val="20"/>
                   </w:rPr>
                   <w:lastRenderedPageBreak/>
-                  <w:t xml:space="preserve">Si no se contemplan los riesgos que pueden implicar problemas para el proyecto, entonces no se toman las debidas precauciones y recaudos para la </w:t>
+                  <w:t xml:space="preserve">Si no se contemplan los riesgos que pueden implicar problemas para el proyecto, entonces no se toman las debidas precauciones y recaudos para la gestión del mismo, con lo que el proyecto </w:t>
                 </w:r>
                 <w:r>
                   <w:rPr>
@@ -15656,27 +15327,37 @@
                     <w:sz w:val="20"/>
                     <w:szCs w:val="20"/>
                   </w:rPr>
-                  <w:t>gestión</w:t>
-                </w:r>
-                <w:r>
+                  <w:lastRenderedPageBreak/>
+                  <w:t>podría fracasar.</w:t>
+                </w:r>
+              </w:p>
+              <w:p>
+                <w:pPr>
+                  <w:jc w:val="center"/>
                   <w:rPr>
                     <w:rFonts w:ascii="Calibri" w:eastAsia="Times New Roman" w:hAnsi="Calibri" w:cs="Calibri"/>
                     <w:color w:val="000000"/>
                     <w:sz w:val="20"/>
                     <w:szCs w:val="20"/>
                   </w:rPr>
-                  <w:t xml:space="preserve"> del mismo, con lo que el proyecto </w:t>
-                </w:r>
-                <w:r>
+                </w:pPr>
+              </w:p>
+            </w:tc>
+            <w:tc>
+              <w:tcPr>
+                <w:tcW w:w="1251" w:type="pct"/>
+                <w:noWrap/>
+                <w:hideMark/>
+              </w:tcPr>
+              <w:p>
+                <w:pPr>
                   <w:rPr>
                     <w:rFonts w:ascii="Calibri" w:eastAsia="Times New Roman" w:hAnsi="Calibri" w:cs="Calibri"/>
                     <w:color w:val="000000"/>
                     <w:sz w:val="20"/>
                     <w:szCs w:val="20"/>
                   </w:rPr>
-                  <w:lastRenderedPageBreak/>
-                  <w:t>podría</w:t>
-                </w:r>
+                </w:pPr>
                 <w:r>
                   <w:rPr>
                     <w:rFonts w:ascii="Calibri" w:eastAsia="Times New Roman" w:hAnsi="Calibri" w:cs="Calibri"/>
@@ -15684,53 +15365,16 @@
                     <w:sz w:val="20"/>
                     <w:szCs w:val="20"/>
                   </w:rPr>
-                  <w:t xml:space="preserve"> fracasar.</w:t>
-                </w:r>
-              </w:p>
-              <w:p>
-                <w:pPr>
-                  <w:jc w:val="center"/>
+                  <w:lastRenderedPageBreak/>
+                  <w:t xml:space="preserve">Realizar charlas entre todos los integrantes del grupo de proyecto en las cuales cada uno de los integrantes expone los riesgos que le parece afectaría el objetivo del proyecto. En caso de </w:t>
+                </w:r>
+                <w:r>
                   <w:rPr>
                     <w:rFonts w:ascii="Calibri" w:eastAsia="Times New Roman" w:hAnsi="Calibri" w:cs="Calibri"/>
                     <w:color w:val="000000"/>
                     <w:sz w:val="20"/>
                     <w:szCs w:val="20"/>
                   </w:rPr>
-                </w:pPr>
-              </w:p>
-            </w:tc>
-            <w:tc>
-              <w:tcPr>
-                <w:tcW w:w="1200" w:type="pct"/>
-                <w:noWrap/>
-                <w:hideMark/>
-              </w:tcPr>
-              <w:p>
-                <w:pPr>
-                  <w:rPr>
-                    <w:rFonts w:ascii="Calibri" w:eastAsia="Times New Roman" w:hAnsi="Calibri" w:cs="Calibri"/>
-                    <w:color w:val="000000"/>
-                    <w:sz w:val="20"/>
-                    <w:szCs w:val="20"/>
-                  </w:rPr>
-                </w:pPr>
-                <w:r>
-                  <w:rPr>
-                    <w:rFonts w:ascii="Calibri" w:eastAsia="Times New Roman" w:hAnsi="Calibri" w:cs="Calibri"/>
-                    <w:color w:val="000000"/>
-                    <w:sz w:val="20"/>
-                    <w:szCs w:val="20"/>
-                  </w:rPr>
-                  <w:lastRenderedPageBreak/>
-                  <w:t xml:space="preserve">Realizar charlas entre todos los integrantes del grupo de proyecto en las cuales cada uno de los integrantes expone los riesgos que le parece afectaría el objetivo del proyecto. En caso de </w:t>
-                </w:r>
-                <w:r>
-                  <w:rPr>
-                    <w:rFonts w:ascii="Calibri" w:eastAsia="Times New Roman" w:hAnsi="Calibri" w:cs="Calibri"/>
-                    <w:color w:val="000000"/>
-                    <w:sz w:val="20"/>
-                    <w:szCs w:val="20"/>
-                  </w:rPr>
                   <w:lastRenderedPageBreak/>
                   <w:t>que un integrante detecte algún otro riesgo, será compartido con el grupo mediante un archivo en común en el repositorio del proyecto.</w:t>
                 </w:r>
@@ -15738,9 +15382,7 @@
             </w:tc>
             <w:tc>
               <w:tcPr>
-                <w:tcW w:w="1374" w:type="pct"/>
-                <w:noWrap/>
-                <w:hideMark/>
+                <w:tcW w:w="1218" w:type="pct"/>
               </w:tcPr>
               <w:p>
                 <w:pPr>
@@ -15770,7 +15412,7 @@
             </w:trPr>
             <w:tc>
               <w:tcPr>
-                <w:tcW w:w="244" w:type="pct"/>
+                <w:tcW w:w="256" w:type="pct"/>
               </w:tcPr>
               <w:p>
                 <w:pPr>
@@ -15794,7 +15436,7 @@
             </w:tc>
             <w:tc>
               <w:tcPr>
-                <w:tcW w:w="865" w:type="pct"/>
+                <w:tcW w:w="902" w:type="pct"/>
                 <w:hideMark/>
               </w:tcPr>
               <w:p>
@@ -15817,7 +15459,7 @@
             </w:tc>
             <w:tc>
               <w:tcPr>
-                <w:tcW w:w="1317" w:type="pct"/>
+                <w:tcW w:w="1374" w:type="pct"/>
               </w:tcPr>
               <w:p>
                 <w:pPr>
@@ -15835,26 +15477,34 @@
                     <w:sz w:val="20"/>
                     <w:szCs w:val="20"/>
                   </w:rPr>
-                  <w:t xml:space="preserve">Si se adoptan </w:t>
-                </w:r>
-                <w:r>
+                  <w:t>Si se adoptan hipótesis como verdaderas, se simplifican o complejizan ciertos aspectos por la falta de información o datos incorrectos, entonces se plantearan incorrectamente las funcionalidades del sistema, razón por la cual, el sistema tendrá un enfoque incorrecto y al cliente no le servirá.</w:t>
+                </w:r>
+              </w:p>
+              <w:p>
+                <w:pPr>
                   <w:rPr>
                     <w:rFonts w:ascii="Calibri" w:eastAsia="Times New Roman" w:hAnsi="Calibri" w:cs="Calibri"/>
                     <w:color w:val="000000"/>
                     <w:sz w:val="20"/>
                     <w:szCs w:val="20"/>
                   </w:rPr>
-                  <w:t>hipótesis</w:t>
-                </w:r>
-                <w:r>
-                  <w:rPr>
-                    <w:rFonts w:ascii="Calibri" w:eastAsia="Times New Roman" w:hAnsi="Calibri" w:cs="Calibri"/>
-                    <w:color w:val="000000"/>
+                </w:pPr>
+              </w:p>
+            </w:tc>
+            <w:tc>
+              <w:tcPr>
+                <w:tcW w:w="1251" w:type="pct"/>
+                <w:noWrap/>
+                <w:hideMark/>
+              </w:tcPr>
+              <w:p>
+                <w:pPr>
+                  <w:rPr>
+                    <w:rFonts w:ascii="Calibri" w:eastAsia="Times New Roman" w:hAnsi="Calibri" w:cs="Calibri"/>
                     <w:sz w:val="20"/>
                     <w:szCs w:val="20"/>
                   </w:rPr>
-                  <w:t xml:space="preserve"> como verdaderas, se simplifican o complejizan ciertos aspectos por la falta de </w:t>
-                </w:r>
+                </w:pPr>
                 <w:r>
                   <w:rPr>
                     <w:rFonts w:ascii="Calibri" w:eastAsia="Times New Roman" w:hAnsi="Calibri" w:cs="Calibri"/>
@@ -15862,139 +15512,21 @@
                     <w:sz w:val="20"/>
                     <w:szCs w:val="20"/>
                   </w:rPr>
-                  <w:t>información</w:t>
-                </w:r>
-                <w:r>
-                  <w:rPr>
-                    <w:rFonts w:ascii="Calibri" w:eastAsia="Times New Roman" w:hAnsi="Calibri" w:cs="Calibri"/>
-                    <w:color w:val="000000"/>
+                  <w:t xml:space="preserve">Realizar una retroalimentación con los </w:t>
+                </w:r>
+                <w:r>
+                  <w:rPr>
+                    <w:rFonts w:ascii="Calibri" w:eastAsia="Times New Roman" w:hAnsi="Calibri" w:cs="Calibri"/>
                     <w:sz w:val="20"/>
                     <w:szCs w:val="20"/>
                   </w:rPr>
-                  <w:t xml:space="preserve"> o datos incorrectos, entonces se plantearan incorrectamente las funcionalidades del sistema, </w:t>
-                </w:r>
-                <w:r>
-                  <w:rPr>
-                    <w:rFonts w:ascii="Calibri" w:eastAsia="Times New Roman" w:hAnsi="Calibri" w:cs="Calibri"/>
-                    <w:color w:val="000000"/>
-                    <w:sz w:val="20"/>
-                    <w:szCs w:val="20"/>
-                  </w:rPr>
-                  <w:t>razón</w:t>
-                </w:r>
-                <w:r>
-                  <w:rPr>
-                    <w:rFonts w:ascii="Calibri" w:eastAsia="Times New Roman" w:hAnsi="Calibri" w:cs="Calibri"/>
-                    <w:color w:val="000000"/>
-                    <w:sz w:val="20"/>
-                    <w:szCs w:val="20"/>
-                  </w:rPr>
-                  <w:t xml:space="preserve"> por la cual, el sistema </w:t>
-                </w:r>
-                <w:r>
-                  <w:rPr>
-                    <w:rFonts w:ascii="Calibri" w:eastAsia="Times New Roman" w:hAnsi="Calibri" w:cs="Calibri"/>
-                    <w:color w:val="000000"/>
-                    <w:sz w:val="20"/>
-                    <w:szCs w:val="20"/>
-                  </w:rPr>
-                  <w:t>tendrá</w:t>
-                </w:r>
-                <w:r>
-                  <w:rPr>
-                    <w:rFonts w:ascii="Calibri" w:eastAsia="Times New Roman" w:hAnsi="Calibri" w:cs="Calibri"/>
-                    <w:color w:val="000000"/>
-                    <w:sz w:val="20"/>
-                    <w:szCs w:val="20"/>
-                  </w:rPr>
-                  <w:t xml:space="preserve"> un enfoque incorrecto y al cliente no le </w:t>
-                </w:r>
-                <w:r>
-                  <w:rPr>
-                    <w:rFonts w:ascii="Calibri" w:eastAsia="Times New Roman" w:hAnsi="Calibri" w:cs="Calibri"/>
-                    <w:color w:val="000000"/>
-                    <w:sz w:val="20"/>
-                    <w:szCs w:val="20"/>
-                  </w:rPr>
-                  <w:t>servirá</w:t>
-                </w:r>
-                <w:r>
-                  <w:rPr>
-                    <w:rFonts w:ascii="Calibri" w:eastAsia="Times New Roman" w:hAnsi="Calibri" w:cs="Calibri"/>
-                    <w:color w:val="000000"/>
-                    <w:sz w:val="20"/>
-                    <w:szCs w:val="20"/>
-                  </w:rPr>
-                  <w:t>.</w:t>
-                </w:r>
-              </w:p>
-              <w:p>
-                <w:pPr>
-                  <w:rPr>
-                    <w:rFonts w:ascii="Calibri" w:eastAsia="Times New Roman" w:hAnsi="Calibri" w:cs="Calibri"/>
-                    <w:color w:val="000000"/>
-                    <w:sz w:val="20"/>
-                    <w:szCs w:val="20"/>
-                  </w:rPr>
-                </w:pPr>
-              </w:p>
-            </w:tc>
-            <w:tc>
-              <w:tcPr>
-                <w:tcW w:w="1200" w:type="pct"/>
-                <w:noWrap/>
-                <w:hideMark/>
-              </w:tcPr>
-              <w:p>
-                <w:pPr>
-                  <w:rPr>
-                    <w:rFonts w:ascii="Calibri" w:eastAsia="Times New Roman" w:hAnsi="Calibri" w:cs="Calibri"/>
-                    <w:sz w:val="20"/>
-                    <w:szCs w:val="20"/>
-                  </w:rPr>
-                </w:pPr>
-                <w:r>
-                  <w:rPr>
-                    <w:rFonts w:ascii="Calibri" w:eastAsia="Times New Roman" w:hAnsi="Calibri" w:cs="Calibri"/>
-                    <w:color w:val="000000"/>
-                    <w:sz w:val="20"/>
-                    <w:szCs w:val="20"/>
-                  </w:rPr>
-                  <w:t xml:space="preserve">Realizar una retroalimentación con los </w:t>
-                </w:r>
-                <w:r>
-                  <w:rPr>
-                    <w:rFonts w:ascii="Calibri" w:eastAsia="Times New Roman" w:hAnsi="Calibri" w:cs="Calibri"/>
-                    <w:sz w:val="20"/>
-                    <w:szCs w:val="20"/>
-                  </w:rPr>
-                  <w:t xml:space="preserve">stakeholder para refinar cada vez más la información y así no realizar inferencias de simplificación o </w:t>
-                </w:r>
-                <w:proofErr w:type="spellStart"/>
-                <w:r>
-                  <w:rPr>
-                    <w:rFonts w:ascii="Calibri" w:eastAsia="Times New Roman" w:hAnsi="Calibri" w:cs="Calibri"/>
-                    <w:sz w:val="20"/>
-                    <w:szCs w:val="20"/>
-                  </w:rPr>
-                  <w:t>complejización</w:t>
-                </w:r>
-                <w:proofErr w:type="spellEnd"/>
-                <w:r>
-                  <w:rPr>
-                    <w:rFonts w:ascii="Calibri" w:eastAsia="Times New Roman" w:hAnsi="Calibri" w:cs="Calibri"/>
-                    <w:sz w:val="20"/>
-                    <w:szCs w:val="20"/>
-                  </w:rPr>
-                  <w:t>.</w:t>
-                </w:r>
-              </w:p>
-            </w:tc>
-            <w:tc>
-              <w:tcPr>
-                <w:tcW w:w="1374" w:type="pct"/>
-                <w:noWrap/>
-                <w:hideMark/>
+                  <w:t>stakeholder para refinar cada vez más la información y así no realizar inferencias de simplificación o complejización.</w:t>
+                </w:r>
+              </w:p>
+            </w:tc>
+            <w:tc>
+              <w:tcPr>
+                <w:tcW w:w="1218" w:type="pct"/>
               </w:tcPr>
               <w:p>
                 <w:pPr>
@@ -16023,7 +15555,7 @@
             </w:trPr>
             <w:tc>
               <w:tcPr>
-                <w:tcW w:w="244" w:type="pct"/>
+                <w:tcW w:w="256" w:type="pct"/>
               </w:tcPr>
               <w:p>
                 <w:pPr>
@@ -16046,7 +15578,7 @@
             </w:tc>
             <w:tc>
               <w:tcPr>
-                <w:tcW w:w="865" w:type="pct"/>
+                <w:tcW w:w="902" w:type="pct"/>
                 <w:hideMark/>
               </w:tcPr>
               <w:p>
@@ -16069,7 +15601,7 @@
             </w:tc>
             <w:tc>
               <w:tcPr>
-                <w:tcW w:w="1317" w:type="pct"/>
+                <w:tcW w:w="1374" w:type="pct"/>
               </w:tcPr>
               <w:p>
                 <w:pPr>
@@ -16104,7 +15636,7 @@
             </w:tc>
             <w:tc>
               <w:tcPr>
-                <w:tcW w:w="1200" w:type="pct"/>
+                <w:tcW w:w="1251" w:type="pct"/>
                 <w:noWrap/>
                 <w:hideMark/>
               </w:tcPr>
@@ -16130,9 +15662,7 @@
             </w:tc>
             <w:tc>
               <w:tcPr>
-                <w:tcW w:w="1374" w:type="pct"/>
-                <w:noWrap/>
-                <w:hideMark/>
+                <w:tcW w:w="1218" w:type="pct"/>
               </w:tcPr>
               <w:p>
                 <w:pPr>
@@ -16161,7 +15691,7 @@
             </w:trPr>
             <w:tc>
               <w:tcPr>
-                <w:tcW w:w="244" w:type="pct"/>
+                <w:tcW w:w="256" w:type="pct"/>
               </w:tcPr>
               <w:p>
                 <w:pPr>
@@ -16184,7 +15714,7 @@
             </w:tc>
             <w:tc>
               <w:tcPr>
-                <w:tcW w:w="865" w:type="pct"/>
+                <w:tcW w:w="902" w:type="pct"/>
                 <w:noWrap/>
                 <w:hideMark/>
               </w:tcPr>
@@ -16216,7 +15746,7 @@
             </w:tc>
             <w:tc>
               <w:tcPr>
-                <w:tcW w:w="1317" w:type="pct"/>
+                <w:tcW w:w="1374" w:type="pct"/>
               </w:tcPr>
               <w:p>
                 <w:pPr>
@@ -16234,77 +15764,57 @@
                     <w:sz w:val="20"/>
                     <w:szCs w:val="20"/>
                   </w:rPr>
-                  <w:t xml:space="preserve">Si el grupo de Proyecto malinterpreta los requerimientos de la </w:t>
-                </w:r>
-                <w:r>
+                  <w:t>Si el grupo de Proyecto malinterpreta los requerimientos de la organización, entonces no se pueden generar las especificaciones de requerimientos correspondientes para el desarrollo del sistema. Lo cual provoca que nuestro sistema no satisfaga las necesidades del cliente.</w:t>
+                </w:r>
+              </w:p>
+              <w:p>
+                <w:pPr>
                   <w:rPr>
                     <w:rFonts w:ascii="Calibri" w:eastAsia="Times New Roman" w:hAnsi="Calibri" w:cs="Calibri"/>
                     <w:color w:val="000000"/>
                     <w:sz w:val="20"/>
                     <w:szCs w:val="20"/>
                   </w:rPr>
-                  <w:t>organización</w:t>
-                </w:r>
-                <w:r>
+                </w:pPr>
+              </w:p>
+            </w:tc>
+            <w:tc>
+              <w:tcPr>
+                <w:tcW w:w="1251" w:type="pct"/>
+                <w:noWrap/>
+                <w:hideMark/>
+              </w:tcPr>
+              <w:p>
+                <w:pPr>
                   <w:rPr>
                     <w:rFonts w:ascii="Calibri" w:eastAsia="Times New Roman" w:hAnsi="Calibri" w:cs="Calibri"/>
                     <w:color w:val="000000"/>
                     <w:sz w:val="20"/>
                     <w:szCs w:val="20"/>
                   </w:rPr>
-                  <w:t>, entonces no se pueden generar las especificaciones de requerimientos correspondientes para el desarrollo del sistema. Lo cual provoca que nuestro sistema no satisfaga las necesidades del cliente.</w:t>
-                </w:r>
-              </w:p>
-              <w:p>
-                <w:pPr>
+                </w:pPr>
+                <w:r>
                   <w:rPr>
                     <w:rFonts w:ascii="Calibri" w:eastAsia="Times New Roman" w:hAnsi="Calibri" w:cs="Calibri"/>
                     <w:color w:val="000000"/>
                     <w:sz w:val="20"/>
                     <w:szCs w:val="20"/>
                   </w:rPr>
-                </w:pPr>
-              </w:p>
-            </w:tc>
-            <w:tc>
-              <w:tcPr>
-                <w:tcW w:w="1200" w:type="pct"/>
-                <w:noWrap/>
-                <w:hideMark/>
-              </w:tcPr>
-              <w:p>
-                <w:pPr>
-                  <w:rPr>
-                    <w:rFonts w:ascii="Calibri" w:eastAsia="Times New Roman" w:hAnsi="Calibri" w:cs="Calibri"/>
-                    <w:color w:val="000000"/>
+                  <w:t xml:space="preserve">Validar constantemente los requerimientos identificados con los </w:t>
+                </w:r>
+                <w:r>
+                  <w:rPr>
+                    <w:rFonts w:ascii="Calibri" w:eastAsia="Times New Roman" w:hAnsi="Calibri" w:cs="Calibri"/>
                     <w:sz w:val="20"/>
                     <w:szCs w:val="20"/>
                   </w:rPr>
-                </w:pPr>
-                <w:r>
-                  <w:rPr>
-                    <w:rFonts w:ascii="Calibri" w:eastAsia="Times New Roman" w:hAnsi="Calibri" w:cs="Calibri"/>
-                    <w:color w:val="000000"/>
-                    <w:sz w:val="20"/>
-                    <w:szCs w:val="20"/>
-                  </w:rPr>
-                  <w:t xml:space="preserve">Validar constantemente los requerimientos identificados con los </w:t>
-                </w:r>
-                <w:r>
-                  <w:rPr>
-                    <w:rFonts w:ascii="Calibri" w:eastAsia="Times New Roman" w:hAnsi="Calibri" w:cs="Calibri"/>
-                    <w:sz w:val="20"/>
-                    <w:szCs w:val="20"/>
-                  </w:rPr>
                   <w:t>stakeholder.</w:t>
                 </w:r>
               </w:p>
             </w:tc>
             <w:tc>
               <w:tcPr>
-                <w:tcW w:w="1374" w:type="pct"/>
-                <w:noWrap/>
-                <w:hideMark/>
+                <w:tcW w:w="1218" w:type="pct"/>
               </w:tcPr>
               <w:p>
                 <w:pPr>
@@ -16341,7 +15851,7 @@
             </w:trPr>
             <w:tc>
               <w:tcPr>
-                <w:tcW w:w="244" w:type="pct"/>
+                <w:tcW w:w="256" w:type="pct"/>
               </w:tcPr>
               <w:p>
                 <w:pPr>
@@ -16364,7 +15874,7 @@
             </w:tc>
             <w:tc>
               <w:tcPr>
-                <w:tcW w:w="865" w:type="pct"/>
+                <w:tcW w:w="902" w:type="pct"/>
                 <w:noWrap/>
                 <w:hideMark/>
               </w:tcPr>
@@ -16388,7 +15898,7 @@
             </w:tc>
             <w:tc>
               <w:tcPr>
-                <w:tcW w:w="1317" w:type="pct"/>
+                <w:tcW w:w="1374" w:type="pct"/>
               </w:tcPr>
               <w:p>
                 <w:pPr>
@@ -16408,7 +15918,6 @@
                   </w:rPr>
                   <w:t xml:space="preserve">Si el cliente no puede </w:t>
                 </w:r>
-                <w:proofErr w:type="spellStart"/>
                 <w:r>
                   <w:rPr>
                     <w:rFonts w:ascii="Calibri" w:eastAsia="Times New Roman" w:hAnsi="Calibri" w:cs="Calibri"/>
@@ -16416,9 +15925,8 @@
                     <w:sz w:val="20"/>
                     <w:szCs w:val="20"/>
                   </w:rPr>
-                  <w:t>asisitir</w:t>
-                </w:r>
-                <w:proofErr w:type="spellEnd"/>
+                  <w:t>asistir</w:t>
+                </w:r>
                 <w:r>
                   <w:rPr>
                     <w:rFonts w:ascii="Calibri" w:eastAsia="Times New Roman" w:hAnsi="Calibri" w:cs="Calibri"/>
@@ -16426,17 +15934,25 @@
                     <w:sz w:val="20"/>
                     <w:szCs w:val="20"/>
                   </w:rPr>
-                  <w:t xml:space="preserve"> a la </w:t>
-                </w:r>
-                <w:r>
+                  <w:t xml:space="preserve"> a la validación de requerimientos, entonces el grupo no podrá verificar que lo especificado sea lo que el usuario realmente necesite. Esto ocasionará que el proyecto se retrase.</w:t>
+                </w:r>
+              </w:p>
+            </w:tc>
+            <w:tc>
+              <w:tcPr>
+                <w:tcW w:w="1251" w:type="pct"/>
+                <w:noWrap/>
+                <w:hideMark/>
+              </w:tcPr>
+              <w:p>
+                <w:pPr>
                   <w:rPr>
                     <w:rFonts w:ascii="Calibri" w:eastAsia="Times New Roman" w:hAnsi="Calibri" w:cs="Calibri"/>
                     <w:color w:val="000000"/>
                     <w:sz w:val="20"/>
                     <w:szCs w:val="20"/>
                   </w:rPr>
-                  <w:t>validación</w:t>
-                </w:r>
+                </w:pPr>
                 <w:r>
                   <w:rPr>
                     <w:rFonts w:ascii="Calibri" w:eastAsia="Times New Roman" w:hAnsi="Calibri" w:cs="Calibri"/>
@@ -16444,77 +15960,13 @@
                     <w:sz w:val="20"/>
                     <w:szCs w:val="20"/>
                   </w:rPr>
-                  <w:t xml:space="preserve"> de requerimientos, entonces el grupo no </w:t>
-                </w:r>
-                <w:r>
-                  <w:rPr>
-                    <w:rFonts w:ascii="Calibri" w:eastAsia="Times New Roman" w:hAnsi="Calibri" w:cs="Calibri"/>
-                    <w:color w:val="000000"/>
-                    <w:sz w:val="20"/>
-                    <w:szCs w:val="20"/>
-                  </w:rPr>
-                  <w:t>podrá</w:t>
-                </w:r>
-                <w:r>
-                  <w:rPr>
-                    <w:rFonts w:ascii="Calibri" w:eastAsia="Times New Roman" w:hAnsi="Calibri" w:cs="Calibri"/>
-                    <w:color w:val="000000"/>
-                    <w:sz w:val="20"/>
-                    <w:szCs w:val="20"/>
-                  </w:rPr>
-                  <w:t xml:space="preserve"> verificar que lo especificado sea lo que el usuario realmente necesite. Esto </w:t>
-                </w:r>
-                <w:r>
-                  <w:rPr>
-                    <w:rFonts w:ascii="Calibri" w:eastAsia="Times New Roman" w:hAnsi="Calibri" w:cs="Calibri"/>
-                    <w:color w:val="000000"/>
-                    <w:sz w:val="20"/>
-                    <w:szCs w:val="20"/>
-                  </w:rPr>
-                  <w:t>ocasionará</w:t>
-                </w:r>
-                <w:r>
-                  <w:rPr>
-                    <w:rFonts w:ascii="Calibri" w:eastAsia="Times New Roman" w:hAnsi="Calibri" w:cs="Calibri"/>
-                    <w:color w:val="000000"/>
-                    <w:sz w:val="20"/>
-                    <w:szCs w:val="20"/>
-                  </w:rPr>
-                  <w:t xml:space="preserve"> que el proyecto se retrase.</w:t>
-                </w:r>
-              </w:p>
-            </w:tc>
-            <w:tc>
-              <w:tcPr>
-                <w:tcW w:w="1200" w:type="pct"/>
-                <w:noWrap/>
-                <w:hideMark/>
-              </w:tcPr>
-              <w:p>
-                <w:pPr>
-                  <w:rPr>
-                    <w:rFonts w:ascii="Calibri" w:eastAsia="Times New Roman" w:hAnsi="Calibri" w:cs="Calibri"/>
-                    <w:color w:val="000000"/>
-                    <w:sz w:val="20"/>
-                    <w:szCs w:val="20"/>
-                  </w:rPr>
-                </w:pPr>
-                <w:r>
-                  <w:rPr>
-                    <w:rFonts w:ascii="Calibri" w:eastAsia="Times New Roman" w:hAnsi="Calibri" w:cs="Calibri"/>
-                    <w:color w:val="000000"/>
-                    <w:sz w:val="20"/>
-                    <w:szCs w:val="20"/>
-                  </w:rPr>
                   <w:t>Acordar de antemano días y horarios en el que nuestro cliente puede asistir a una reunión para validar los requerimientos.</w:t>
                 </w:r>
               </w:p>
             </w:tc>
             <w:tc>
               <w:tcPr>
-                <w:tcW w:w="1374" w:type="pct"/>
-                <w:noWrap/>
-                <w:hideMark/>
+                <w:tcW w:w="1218" w:type="pct"/>
               </w:tcPr>
               <w:p>
                 <w:pPr>
@@ -16543,7 +15995,7 @@
             </w:trPr>
             <w:tc>
               <w:tcPr>
-                <w:tcW w:w="244" w:type="pct"/>
+                <w:tcW w:w="256" w:type="pct"/>
               </w:tcPr>
               <w:p>
                 <w:pPr>
@@ -16566,7 +16018,7 @@
             </w:tc>
             <w:tc>
               <w:tcPr>
-                <w:tcW w:w="865" w:type="pct"/>
+                <w:tcW w:w="902" w:type="pct"/>
                 <w:noWrap/>
                 <w:hideMark/>
               </w:tcPr>
@@ -16590,7 +16042,7 @@
             </w:tc>
             <w:tc>
               <w:tcPr>
-                <w:tcW w:w="1317" w:type="pct"/>
+                <w:tcW w:w="1374" w:type="pct"/>
               </w:tcPr>
               <w:p>
                 <w:pPr>
@@ -16608,7 +16060,7 @@
                     <w:sz w:val="20"/>
                     <w:szCs w:val="20"/>
                   </w:rPr>
-                  <w:t xml:space="preserve">Si de desarrollan interfaces poco entendibles el usuario </w:t>
+                  <w:t xml:space="preserve">Si de desarrollan interfaces poco entendibles el usuario estará desconforme con la disposición de los elementos </w:t>
                 </w:r>
                 <w:r>
                   <w:rPr>
@@ -16617,7 +16069,8 @@
                     <w:sz w:val="20"/>
                     <w:szCs w:val="20"/>
                   </w:rPr>
-                  <w:t>estará</w:t>
+                  <w:lastRenderedPageBreak/>
+                  <w:t xml:space="preserve">produciendo que no se le </w:t>
                 </w:r>
                 <w:r>
                   <w:rPr>
@@ -16626,7 +16079,7 @@
                     <w:sz w:val="20"/>
                     <w:szCs w:val="20"/>
                   </w:rPr>
-                  <w:t xml:space="preserve"> desconforme con la </w:t>
+                  <w:t>dé</w:t>
                 </w:r>
                 <w:r>
                   <w:rPr>
@@ -16635,28 +16088,35 @@
                     <w:sz w:val="20"/>
                     <w:szCs w:val="20"/>
                   </w:rPr>
-                  <w:t>disposición</w:t>
-                </w:r>
-                <w:r>
+                  <w:t xml:space="preserve"> el uso correspondiente a nuestro sistema. Esto ocasionará que el grupo de trabajo tenga rediseñar las interfaces, retrasando el desarrollo del producto.</w:t>
+                </w:r>
+              </w:p>
+              <w:p>
+                <w:pPr>
                   <w:rPr>
                     <w:rFonts w:ascii="Calibri" w:eastAsia="Times New Roman" w:hAnsi="Calibri" w:cs="Calibri"/>
                     <w:color w:val="000000"/>
                     <w:sz w:val="20"/>
                     <w:szCs w:val="20"/>
                   </w:rPr>
-                  <w:t xml:space="preserve"> de los elementos </w:t>
-                </w:r>
-                <w:r>
+                </w:pPr>
+              </w:p>
+            </w:tc>
+            <w:tc>
+              <w:tcPr>
+                <w:tcW w:w="1251" w:type="pct"/>
+                <w:noWrap/>
+                <w:hideMark/>
+              </w:tcPr>
+              <w:p>
+                <w:pPr>
                   <w:rPr>
                     <w:rFonts w:ascii="Calibri" w:eastAsia="Times New Roman" w:hAnsi="Calibri" w:cs="Calibri"/>
                     <w:color w:val="000000"/>
                     <w:sz w:val="20"/>
                     <w:szCs w:val="20"/>
                   </w:rPr>
-                  <w:lastRenderedPageBreak/>
-                  <w:t xml:space="preserve">produciendo que no se le </w:t>
-                </w:r>
-                <w:proofErr w:type="spellStart"/>
+                </w:pPr>
                 <w:r>
                   <w:rPr>
                     <w:rFonts w:ascii="Calibri" w:eastAsia="Times New Roman" w:hAnsi="Calibri" w:cs="Calibri"/>
@@ -16664,9 +16124,9 @@
                     <w:sz w:val="20"/>
                     <w:szCs w:val="20"/>
                   </w:rPr>
-                  <w:t>de</w:t>
-                </w:r>
-                <w:proofErr w:type="spellEnd"/>
+                  <w:lastRenderedPageBreak/>
+                  <w:t xml:space="preserve">Validar cada una de las interfaces diseñadas con nuestro cliente, tomando nota de cada una de sus </w:t>
+                </w:r>
                 <w:r>
                   <w:rPr>
                     <w:rFonts w:ascii="Calibri" w:eastAsia="Times New Roman" w:hAnsi="Calibri" w:cs="Calibri"/>
@@ -16674,70 +16134,6 @@
                     <w:sz w:val="20"/>
                     <w:szCs w:val="20"/>
                   </w:rPr>
-                  <w:t xml:space="preserve"> el uso correspondiente a nuestro sistema. Esto </w:t>
-                </w:r>
-                <w:r>
-                  <w:rPr>
-                    <w:rFonts w:ascii="Calibri" w:eastAsia="Times New Roman" w:hAnsi="Calibri" w:cs="Calibri"/>
-                    <w:color w:val="000000"/>
-                    <w:sz w:val="20"/>
-                    <w:szCs w:val="20"/>
-                  </w:rPr>
-                  <w:t>ocasionará</w:t>
-                </w:r>
-                <w:r>
-                  <w:rPr>
-                    <w:rFonts w:ascii="Calibri" w:eastAsia="Times New Roman" w:hAnsi="Calibri" w:cs="Calibri"/>
-                    <w:color w:val="000000"/>
-                    <w:sz w:val="20"/>
-                    <w:szCs w:val="20"/>
-                  </w:rPr>
-                  <w:t xml:space="preserve"> que el grupo de trabajo tenga rediseñar las interfaces, retrasando el desarrollo del producto.</w:t>
-                </w:r>
-              </w:p>
-              <w:p>
-                <w:pPr>
-                  <w:rPr>
-                    <w:rFonts w:ascii="Calibri" w:eastAsia="Times New Roman" w:hAnsi="Calibri" w:cs="Calibri"/>
-                    <w:color w:val="000000"/>
-                    <w:sz w:val="20"/>
-                    <w:szCs w:val="20"/>
-                  </w:rPr>
-                </w:pPr>
-              </w:p>
-            </w:tc>
-            <w:tc>
-              <w:tcPr>
-                <w:tcW w:w="1200" w:type="pct"/>
-                <w:noWrap/>
-                <w:hideMark/>
-              </w:tcPr>
-              <w:p>
-                <w:pPr>
-                  <w:rPr>
-                    <w:rFonts w:ascii="Calibri" w:eastAsia="Times New Roman" w:hAnsi="Calibri" w:cs="Calibri"/>
-                    <w:color w:val="000000"/>
-                    <w:sz w:val="20"/>
-                    <w:szCs w:val="20"/>
-                  </w:rPr>
-                </w:pPr>
-                <w:r>
-                  <w:rPr>
-                    <w:rFonts w:ascii="Calibri" w:eastAsia="Times New Roman" w:hAnsi="Calibri" w:cs="Calibri"/>
-                    <w:color w:val="000000"/>
-                    <w:sz w:val="20"/>
-                    <w:szCs w:val="20"/>
-                  </w:rPr>
-                  <w:lastRenderedPageBreak/>
-                  <w:t xml:space="preserve">Validar cada una de las interfaces diseñadas con nuestro cliente, tomando nota de cada una de sus </w:t>
-                </w:r>
-                <w:r>
-                  <w:rPr>
-                    <w:rFonts w:ascii="Calibri" w:eastAsia="Times New Roman" w:hAnsi="Calibri" w:cs="Calibri"/>
-                    <w:color w:val="000000"/>
-                    <w:sz w:val="20"/>
-                    <w:szCs w:val="20"/>
-                  </w:rPr>
                   <w:lastRenderedPageBreak/>
                   <w:t>recomendaciones para su posterior modificación.</w:t>
                 </w:r>
@@ -16745,9 +16141,7 @@
             </w:tc>
             <w:tc>
               <w:tcPr>
-                <w:tcW w:w="1374" w:type="pct"/>
-                <w:noWrap/>
-                <w:hideMark/>
+                <w:tcW w:w="1218" w:type="pct"/>
               </w:tcPr>
               <w:p>
                 <w:pPr>
@@ -16777,7 +16171,7 @@
             </w:trPr>
             <w:tc>
               <w:tcPr>
-                <w:tcW w:w="244" w:type="pct"/>
+                <w:tcW w:w="256" w:type="pct"/>
               </w:tcPr>
               <w:p>
                 <w:pPr>
@@ -16801,7 +16195,7 @@
             </w:tc>
             <w:tc>
               <w:tcPr>
-                <w:tcW w:w="865" w:type="pct"/>
+                <w:tcW w:w="902" w:type="pct"/>
                 <w:noWrap/>
                 <w:hideMark/>
               </w:tcPr>
@@ -16833,7 +16227,7 @@
             </w:tc>
             <w:tc>
               <w:tcPr>
-                <w:tcW w:w="1317" w:type="pct"/>
+                <w:tcW w:w="1374" w:type="pct"/>
               </w:tcPr>
               <w:p>
                 <w:pPr>
@@ -16853,7 +16247,6 @@
                   </w:rPr>
                   <w:t xml:space="preserve">Si el cliente no nos facilita el tiempo necesario para validad los prototipos de interfaz, entonces el grupo no </w:t>
                 </w:r>
-                <w:proofErr w:type="spellStart"/>
                 <w:r>
                   <w:rPr>
                     <w:rFonts w:ascii="Calibri" w:eastAsia="Times New Roman" w:hAnsi="Calibri" w:cs="Calibri"/>
@@ -16861,9 +16254,8 @@
                     <w:sz w:val="20"/>
                     <w:szCs w:val="20"/>
                   </w:rPr>
-                  <w:t>podra</w:t>
-                </w:r>
-                <w:proofErr w:type="spellEnd"/>
+                  <w:t>podrá</w:t>
+                </w:r>
                 <w:r>
                   <w:rPr>
                     <w:rFonts w:ascii="Calibri" w:eastAsia="Times New Roman" w:hAnsi="Calibri" w:cs="Calibri"/>
@@ -16887,7 +16279,7 @@
             </w:tc>
             <w:tc>
               <w:tcPr>
-                <w:tcW w:w="1200" w:type="pct"/>
+                <w:tcW w:w="1251" w:type="pct"/>
                 <w:noWrap/>
                 <w:hideMark/>
               </w:tcPr>
@@ -16921,9 +16313,7 @@
             </w:tc>
             <w:tc>
               <w:tcPr>
-                <w:tcW w:w="1374" w:type="pct"/>
-                <w:noWrap/>
-                <w:hideMark/>
+                <w:tcW w:w="1218" w:type="pct"/>
               </w:tcPr>
               <w:p>
                 <w:pPr>
@@ -16960,7 +16350,7 @@
             </w:trPr>
             <w:tc>
               <w:tcPr>
-                <w:tcW w:w="244" w:type="pct"/>
+                <w:tcW w:w="256" w:type="pct"/>
               </w:tcPr>
               <w:p>
                 <w:pPr>
@@ -16983,7 +16373,7 @@
             </w:tc>
             <w:tc>
               <w:tcPr>
-                <w:tcW w:w="865" w:type="pct"/>
+                <w:tcW w:w="902" w:type="pct"/>
                 <w:noWrap/>
                 <w:hideMark/>
               </w:tcPr>
@@ -17007,7 +16397,7 @@
             </w:tc>
             <w:tc>
               <w:tcPr>
-                <w:tcW w:w="1317" w:type="pct"/>
+                <w:tcW w:w="1374" w:type="pct"/>
               </w:tcPr>
               <w:p>
                 <w:pPr>
@@ -17025,17 +16415,25 @@
                     <w:sz w:val="20"/>
                     <w:szCs w:val="20"/>
                   </w:rPr>
-                  <w:t xml:space="preserve">Si se identifican incorrectamente las clases de diseño puede que la performance del sistema no sea la adecuada. Como consecuencia de esto el equipo de trabajo </w:t>
-                </w:r>
-                <w:r>
+                  <w:t>Si se identifican incorrectamente las clases de diseño puede que la performance del sistema no sea la adecuada. Como consecuencia de esto el equipo de trabajo deberáidentificarnuevamente las clases de diseño.</w:t>
+                </w:r>
+              </w:p>
+            </w:tc>
+            <w:tc>
+              <w:tcPr>
+                <w:tcW w:w="1251" w:type="pct"/>
+                <w:noWrap/>
+                <w:hideMark/>
+              </w:tcPr>
+              <w:p>
+                <w:pPr>
                   <w:rPr>
                     <w:rFonts w:ascii="Calibri" w:eastAsia="Times New Roman" w:hAnsi="Calibri" w:cs="Calibri"/>
                     <w:color w:val="000000"/>
                     <w:sz w:val="20"/>
                     <w:szCs w:val="20"/>
                   </w:rPr>
-                  <w:t>deberá</w:t>
-                </w:r>
+                </w:pPr>
                 <w:r>
                   <w:rPr>
                     <w:rFonts w:ascii="Calibri" w:eastAsia="Times New Roman" w:hAnsi="Calibri" w:cs="Calibri"/>
@@ -17043,77 +16441,13 @@
                     <w:sz w:val="20"/>
                     <w:szCs w:val="20"/>
                   </w:rPr>
-                  <w:t xml:space="preserve"> </w:t>
-                </w:r>
-                <w:r>
-                  <w:rPr>
-                    <w:rFonts w:ascii="Calibri" w:eastAsia="Times New Roman" w:hAnsi="Calibri" w:cs="Calibri"/>
-                    <w:color w:val="000000"/>
-                    <w:sz w:val="20"/>
-                    <w:szCs w:val="20"/>
-                  </w:rPr>
-                  <w:t>identificar</w:t>
-                </w:r>
-                <w:r>
-                  <w:rPr>
-                    <w:rFonts w:ascii="Calibri" w:eastAsia="Times New Roman" w:hAnsi="Calibri" w:cs="Calibri"/>
-                    <w:color w:val="000000"/>
-                    <w:sz w:val="20"/>
-                    <w:szCs w:val="20"/>
-                  </w:rPr>
-                  <w:t xml:space="preserve"> </w:t>
-                </w:r>
-                <w:r>
-                  <w:rPr>
-                    <w:rFonts w:ascii="Calibri" w:eastAsia="Times New Roman" w:hAnsi="Calibri" w:cs="Calibri"/>
-                    <w:color w:val="000000"/>
-                    <w:sz w:val="20"/>
-                    <w:szCs w:val="20"/>
-                  </w:rPr>
-                  <w:t>nuevamente</w:t>
-                </w:r>
-                <w:r>
-                  <w:rPr>
-                    <w:rFonts w:ascii="Calibri" w:eastAsia="Times New Roman" w:hAnsi="Calibri" w:cs="Calibri"/>
-                    <w:color w:val="000000"/>
-                    <w:sz w:val="20"/>
-                    <w:szCs w:val="20"/>
-                  </w:rPr>
-                  <w:t xml:space="preserve"> las clases de diseño.</w:t>
-                </w:r>
-              </w:p>
-            </w:tc>
-            <w:tc>
-              <w:tcPr>
-                <w:tcW w:w="1200" w:type="pct"/>
-                <w:noWrap/>
-                <w:hideMark/>
-              </w:tcPr>
-              <w:p>
-                <w:pPr>
-                  <w:rPr>
-                    <w:rFonts w:ascii="Calibri" w:eastAsia="Times New Roman" w:hAnsi="Calibri" w:cs="Calibri"/>
-                    <w:color w:val="000000"/>
-                    <w:sz w:val="20"/>
-                    <w:szCs w:val="20"/>
-                  </w:rPr>
-                </w:pPr>
-                <w:r>
-                  <w:rPr>
-                    <w:rFonts w:ascii="Calibri" w:eastAsia="Times New Roman" w:hAnsi="Calibri" w:cs="Calibri"/>
-                    <w:color w:val="000000"/>
-                    <w:sz w:val="20"/>
-                    <w:szCs w:val="20"/>
-                  </w:rPr>
                   <w:t>Validar las clases de diseño identificadas con el analista funcional que dio origen a dichas clases, para minimizar errores en las mismas.</w:t>
                 </w:r>
               </w:p>
             </w:tc>
             <w:tc>
               <w:tcPr>
-                <w:tcW w:w="1374" w:type="pct"/>
-                <w:noWrap/>
-                <w:hideMark/>
+                <w:tcW w:w="1218" w:type="pct"/>
               </w:tcPr>
               <w:p>
                 <w:pPr>
@@ -17142,7 +16476,7 @@
             </w:trPr>
             <w:tc>
               <w:tcPr>
-                <w:tcW w:w="244" w:type="pct"/>
+                <w:tcW w:w="256" w:type="pct"/>
               </w:tcPr>
               <w:p>
                 <w:pPr>
@@ -17165,7 +16499,7 @@
             </w:tc>
             <w:tc>
               <w:tcPr>
-                <w:tcW w:w="865" w:type="pct"/>
+                <w:tcW w:w="902" w:type="pct"/>
                 <w:noWrap/>
                 <w:hideMark/>
               </w:tcPr>
@@ -17205,7 +16539,7 @@
             </w:tc>
             <w:tc>
               <w:tcPr>
-                <w:tcW w:w="1317" w:type="pct"/>
+                <w:tcW w:w="1374" w:type="pct"/>
               </w:tcPr>
               <w:p>
                 <w:pPr>
@@ -17223,26 +16557,35 @@
                     <w:sz w:val="20"/>
                     <w:szCs w:val="20"/>
                   </w:rPr>
-                  <w:t xml:space="preserve">Si existe inconsistencia entre lo documentado y lo codificado el grupo puede desarrollar funcionalidad </w:t>
-                </w:r>
-                <w:r>
+                  <w:t>Si existe inconsistencia entre lo documentado y lo codificado el grupo puede desarrollar funcionalidad errónea que no siga lo que se documentó, como asítambién pasar por alto requerimientos y no codificarlos. Esto ocasionará que el grupo tenga que revisar tanto lo documentado como lo codificado y corregir donde sea necesario, retrasando al grupo de trabajo en el desarrolló del producto.</w:t>
+                </w:r>
+              </w:p>
+              <w:p>
+                <w:pPr>
                   <w:rPr>
                     <w:rFonts w:ascii="Calibri" w:eastAsia="Times New Roman" w:hAnsi="Calibri" w:cs="Calibri"/>
                     <w:color w:val="000000"/>
                     <w:sz w:val="20"/>
                     <w:szCs w:val="20"/>
                   </w:rPr>
-                  <w:t>errónea</w:t>
-                </w:r>
-                <w:r>
+                </w:pPr>
+              </w:p>
+            </w:tc>
+            <w:tc>
+              <w:tcPr>
+                <w:tcW w:w="1251" w:type="pct"/>
+                <w:noWrap/>
+                <w:hideMark/>
+              </w:tcPr>
+              <w:p>
+                <w:pPr>
                   <w:rPr>
                     <w:rFonts w:ascii="Calibri" w:eastAsia="Times New Roman" w:hAnsi="Calibri" w:cs="Calibri"/>
                     <w:color w:val="000000"/>
                     <w:sz w:val="20"/>
                     <w:szCs w:val="20"/>
                   </w:rPr>
-                  <w:t xml:space="preserve"> que no siga lo que se </w:t>
-                </w:r>
+                </w:pPr>
                 <w:r>
                   <w:rPr>
                     <w:rFonts w:ascii="Calibri" w:eastAsia="Times New Roman" w:hAnsi="Calibri" w:cs="Calibri"/>
@@ -17250,150 +16593,13 @@
                     <w:sz w:val="20"/>
                     <w:szCs w:val="20"/>
                   </w:rPr>
-                  <w:t>documentó</w:t>
-                </w:r>
-                <w:r>
-                  <w:rPr>
-                    <w:rFonts w:ascii="Calibri" w:eastAsia="Times New Roman" w:hAnsi="Calibri" w:cs="Calibri"/>
-                    <w:color w:val="000000"/>
-                    <w:sz w:val="20"/>
-                    <w:szCs w:val="20"/>
-                  </w:rPr>
-                  <w:t xml:space="preserve">, como </w:t>
-                </w:r>
-                <w:r>
-                  <w:rPr>
-                    <w:rFonts w:ascii="Calibri" w:eastAsia="Times New Roman" w:hAnsi="Calibri" w:cs="Calibri"/>
-                    <w:color w:val="000000"/>
-                    <w:sz w:val="20"/>
-                    <w:szCs w:val="20"/>
-                  </w:rPr>
-                  <w:t>así</w:t>
-                </w:r>
-                <w:r>
-                  <w:rPr>
-                    <w:rFonts w:ascii="Calibri" w:eastAsia="Times New Roman" w:hAnsi="Calibri" w:cs="Calibri"/>
-                    <w:color w:val="000000"/>
-                    <w:sz w:val="20"/>
-                    <w:szCs w:val="20"/>
-                  </w:rPr>
-                  <w:t xml:space="preserve"> </w:t>
-                </w:r>
-                <w:r>
-                  <w:rPr>
-                    <w:rFonts w:ascii="Calibri" w:eastAsia="Times New Roman" w:hAnsi="Calibri" w:cs="Calibri"/>
-                    <w:color w:val="000000"/>
-                    <w:sz w:val="20"/>
-                    <w:szCs w:val="20"/>
-                  </w:rPr>
-                  <w:t>también</w:t>
-                </w:r>
-                <w:r>
-                  <w:rPr>
-                    <w:rFonts w:ascii="Calibri" w:eastAsia="Times New Roman" w:hAnsi="Calibri" w:cs="Calibri"/>
-                    <w:color w:val="000000"/>
-                    <w:sz w:val="20"/>
-                    <w:szCs w:val="20"/>
-                  </w:rPr>
-                  <w:t xml:space="preserve"> pasar por alto </w:t>
-                </w:r>
-                <w:r>
-                  <w:rPr>
-                    <w:rFonts w:ascii="Calibri" w:eastAsia="Times New Roman" w:hAnsi="Calibri" w:cs="Calibri"/>
-                    <w:color w:val="000000"/>
-                    <w:sz w:val="20"/>
-                    <w:szCs w:val="20"/>
-                  </w:rPr>
-                  <w:t>requerimientos</w:t>
-                </w:r>
-                <w:r>
-                  <w:rPr>
-                    <w:rFonts w:ascii="Calibri" w:eastAsia="Times New Roman" w:hAnsi="Calibri" w:cs="Calibri"/>
-                    <w:color w:val="000000"/>
-                    <w:sz w:val="20"/>
-                    <w:szCs w:val="20"/>
-                  </w:rPr>
-                  <w:t xml:space="preserve"> y no codificarlos. Esto </w:t>
-                </w:r>
-                <w:r>
-                  <w:rPr>
-                    <w:rFonts w:ascii="Calibri" w:eastAsia="Times New Roman" w:hAnsi="Calibri" w:cs="Calibri"/>
-                    <w:color w:val="000000"/>
-                    <w:sz w:val="20"/>
-                    <w:szCs w:val="20"/>
-                  </w:rPr>
-                  <w:t>ocasionará</w:t>
-                </w:r>
-                <w:r>
-                  <w:rPr>
-                    <w:rFonts w:ascii="Calibri" w:eastAsia="Times New Roman" w:hAnsi="Calibri" w:cs="Calibri"/>
-                    <w:color w:val="000000"/>
-                    <w:sz w:val="20"/>
-                    <w:szCs w:val="20"/>
-                  </w:rPr>
-                  <w:t xml:space="preserve"> que el grupo tenga que revisar tanto lo documentado como lo codificado y corregir donde sea necesario, retrasando al grupo de trabajo en el </w:t>
-                </w:r>
-                <w:r>
-                  <w:rPr>
-                    <w:rFonts w:ascii="Calibri" w:eastAsia="Times New Roman" w:hAnsi="Calibri" w:cs="Calibri"/>
-                    <w:color w:val="000000"/>
-                    <w:sz w:val="20"/>
-                    <w:szCs w:val="20"/>
-                  </w:rPr>
-                  <w:t>desarrolló</w:t>
-                </w:r>
-                <w:r>
-                  <w:rPr>
-                    <w:rFonts w:ascii="Calibri" w:eastAsia="Times New Roman" w:hAnsi="Calibri" w:cs="Calibri"/>
-                    <w:color w:val="000000"/>
-                    <w:sz w:val="20"/>
-                    <w:szCs w:val="20"/>
-                  </w:rPr>
-                  <w:t xml:space="preserve"> del producto.</w:t>
-                </w:r>
-              </w:p>
-              <w:p>
-                <w:pPr>
-                  <w:rPr>
-                    <w:rFonts w:ascii="Calibri" w:eastAsia="Times New Roman" w:hAnsi="Calibri" w:cs="Calibri"/>
-                    <w:color w:val="000000"/>
-                    <w:sz w:val="20"/>
-                    <w:szCs w:val="20"/>
-                  </w:rPr>
-                </w:pPr>
-              </w:p>
-            </w:tc>
-            <w:tc>
-              <w:tcPr>
-                <w:tcW w:w="1200" w:type="pct"/>
-                <w:noWrap/>
-                <w:hideMark/>
-              </w:tcPr>
-              <w:p>
-                <w:pPr>
-                  <w:rPr>
-                    <w:rFonts w:ascii="Calibri" w:eastAsia="Times New Roman" w:hAnsi="Calibri" w:cs="Calibri"/>
-                    <w:color w:val="000000"/>
-                    <w:sz w:val="20"/>
-                    <w:szCs w:val="20"/>
-                  </w:rPr>
-                </w:pPr>
-                <w:r>
-                  <w:rPr>
-                    <w:rFonts w:ascii="Calibri" w:eastAsia="Times New Roman" w:hAnsi="Calibri" w:cs="Calibri"/>
-                    <w:color w:val="000000"/>
-                    <w:sz w:val="20"/>
-                    <w:szCs w:val="20"/>
-                  </w:rPr>
                   <w:t>Realizar una buena gestión del proyecto que incluirá un proceso que sirva como guía para tener una cierta trazabilidad entre todo lo documentado y lo codificado.</w:t>
                 </w:r>
               </w:p>
             </w:tc>
             <w:tc>
               <w:tcPr>
-                <w:tcW w:w="1374" w:type="pct"/>
-                <w:noWrap/>
-                <w:hideMark/>
+                <w:tcW w:w="1218" w:type="pct"/>
               </w:tcPr>
               <w:p>
                 <w:pPr>
@@ -17456,8 +16662,8 @@
 </file>
 
 <file path=word/endnotes.xml><?xml version="1.0" encoding="utf-8"?>
-<w:endnotes xmlns:wpc="http://schemas.microsoft.com/office/word/2010/wordprocessingCanvas" xmlns:mc="http://schemas.openxmlformats.org/markup-compatibility/2006" xmlns:o="urn:schemas-microsoft-com:office:office" xmlns:r="http://schemas.openxmlformats.org/officeDocument/2006/relationships" xmlns:m="http://schemas.openxmlformats.org/officeDocument/2006/math" xmlns:v="urn:schemas-microsoft-com:vml" xmlns:wp14="http://schemas.microsoft.com/office/word/2010/wordprocessingDrawing" xmlns:wp="http://schemas.openxmlformats.org/drawingml/2006/wordprocessingDrawing" xmlns:w10="urn:schemas-microsoft-com:office:word" xmlns:w="http://schemas.openxmlformats.org/wordprocessingml/2006/main" xmlns:w14="http://schemas.microsoft.com/office/word/2010/wordml" xmlns:w15="http://schemas.microsoft.com/office/word/2012/wordml" xmlns:wpg="http://schemas.microsoft.com/office/word/2010/wordprocessingGroup" xmlns:wpi="http://schemas.microsoft.com/office/word/2010/wordprocessingInk" xmlns:wne="http://schemas.microsoft.com/office/word/2006/wordml" xmlns:wps="http://schemas.microsoft.com/office/word/2010/wordprocessingShape" mc:Ignorable="w14 w15 wp14">
-  <w:endnote w:type="separator" w:id="-1">
+<w:endnotes xmlns:ve="http://schemas.openxmlformats.org/markup-compatibility/2006" xmlns:o="urn:schemas-microsoft-com:office:office" xmlns:r="http://schemas.openxmlformats.org/officeDocument/2006/relationships" xmlns:m="http://schemas.openxmlformats.org/officeDocument/2006/math" xmlns:v="urn:schemas-microsoft-com:vml" xmlns:wp="http://schemas.openxmlformats.org/drawingml/2006/wordprocessingDrawing" xmlns:w10="urn:schemas-microsoft-com:office:word" xmlns:w="http://schemas.openxmlformats.org/wordprocessingml/2006/main" xmlns:wne="http://schemas.microsoft.com/office/word/2006/wordml">
+  <w:endnote w:type="separator" w:id="0">
     <w:p>
       <w:pPr>
         <w:spacing w:after="0" w:line="240" w:lineRule="auto"/>
@@ -17467,7 +16673,7 @@
       </w:r>
     </w:p>
   </w:endnote>
-  <w:endnote w:type="continuationSeparator" w:id="0">
+  <w:endnote w:type="continuationSeparator" w:id="1">
     <w:p>
       <w:pPr>
         <w:spacing w:after="0" w:line="240" w:lineRule="auto"/>
@@ -17481,7 +16687,7 @@
 </file>
 
 <file path=word/footer1.xml><?xml version="1.0" encoding="utf-8"?>
-<w:ftr xmlns:wpc="http://schemas.microsoft.com/office/word/2010/wordprocessingCanvas" xmlns:mc="http://schemas.openxmlformats.org/markup-compatibility/2006" xmlns:o="urn:schemas-microsoft-com:office:office" xmlns:r="http://schemas.openxmlformats.org/officeDocument/2006/relationships" xmlns:m="http://schemas.openxmlformats.org/officeDocument/2006/math" xmlns:v="urn:schemas-microsoft-com:vml" xmlns:wp14="http://schemas.microsoft.com/office/word/2010/wordprocessingDrawing" xmlns:wp="http://schemas.openxmlformats.org/drawingml/2006/wordprocessingDrawing" xmlns:w10="urn:schemas-microsoft-com:office:word" xmlns:w="http://schemas.openxmlformats.org/wordprocessingml/2006/main" xmlns:w14="http://schemas.microsoft.com/office/word/2010/wordml" xmlns:w15="http://schemas.microsoft.com/office/word/2012/wordml" xmlns:wpg="http://schemas.microsoft.com/office/word/2010/wordprocessingGroup" xmlns:wpi="http://schemas.microsoft.com/office/word/2010/wordprocessingInk" xmlns:wne="http://schemas.microsoft.com/office/word/2006/wordml" xmlns:wps="http://schemas.microsoft.com/office/word/2010/wordprocessingShape" mc:Ignorable="w14 w15 wp14">
+<w:ftr xmlns:ve="http://schemas.openxmlformats.org/markup-compatibility/2006" xmlns:o="urn:schemas-microsoft-com:office:office" xmlns:r="http://schemas.openxmlformats.org/officeDocument/2006/relationships" xmlns:m="http://schemas.openxmlformats.org/officeDocument/2006/math" xmlns:v="urn:schemas-microsoft-com:vml" xmlns:wp="http://schemas.openxmlformats.org/drawingml/2006/wordprocessingDrawing" xmlns:w10="urn:schemas-microsoft-com:office:word" xmlns:w="http://schemas.openxmlformats.org/wordprocessingml/2006/main" xmlns:wne="http://schemas.microsoft.com/office/word/2006/wordml">
   <w:p>
     <w:pPr>
       <w:pStyle w:val="Piedepgina"/>
@@ -17507,21 +16713,7 @@
         <w:rFonts w:ascii="Arial" w:hAnsi="Arial" w:cs="Arial"/>
         <w:lang w:val="es-ES"/>
       </w:rPr>
-      <w:t xml:space="preserve">Barros, Biancato, García, López, Spesot                       </w:t>
-    </w:r>
-    <w:r>
-      <w:rPr>
-        <w:rFonts w:ascii="Arial" w:hAnsi="Arial" w:cs="Arial"/>
-        <w:lang w:val="es-ES"/>
-      </w:rPr>
-      <w:t xml:space="preserve">                              </w:t>
-    </w:r>
-    <w:r>
-      <w:rPr>
-        <w:rFonts w:ascii="Arial" w:hAnsi="Arial" w:cs="Arial"/>
-        <w:lang w:val="es-ES"/>
-      </w:rPr>
-      <w:t xml:space="preserve">Página </w:t>
+      <w:t xml:space="preserve">Barros, Biancato, García, López, Spesot                       Página </w:t>
     </w:r>
     <w:r>
       <w:rPr>
@@ -17547,7 +16739,7 @@
         <w:noProof/>
         <w:lang w:val="es-ES"/>
       </w:rPr>
-      <w:t>10</w:t>
+      <w:t>3</w:t>
     </w:r>
     <w:r>
       <w:rPr>
@@ -17582,8 +16774,8 @@
 </file>
 
 <file path=word/footnotes.xml><?xml version="1.0" encoding="utf-8"?>
-<w:footnotes xmlns:wpc="http://schemas.microsoft.com/office/word/2010/wordprocessingCanvas" xmlns:mc="http://schemas.openxmlformats.org/markup-compatibility/2006" xmlns:o="urn:schemas-microsoft-com:office:office" xmlns:r="http://schemas.openxmlformats.org/officeDocument/2006/relationships" xmlns:m="http://schemas.openxmlformats.org/officeDocument/2006/math" xmlns:v="urn:schemas-microsoft-com:vml" xmlns:wp14="http://schemas.microsoft.com/office/word/2010/wordprocessingDrawing" xmlns:wp="http://schemas.openxmlformats.org/drawingml/2006/wordprocessingDrawing" xmlns:w10="urn:schemas-microsoft-com:office:word" xmlns:w="http://schemas.openxmlformats.org/wordprocessingml/2006/main" xmlns:w14="http://schemas.microsoft.com/office/word/2010/wordml" xmlns:w15="http://schemas.microsoft.com/office/word/2012/wordml" xmlns:wpg="http://schemas.microsoft.com/office/word/2010/wordprocessingGroup" xmlns:wpi="http://schemas.microsoft.com/office/word/2010/wordprocessingInk" xmlns:wne="http://schemas.microsoft.com/office/word/2006/wordml" xmlns:wps="http://schemas.microsoft.com/office/word/2010/wordprocessingShape" mc:Ignorable="w14 w15 wp14">
-  <w:footnote w:type="separator" w:id="-1">
+<w:footnotes xmlns:ve="http://schemas.openxmlformats.org/markup-compatibility/2006" xmlns:o="urn:schemas-microsoft-com:office:office" xmlns:r="http://schemas.openxmlformats.org/officeDocument/2006/relationships" xmlns:m="http://schemas.openxmlformats.org/officeDocument/2006/math" xmlns:v="urn:schemas-microsoft-com:vml" xmlns:wp="http://schemas.openxmlformats.org/drawingml/2006/wordprocessingDrawing" xmlns:w10="urn:schemas-microsoft-com:office:word" xmlns:w="http://schemas.openxmlformats.org/wordprocessingml/2006/main" xmlns:wne="http://schemas.microsoft.com/office/word/2006/wordml">
+  <w:footnote w:type="separator" w:id="0">
     <w:p>
       <w:pPr>
         <w:spacing w:after="0" w:line="240" w:lineRule="auto"/>
@@ -17593,7 +16785,7 @@
       </w:r>
     </w:p>
   </w:footnote>
-  <w:footnote w:type="continuationSeparator" w:id="0">
+  <w:footnote w:type="continuationSeparator" w:id="1">
     <w:p>
       <w:pPr>
         <w:spacing w:after="0" w:line="240" w:lineRule="auto"/>
@@ -17607,7 +16799,7 @@
 </file>
 
 <file path=word/header1.xml><?xml version="1.0" encoding="utf-8"?>
-<w:hdr xmlns:wpc="http://schemas.microsoft.com/office/word/2010/wordprocessingCanvas" xmlns:mc="http://schemas.openxmlformats.org/markup-compatibility/2006" xmlns:o="urn:schemas-microsoft-com:office:office" xmlns:r="http://schemas.openxmlformats.org/officeDocument/2006/relationships" xmlns:m="http://schemas.openxmlformats.org/officeDocument/2006/math" xmlns:v="urn:schemas-microsoft-com:vml" xmlns:wp14="http://schemas.microsoft.com/office/word/2010/wordprocessingDrawing" xmlns:wp="http://schemas.openxmlformats.org/drawingml/2006/wordprocessingDrawing" xmlns:w10="urn:schemas-microsoft-com:office:word" xmlns:w="http://schemas.openxmlformats.org/wordprocessingml/2006/main" xmlns:w14="http://schemas.microsoft.com/office/word/2010/wordml" xmlns:w15="http://schemas.microsoft.com/office/word/2012/wordml" xmlns:wpg="http://schemas.microsoft.com/office/word/2010/wordprocessingGroup" xmlns:wpi="http://schemas.microsoft.com/office/word/2010/wordprocessingInk" xmlns:wne="http://schemas.microsoft.com/office/word/2006/wordml" xmlns:wps="http://schemas.microsoft.com/office/word/2010/wordprocessingShape" mc:Ignorable="w14 w15 wp14">
+<w:hdr xmlns:ve="http://schemas.openxmlformats.org/markup-compatibility/2006" xmlns:o="urn:schemas-microsoft-com:office:office" xmlns:r="http://schemas.openxmlformats.org/officeDocument/2006/relationships" xmlns:m="http://schemas.openxmlformats.org/officeDocument/2006/math" xmlns:v="urn:schemas-microsoft-com:vml" xmlns:wp="http://schemas.openxmlformats.org/drawingml/2006/wordprocessingDrawing" xmlns:w10="urn:schemas-microsoft-com:office:word" xmlns:w="http://schemas.openxmlformats.org/wordprocessingml/2006/main" xmlns:wne="http://schemas.microsoft.com/office/word/2006/wordml">
   <w:tbl>
     <w:tblPr>
       <w:tblStyle w:val="Tablaconcuadrcula"/>
@@ -17621,7 +16813,7 @@
         <w:insideV w:val="single" w:sz="12" w:space="0" w:color="365F91" w:themeColor="accent1" w:themeShade="BF"/>
       </w:tblBorders>
       <w:tblLayout w:type="fixed"/>
-      <w:tblLook w:val="04A0" w:firstRow="1" w:lastRow="0" w:firstColumn="1" w:lastColumn="0" w:noHBand="0" w:noVBand="1"/>
+      <w:tblLook w:val="04A0"/>
     </w:tblPr>
     <w:tblGrid>
       <w:gridCol w:w="1696"/>
@@ -17667,7 +16859,7 @@
                         <a:blip r:embed="rId1">
                           <a:extLst>
                             <a:ext uri="{28A0092B-C50C-407E-A947-70E740481C1C}">
-                              <a14:useLocalDpi xmlns:a14="http://schemas.microsoft.com/office/drawing/2010/main" val="0"/>
+                              <a14:useLocalDpi xmlns:a14="http://schemas.microsoft.com/office/drawing/2010/main" xmlns:wps="http://schemas.microsoft.com/office/word/2010/wordprocessingShape" xmlns:wpi="http://schemas.microsoft.com/office/word/2010/wordprocessingInk" xmlns:wpg="http://schemas.microsoft.com/office/word/2010/wordprocessingGroup" xmlns:w15="http://schemas.microsoft.com/office/word/2012/wordml" xmlns:w14="http://schemas.microsoft.com/office/word/2010/wordml" xmlns:w="http://schemas.openxmlformats.org/wordprocessingml/2006/main" xmlns:w10="urn:schemas-microsoft-com:office:word" xmlns:wp14="http://schemas.microsoft.com/office/word/2010/wordprocessingDrawing" xmlns:v="urn:schemas-microsoft-com:vml" xmlns:o="urn:schemas-microsoft-com:office:office" xmlns:mc="http://schemas.openxmlformats.org/markup-compatibility/2006" xmlns:wpc="http://schemas.microsoft.com/office/word/2010/wordprocessingCanvas" xmlns="" val="0"/>
                             </a:ext>
                           </a:extLst>
                         </a:blip>
@@ -17793,7 +16985,7 @@
 </file>
 
 <file path=word/numbering.xml><?xml version="1.0" encoding="utf-8"?>
-<w:numbering xmlns:wpc="http://schemas.microsoft.com/office/word/2010/wordprocessingCanvas" xmlns:mc="http://schemas.openxmlformats.org/markup-compatibility/2006" xmlns:o="urn:schemas-microsoft-com:office:office" xmlns:r="http://schemas.openxmlformats.org/officeDocument/2006/relationships" xmlns:m="http://schemas.openxmlformats.org/officeDocument/2006/math" xmlns:v="urn:schemas-microsoft-com:vml" xmlns:wp14="http://schemas.microsoft.com/office/word/2010/wordprocessingDrawing" xmlns:wp="http://schemas.openxmlformats.org/drawingml/2006/wordprocessingDrawing" xmlns:w10="urn:schemas-microsoft-com:office:word" xmlns:w="http://schemas.openxmlformats.org/wordprocessingml/2006/main" xmlns:w14="http://schemas.microsoft.com/office/word/2010/wordml" xmlns:w15="http://schemas.microsoft.com/office/word/2012/wordml" xmlns:wpg="http://schemas.microsoft.com/office/word/2010/wordprocessingGroup" xmlns:wpi="http://schemas.microsoft.com/office/word/2010/wordprocessingInk" xmlns:wne="http://schemas.microsoft.com/office/word/2006/wordml" xmlns:wps="http://schemas.microsoft.com/office/word/2010/wordprocessingShape" mc:Ignorable="w14 w15 wp14">
+<w:numbering xmlns:ve="http://schemas.openxmlformats.org/markup-compatibility/2006" xmlns:o="urn:schemas-microsoft-com:office:office" xmlns:r="http://schemas.openxmlformats.org/officeDocument/2006/relationships" xmlns:m="http://schemas.openxmlformats.org/officeDocument/2006/math" xmlns:v="urn:schemas-microsoft-com:vml" xmlns:wp="http://schemas.openxmlformats.org/drawingml/2006/wordprocessingDrawing" xmlns:w10="urn:schemas-microsoft-com:office:word" xmlns:w="http://schemas.openxmlformats.org/wordprocessingml/2006/main" xmlns:wne="http://schemas.microsoft.com/office/word/2006/wordml">
   <w:abstractNum w:abstractNumId="0">
     <w:nsid w:val="48A072D0"/>
     <w:multiLevelType w:val="hybridMultilevel"/>
@@ -18031,7 +17223,7 @@
 </file>
 
 <file path=word/styles.xml><?xml version="1.0" encoding="utf-8"?>
-<w:styles xmlns:mc="http://schemas.openxmlformats.org/markup-compatibility/2006" xmlns:r="http://schemas.openxmlformats.org/officeDocument/2006/relationships" xmlns:w="http://schemas.openxmlformats.org/wordprocessingml/2006/main" xmlns:w14="http://schemas.microsoft.com/office/word/2010/wordml" xmlns:w15="http://schemas.microsoft.com/office/word/2012/wordml" mc:Ignorable="w14 w15">
+<w:styles xmlns:r="http://schemas.openxmlformats.org/officeDocument/2006/relationships" xmlns:w="http://schemas.openxmlformats.org/wordprocessingml/2006/main">
   <w:docDefaults>
     <w:rPrDefault>
       <w:rPr>
@@ -18047,378 +17239,144 @@
       </w:pPr>
     </w:pPrDefault>
   </w:docDefaults>
-  <w:latentStyles w:defLockedState="0" w:defUIPriority="99" w:defSemiHidden="0" w:defUnhideWhenUsed="0" w:defQFormat="0" w:count="371">
-    <w:lsdException w:name="Normal" w:uiPriority="0" w:qFormat="1"/>
-    <w:lsdException w:name="heading 1" w:uiPriority="9" w:qFormat="1"/>
-    <w:lsdException w:name="heading 2" w:semiHidden="1" w:uiPriority="9" w:unhideWhenUsed="1" w:qFormat="1"/>
-    <w:lsdException w:name="heading 3" w:semiHidden="1" w:uiPriority="9" w:unhideWhenUsed="1" w:qFormat="1"/>
-    <w:lsdException w:name="heading 4" w:semiHidden="1" w:uiPriority="9" w:unhideWhenUsed="1" w:qFormat="1"/>
-    <w:lsdException w:name="heading 5" w:semiHidden="1" w:uiPriority="9" w:unhideWhenUsed="1" w:qFormat="1"/>
-    <w:lsdException w:name="heading 6" w:semiHidden="1" w:uiPriority="9" w:unhideWhenUsed="1" w:qFormat="1"/>
-    <w:lsdException w:name="heading 7" w:semiHidden="1" w:uiPriority="9" w:unhideWhenUsed="1" w:qFormat="1"/>
-    <w:lsdException w:name="heading 8" w:semiHidden="1" w:uiPriority="9" w:unhideWhenUsed="1" w:qFormat="1"/>
-    <w:lsdException w:name="heading 9" w:semiHidden="1" w:uiPriority="9" w:unhideWhenUsed="1" w:qFormat="1"/>
-    <w:lsdException w:name="index 1" w:semiHidden="1" w:unhideWhenUsed="1"/>
-    <w:lsdException w:name="index 2" w:semiHidden="1" w:unhideWhenUsed="1"/>
-    <w:lsdException w:name="index 3" w:semiHidden="1" w:unhideWhenUsed="1"/>
-    <w:lsdException w:name="index 4" w:semiHidden="1" w:unhideWhenUsed="1"/>
-    <w:lsdException w:name="index 5" w:semiHidden="1" w:unhideWhenUsed="1"/>
-    <w:lsdException w:name="index 6" w:semiHidden="1" w:unhideWhenUsed="1"/>
-    <w:lsdException w:name="index 7" w:semiHidden="1" w:unhideWhenUsed="1"/>
-    <w:lsdException w:name="index 8" w:semiHidden="1" w:unhideWhenUsed="1"/>
-    <w:lsdException w:name="index 9" w:semiHidden="1" w:unhideWhenUsed="1"/>
-    <w:lsdException w:name="toc 1" w:semiHidden="1" w:uiPriority="39" w:unhideWhenUsed="1"/>
-    <w:lsdException w:name="toc 2" w:semiHidden="1" w:uiPriority="39" w:unhideWhenUsed="1"/>
-    <w:lsdException w:name="toc 3" w:semiHidden="1" w:uiPriority="39" w:unhideWhenUsed="1"/>
-    <w:lsdException w:name="toc 4" w:semiHidden="1" w:uiPriority="39" w:unhideWhenUsed="1"/>
-    <w:lsdException w:name="toc 5" w:semiHidden="1" w:uiPriority="39" w:unhideWhenUsed="1"/>
-    <w:lsdException w:name="toc 6" w:semiHidden="1" w:uiPriority="39" w:unhideWhenUsed="1"/>
-    <w:lsdException w:name="toc 7" w:semiHidden="1" w:uiPriority="39" w:unhideWhenUsed="1"/>
-    <w:lsdException w:name="toc 8" w:semiHidden="1" w:uiPriority="39" w:unhideWhenUsed="1"/>
-    <w:lsdException w:name="toc 9" w:semiHidden="1" w:uiPriority="39" w:unhideWhenUsed="1"/>
-    <w:lsdException w:name="Normal Indent" w:semiHidden="1" w:unhideWhenUsed="1"/>
-    <w:lsdException w:name="footnote text" w:semiHidden="1" w:unhideWhenUsed="1"/>
-    <w:lsdException w:name="annotation text" w:semiHidden="1" w:unhideWhenUsed="1"/>
-    <w:lsdException w:name="header" w:semiHidden="1" w:unhideWhenUsed="1"/>
-    <w:lsdException w:name="footer" w:semiHidden="1" w:unhideWhenUsed="1"/>
-    <w:lsdException w:name="index heading" w:semiHidden="1" w:unhideWhenUsed="1"/>
-    <w:lsdException w:name="caption" w:semiHidden="1" w:uiPriority="35" w:unhideWhenUsed="1" w:qFormat="1"/>
-    <w:lsdException w:name="table of figures" w:semiHidden="1" w:unhideWhenUsed="1"/>
-    <w:lsdException w:name="envelope address" w:semiHidden="1" w:unhideWhenUsed="1"/>
-    <w:lsdException w:name="envelope return" w:semiHidden="1" w:unhideWhenUsed="1"/>
-    <w:lsdException w:name="footnote reference" w:semiHidden="1" w:unhideWhenUsed="1"/>
-    <w:lsdException w:name="annotation reference" w:semiHidden="1" w:unhideWhenUsed="1"/>
-    <w:lsdException w:name="line number" w:semiHidden="1" w:unhideWhenUsed="1"/>
-    <w:lsdException w:name="page number" w:semiHidden="1" w:unhideWhenUsed="1"/>
-    <w:lsdException w:name="endnote reference" w:semiHidden="1" w:unhideWhenUsed="1"/>
-    <w:lsdException w:name="endnote text" w:semiHidden="1" w:unhideWhenUsed="1"/>
-    <w:lsdException w:name="table of authorities" w:semiHidden="1" w:unhideWhenUsed="1"/>
-    <w:lsdException w:name="macro" w:semiHidden="1" w:unhideWhenUsed="1"/>
-    <w:lsdException w:name="toa heading" w:semiHidden="1" w:unhideWhenUsed="1"/>
-    <w:lsdException w:name="List" w:semiHidden="1" w:unhideWhenUsed="1"/>
-    <w:lsdException w:name="List Bullet" w:semiHidden="1" w:unhideWhenUsed="1"/>
-    <w:lsdException w:name="List Number" w:semiHidden="1" w:unhideWhenUsed="1"/>
-    <w:lsdException w:name="List 2" w:semiHidden="1" w:unhideWhenUsed="1"/>
-    <w:lsdException w:name="List 3" w:semiHidden="1" w:unhideWhenUsed="1"/>
-    <w:lsdException w:name="List 4" w:semiHidden="1" w:unhideWhenUsed="1"/>
-    <w:lsdException w:name="List 5" w:semiHidden="1" w:unhideWhenUsed="1"/>
-    <w:lsdException w:name="List Bullet 2" w:semiHidden="1" w:unhideWhenUsed="1"/>
-    <w:lsdException w:name="List Bullet 3" w:semiHidden="1" w:unhideWhenUsed="1"/>
-    <w:lsdException w:name="List Bullet 4" w:semiHidden="1" w:unhideWhenUsed="1"/>
-    <w:lsdException w:name="List Bullet 5" w:semiHidden="1" w:unhideWhenUsed="1"/>
-    <w:lsdException w:name="List Number 2" w:semiHidden="1" w:unhideWhenUsed="1"/>
-    <w:lsdException w:name="List Number 3" w:semiHidden="1" w:unhideWhenUsed="1"/>
-    <w:lsdException w:name="List Number 4" w:semiHidden="1" w:unhideWhenUsed="1"/>
-    <w:lsdException w:name="List Number 5" w:semiHidden="1" w:unhideWhenUsed="1"/>
-    <w:lsdException w:name="Title" w:uiPriority="10" w:qFormat="1"/>
-    <w:lsdException w:name="Closing" w:semiHidden="1" w:unhideWhenUsed="1"/>
-    <w:lsdException w:name="Signature" w:semiHidden="1" w:unhideWhenUsed="1"/>
-    <w:lsdException w:name="Default Paragraph Font" w:semiHidden="1" w:uiPriority="1" w:unhideWhenUsed="1"/>
-    <w:lsdException w:name="Body Text" w:semiHidden="1" w:unhideWhenUsed="1"/>
-    <w:lsdException w:name="Body Text Indent" w:semiHidden="1" w:unhideWhenUsed="1"/>
-    <w:lsdException w:name="List Continue" w:semiHidden="1" w:unhideWhenUsed="1"/>
-    <w:lsdException w:name="List Continue 2" w:semiHidden="1" w:unhideWhenUsed="1"/>
-    <w:lsdException w:name="List Continue 3" w:semiHidden="1" w:unhideWhenUsed="1"/>
-    <w:lsdException w:name="List Continue 4" w:semiHidden="1" w:unhideWhenUsed="1"/>
-    <w:lsdException w:name="List Continue 5" w:semiHidden="1" w:unhideWhenUsed="1"/>
-    <w:lsdException w:name="Message Header" w:semiHidden="1" w:unhideWhenUsed="1"/>
-    <w:lsdException w:name="Subtitle" w:uiPriority="11" w:qFormat="1"/>
-    <w:lsdException w:name="Salutation" w:semiHidden="1" w:unhideWhenUsed="1"/>
-    <w:lsdException w:name="Date" w:semiHidden="1" w:unhideWhenUsed="1"/>
-    <w:lsdException w:name="Body Text First Indent" w:semiHidden="1" w:unhideWhenUsed="1"/>
-    <w:lsdException w:name="Body Text First Indent 2" w:semiHidden="1" w:unhideWhenUsed="1"/>
-    <w:lsdException w:name="Note Heading" w:semiHidden="1" w:unhideWhenUsed="1"/>
-    <w:lsdException w:name="Body Text 2" w:semiHidden="1" w:unhideWhenUsed="1"/>
-    <w:lsdException w:name="Body Text 3" w:semiHidden="1" w:unhideWhenUsed="1"/>
-    <w:lsdException w:name="Body Text Indent 2" w:semiHidden="1" w:unhideWhenUsed="1"/>
-    <w:lsdException w:name="Body Text Indent 3" w:semiHidden="1" w:unhideWhenUsed="1"/>
-    <w:lsdException w:name="Block Text" w:semiHidden="1" w:unhideWhenUsed="1"/>
-    <w:lsdException w:name="Hyperlink" w:semiHidden="1" w:unhideWhenUsed="1"/>
-    <w:lsdException w:name="FollowedHyperlink" w:semiHidden="1" w:unhideWhenUsed="1"/>
-    <w:lsdException w:name="Strong" w:uiPriority="22" w:qFormat="1"/>
-    <w:lsdException w:name="Emphasis" w:uiPriority="20" w:qFormat="1"/>
-    <w:lsdException w:name="Document Map" w:semiHidden="1" w:unhideWhenUsed="1"/>
-    <w:lsdException w:name="Plain Text" w:semiHidden="1" w:unhideWhenUsed="1"/>
-    <w:lsdException w:name="E-mail Signature" w:semiHidden="1" w:unhideWhenUsed="1"/>
-    <w:lsdException w:name="HTML Top of Form" w:semiHidden="1" w:unhideWhenUsed="1"/>
-    <w:lsdException w:name="HTML Bottom of Form" w:semiHidden="1" w:unhideWhenUsed="1"/>
-    <w:lsdException w:name="Normal (Web)" w:semiHidden="1" w:unhideWhenUsed="1"/>
-    <w:lsdException w:name="HTML Acronym" w:semiHidden="1" w:unhideWhenUsed="1"/>
-    <w:lsdException w:name="HTML Address" w:semiHidden="1" w:unhideWhenUsed="1"/>
-    <w:lsdException w:name="HTML Cite" w:semiHidden="1" w:unhideWhenUsed="1"/>
-    <w:lsdException w:name="HTML Code" w:semiHidden="1" w:unhideWhenUsed="1"/>
-    <w:lsdException w:name="HTML Definition" w:semiHidden="1" w:unhideWhenUsed="1"/>
-    <w:lsdException w:name="HTML Keyboard" w:semiHidden="1" w:unhideWhenUsed="1"/>
-    <w:lsdException w:name="HTML Preformatted" w:semiHidden="1" w:unhideWhenUsed="1"/>
-    <w:lsdException w:name="HTML Sample" w:semiHidden="1" w:unhideWhenUsed="1"/>
-    <w:lsdException w:name="HTML Typewriter" w:semiHidden="1" w:unhideWhenUsed="1"/>
-    <w:lsdException w:name="HTML Variable" w:semiHidden="1" w:unhideWhenUsed="1"/>
-    <w:lsdException w:name="Normal Table" w:semiHidden="1" w:unhideWhenUsed="1"/>
-    <w:lsdException w:name="annotation subject" w:semiHidden="1" w:unhideWhenUsed="1"/>
-    <w:lsdException w:name="No List" w:semiHidden="1" w:unhideWhenUsed="1"/>
-    <w:lsdException w:name="Outline List 1" w:semiHidden="1" w:unhideWhenUsed="1"/>
-    <w:lsdException w:name="Outline List 2" w:semiHidden="1" w:unhideWhenUsed="1"/>
-    <w:lsdException w:name="Outline List 3" w:semiHidden="1" w:unhideWhenUsed="1"/>
-    <w:lsdException w:name="Table Simple 1" w:semiHidden="1" w:unhideWhenUsed="1"/>
-    <w:lsdException w:name="Table Simple 2" w:semiHidden="1" w:unhideWhenUsed="1"/>
-    <w:lsdException w:name="Table Simple 3" w:semiHidden="1" w:unhideWhenUsed="1"/>
-    <w:lsdException w:name="Table Classic 1" w:semiHidden="1" w:unhideWhenUsed="1"/>
-    <w:lsdException w:name="Table Classic 2" w:semiHidden="1" w:unhideWhenUsed="1"/>
-    <w:lsdException w:name="Table Classic 3" w:semiHidden="1" w:unhideWhenUsed="1"/>
-    <w:lsdException w:name="Table Classic 4" w:semiHidden="1" w:unhideWhenUsed="1"/>
-    <w:lsdException w:name="Table Colorful 1" w:semiHidden="1" w:unhideWhenUsed="1"/>
-    <w:lsdException w:name="Table Colorful 2" w:semiHidden="1" w:unhideWhenUsed="1"/>
-    <w:lsdException w:name="Table Colorful 3" w:semiHidden="1" w:unhideWhenUsed="1"/>
-    <w:lsdException w:name="Table Columns 1" w:semiHidden="1" w:unhideWhenUsed="1"/>
-    <w:lsdException w:name="Table Columns 2" w:semiHidden="1" w:unhideWhenUsed="1"/>
-    <w:lsdException w:name="Table Columns 3" w:semiHidden="1" w:unhideWhenUsed="1"/>
-    <w:lsdException w:name="Table Columns 4" w:semiHidden="1" w:unhideWhenUsed="1"/>
-    <w:lsdException w:name="Table Columns 5" w:semiHidden="1" w:unhideWhenUsed="1"/>
-    <w:lsdException w:name="Table Grid 1" w:semiHidden="1" w:unhideWhenUsed="1"/>
-    <w:lsdException w:name="Table Grid 2" w:semiHidden="1" w:unhideWhenUsed="1"/>
-    <w:lsdException w:name="Table Grid 3" w:semiHidden="1" w:unhideWhenUsed="1"/>
-    <w:lsdException w:name="Table Grid 4" w:semiHidden="1" w:unhideWhenUsed="1"/>
-    <w:lsdException w:name="Table Grid 5" w:semiHidden="1" w:unhideWhenUsed="1"/>
-    <w:lsdException w:name="Table Grid 6" w:semiHidden="1" w:unhideWhenUsed="1"/>
-    <w:lsdException w:name="Table Grid 7" w:semiHidden="1" w:unhideWhenUsed="1"/>
-    <w:lsdException w:name="Table Grid 8" w:semiHidden="1" w:unhideWhenUsed="1"/>
-    <w:lsdException w:name="Table List 1" w:semiHidden="1" w:unhideWhenUsed="1"/>
-    <w:lsdException w:name="Table List 2" w:semiHidden="1" w:unhideWhenUsed="1"/>
-    <w:lsdException w:name="Table List 3" w:semiHidden="1" w:unhideWhenUsed="1"/>
-    <w:lsdException w:name="Table List 4" w:semiHidden="1" w:unhideWhenUsed="1"/>
-    <w:lsdException w:name="Table List 5" w:semiHidden="1" w:unhideWhenUsed="1"/>
-    <w:lsdException w:name="Table List 6" w:semiHidden="1" w:unhideWhenUsed="1"/>
-    <w:lsdException w:name="Table List 7" w:semiHidden="1" w:unhideWhenUsed="1"/>
-    <w:lsdException w:name="Table List 8" w:semiHidden="1" w:unhideWhenUsed="1"/>
-    <w:lsdException w:name="Table 3D effects 1" w:semiHidden="1" w:unhideWhenUsed="1"/>
-    <w:lsdException w:name="Table 3D effects 2" w:semiHidden="1" w:unhideWhenUsed="1"/>
-    <w:lsdException w:name="Table 3D effects 3" w:semiHidden="1" w:unhideWhenUsed="1"/>
-    <w:lsdException w:name="Table Contemporary" w:semiHidden="1" w:unhideWhenUsed="1"/>
-    <w:lsdException w:name="Table Elegant" w:semiHidden="1" w:unhideWhenUsed="1"/>
-    <w:lsdException w:name="Table Professional" w:semiHidden="1" w:unhideWhenUsed="1"/>
-    <w:lsdException w:name="Table Subtle 1" w:semiHidden="1" w:unhideWhenUsed="1"/>
-    <w:lsdException w:name="Table Subtle 2" w:semiHidden="1" w:unhideWhenUsed="1"/>
-    <w:lsdException w:name="Table Web 1" w:semiHidden="1" w:unhideWhenUsed="1"/>
-    <w:lsdException w:name="Table Web 2" w:semiHidden="1" w:unhideWhenUsed="1"/>
-    <w:lsdException w:name="Table Web 3" w:semiHidden="1" w:unhideWhenUsed="1"/>
-    <w:lsdException w:name="Balloon Text" w:semiHidden="1" w:unhideWhenUsed="1"/>
-    <w:lsdException w:name="Table Grid" w:uiPriority="59"/>
-    <w:lsdException w:name="Table Theme" w:semiHidden="1" w:unhideWhenUsed="1"/>
-    <w:lsdException w:name="Placeholder Text" w:semiHidden="1"/>
-    <w:lsdException w:name="No Spacing" w:uiPriority="1" w:qFormat="1"/>
-    <w:lsdException w:name="Light Shading" w:uiPriority="60"/>
-    <w:lsdException w:name="Light List" w:uiPriority="61"/>
-    <w:lsdException w:name="Light Grid" w:uiPriority="62"/>
-    <w:lsdException w:name="Medium Shading 1" w:uiPriority="63"/>
-    <w:lsdException w:name="Medium Shading 2" w:uiPriority="64"/>
-    <w:lsdException w:name="Medium List 1" w:uiPriority="65"/>
-    <w:lsdException w:name="Medium List 2" w:uiPriority="66"/>
-    <w:lsdException w:name="Medium Grid 1" w:uiPriority="67"/>
-    <w:lsdException w:name="Medium Grid 2" w:uiPriority="68"/>
-    <w:lsdException w:name="Medium Grid 3" w:uiPriority="69"/>
-    <w:lsdException w:name="Dark List" w:uiPriority="70"/>
-    <w:lsdException w:name="Colorful Shading" w:uiPriority="71"/>
-    <w:lsdException w:name="Colorful List" w:uiPriority="72"/>
-    <w:lsdException w:name="Colorful Grid" w:uiPriority="73"/>
-    <w:lsdException w:name="Light Shading Accent 1" w:uiPriority="60"/>
-    <w:lsdException w:name="Light List Accent 1" w:uiPriority="61"/>
-    <w:lsdException w:name="Light Grid Accent 1" w:uiPriority="62"/>
-    <w:lsdException w:name="Medium Shading 1 Accent 1" w:uiPriority="63"/>
-    <w:lsdException w:name="Medium Shading 2 Accent 1" w:uiPriority="64"/>
-    <w:lsdException w:name="Medium List 1 Accent 1" w:uiPriority="65"/>
-    <w:lsdException w:name="Revision" w:semiHidden="1"/>
-    <w:lsdException w:name="List Paragraph" w:uiPriority="34" w:qFormat="1"/>
-    <w:lsdException w:name="Quote" w:uiPriority="29" w:qFormat="1"/>
-    <w:lsdException w:name="Intense Quote" w:uiPriority="30" w:qFormat="1"/>
-    <w:lsdException w:name="Medium List 2 Accent 1" w:uiPriority="66"/>
-    <w:lsdException w:name="Medium Grid 1 Accent 1" w:uiPriority="67"/>
-    <w:lsdException w:name="Medium Grid 2 Accent 1" w:uiPriority="68"/>
-    <w:lsdException w:name="Medium Grid 3 Accent 1" w:uiPriority="69"/>
-    <w:lsdException w:name="Dark List Accent 1" w:uiPriority="70"/>
-    <w:lsdException w:name="Colorful Shading Accent 1" w:uiPriority="71"/>
-    <w:lsdException w:name="Colorful List Accent 1" w:uiPriority="72"/>
-    <w:lsdException w:name="Colorful Grid Accent 1" w:uiPriority="73"/>
-    <w:lsdException w:name="Light Shading Accent 2" w:uiPriority="60"/>
-    <w:lsdException w:name="Light List Accent 2" w:uiPriority="61"/>
-    <w:lsdException w:name="Light Grid Accent 2" w:uiPriority="62"/>
-    <w:lsdException w:name="Medium Shading 1 Accent 2" w:uiPriority="63"/>
-    <w:lsdException w:name="Medium Shading 2 Accent 2" w:uiPriority="64"/>
-    <w:lsdException w:name="Medium List 1 Accent 2" w:uiPriority="65"/>
-    <w:lsdException w:name="Medium List 2 Accent 2" w:uiPriority="66"/>
-    <w:lsdException w:name="Medium Grid 1 Accent 2" w:uiPriority="67"/>
-    <w:lsdException w:name="Medium Grid 2 Accent 2" w:uiPriority="68"/>
-    <w:lsdException w:name="Medium Grid 3 Accent 2" w:uiPriority="69"/>
-    <w:lsdException w:name="Dark List Accent 2" w:uiPriority="70"/>
-    <w:lsdException w:name="Colorful Shading Accent 2" w:uiPriority="71"/>
-    <w:lsdException w:name="Colorful List Accent 2" w:uiPriority="72"/>
-    <w:lsdException w:name="Colorful Grid Accent 2" w:uiPriority="73"/>
-    <w:lsdException w:name="Light Shading Accent 3" w:uiPriority="60"/>
-    <w:lsdException w:name="Light List Accent 3" w:uiPriority="61"/>
-    <w:lsdException w:name="Light Grid Accent 3" w:uiPriority="62"/>
-    <w:lsdException w:name="Medium Shading 1 Accent 3" w:uiPriority="63"/>
-    <w:lsdException w:name="Medium Shading 2 Accent 3" w:uiPriority="64"/>
-    <w:lsdException w:name="Medium List 1 Accent 3" w:uiPriority="65"/>
-    <w:lsdException w:name="Medium List 2 Accent 3" w:uiPriority="66"/>
-    <w:lsdException w:name="Medium Grid 1 Accent 3" w:uiPriority="67"/>
-    <w:lsdException w:name="Medium Grid 2 Accent 3" w:uiPriority="68"/>
-    <w:lsdException w:name="Medium Grid 3 Accent 3" w:uiPriority="69"/>
-    <w:lsdException w:name="Dark List Accent 3" w:uiPriority="70"/>
-    <w:lsdException w:name="Colorful Shading Accent 3" w:uiPriority="71"/>
-    <w:lsdException w:name="Colorful List Accent 3" w:uiPriority="72"/>
-    <w:lsdException w:name="Colorful Grid Accent 3" w:uiPriority="73"/>
-    <w:lsdException w:name="Light Shading Accent 4" w:uiPriority="60"/>
-    <w:lsdException w:name="Light List Accent 4" w:uiPriority="61"/>
-    <w:lsdException w:name="Light Grid Accent 4" w:uiPriority="62"/>
-    <w:lsdException w:name="Medium Shading 1 Accent 4" w:uiPriority="63"/>
-    <w:lsdException w:name="Medium Shading 2 Accent 4" w:uiPriority="64"/>
-    <w:lsdException w:name="Medium List 1 Accent 4" w:uiPriority="65"/>
-    <w:lsdException w:name="Medium List 2 Accent 4" w:uiPriority="66"/>
-    <w:lsdException w:name="Medium Grid 1 Accent 4" w:uiPriority="67"/>
-    <w:lsdException w:name="Medium Grid 2 Accent 4" w:uiPriority="68"/>
-    <w:lsdException w:name="Medium Grid 3 Accent 4" w:uiPriority="69"/>
-    <w:lsdException w:name="Dark List Accent 4" w:uiPriority="70"/>
-    <w:lsdException w:name="Colorful Shading Accent 4" w:uiPriority="71"/>
-    <w:lsdException w:name="Colorful List Accent 4" w:uiPriority="72"/>
-    <w:lsdException w:name="Colorful Grid Accent 4" w:uiPriority="73"/>
-    <w:lsdException w:name="Light Shading Accent 5" w:uiPriority="60"/>
-    <w:lsdException w:name="Light List Accent 5" w:uiPriority="61"/>
-    <w:lsdException w:name="Light Grid Accent 5" w:uiPriority="62"/>
-    <w:lsdException w:name="Medium Shading 1 Accent 5" w:uiPriority="63"/>
-    <w:lsdException w:name="Medium Shading 2 Accent 5" w:uiPriority="64"/>
-    <w:lsdException w:name="Medium List 1 Accent 5" w:uiPriority="65"/>
-    <w:lsdException w:name="Medium List 2 Accent 5" w:uiPriority="66"/>
-    <w:lsdException w:name="Medium Grid 1 Accent 5" w:uiPriority="67"/>
-    <w:lsdException w:name="Medium Grid 2 Accent 5" w:uiPriority="68"/>
-    <w:lsdException w:name="Medium Grid 3 Accent 5" w:uiPriority="69"/>
-    <w:lsdException w:name="Dark List Accent 5" w:uiPriority="70"/>
-    <w:lsdException w:name="Colorful Shading Accent 5" w:uiPriority="71"/>
-    <w:lsdException w:name="Colorful List Accent 5" w:uiPriority="72"/>
-    <w:lsdException w:name="Colorful Grid Accent 5" w:uiPriority="73"/>
-    <w:lsdException w:name="Light Shading Accent 6" w:uiPriority="60"/>
-    <w:lsdException w:name="Light List Accent 6" w:uiPriority="61"/>
-    <w:lsdException w:name="Light Grid Accent 6" w:uiPriority="62"/>
-    <w:lsdException w:name="Medium Shading 1 Accent 6" w:uiPriority="63"/>
-    <w:lsdException w:name="Medium Shading 2 Accent 6" w:uiPriority="64"/>
-    <w:lsdException w:name="Medium List 1 Accent 6" w:uiPriority="65"/>
-    <w:lsdException w:name="Medium List 2 Accent 6" w:uiPriority="66"/>
-    <w:lsdException w:name="Medium Grid 1 Accent 6" w:uiPriority="67"/>
-    <w:lsdException w:name="Medium Grid 2 Accent 6" w:uiPriority="68"/>
-    <w:lsdException w:name="Medium Grid 3 Accent 6" w:uiPriority="69"/>
-    <w:lsdException w:name="Dark List Accent 6" w:uiPriority="70"/>
-    <w:lsdException w:name="Colorful Shading Accent 6" w:uiPriority="71"/>
-    <w:lsdException w:name="Colorful List Accent 6" w:uiPriority="72"/>
-    <w:lsdException w:name="Colorful Grid Accent 6" w:uiPriority="73"/>
-    <w:lsdException w:name="Subtle Emphasis" w:uiPriority="19" w:qFormat="1"/>
-    <w:lsdException w:name="Intense Emphasis" w:uiPriority="21" w:qFormat="1"/>
-    <w:lsdException w:name="Subtle Reference" w:uiPriority="31" w:qFormat="1"/>
-    <w:lsdException w:name="Intense Reference" w:uiPriority="32" w:qFormat="1"/>
-    <w:lsdException w:name="Book Title" w:uiPriority="33" w:qFormat="1"/>
-    <w:lsdException w:name="Bibliography" w:semiHidden="1" w:uiPriority="37" w:unhideWhenUsed="1"/>
-    <w:lsdException w:name="TOC Heading" w:semiHidden="1" w:uiPriority="39" w:unhideWhenUsed="1" w:qFormat="1"/>
-    <w:lsdException w:name="Plain Table 1" w:uiPriority="41"/>
-    <w:lsdException w:name="Plain Table 2" w:uiPriority="42"/>
-    <w:lsdException w:name="Plain Table 3" w:uiPriority="43"/>
-    <w:lsdException w:name="Plain Table 4" w:uiPriority="44"/>
-    <w:lsdException w:name="Plain Table 5" w:uiPriority="45"/>
-    <w:lsdException w:name="Grid Table Light" w:uiPriority="40"/>
-    <w:lsdException w:name="Grid Table 1 Light" w:uiPriority="46"/>
-    <w:lsdException w:name="Grid Table 2" w:uiPriority="47"/>
-    <w:lsdException w:name="Grid Table 3" w:uiPriority="48"/>
-    <w:lsdException w:name="Grid Table 4" w:uiPriority="49"/>
-    <w:lsdException w:name="Grid Table 5 Dark" w:uiPriority="50"/>
-    <w:lsdException w:name="Grid Table 6 Colorful" w:uiPriority="51"/>
-    <w:lsdException w:name="Grid Table 7 Colorful" w:uiPriority="52"/>
-    <w:lsdException w:name="Grid Table 1 Light Accent 1" w:uiPriority="46"/>
-    <w:lsdException w:name="Grid Table 2 Accent 1" w:uiPriority="47"/>
-    <w:lsdException w:name="Grid Table 3 Accent 1" w:uiPriority="48"/>
-    <w:lsdException w:name="Grid Table 4 Accent 1" w:uiPriority="49"/>
-    <w:lsdException w:name="Grid Table 5 Dark Accent 1" w:uiPriority="50"/>
-    <w:lsdException w:name="Grid Table 6 Colorful Accent 1" w:uiPriority="51"/>
-    <w:lsdException w:name="Grid Table 7 Colorful Accent 1" w:uiPriority="52"/>
-    <w:lsdException w:name="Grid Table 1 Light Accent 2" w:uiPriority="46"/>
-    <w:lsdException w:name="Grid Table 2 Accent 2" w:uiPriority="47"/>
-    <w:lsdException w:name="Grid Table 3 Accent 2" w:uiPriority="48"/>
-    <w:lsdException w:name="Grid Table 4 Accent 2" w:uiPriority="49"/>
-    <w:lsdException w:name="Grid Table 5 Dark Accent 2" w:uiPriority="50"/>
-    <w:lsdException w:name="Grid Table 6 Colorful Accent 2" w:uiPriority="51"/>
-    <w:lsdException w:name="Grid Table 7 Colorful Accent 2" w:uiPriority="52"/>
-    <w:lsdException w:name="Grid Table 1 Light Accent 3" w:uiPriority="46"/>
-    <w:lsdException w:name="Grid Table 2 Accent 3" w:uiPriority="47"/>
-    <w:lsdException w:name="Grid Table 3 Accent 3" w:uiPriority="48"/>
-    <w:lsdException w:name="Grid Table 4 Accent 3" w:uiPriority="49"/>
-    <w:lsdException w:name="Grid Table 5 Dark Accent 3" w:uiPriority="50"/>
-    <w:lsdException w:name="Grid Table 6 Colorful Accent 3" w:uiPriority="51"/>
-    <w:lsdException w:name="Grid Table 7 Colorful Accent 3" w:uiPriority="52"/>
-    <w:lsdException w:name="Grid Table 1 Light Accent 4" w:uiPriority="46"/>
-    <w:lsdException w:name="Grid Table 2 Accent 4" w:uiPriority="47"/>
-    <w:lsdException w:name="Grid Table 3 Accent 4" w:uiPriority="48"/>
-    <w:lsdException w:name="Grid Table 4 Accent 4" w:uiPriority="49"/>
-    <w:lsdException w:name="Grid Table 5 Dark Accent 4" w:uiPriority="50"/>
-    <w:lsdException w:name="Grid Table 6 Colorful Accent 4" w:uiPriority="51"/>
-    <w:lsdException w:name="Grid Table 7 Colorful Accent 4" w:uiPriority="52"/>
-    <w:lsdException w:name="Grid Table 1 Light Accent 5" w:uiPriority="46"/>
-    <w:lsdException w:name="Grid Table 2 Accent 5" w:uiPriority="47"/>
-    <w:lsdException w:name="Grid Table 3 Accent 5" w:uiPriority="48"/>
-    <w:lsdException w:name="Grid Table 4 Accent 5" w:uiPriority="49"/>
-    <w:lsdException w:name="Grid Table 5 Dark Accent 5" w:uiPriority="50"/>
-    <w:lsdException w:name="Grid Table 6 Colorful Accent 5" w:uiPriority="51"/>
-    <w:lsdException w:name="Grid Table 7 Colorful Accent 5" w:uiPriority="52"/>
-    <w:lsdException w:name="Grid Table 1 Light Accent 6" w:uiPriority="46"/>
-    <w:lsdException w:name="Grid Table 2 Accent 6" w:uiPriority="47"/>
-    <w:lsdException w:name="Grid Table 3 Accent 6" w:uiPriority="48"/>
-    <w:lsdException w:name="Grid Table 4 Accent 6" w:uiPriority="49"/>
-    <w:lsdException w:name="Grid Table 5 Dark Accent 6" w:uiPriority="50"/>
-    <w:lsdException w:name="Grid Table 6 Colorful Accent 6" w:uiPriority="51"/>
-    <w:lsdException w:name="Grid Table 7 Colorful Accent 6" w:uiPriority="52"/>
-    <w:lsdException w:name="List Table 1 Light" w:uiPriority="46"/>
-    <w:lsdException w:name="List Table 2" w:uiPriority="47"/>
-    <w:lsdException w:name="List Table 3" w:uiPriority="48"/>
-    <w:lsdException w:name="List Table 4" w:uiPriority="49"/>
-    <w:lsdException w:name="List Table 5 Dark" w:uiPriority="50"/>
-    <w:lsdException w:name="List Table 6 Colorful" w:uiPriority="51"/>
-    <w:lsdException w:name="List Table 7 Colorful" w:uiPriority="52"/>
-    <w:lsdException w:name="List Table 1 Light Accent 1" w:uiPriority="46"/>
-    <w:lsdException w:name="List Table 2 Accent 1" w:uiPriority="47"/>
-    <w:lsdException w:name="List Table 3 Accent 1" w:uiPriority="48"/>
-    <w:lsdException w:name="List Table 4 Accent 1" w:uiPriority="49"/>
-    <w:lsdException w:name="List Table 5 Dark Accent 1" w:uiPriority="50"/>
-    <w:lsdException w:name="List Table 6 Colorful Accent 1" w:uiPriority="51"/>
-    <w:lsdException w:name="List Table 7 Colorful Accent 1" w:uiPriority="52"/>
-    <w:lsdException w:name="List Table 1 Light Accent 2" w:uiPriority="46"/>
-    <w:lsdException w:name="List Table 2 Accent 2" w:uiPriority="47"/>
-    <w:lsdException w:name="List Table 3 Accent 2" w:uiPriority="48"/>
-    <w:lsdException w:name="List Table 4 Accent 2" w:uiPriority="49"/>
-    <w:lsdException w:name="List Table 5 Dark Accent 2" w:uiPriority="50"/>
-    <w:lsdException w:name="List Table 6 Colorful Accent 2" w:uiPriority="51"/>
-    <w:lsdException w:name="List Table 7 Colorful Accent 2" w:uiPriority="52"/>
-    <w:lsdException w:name="List Table 1 Light Accent 3" w:uiPriority="46"/>
-    <w:lsdException w:name="List Table 2 Accent 3" w:uiPriority="47"/>
-    <w:lsdException w:name="List Table 3 Accent 3" w:uiPriority="48"/>
-    <w:lsdException w:name="List Table 4 Accent 3" w:uiPriority="49"/>
-    <w:lsdException w:name="List Table 5 Dark Accent 3" w:uiPriority="50"/>
-    <w:lsdException w:name="List Table 6 Colorful Accent 3" w:uiPriority="51"/>
-    <w:lsdException w:name="List Table 7 Colorful Accent 3" w:uiPriority="52"/>
-    <w:lsdException w:name="List Table 1 Light Accent 4" w:uiPriority="46"/>
-    <w:lsdException w:name="List Table 2 Accent 4" w:uiPriority="47"/>
-    <w:lsdException w:name="List Table 3 Accent 4" w:uiPriority="48"/>
-    <w:lsdException w:name="List Table 4 Accent 4" w:uiPriority="49"/>
-    <w:lsdException w:name="List Table 5 Dark Accent 4" w:uiPriority="50"/>
-    <w:lsdException w:name="List Table 6 Colorful Accent 4" w:uiPriority="51"/>
-    <w:lsdException w:name="List Table 7 Colorful Accent 4" w:uiPriority="52"/>
-    <w:lsdException w:name="List Table 1 Light Accent 5" w:uiPriority="46"/>
-    <w:lsdException w:name="List Table 2 Accent 5" w:uiPriority="47"/>
-    <w:lsdException w:name="List Table 3 Accent 5" w:uiPriority="48"/>
-    <w:lsdException w:name="List Table 4 Accent 5" w:uiPriority="49"/>
-    <w:lsdException w:name="List Table 5 Dark Accent 5" w:uiPriority="50"/>
-    <w:lsdException w:name="List Table 6 Colorful Accent 5" w:uiPriority="51"/>
-    <w:lsdException w:name="List Table 7 Colorful Accent 5" w:uiPriority="52"/>
-    <w:lsdException w:name="List Table 1 Light Accent 6" w:uiPriority="46"/>
-    <w:lsdException w:name="List Table 2 Accent 6" w:uiPriority="47"/>
-    <w:lsdException w:name="List Table 3 Accent 6" w:uiPriority="48"/>
-    <w:lsdException w:name="List Table 4 Accent 6" w:uiPriority="49"/>
-    <w:lsdException w:name="List Table 5 Dark Accent 6" w:uiPriority="50"/>
-    <w:lsdException w:name="List Table 6 Colorful Accent 6" w:uiPriority="51"/>
-    <w:lsdException w:name="List Table 7 Colorful Accent 6" w:uiPriority="52"/>
+  <w:latentStyles w:defLockedState="0" w:defUIPriority="99" w:defSemiHidden="1" w:defUnhideWhenUsed="1" w:defQFormat="0" w:count="267">
+    <w:lsdException w:name="Normal" w:semiHidden="0" w:uiPriority="0" w:unhideWhenUsed="0" w:qFormat="1"/>
+    <w:lsdException w:name="heading 1" w:semiHidden="0" w:uiPriority="9" w:unhideWhenUsed="0" w:qFormat="1"/>
+    <w:lsdException w:name="heading 2" w:uiPriority="9" w:qFormat="1"/>
+    <w:lsdException w:name="heading 3" w:uiPriority="9" w:qFormat="1"/>
+    <w:lsdException w:name="heading 4" w:uiPriority="9" w:qFormat="1"/>
+    <w:lsdException w:name="heading 5" w:uiPriority="9" w:qFormat="1"/>
+    <w:lsdException w:name="heading 6" w:uiPriority="9" w:qFormat="1"/>
+    <w:lsdException w:name="heading 7" w:uiPriority="9" w:qFormat="1"/>
+    <w:lsdException w:name="heading 8" w:uiPriority="9" w:qFormat="1"/>
+    <w:lsdException w:name="heading 9" w:uiPriority="9" w:qFormat="1"/>
+    <w:lsdException w:name="toc 1" w:uiPriority="39"/>
+    <w:lsdException w:name="toc 2" w:uiPriority="39"/>
+    <w:lsdException w:name="toc 3" w:uiPriority="39"/>
+    <w:lsdException w:name="toc 4" w:uiPriority="39"/>
+    <w:lsdException w:name="toc 5" w:uiPriority="39"/>
+    <w:lsdException w:name="toc 6" w:uiPriority="39"/>
+    <w:lsdException w:name="toc 7" w:uiPriority="39"/>
+    <w:lsdException w:name="toc 8" w:uiPriority="39"/>
+    <w:lsdException w:name="toc 9" w:uiPriority="39"/>
+    <w:lsdException w:name="caption" w:uiPriority="35" w:qFormat="1"/>
+    <w:lsdException w:name="Title" w:semiHidden="0" w:uiPriority="10" w:unhideWhenUsed="0" w:qFormat="1"/>
+    <w:lsdException w:name="Default Paragraph Font" w:uiPriority="1"/>
+    <w:lsdException w:name="Subtitle" w:semiHidden="0" w:uiPriority="11" w:unhideWhenUsed="0" w:qFormat="1"/>
+    <w:lsdException w:name="Strong" w:semiHidden="0" w:uiPriority="22" w:unhideWhenUsed="0" w:qFormat="1"/>
+    <w:lsdException w:name="Emphasis" w:semiHidden="0" w:uiPriority="20" w:unhideWhenUsed="0" w:qFormat="1"/>
+    <w:lsdException w:name="Table Grid" w:semiHidden="0" w:uiPriority="59" w:unhideWhenUsed="0"/>
+    <w:lsdException w:name="Placeholder Text" w:unhideWhenUsed="0"/>
+    <w:lsdException w:name="No Spacing" w:semiHidden="0" w:uiPriority="1" w:unhideWhenUsed="0" w:qFormat="1"/>
+    <w:lsdException w:name="Light Shading" w:semiHidden="0" w:uiPriority="60" w:unhideWhenUsed="0"/>
+    <w:lsdException w:name="Light List" w:semiHidden="0" w:uiPriority="61" w:unhideWhenUsed="0"/>
+    <w:lsdException w:name="Light Grid" w:semiHidden="0" w:uiPriority="62" w:unhideWhenUsed="0"/>
+    <w:lsdException w:name="Medium Shading 1" w:semiHidden="0" w:uiPriority="63" w:unhideWhenUsed="0"/>
+    <w:lsdException w:name="Medium Shading 2" w:semiHidden="0" w:uiPriority="64" w:unhideWhenUsed="0"/>
+    <w:lsdException w:name="Medium List 1" w:semiHidden="0" w:uiPriority="65" w:unhideWhenUsed="0"/>
+    <w:lsdException w:name="Medium List 2" w:semiHidden="0" w:uiPriority="66" w:unhideWhenUsed="0"/>
+    <w:lsdException w:name="Medium Grid 1" w:semiHidden="0" w:uiPriority="67" w:unhideWhenUsed="0"/>
+    <w:lsdException w:name="Medium Grid 2" w:semiHidden="0" w:uiPriority="68" w:unhideWhenUsed="0"/>
+    <w:lsdException w:name="Medium Grid 3" w:semiHidden="0" w:uiPriority="69" w:unhideWhenUsed="0"/>
+    <w:lsdException w:name="Dark List" w:semiHidden="0" w:uiPriority="70" w:unhideWhenUsed="0"/>
+    <w:lsdException w:name="Colorful Shading" w:semiHidden="0" w:uiPriority="71" w:unhideWhenUsed="0"/>
+    <w:lsdException w:name="Colorful List" w:semiHidden="0" w:uiPriority="72" w:unhideWhenUsed="0"/>
+    <w:lsdException w:name="Colorful Grid" w:semiHidden="0" w:uiPriority="73" w:unhideWhenUsed="0"/>
+    <w:lsdException w:name="Light Shading Accent 1" w:semiHidden="0" w:uiPriority="60" w:unhideWhenUsed="0"/>
+    <w:lsdException w:name="Light List Accent 1" w:semiHidden="0" w:uiPriority="61" w:unhideWhenUsed="0"/>
+    <w:lsdException w:name="Light Grid Accent 1" w:semiHidden="0" w:uiPriority="62" w:unhideWhenUsed="0"/>
+    <w:lsdException w:name="Medium Shading 1 Accent 1" w:semiHidden="0" w:uiPriority="63" w:unhideWhenUsed="0"/>
+    <w:lsdException w:name="Medium Shading 2 Accent 1" w:semiHidden="0" w:uiPriority="64" w:unhideWhenUsed="0"/>
+    <w:lsdException w:name="Medium List 1 Accent 1" w:semiHidden="0" w:uiPriority="65" w:unhideWhenUsed="0"/>
+    <w:lsdException w:name="Revision" w:unhideWhenUsed="0"/>
+    <w:lsdException w:name="List Paragraph" w:semiHidden="0" w:uiPriority="34" w:unhideWhenUsed="0" w:qFormat="1"/>
+    <w:lsdException w:name="Quote" w:semiHidden="0" w:uiPriority="29" w:unhideWhenUsed="0" w:qFormat="1"/>
+    <w:lsdException w:name="Intense Quote" w:semiHidden="0" w:uiPriority="30" w:unhideWhenUsed="0" w:qFormat="1"/>
+    <w:lsdException w:name="Medium List 2 Accent 1" w:semiHidden="0" w:uiPriority="66" w:unhideWhenUsed="0"/>
+    <w:lsdException w:name="Medium Grid 1 Accent 1" w:semiHidden="0" w:uiPriority="67" w:unhideWhenUsed="0"/>
+    <w:lsdException w:name="Medium Grid 2 Accent 1" w:semiHidden="0" w:uiPriority="68" w:unhideWhenUsed="0"/>
+    <w:lsdException w:name="Medium Grid 3 Accent 1" w:semiHidden="0" w:uiPriority="69" w:unhideWhenUsed="0"/>
+    <w:lsdException w:name="Dark List Accent 1" w:semiHidden="0" w:uiPriority="70" w:unhideWhenUsed="0"/>
+    <w:lsdException w:name="Colorful Shading Accent 1" w:semiHidden="0" w:uiPriority="71" w:unhideWhenUsed="0"/>
+    <w:lsdException w:name="Colorful List Accent 1" w:semiHidden="0" w:uiPriority="72" w:unhideWhenUsed="0"/>
+    <w:lsdException w:name="Colorful Grid Accent 1" w:semiHidden="0" w:uiPriority="73" w:unhideWhenUsed="0"/>
+    <w:lsdException w:name="Light Shading Accent 2" w:semiHidden="0" w:uiPriority="60" w:unhideWhenUsed="0"/>
+    <w:lsdException w:name="Light List Accent 2" w:semiHidden="0" w:uiPriority="61" w:unhideWhenUsed="0"/>
+    <w:lsdException w:name="Light Grid Accent 2" w:semiHidden="0" w:uiPriority="62" w:unhideWhenUsed="0"/>
+    <w:lsdException w:name="Medium Shading 1 Accent 2" w:semiHidden="0" w:uiPriority="63" w:unhideWhenUsed="0"/>
+    <w:lsdException w:name="Medium Shading 2 Accent 2" w:semiHidden="0" w:uiPriority="64" w:unhideWhenUsed="0"/>
+    <w:lsdException w:name="Medium List 1 Accent 2" w:semiHidden="0" w:uiPriority="65" w:unhideWhenUsed="0"/>
+    <w:lsdException w:name="Medium List 2 Accent 2" w:semiHidden="0" w:uiPriority="66" w:unhideWhenUsed="0"/>
+    <w:lsdException w:name="Medium Grid 1 Accent 2" w:semiHidden="0" w:uiPriority="67" w:unhideWhenUsed="0"/>
+    <w:lsdException w:name="Medium Grid 2 Accent 2" w:semiHidden="0" w:uiPriority="68" w:unhideWhenUsed="0"/>
+    <w:lsdException w:name="Medium Grid 3 Accent 2" w:semiHidden="0" w:uiPriority="69" w:unhideWhenUsed="0"/>
+    <w:lsdException w:name="Dark List Accent 2" w:semiHidden="0" w:uiPriority="70" w:unhideWhenUsed="0"/>
+    <w:lsdException w:name="Colorful Shading Accent 2" w:semiHidden="0" w:uiPriority="71" w:unhideWhenUsed="0"/>
+    <w:lsdException w:name="Colorful List Accent 2" w:semiHidden="0" w:uiPriority="72" w:unhideWhenUsed="0"/>
+    <w:lsdException w:name="Colorful Grid Accent 2" w:semiHidden="0" w:uiPriority="73" w:unhideWhenUsed="0"/>
+    <w:lsdException w:name="Light Shading Accent 3" w:semiHidden="0" w:uiPriority="60" w:unhideWhenUsed="0"/>
+    <w:lsdException w:name="Light List Accent 3" w:semiHidden="0" w:uiPriority="61" w:unhideWhenUsed="0"/>
+    <w:lsdException w:name="Light Grid Accent 3" w:semiHidden="0" w:uiPriority="62" w:unhideWhenUsed="0"/>
+    <w:lsdException w:name="Medium Shading 1 Accent 3" w:semiHidden="0" w:uiPriority="63" w:unhideWhenUsed="0"/>
+    <w:lsdException w:name="Medium Shading 2 Accent 3" w:semiHidden="0" w:uiPriority="64" w:unhideWhenUsed="0"/>
+    <w:lsdException w:name="Medium List 1 Accent 3" w:semiHidden="0" w:uiPriority="65" w:unhideWhenUsed="0"/>
+    <w:lsdException w:name="Medium List 2 Accent 3" w:semiHidden="0" w:uiPriority="66" w:unhideWhenUsed="0"/>
+    <w:lsdException w:name="Medium Grid 1 Accent 3" w:semiHidden="0" w:uiPriority="67" w:unhideWhenUsed="0"/>
+    <w:lsdException w:name="Medium Grid 2 Accent 3" w:semiHidden="0" w:uiPriority="68" w:unhideWhenUsed="0"/>
+    <w:lsdException w:name="Medium Grid 3 Accent 3" w:semiHidden="0" w:uiPriority="69" w:unhideWhenUsed="0"/>
+    <w:lsdException w:name="Dark List Accent 3" w:semiHidden="0" w:uiPriority="70" w:unhideWhenUsed="0"/>
+    <w:lsdException w:name="Colorful Shading Accent 3" w:semiHidden="0" w:uiPriority="71" w:unhideWhenUsed="0"/>
+    <w:lsdException w:name="Colorful List Accent 3" w:semiHidden="0" w:uiPriority="72" w:unhideWhenUsed="0"/>
+    <w:lsdException w:name="Colorful Grid Accent 3" w:semiHidden="0" w:uiPriority="73" w:unhideWhenUsed="0"/>
+    <w:lsdException w:name="Light Shading Accent 4" w:semiHidden="0" w:uiPriority="60" w:unhideWhenUsed="0"/>
+    <w:lsdException w:name="Light List Accent 4" w:semiHidden="0" w:uiPriority="61" w:unhideWhenUsed="0"/>
+    <w:lsdException w:name="Light Grid Accent 4" w:semiHidden="0" w:uiPriority="62" w:unhideWhenUsed="0"/>
+    <w:lsdException w:name="Medium Shading 1 Accent 4" w:semiHidden="0" w:uiPriority="63" w:unhideWhenUsed="0"/>
+    <w:lsdException w:name="Medium Shading 2 Accent 4" w:semiHidden="0" w:uiPriority="64" w:unhideWhenUsed="0"/>
+    <w:lsdException w:name="Medium List 1 Accent 4" w:semiHidden="0" w:uiPriority="65" w:unhideWhenUsed="0"/>
+    <w:lsdException w:name="Medium List 2 Accent 4" w:semiHidden="0" w:uiPriority="66" w:unhideWhenUsed="0"/>
+    <w:lsdException w:name="Medium Grid 1 Accent 4" w:semiHidden="0" w:uiPriority="67" w:unhideWhenUsed="0"/>
+    <w:lsdException w:name="Medium Grid 2 Accent 4" w:semiHidden="0" w:uiPriority="68" w:unhideWhenUsed="0"/>
+    <w:lsdException w:name="Medium Grid 3 Accent 4" w:semiHidden="0" w:uiPriority="69" w:unhideWhenUsed="0"/>
+    <w:lsdException w:name="Dark List Accent 4" w:semiHidden="0" w:uiPriority="70" w:unhideWhenUsed="0"/>
+    <w:lsdException w:name="Colorful Shading Accent 4" w:semiHidden="0" w:uiPriority="71" w:unhideWhenUsed="0"/>
+    <w:lsdException w:name="Colorful List Accent 4" w:semiHidden="0" w:uiPriority="72" w:unhideWhenUsed="0"/>
+    <w:lsdException w:name="Colorful Grid Accent 4" w:semiHidden="0" w:uiPriority="73" w:unhideWhenUsed="0"/>
+    <w:lsdException w:name="Light Shading Accent 5" w:semiHidden="0" w:uiPriority="60" w:unhideWhenUsed="0"/>
+    <w:lsdException w:name="Light List Accent 5" w:semiHidden="0" w:uiPriority="61" w:unhideWhenUsed="0"/>
+    <w:lsdException w:name="Light Grid Accent 5" w:semiHidden="0" w:uiPriority="62" w:unhideWhenUsed="0"/>
+    <w:lsdException w:name="Medium Shading 1 Accent 5" w:semiHidden="0" w:uiPriority="63" w:unhideWhenUsed="0"/>
+    <w:lsdException w:name="Medium Shading 2 Accent 5" w:semiHidden="0" w:uiPriority="64" w:unhideWhenUsed="0"/>
+    <w:lsdException w:name="Medium List 1 Accent 5" w:semiHidden="0" w:uiPriority="65" w:unhideWhenUsed="0"/>
+    <w:lsdException w:name="Medium List 2 Accent 5" w:semiHidden="0" w:uiPriority="66" w:unhideWhenUsed="0"/>
+    <w:lsdException w:name="Medium Grid 1 Accent 5" w:semiHidden="0" w:uiPriority="67" w:unhideWhenUsed="0"/>
+    <w:lsdException w:name="Medium Grid 2 Accent 5" w:semiHidden="0" w:uiPriority="68" w:unhideWhenUsed="0"/>
+    <w:lsdException w:name="Medium Grid 3 Accent 5" w:semiHidden="0" w:uiPriority="69" w:unhideWhenUsed="0"/>
+    <w:lsdException w:name="Dark List Accent 5" w:semiHidden="0" w:uiPriority="70" w:unhideWhenUsed="0"/>
+    <w:lsdException w:name="Colorful Shading Accent 5" w:semiHidden="0" w:uiPriority="71" w:unhideWhenUsed="0"/>
+    <w:lsdException w:name="Colorful List Accent 5" w:semiHidden="0" w:uiPriority="72" w:unhideWhenUsed="0"/>
+    <w:lsdException w:name="Colorful Grid Accent 5" w:semiHidden="0" w:uiPriority="73" w:unhideWhenUsed="0"/>
+    <w:lsdException w:name="Light Shading Accent 6" w:semiHidden="0" w:uiPriority="60" w:unhideWhenUsed="0"/>
+    <w:lsdException w:name="Light List Accent 6" w:semiHidden="0" w:uiPriority="61" w:unhideWhenUsed="0"/>
+    <w:lsdException w:name="Light Grid Accent 6" w:semiHidden="0" w:uiPriority="62" w:unhideWhenUsed="0"/>
+    <w:lsdException w:name="Medium Shading 1 Accent 6" w:semiHidden="0" w:uiPriority="63" w:unhideWhenUsed="0"/>
+    <w:lsdException w:name="Medium Shading 2 Accent 6" w:semiHidden="0" w:uiPriority="64" w:unhideWhenUsed="0"/>
+    <w:lsdException w:name="Medium List 1 Accent 6" w:semiHidden="0" w:uiPriority="65" w:unhideWhenUsed="0"/>
+    <w:lsdException w:name="Medium List 2 Accent 6" w:semiHidden="0" w:uiPriority="66" w:unhideWhenUsed="0"/>
+    <w:lsdException w:name="Medium Grid 1 Accent 6" w:semiHidden="0" w:uiPriority="67" w:unhideWhenUsed="0"/>
+    <w:lsdException w:name="Medium Grid 2 Accent 6" w:semiHidden="0" w:uiPriority="68" w:unhideWhenUsed="0"/>
+    <w:lsdException w:name="Medium Grid 3 Accent 6" w:semiHidden="0" w:uiPriority="69" w:unhideWhenUsed="0"/>
+    <w:lsdException w:name="Dark List Accent 6" w:semiHidden="0" w:uiPriority="70" w:unhideWhenUsed="0"/>
+    <w:lsdException w:name="Colorful Shading Accent 6" w:semiHidden="0" w:uiPriority="71" w:unhideWhenUsed="0"/>
+    <w:lsdException w:name="Colorful List Accent 6" w:semiHidden="0" w:uiPriority="72" w:unhideWhenUsed="0"/>
+    <w:lsdException w:name="Colorful Grid Accent 6" w:semiHidden="0" w:uiPriority="73" w:unhideWhenUsed="0"/>
+    <w:lsdException w:name="Subtle Emphasis" w:semiHidden="0" w:uiPriority="19" w:unhideWhenUsed="0" w:qFormat="1"/>
+    <w:lsdException w:name="Intense Emphasis" w:semiHidden="0" w:uiPriority="21" w:unhideWhenUsed="0" w:qFormat="1"/>
+    <w:lsdException w:name="Subtle Reference" w:semiHidden="0" w:uiPriority="31" w:unhideWhenUsed="0" w:qFormat="1"/>
+    <w:lsdException w:name="Intense Reference" w:semiHidden="0" w:uiPriority="32" w:unhideWhenUsed="0" w:qFormat="1"/>
+    <w:lsdException w:name="Book Title" w:semiHidden="0" w:uiPriority="33" w:unhideWhenUsed="0" w:qFormat="1"/>
+    <w:lsdException w:name="Bibliography" w:uiPriority="37"/>
+    <w:lsdException w:name="TOC Heading" w:uiPriority="39" w:qFormat="1"/>
   </w:latentStyles>
   <w:style w:type="paragraph" w:default="1" w:styleId="Normal">
     <w:name w:val="Normal"/>
@@ -18503,6 +17461,7 @@
     <w:uiPriority w:val="99"/>
     <w:semiHidden/>
     <w:unhideWhenUsed/>
+    <w:qFormat/>
     <w:tblPr>
       <w:tblInd w:w="0" w:type="dxa"/>
       <w:tblCellMar>

</xml_diff>